<commit_message>
Ponto 2. Metodologia relatório
</commit_message>
<xml_diff>
--- a/Relatórios/Relatório Projeto.docx
+++ b/Relatórios/Relatório Projeto.docx
@@ -259,21 +259,12 @@
           <w:szCs w:val="28"/>
         </w:rPr>
       </w:pPr>
-      <w:proofErr w:type="spellStart"/>
       <w:r>
         <w:rPr>
           <w:sz w:val="28"/>
           <w:szCs w:val="28"/>
         </w:rPr>
-        <w:t>Jason</w:t>
-      </w:r>
-      <w:proofErr w:type="spellEnd"/>
-      <w:r>
-        <w:rPr>
-          <w:sz w:val="28"/>
-          <w:szCs w:val="28"/>
-        </w:rPr>
-        <w:t xml:space="preserve"> Vieira Mendes</w:t>
+        <w:t>Jason Vieira Mendes</w:t>
       </w:r>
     </w:p>
     <w:p>
@@ -560,21 +551,12 @@
           <w:szCs w:val="28"/>
         </w:rPr>
       </w:pPr>
-      <w:proofErr w:type="spellStart"/>
       <w:r>
         <w:rPr>
           <w:sz w:val="28"/>
           <w:szCs w:val="28"/>
         </w:rPr>
-        <w:t>Jason</w:t>
-      </w:r>
-      <w:proofErr w:type="spellEnd"/>
-      <w:r>
-        <w:rPr>
-          <w:sz w:val="28"/>
-          <w:szCs w:val="28"/>
-        </w:rPr>
-        <w:t xml:space="preserve"> Vieira Mendes – 2180601</w:t>
+        <w:t>Jason Vieira Mendes – 2180601</w:t>
       </w:r>
     </w:p>
     <w:p>
@@ -680,23 +662,7 @@
           <w:rFonts w:cs="Times New Roman"/>
           <w:szCs w:val="24"/>
         </w:rPr>
-        <w:t xml:space="preserve">o </w:t>
-      </w:r>
-      <w:proofErr w:type="spellStart"/>
-      <w:r>
-        <w:rPr>
-          <w:rFonts w:cs="Times New Roman"/>
-          <w:szCs w:val="24"/>
-        </w:rPr>
-        <w:t>TeSP</w:t>
-      </w:r>
-      <w:proofErr w:type="spellEnd"/>
-      <w:r>
-        <w:rPr>
-          <w:rFonts w:cs="Times New Roman"/>
-          <w:szCs w:val="24"/>
-        </w:rPr>
-        <w:t xml:space="preserve"> de Programação de Sistemas de Informação</w:t>
+        <w:t>o TeSP de Programação de Sistemas de Informação</w:t>
       </w:r>
     </w:p>
     <w:p>
@@ -871,13 +837,8 @@
         <w:t xml:space="preserve"> </w:t>
       </w:r>
       <w:r>
-        <w:t xml:space="preserve">foi realizado, a saber, </w:t>
-      </w:r>
-      <w:proofErr w:type="spellStart"/>
-      <w:r>
-        <w:t>TeSP</w:t>
-      </w:r>
-      <w:proofErr w:type="spellEnd"/>
+        <w:t>foi realizado, a saber, TeSP</w:t>
+      </w:r>
       <w:r>
         <w:t xml:space="preserve"> </w:t>
       </w:r>
@@ -1219,15 +1180,7 @@
         <w:t xml:space="preserve"> </w:t>
       </w:r>
       <w:r>
-        <w:t xml:space="preserve">fitness </w:t>
-      </w:r>
-      <w:proofErr w:type="spellStart"/>
-      <w:r>
-        <w:t>league</w:t>
-      </w:r>
-      <w:proofErr w:type="spellEnd"/>
-      <w:r>
-        <w:t>, ginásio, nutricionista, treinador pessoal, aulas, físico</w:t>
+        <w:t>fitness league, ginásio, nutricionista, treinador pessoal, aulas, físico</w:t>
       </w:r>
     </w:p>
     <w:p>
@@ -1305,21 +1258,7 @@
         <w:rPr>
           <w:lang w:val="en-GB"/>
         </w:rPr>
-        <w:t xml:space="preserve">The abstract should always start in an odd page. If the length is a multiple of two, the text should be adjusted </w:t>
-      </w:r>
-      <w:proofErr w:type="gramStart"/>
-      <w:r>
-        <w:rPr>
-          <w:lang w:val="en-GB"/>
-        </w:rPr>
-        <w:t>in order to</w:t>
-      </w:r>
-      <w:proofErr w:type="gramEnd"/>
-      <w:r>
-        <w:rPr>
-          <w:lang w:val="en-GB"/>
-        </w:rPr>
-        <w:t xml:space="preserve"> the next section start also in an odd page. The abstract should end with a list of keywords.</w:t>
+        <w:t>The abstract should always start in an odd page. If the length is a multiple of two, the text should be adjusted in order to the next section start also in an odd page. The abstract should end with a list of keywords.</w:t>
       </w:r>
     </w:p>
     <w:p>
@@ -4011,7 +3950,13 @@
         <w:t xml:space="preserve"> encerramento de </w:t>
       </w:r>
       <w:r>
-        <w:t>academias desportivas, muitas pessoas optaram por parar de praticar exercício físico por falta de motivação.</w:t>
+        <w:t xml:space="preserve">academias desportivas, muitas pessoas optaram por </w:t>
+      </w:r>
+      <w:r>
+        <w:t>uma vida mais sedentária</w:t>
+      </w:r>
+      <w:r>
+        <w:t xml:space="preserve"> por falta de motivação.</w:t>
       </w:r>
     </w:p>
     <w:p>
@@ -4064,1110 +4009,3006 @@
       </w:pPr>
       <w:r>
         <w:lastRenderedPageBreak/>
-        <w:t>Descrição do Projeto</w:t>
-      </w:r>
-    </w:p>
-    <w:p>
-      <w:pPr>
-        <w:spacing w:line="360" w:lineRule="auto"/>
-        <w:jc w:val="both"/>
-      </w:pPr>
-      <w:r>
-        <w:t>Aqui</w:t>
-      </w:r>
-      <w:r>
-        <w:t>,</w:t>
-      </w:r>
-      <w:r>
-        <w:t xml:space="preserve"> </w:t>
-      </w:r>
-      <w:r>
-        <w:t xml:space="preserve">inicia-se o desenvolvimento dos trabalhos e deve indicar-se o </w:t>
-      </w:r>
-      <w:r>
-        <w:t>título</w:t>
-      </w:r>
-      <w:r>
-        <w:t xml:space="preserve"> do capítulo primeiro</w:t>
-      </w:r>
-      <w:r>
-        <w:t>.</w:t>
-      </w:r>
-    </w:p>
-    <w:p>
-      <w:pPr>
-        <w:spacing w:line="360" w:lineRule="auto"/>
-        <w:jc w:val="both"/>
-      </w:pPr>
-      <w:r>
-        <w:t>O desenvolvimento do trabalho deve ser adequado à natureza da unidade curricular (dissertação/</w:t>
-      </w:r>
-      <w:r>
-        <w:t xml:space="preserve">trabalho de </w:t>
-      </w:r>
-      <w:r>
-        <w:t>projeto</w:t>
-      </w:r>
-      <w:r>
-        <w:t>) e deve seguir as práticas mais disseminadas na área em causa.</w:t>
-      </w:r>
-    </w:p>
-    <w:p>
-      <w:pPr>
-        <w:spacing w:line="360" w:lineRule="auto"/>
-        <w:jc w:val="both"/>
-      </w:pPr>
-      <w:r>
-        <w:t>Estrutura: pode ter, por exemplo, capítulos, secções e subsecções.</w:t>
-      </w:r>
-    </w:p>
-    <w:p>
-      <w:pPr>
-        <w:spacing w:line="360" w:lineRule="auto"/>
-        <w:jc w:val="both"/>
-      </w:pPr>
-    </w:p>
-    <w:p>
-      <w:pPr>
-        <w:spacing w:line="360" w:lineRule="auto"/>
-        <w:jc w:val="both"/>
-      </w:pPr>
-      <w:r>
-        <w:t>Texto do desenvolvimento. Texto do desenvolvimento. Texto do desenvolvimento. Texto do desenvolvimento. Texto do desenvolvimento. Texto do desenvolvimento.</w:t>
-      </w:r>
-    </w:p>
-    <w:p>
-      <w:pPr>
-        <w:spacing w:line="360" w:lineRule="auto"/>
-        <w:jc w:val="both"/>
-      </w:pPr>
-    </w:p>
-    <w:p>
-      <w:pPr>
-        <w:spacing w:line="360" w:lineRule="auto"/>
-        <w:jc w:val="both"/>
-      </w:pPr>
-      <w:r>
-        <w:t>De seguida</w:t>
-      </w:r>
-      <w:r>
-        <w:t>,</w:t>
-      </w:r>
-      <w:r>
-        <w:t xml:space="preserve"> apresenta-se um exemplo de como as imagens devem ser colocadas no texto:</w:t>
-      </w:r>
-    </w:p>
-    <w:p>
-      <w:pPr>
-        <w:pStyle w:val="ListParagraph"/>
-        <w:numPr>
-          <w:ilvl w:val="0"/>
-          <w:numId w:val="25"/>
-        </w:numPr>
-        <w:spacing w:line="360" w:lineRule="auto"/>
-        <w:jc w:val="both"/>
-      </w:pPr>
-      <w:r>
-        <w:t>Centradas</w:t>
-      </w:r>
-      <w:r>
-        <w:t>;</w:t>
-      </w:r>
-    </w:p>
-    <w:p>
-      <w:pPr>
-        <w:pStyle w:val="ListParagraph"/>
-        <w:numPr>
-          <w:ilvl w:val="0"/>
-          <w:numId w:val="25"/>
-        </w:numPr>
-        <w:spacing w:line="360" w:lineRule="auto"/>
-        <w:jc w:val="both"/>
-      </w:pPr>
-      <w:r>
-        <w:t>Numeradas</w:t>
-      </w:r>
-      <w:r>
-        <w:t>;</w:t>
-      </w:r>
-    </w:p>
-    <w:p>
-      <w:pPr>
-        <w:pStyle w:val="ListParagraph"/>
-        <w:numPr>
-          <w:ilvl w:val="0"/>
-          <w:numId w:val="25"/>
-        </w:numPr>
-        <w:spacing w:line="360" w:lineRule="auto"/>
-        <w:jc w:val="both"/>
-      </w:pPr>
-      <w:r>
-        <w:t>Referenciadas no texto</w:t>
-      </w:r>
-      <w:r>
-        <w:t>;</w:t>
-      </w:r>
-    </w:p>
-    <w:p>
-      <w:pPr>
-        <w:pStyle w:val="ListParagraph"/>
-        <w:numPr>
-          <w:ilvl w:val="0"/>
-          <w:numId w:val="25"/>
-        </w:numPr>
-        <w:spacing w:line="360" w:lineRule="auto"/>
-        <w:jc w:val="both"/>
-      </w:pPr>
-      <w:r>
-        <w:t>Sem contornos</w:t>
-      </w:r>
-      <w:r>
-        <w:t>;</w:t>
-      </w:r>
-    </w:p>
-    <w:p>
-      <w:pPr>
-        <w:pStyle w:val="ListParagraph"/>
-        <w:numPr>
-          <w:ilvl w:val="0"/>
-          <w:numId w:val="25"/>
-        </w:numPr>
-        <w:spacing w:line="360" w:lineRule="auto"/>
-        <w:jc w:val="both"/>
-      </w:pPr>
-      <w:r>
-        <w:t>Eventualmente</w:t>
-      </w:r>
-      <w:r>
-        <w:t>,</w:t>
-      </w:r>
-      <w:r>
-        <w:t xml:space="preserve"> colocar a(s) figura(s) numa tabela para melhorar a formatação</w:t>
-      </w:r>
-      <w:r>
-        <w:t>;</w:t>
-      </w:r>
-    </w:p>
-    <w:p>
-      <w:pPr>
-        <w:pStyle w:val="ListParagraph"/>
-        <w:numPr>
-          <w:ilvl w:val="0"/>
-          <w:numId w:val="25"/>
-        </w:numPr>
-        <w:spacing w:line="360" w:lineRule="auto"/>
-        <w:jc w:val="both"/>
-      </w:pPr>
-      <w:r>
-        <w:t>Usar sempre o estilo “</w:t>
-      </w:r>
-      <w:proofErr w:type="spellStart"/>
-      <w:r>
-        <w:t>caption</w:t>
-      </w:r>
-      <w:proofErr w:type="spellEnd"/>
-      <w:r>
-        <w:t>” para o texto das</w:t>
-      </w:r>
-      <w:r>
-        <w:t xml:space="preserve"> legendas;</w:t>
-      </w:r>
-    </w:p>
-    <w:p>
-      <w:pPr>
-        <w:pStyle w:val="ListParagraph"/>
-        <w:numPr>
-          <w:ilvl w:val="0"/>
-          <w:numId w:val="25"/>
-        </w:numPr>
-        <w:spacing w:line="360" w:lineRule="auto"/>
-        <w:jc w:val="both"/>
-      </w:pPr>
-      <w:r>
-        <w:t>Identificação da figura em “negrito” (o estilo trata desta parte). Texto da legenda não deve estar em negrito.</w:t>
+        <w:t>Metodologia</w:t>
+      </w:r>
+    </w:p>
+    <w:p>
+      <w:r>
+        <w:t xml:space="preserve">Ao longo do projeto introduzido anteriormente, foi utilizada uma Metodologia Ágil que facilitou a divisão de trabalho e aumentou a produtividade, pois, o todo o trabalho foi dividido por tarefas até </w:t>
+      </w:r>
+      <w:r>
+        <w:t>á</w:t>
+      </w:r>
+      <w:r>
+        <w:t xml:space="preserve"> conclusão do mesmo.</w:t>
+      </w:r>
+    </w:p>
+    <w:p>
+      <w:r>
+        <w:t>Neste relatório irão ser indicadas as técnicas usadas para a utilização desta metodologia.</w:t>
+      </w:r>
+    </w:p>
+    <w:p/>
+    <w:p>
+      <w:pPr>
+        <w:rPr>
+          <w:b/>
+          <w:bCs/>
+        </w:rPr>
+      </w:pPr>
+      <w:r>
+        <w:rPr>
+          <w:b/>
+          <w:bCs/>
+        </w:rPr>
+        <w:t>WEB:</w:t>
       </w:r>
     </w:p>
     <w:tbl>
       <w:tblPr>
         <w:tblStyle w:val="TableGrid"/>
         <w:tblW w:w="0" w:type="auto"/>
-        <w:tblBorders>
-          <w:top w:val="none" w:sz="0" w:space="0" w:color="auto"/>
-          <w:left w:val="none" w:sz="0" w:space="0" w:color="auto"/>
-          <w:bottom w:val="none" w:sz="0" w:space="0" w:color="auto"/>
-          <w:right w:val="none" w:sz="0" w:space="0" w:color="auto"/>
-          <w:insideH w:val="none" w:sz="0" w:space="0" w:color="auto"/>
-          <w:insideV w:val="none" w:sz="0" w:space="0" w:color="auto"/>
-        </w:tblBorders>
         <w:tblLook w:val="04A0" w:firstRow="1" w:lastRow="0" w:firstColumn="1" w:lastColumn="0" w:noHBand="0" w:noVBand="1"/>
       </w:tblPr>
       <w:tblGrid>
-        <w:gridCol w:w="8787"/>
+        <w:gridCol w:w="4253"/>
+        <w:gridCol w:w="1984"/>
+        <w:gridCol w:w="993"/>
+        <w:gridCol w:w="1547"/>
       </w:tblGrid>
       <w:tr>
-        <w:trPr>
-          <w:trHeight w:val="567"/>
-        </w:trPr>
-        <w:tc>
-          <w:tcPr>
-            <w:tcW w:w="8787" w:type="dxa"/>
-            <w:vAlign w:val="center"/>
-          </w:tcPr>
-          <w:p>
-            <w:pPr>
-              <w:spacing w:line="360" w:lineRule="auto"/>
-            </w:pPr>
-            <w:r>
+        <w:tc>
+          <w:tcPr>
+            <w:tcW w:w="4253" w:type="dxa"/>
+            <w:tcBorders>
+              <w:top w:val="nil"/>
+              <w:left w:val="nil"/>
+              <w:bottom w:val="single" w:sz="4" w:space="0" w:color="auto"/>
+              <w:right w:val="single" w:sz="4" w:space="0" w:color="auto"/>
+            </w:tcBorders>
+          </w:tcPr>
+          <w:p>
+            <w:pPr>
               <w:rPr>
-                <w:noProof/>
-                <w:lang w:val="en-GB" w:eastAsia="en-GB"/>
+                <w:b/>
+                <w:bCs/>
               </w:rPr>
-              <w:drawing>
-                <wp:anchor distT="0" distB="0" distL="114300" distR="114300" simplePos="0" relativeHeight="251612672" behindDoc="0" locked="0" layoutInCell="1" allowOverlap="1" wp14:anchorId="65466CB0" wp14:editId="59C47FBE">
-                  <wp:simplePos x="0" y="0"/>
-                  <wp:positionH relativeFrom="margin">
-                    <wp:posOffset>2059940</wp:posOffset>
-                  </wp:positionH>
-                  <wp:positionV relativeFrom="margin">
-                    <wp:posOffset>19685</wp:posOffset>
-                  </wp:positionV>
-                  <wp:extent cx="1745615" cy="1442720"/>
-                  <wp:effectExtent l="0" t="0" r="6985" b="5080"/>
-                  <wp:wrapTopAndBottom/>
-                  <wp:docPr id="5" name="Picture 5"/>
-                  <wp:cNvGraphicFramePr>
-                    <a:graphicFrameLocks xmlns:a="http://schemas.openxmlformats.org/drawingml/2006/main" noChangeAspect="1"/>
-                  </wp:cNvGraphicFramePr>
-                  <a:graphic xmlns:a="http://schemas.openxmlformats.org/drawingml/2006/main">
-                    <a:graphicData uri="http://schemas.openxmlformats.org/drawingml/2006/picture">
-                      <pic:pic xmlns:pic="http://schemas.openxmlformats.org/drawingml/2006/picture">
-                        <pic:nvPicPr>
-                          <pic:cNvPr id="0" name="Picture 2"/>
-                          <pic:cNvPicPr>
-                            <a:picLocks noChangeAspect="1" noChangeArrowheads="1"/>
-                          </pic:cNvPicPr>
-                        </pic:nvPicPr>
-                        <pic:blipFill>
-                          <a:blip r:embed="rId12">
-                            <a:extLst>
-                              <a:ext uri="{28A0092B-C50C-407E-A947-70E740481C1C}">
-                                <a14:useLocalDpi xmlns:a14="http://schemas.microsoft.com/office/drawing/2010/main" val="0"/>
-                              </a:ext>
-                            </a:extLst>
-                          </a:blip>
-                          <a:srcRect/>
-                          <a:stretch>
-                            <a:fillRect/>
-                          </a:stretch>
-                        </pic:blipFill>
-                        <pic:spPr bwMode="auto">
-                          <a:xfrm>
-                            <a:off x="0" y="0"/>
-                            <a:ext cx="1745615" cy="1442720"/>
-                          </a:xfrm>
-                          <a:prstGeom prst="rect">
-                            <a:avLst/>
-                          </a:prstGeom>
-                          <a:noFill/>
-                        </pic:spPr>
-                      </pic:pic>
-                    </a:graphicData>
-                  </a:graphic>
-                  <wp14:sizeRelH relativeFrom="margin">
-                    <wp14:pctWidth>0</wp14:pctWidth>
-                  </wp14:sizeRelH>
-                  <wp14:sizeRelV relativeFrom="margin">
-                    <wp14:pctHeight>0</wp14:pctHeight>
-                  </wp14:sizeRelV>
-                </wp:anchor>
-              </w:drawing>
-            </w:r>
+            </w:pPr>
             <w:r>
               <w:rPr>
-                <w:noProof/>
-                <w:lang w:val="en-GB" w:eastAsia="en-GB"/>
+                <w:b/>
+                <w:bCs/>
               </w:rPr>
-              <mc:AlternateContent>
-                <mc:Choice Requires="wps">
-                  <w:drawing>
-                    <wp:anchor distT="0" distB="0" distL="114300" distR="114300" simplePos="0" relativeHeight="251710976" behindDoc="0" locked="0" layoutInCell="1" allowOverlap="1" wp14:anchorId="626573C3" wp14:editId="6916F493">
-                      <wp:simplePos x="0" y="0"/>
-                      <wp:positionH relativeFrom="column">
-                        <wp:posOffset>-67310</wp:posOffset>
-                      </wp:positionH>
-                      <wp:positionV relativeFrom="paragraph">
-                        <wp:posOffset>1496060</wp:posOffset>
-                      </wp:positionV>
-                      <wp:extent cx="5835650" cy="635"/>
-                      <wp:effectExtent l="0" t="0" r="0" b="8255"/>
-                      <wp:wrapSquare wrapText="bothSides"/>
-                      <wp:docPr id="20" name="Text Box 20"/>
-                      <wp:cNvGraphicFramePr/>
-                      <a:graphic xmlns:a="http://schemas.openxmlformats.org/drawingml/2006/main">
-                        <a:graphicData uri="http://schemas.microsoft.com/office/word/2010/wordprocessingShape">
-                          <wps:wsp>
-                            <wps:cNvSpPr txBox="1"/>
-                            <wps:spPr>
-                              <a:xfrm>
-                                <a:off x="0" y="0"/>
-                                <a:ext cx="5835650" cy="635"/>
-                              </a:xfrm>
-                              <a:prstGeom prst="rect">
-                                <a:avLst/>
-                              </a:prstGeom>
-                              <a:solidFill>
-                                <a:prstClr val="white"/>
-                              </a:solidFill>
-                              <a:ln>
-                                <a:noFill/>
-                              </a:ln>
-                              <a:effectLst/>
-                            </wps:spPr>
-                            <wps:txbx>
-                              <w:txbxContent>
-                                <w:p>
-                                  <w:pPr>
-                                    <w:pStyle w:val="Caption"/>
-                                    <w:rPr>
-                                      <w:noProof/>
-                                      <w:sz w:val="24"/>
-                                    </w:rPr>
-                                  </w:pPr>
-                                  <w:bookmarkStart w:id="29" w:name="_Toc1407571"/>
-                                  <w:r>
-                                    <w:t xml:space="preserve">Figura </w:t>
-                                  </w:r>
-                                  <w:r>
-                                    <w:rPr>
-                                      <w:noProof/>
-                                    </w:rPr>
-                                    <w:fldChar w:fldCharType="begin"/>
-                                  </w:r>
-                                  <w:r>
-                                    <w:rPr>
-                                      <w:noProof/>
-                                    </w:rPr>
-                                    <w:instrText xml:space="preserve"> STYLEREF 1 \s </w:instrText>
-                                  </w:r>
-                                  <w:r>
-                                    <w:rPr>
-                                      <w:noProof/>
-                                    </w:rPr>
-                                    <w:fldChar w:fldCharType="separate"/>
-                                  </w:r>
-                                  <w:r>
-                                    <w:rPr>
-                                      <w:noProof/>
-                                    </w:rPr>
-                                    <w:t>2</w:t>
-                                  </w:r>
-                                  <w:r>
-                                    <w:rPr>
-                                      <w:noProof/>
-                                    </w:rPr>
-                                    <w:fldChar w:fldCharType="end"/>
-                                  </w:r>
-                                  <w:r>
-                                    <w:t>.</w:t>
-                                  </w:r>
-                                  <w:r>
-                                    <w:rPr>
-                                      <w:noProof/>
-                                    </w:rPr>
-                                    <w:fldChar w:fldCharType="begin"/>
-                                  </w:r>
-                                  <w:r>
-                                    <w:rPr>
-                                      <w:noProof/>
-                                    </w:rPr>
-                                    <w:instrText xml:space="preserve"> SEQ Figura \* ARABIC \s 1 </w:instrText>
-                                  </w:r>
-                                  <w:r>
-                                    <w:rPr>
-                                      <w:noProof/>
-                                    </w:rPr>
-                                    <w:fldChar w:fldCharType="separate"/>
-                                  </w:r>
-                                  <w:r>
-                                    <w:rPr>
-                                      <w:noProof/>
-                                    </w:rPr>
-                                    <w:t>1</w:t>
-                                  </w:r>
-                                  <w:r>
-                                    <w:rPr>
-                                      <w:noProof/>
-                                    </w:rPr>
-                                    <w:fldChar w:fldCharType="end"/>
-                                  </w:r>
-                                  <w:r>
-                                    <w:t xml:space="preserve"> - Texto ilustrativo da figura 1.</w:t>
-                                  </w:r>
-                                  <w:bookmarkEnd w:id="29"/>
-                                </w:p>
-                              </w:txbxContent>
-                            </wps:txbx>
-                            <wps:bodyPr rot="0" spcFirstLastPara="0" vertOverflow="overflow" horzOverflow="overflow" vert="horz" wrap="square" lIns="0" tIns="0" rIns="0" bIns="0" numCol="1" spcCol="0" rtlCol="0" fromWordArt="0" anchor="t" anchorCtr="0" forceAA="0" compatLnSpc="1">
-                              <a:prstTxWarp prst="textNoShape">
-                                <a:avLst/>
-                              </a:prstTxWarp>
-                              <a:spAutoFit/>
-                            </wps:bodyPr>
-                          </wps:wsp>
-                        </a:graphicData>
-                      </a:graphic>
-                      <wp14:sizeRelH relativeFrom="margin">
-                        <wp14:pctWidth>0</wp14:pctWidth>
-                      </wp14:sizeRelH>
-                      <wp14:sizeRelV relativeFrom="margin">
-                        <wp14:pctHeight>0</wp14:pctHeight>
-                      </wp14:sizeRelV>
-                    </wp:anchor>
-                  </w:drawing>
-                </mc:Choice>
-                <mc:Fallback>
-                  <w:pict>
-                    <v:shapetype w14:anchorId="626573C3" id="_x0000_t202" coordsize="21600,21600" o:spt="202" path="m,l,21600r21600,l21600,xe">
-                      <v:stroke joinstyle="miter"/>
-                      <v:path gradientshapeok="t" o:connecttype="rect"/>
-                    </v:shapetype>
-                    <v:shape id="Text Box 20" o:spid="_x0000_s1026" type="#_x0000_t202" style="position:absolute;margin-left:-5.3pt;margin-top:117.8pt;width:459.5pt;height:.05pt;z-index:251710976;visibility:visible;mso-wrap-style:square;mso-width-percent:0;mso-height-percent:0;mso-wrap-distance-left:9pt;mso-wrap-distance-top:0;mso-wrap-distance-right:9pt;mso-wrap-distance-bottom:0;mso-position-horizontal:absolute;mso-position-horizontal-relative:text;mso-position-vertical:absolute;mso-position-vertical-relative:text;mso-width-percent:0;mso-height-percent:0;mso-width-relative:margin;mso-height-relative:margin;v-text-anchor:top" o:gfxdata="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" stroked="f">
-                      <v:textbox style="mso-fit-shape-to-text:t" inset="0,0,0,0">
-                        <w:txbxContent>
-                          <w:p>
-                            <w:pPr>
-                              <w:pStyle w:val="Caption"/>
-                              <w:rPr>
-                                <w:noProof/>
-                                <w:sz w:val="24"/>
-                              </w:rPr>
-                            </w:pPr>
-                            <w:bookmarkStart w:id="30" w:name="_Toc1407571"/>
-                            <w:r>
-                              <w:t xml:space="preserve">Figura </w:t>
-                            </w:r>
-                            <w:r>
-                              <w:rPr>
-                                <w:noProof/>
-                              </w:rPr>
-                              <w:fldChar w:fldCharType="begin"/>
-                            </w:r>
-                            <w:r>
-                              <w:rPr>
-                                <w:noProof/>
-                              </w:rPr>
-                              <w:instrText xml:space="preserve"> STYLEREF 1 \s </w:instrText>
-                            </w:r>
-                            <w:r>
-                              <w:rPr>
-                                <w:noProof/>
-                              </w:rPr>
-                              <w:fldChar w:fldCharType="separate"/>
-                            </w:r>
-                            <w:r>
-                              <w:rPr>
-                                <w:noProof/>
-                              </w:rPr>
-                              <w:t>2</w:t>
-                            </w:r>
-                            <w:r>
-                              <w:rPr>
-                                <w:noProof/>
-                              </w:rPr>
-                              <w:fldChar w:fldCharType="end"/>
-                            </w:r>
-                            <w:r>
-                              <w:t>.</w:t>
-                            </w:r>
-                            <w:r>
-                              <w:rPr>
-                                <w:noProof/>
-                              </w:rPr>
-                              <w:fldChar w:fldCharType="begin"/>
-                            </w:r>
-                            <w:r>
-                              <w:rPr>
-                                <w:noProof/>
-                              </w:rPr>
-                              <w:instrText xml:space="preserve"> SEQ Figura \* ARABIC \s 1 </w:instrText>
-                            </w:r>
-                            <w:r>
-                              <w:rPr>
-                                <w:noProof/>
-                              </w:rPr>
-                              <w:fldChar w:fldCharType="separate"/>
-                            </w:r>
-                            <w:r>
-                              <w:rPr>
-                                <w:noProof/>
-                              </w:rPr>
-                              <w:t>1</w:t>
-                            </w:r>
-                            <w:r>
-                              <w:rPr>
-                                <w:noProof/>
-                              </w:rPr>
-                              <w:fldChar w:fldCharType="end"/>
-                            </w:r>
-                            <w:r>
-                              <w:t xml:space="preserve"> - Texto ilustrativo da figura 1.</w:t>
-                            </w:r>
-                            <w:bookmarkEnd w:id="30"/>
-                          </w:p>
-                        </w:txbxContent>
-                      </v:textbox>
-                      <w10:wrap type="square"/>
-                    </v:shape>
-                  </w:pict>
-                </mc:Fallback>
-              </mc:AlternateContent>
+              <w:t>Tarefa</w:t>
+            </w:r>
+          </w:p>
+        </w:tc>
+        <w:tc>
+          <w:tcPr>
+            <w:tcW w:w="1984" w:type="dxa"/>
+            <w:tcBorders>
+              <w:left w:val="single" w:sz="4" w:space="0" w:color="auto"/>
+            </w:tcBorders>
+          </w:tcPr>
+          <w:p>
+            <w:pPr>
+              <w:rPr>
+                <w:b/>
+                <w:bCs/>
+              </w:rPr>
+            </w:pPr>
+            <w:r>
+              <w:rPr>
+                <w:b/>
+                <w:bCs/>
+              </w:rPr>
+              <w:t>Tempo Estimado</w:t>
+            </w:r>
+          </w:p>
+        </w:tc>
+        <w:tc>
+          <w:tcPr>
+            <w:tcW w:w="993" w:type="dxa"/>
+          </w:tcPr>
+          <w:p>
+            <w:pPr>
+              <w:rPr>
+                <w:b/>
+                <w:bCs/>
+              </w:rPr>
+            </w:pPr>
+            <w:r>
+              <w:rPr>
+                <w:b/>
+                <w:bCs/>
+              </w:rPr>
+              <w:t>Desvio</w:t>
+            </w:r>
+          </w:p>
+        </w:tc>
+        <w:tc>
+          <w:tcPr>
+            <w:tcW w:w="1547" w:type="dxa"/>
+          </w:tcPr>
+          <w:p>
+            <w:pPr>
+              <w:rPr>
+                <w:b/>
+                <w:bCs/>
+              </w:rPr>
+            </w:pPr>
+            <w:r>
+              <w:rPr>
+                <w:b/>
+                <w:bCs/>
+              </w:rPr>
+              <w:t xml:space="preserve">Importância </w:t>
+            </w:r>
+          </w:p>
+        </w:tc>
+      </w:tr>
+      <w:tr>
+        <w:tc>
+          <w:tcPr>
+            <w:tcW w:w="4253" w:type="dxa"/>
+            <w:tcBorders>
+              <w:top w:val="single" w:sz="4" w:space="0" w:color="auto"/>
+            </w:tcBorders>
+          </w:tcPr>
+          <w:p>
+            <w:r>
+              <w:t>Criar utilizador</w:t>
+            </w:r>
+          </w:p>
+        </w:tc>
+        <w:tc>
+          <w:tcPr>
+            <w:tcW w:w="1984" w:type="dxa"/>
+          </w:tcPr>
+          <w:p>
+            <w:pPr>
+              <w:jc w:val="center"/>
+            </w:pPr>
+            <w:r>
+              <w:t>2 dias</w:t>
+            </w:r>
+          </w:p>
+        </w:tc>
+        <w:tc>
+          <w:tcPr>
+            <w:tcW w:w="993" w:type="dxa"/>
+          </w:tcPr>
+          <w:p>
+            <w:pPr>
+              <w:jc w:val="center"/>
+            </w:pPr>
+            <w:r>
+              <w:t>1 dia</w:t>
+            </w:r>
+          </w:p>
+        </w:tc>
+        <w:tc>
+          <w:tcPr>
+            <w:tcW w:w="1547" w:type="dxa"/>
+          </w:tcPr>
+          <w:p>
+            <w:pPr>
+              <w:jc w:val="center"/>
+            </w:pPr>
+            <w:r>
+              <w:t>Elevada</w:t>
+            </w:r>
+          </w:p>
+        </w:tc>
+      </w:tr>
+      <w:tr>
+        <w:tc>
+          <w:tcPr>
+            <w:tcW w:w="4253" w:type="dxa"/>
+          </w:tcPr>
+          <w:p>
+            <w:r>
+              <w:t>Editar utilizador</w:t>
+            </w:r>
+          </w:p>
+        </w:tc>
+        <w:tc>
+          <w:tcPr>
+            <w:tcW w:w="1984" w:type="dxa"/>
+          </w:tcPr>
+          <w:p>
+            <w:pPr>
+              <w:jc w:val="center"/>
+            </w:pPr>
+            <w:r>
+              <w:t>1 dia</w:t>
+            </w:r>
+          </w:p>
+        </w:tc>
+        <w:tc>
+          <w:tcPr>
+            <w:tcW w:w="993" w:type="dxa"/>
+          </w:tcPr>
+          <w:p>
+            <w:pPr>
+              <w:jc w:val="center"/>
+            </w:pPr>
+            <w:r>
+              <w:t>N/A</w:t>
+            </w:r>
+          </w:p>
+        </w:tc>
+        <w:tc>
+          <w:tcPr>
+            <w:tcW w:w="1547" w:type="dxa"/>
+          </w:tcPr>
+          <w:p>
+            <w:pPr>
+              <w:jc w:val="center"/>
+            </w:pPr>
+            <w:r>
+              <w:t>Media</w:t>
+            </w:r>
+          </w:p>
+        </w:tc>
+      </w:tr>
+      <w:tr>
+        <w:tc>
+          <w:tcPr>
+            <w:tcW w:w="4253" w:type="dxa"/>
+          </w:tcPr>
+          <w:p>
+            <w:r>
+              <w:t>Eliminar utilizador</w:t>
+            </w:r>
+          </w:p>
+        </w:tc>
+        <w:tc>
+          <w:tcPr>
+            <w:tcW w:w="1984" w:type="dxa"/>
+          </w:tcPr>
+          <w:p>
+            <w:pPr>
+              <w:jc w:val="center"/>
+            </w:pPr>
+            <w:r>
+              <w:t>1 dia</w:t>
+            </w:r>
+          </w:p>
+        </w:tc>
+        <w:tc>
+          <w:tcPr>
+            <w:tcW w:w="993" w:type="dxa"/>
+          </w:tcPr>
+          <w:p>
+            <w:pPr>
+              <w:jc w:val="center"/>
+            </w:pPr>
+            <w:r>
+              <w:t>N/A</w:t>
+            </w:r>
+          </w:p>
+        </w:tc>
+        <w:tc>
+          <w:tcPr>
+            <w:tcW w:w="1547" w:type="dxa"/>
+          </w:tcPr>
+          <w:p>
+            <w:pPr>
+              <w:jc w:val="center"/>
+            </w:pPr>
+            <w:r>
+              <w:t>Media</w:t>
+            </w:r>
+          </w:p>
+        </w:tc>
+      </w:tr>
+      <w:tr>
+        <w:tc>
+          <w:tcPr>
+            <w:tcW w:w="4253" w:type="dxa"/>
+          </w:tcPr>
+          <w:p>
+            <w:r>
+              <w:t>Criar Funcionário</w:t>
+            </w:r>
+          </w:p>
+        </w:tc>
+        <w:tc>
+          <w:tcPr>
+            <w:tcW w:w="1984" w:type="dxa"/>
+          </w:tcPr>
+          <w:p>
+            <w:pPr>
+              <w:jc w:val="center"/>
+            </w:pPr>
+            <w:r>
+              <w:t>1 dia</w:t>
+            </w:r>
+          </w:p>
+        </w:tc>
+        <w:tc>
+          <w:tcPr>
+            <w:tcW w:w="993" w:type="dxa"/>
+          </w:tcPr>
+          <w:p>
+            <w:pPr>
+              <w:jc w:val="center"/>
+            </w:pPr>
+            <w:r>
+              <w:t>N/A</w:t>
+            </w:r>
+          </w:p>
+        </w:tc>
+        <w:tc>
+          <w:tcPr>
+            <w:tcW w:w="1547" w:type="dxa"/>
+          </w:tcPr>
+          <w:p>
+            <w:pPr>
+              <w:jc w:val="center"/>
+            </w:pPr>
+            <w:r>
+              <w:t>Elevada</w:t>
+            </w:r>
+          </w:p>
+        </w:tc>
+      </w:tr>
+      <w:tr>
+        <w:tc>
+          <w:tcPr>
+            <w:tcW w:w="4253" w:type="dxa"/>
+          </w:tcPr>
+          <w:p>
+            <w:r>
+              <w:t xml:space="preserve">Criar Plano de </w:t>
+            </w:r>
+            <w:r>
+              <w:t>Nutrição</w:t>
+            </w:r>
+          </w:p>
+        </w:tc>
+        <w:tc>
+          <w:tcPr>
+            <w:tcW w:w="1984" w:type="dxa"/>
+          </w:tcPr>
+          <w:p>
+            <w:pPr>
+              <w:jc w:val="center"/>
+            </w:pPr>
+            <w:r>
+              <w:t>2 dias</w:t>
+            </w:r>
+          </w:p>
+        </w:tc>
+        <w:tc>
+          <w:tcPr>
+            <w:tcW w:w="993" w:type="dxa"/>
+          </w:tcPr>
+          <w:p>
+            <w:pPr>
+              <w:jc w:val="center"/>
+            </w:pPr>
+            <w:r>
+              <w:t>1 dia</w:t>
+            </w:r>
+          </w:p>
+        </w:tc>
+        <w:tc>
+          <w:tcPr>
+            <w:tcW w:w="1547" w:type="dxa"/>
+          </w:tcPr>
+          <w:p>
+            <w:pPr>
+              <w:jc w:val="center"/>
+            </w:pPr>
+            <w:r>
+              <w:t>Elevada</w:t>
+            </w:r>
+          </w:p>
+        </w:tc>
+      </w:tr>
+      <w:tr>
+        <w:tc>
+          <w:tcPr>
+            <w:tcW w:w="4253" w:type="dxa"/>
+          </w:tcPr>
+          <w:p>
+            <w:r>
+              <w:t>Editar</w:t>
+            </w:r>
+            <w:r>
+              <w:t xml:space="preserve"> Plano de </w:t>
+            </w:r>
+            <w:r>
+              <w:t>Nutrição</w:t>
+            </w:r>
+          </w:p>
+        </w:tc>
+        <w:tc>
+          <w:tcPr>
+            <w:tcW w:w="1984" w:type="dxa"/>
+          </w:tcPr>
+          <w:p>
+            <w:pPr>
+              <w:jc w:val="center"/>
+            </w:pPr>
+            <w:r>
+              <w:t>1 dia</w:t>
+            </w:r>
+          </w:p>
+        </w:tc>
+        <w:tc>
+          <w:tcPr>
+            <w:tcW w:w="993" w:type="dxa"/>
+          </w:tcPr>
+          <w:p>
+            <w:pPr>
+              <w:jc w:val="center"/>
+            </w:pPr>
+            <w:r>
+              <w:t>N/A</w:t>
+            </w:r>
+          </w:p>
+        </w:tc>
+        <w:tc>
+          <w:tcPr>
+            <w:tcW w:w="1547" w:type="dxa"/>
+          </w:tcPr>
+          <w:p>
+            <w:pPr>
+              <w:jc w:val="center"/>
+            </w:pPr>
+            <w:r>
+              <w:t>Media</w:t>
+            </w:r>
+          </w:p>
+        </w:tc>
+      </w:tr>
+      <w:tr>
+        <w:tc>
+          <w:tcPr>
+            <w:tcW w:w="4253" w:type="dxa"/>
+          </w:tcPr>
+          <w:p>
+            <w:r>
+              <w:t>Eliminar</w:t>
+            </w:r>
+            <w:r>
+              <w:t xml:space="preserve"> Plano de </w:t>
+            </w:r>
+            <w:r>
+              <w:t>Nutrição</w:t>
+            </w:r>
+          </w:p>
+        </w:tc>
+        <w:tc>
+          <w:tcPr>
+            <w:tcW w:w="1984" w:type="dxa"/>
+          </w:tcPr>
+          <w:p>
+            <w:pPr>
+              <w:jc w:val="center"/>
+            </w:pPr>
+            <w:r>
+              <w:t>1 dia</w:t>
+            </w:r>
+          </w:p>
+        </w:tc>
+        <w:tc>
+          <w:tcPr>
+            <w:tcW w:w="993" w:type="dxa"/>
+          </w:tcPr>
+          <w:p>
+            <w:pPr>
+              <w:jc w:val="center"/>
+            </w:pPr>
+            <w:r>
+              <w:t>N/A</w:t>
+            </w:r>
+          </w:p>
+        </w:tc>
+        <w:tc>
+          <w:tcPr>
+            <w:tcW w:w="1547" w:type="dxa"/>
+          </w:tcPr>
+          <w:p>
+            <w:pPr>
+              <w:jc w:val="center"/>
+            </w:pPr>
+            <w:r>
+              <w:t>Media</w:t>
+            </w:r>
+          </w:p>
+        </w:tc>
+      </w:tr>
+      <w:tr>
+        <w:tc>
+          <w:tcPr>
+            <w:tcW w:w="4253" w:type="dxa"/>
+          </w:tcPr>
+          <w:p>
+            <w:r>
+              <w:t>Criar Plano de Treino</w:t>
+            </w:r>
+          </w:p>
+        </w:tc>
+        <w:tc>
+          <w:tcPr>
+            <w:tcW w:w="1984" w:type="dxa"/>
+          </w:tcPr>
+          <w:p>
+            <w:pPr>
+              <w:jc w:val="center"/>
+            </w:pPr>
+            <w:r>
+              <w:t>2 dias</w:t>
+            </w:r>
+          </w:p>
+        </w:tc>
+        <w:tc>
+          <w:tcPr>
+            <w:tcW w:w="993" w:type="dxa"/>
+          </w:tcPr>
+          <w:p>
+            <w:pPr>
+              <w:jc w:val="center"/>
+            </w:pPr>
+            <w:r>
+              <w:t>1 dia</w:t>
+            </w:r>
+          </w:p>
+        </w:tc>
+        <w:tc>
+          <w:tcPr>
+            <w:tcW w:w="1547" w:type="dxa"/>
+          </w:tcPr>
+          <w:p>
+            <w:pPr>
+              <w:jc w:val="center"/>
+            </w:pPr>
+            <w:r>
+              <w:t>Elevada</w:t>
+            </w:r>
+          </w:p>
+        </w:tc>
+      </w:tr>
+      <w:tr>
+        <w:tc>
+          <w:tcPr>
+            <w:tcW w:w="4253" w:type="dxa"/>
+          </w:tcPr>
+          <w:p>
+            <w:r>
+              <w:t>Editar Plano de Treino</w:t>
+            </w:r>
+          </w:p>
+        </w:tc>
+        <w:tc>
+          <w:tcPr>
+            <w:tcW w:w="1984" w:type="dxa"/>
+          </w:tcPr>
+          <w:p>
+            <w:pPr>
+              <w:jc w:val="center"/>
+            </w:pPr>
+            <w:r>
+              <w:t>1 dia</w:t>
+            </w:r>
+          </w:p>
+        </w:tc>
+        <w:tc>
+          <w:tcPr>
+            <w:tcW w:w="993" w:type="dxa"/>
+          </w:tcPr>
+          <w:p>
+            <w:pPr>
+              <w:jc w:val="center"/>
+            </w:pPr>
+            <w:r>
+              <w:t>N/A</w:t>
+            </w:r>
+          </w:p>
+        </w:tc>
+        <w:tc>
+          <w:tcPr>
+            <w:tcW w:w="1547" w:type="dxa"/>
+          </w:tcPr>
+          <w:p>
+            <w:pPr>
+              <w:jc w:val="center"/>
+            </w:pPr>
+            <w:r>
+              <w:t>Media</w:t>
+            </w:r>
+          </w:p>
+        </w:tc>
+      </w:tr>
+      <w:tr>
+        <w:tc>
+          <w:tcPr>
+            <w:tcW w:w="4253" w:type="dxa"/>
+          </w:tcPr>
+          <w:p>
+            <w:r>
+              <w:t>Eliminar Plano de Treino</w:t>
+            </w:r>
+          </w:p>
+        </w:tc>
+        <w:tc>
+          <w:tcPr>
+            <w:tcW w:w="1984" w:type="dxa"/>
+          </w:tcPr>
+          <w:p>
+            <w:pPr>
+              <w:jc w:val="center"/>
+            </w:pPr>
+            <w:r>
+              <w:t>1 dia</w:t>
+            </w:r>
+          </w:p>
+        </w:tc>
+        <w:tc>
+          <w:tcPr>
+            <w:tcW w:w="993" w:type="dxa"/>
+          </w:tcPr>
+          <w:p>
+            <w:pPr>
+              <w:jc w:val="center"/>
+            </w:pPr>
+            <w:r>
+              <w:t>N/A</w:t>
+            </w:r>
+          </w:p>
+        </w:tc>
+        <w:tc>
+          <w:tcPr>
+            <w:tcW w:w="1547" w:type="dxa"/>
+          </w:tcPr>
+          <w:p>
+            <w:pPr>
+              <w:jc w:val="center"/>
+            </w:pPr>
+            <w:r>
+              <w:t>Media</w:t>
+            </w:r>
+          </w:p>
+        </w:tc>
+      </w:tr>
+      <w:tr>
+        <w:tc>
+          <w:tcPr>
+            <w:tcW w:w="4253" w:type="dxa"/>
+          </w:tcPr>
+          <w:p>
+            <w:r>
+              <w:t>Criar Subscrição</w:t>
+            </w:r>
+          </w:p>
+        </w:tc>
+        <w:tc>
+          <w:tcPr>
+            <w:tcW w:w="1984" w:type="dxa"/>
+          </w:tcPr>
+          <w:p>
+            <w:pPr>
+              <w:jc w:val="center"/>
+            </w:pPr>
+            <w:r>
+              <w:t>1 dia</w:t>
+            </w:r>
+          </w:p>
+        </w:tc>
+        <w:tc>
+          <w:tcPr>
+            <w:tcW w:w="993" w:type="dxa"/>
+          </w:tcPr>
+          <w:p>
+            <w:pPr>
+              <w:jc w:val="center"/>
+            </w:pPr>
+            <w:r>
+              <w:t>N/A</w:t>
+            </w:r>
+          </w:p>
+        </w:tc>
+        <w:tc>
+          <w:tcPr>
+            <w:tcW w:w="1547" w:type="dxa"/>
+          </w:tcPr>
+          <w:p>
+            <w:pPr>
+              <w:jc w:val="center"/>
+            </w:pPr>
+            <w:r>
+              <w:t>Media</w:t>
+            </w:r>
+          </w:p>
+        </w:tc>
+      </w:tr>
+      <w:tr>
+        <w:tc>
+          <w:tcPr>
+            <w:tcW w:w="4253" w:type="dxa"/>
+          </w:tcPr>
+          <w:p>
+            <w:r>
+              <w:t>Criar Ementa</w:t>
+            </w:r>
+          </w:p>
+        </w:tc>
+        <w:tc>
+          <w:tcPr>
+            <w:tcW w:w="1984" w:type="dxa"/>
+          </w:tcPr>
+          <w:p>
+            <w:pPr>
+              <w:jc w:val="center"/>
+            </w:pPr>
+            <w:r>
+              <w:t>2 dias</w:t>
+            </w:r>
+          </w:p>
+        </w:tc>
+        <w:tc>
+          <w:tcPr>
+            <w:tcW w:w="993" w:type="dxa"/>
+          </w:tcPr>
+          <w:p>
+            <w:pPr>
+              <w:jc w:val="center"/>
+            </w:pPr>
+            <w:r>
+              <w:t>1 dia</w:t>
+            </w:r>
+          </w:p>
+        </w:tc>
+        <w:tc>
+          <w:tcPr>
+            <w:tcW w:w="1547" w:type="dxa"/>
+          </w:tcPr>
+          <w:p>
+            <w:pPr>
+              <w:jc w:val="center"/>
+            </w:pPr>
+            <w:r>
+              <w:t>Elevada</w:t>
+            </w:r>
+          </w:p>
+        </w:tc>
+      </w:tr>
+      <w:tr>
+        <w:tc>
+          <w:tcPr>
+            <w:tcW w:w="4253" w:type="dxa"/>
+          </w:tcPr>
+          <w:p>
+            <w:r>
+              <w:t>Criar Exercício</w:t>
+            </w:r>
+          </w:p>
+        </w:tc>
+        <w:tc>
+          <w:tcPr>
+            <w:tcW w:w="1984" w:type="dxa"/>
+          </w:tcPr>
+          <w:p>
+            <w:pPr>
+              <w:jc w:val="center"/>
+            </w:pPr>
+            <w:r>
+              <w:t>2 dias</w:t>
+            </w:r>
+          </w:p>
+        </w:tc>
+        <w:tc>
+          <w:tcPr>
+            <w:tcW w:w="993" w:type="dxa"/>
+          </w:tcPr>
+          <w:p>
+            <w:pPr>
+              <w:jc w:val="center"/>
+            </w:pPr>
+            <w:r>
+              <w:t>1 dia</w:t>
+            </w:r>
+          </w:p>
+        </w:tc>
+        <w:tc>
+          <w:tcPr>
+            <w:tcW w:w="1547" w:type="dxa"/>
+          </w:tcPr>
+          <w:p>
+            <w:pPr>
+              <w:jc w:val="center"/>
+            </w:pPr>
+            <w:r>
+              <w:t>Elevada</w:t>
+            </w:r>
+          </w:p>
+        </w:tc>
+      </w:tr>
+      <w:tr>
+        <w:tc>
+          <w:tcPr>
+            <w:tcW w:w="4253" w:type="dxa"/>
+          </w:tcPr>
+          <w:p>
+            <w:r>
+              <w:t>Ver Perfil</w:t>
+            </w:r>
+          </w:p>
+        </w:tc>
+        <w:tc>
+          <w:tcPr>
+            <w:tcW w:w="1984" w:type="dxa"/>
+          </w:tcPr>
+          <w:p>
+            <w:pPr>
+              <w:jc w:val="center"/>
+            </w:pPr>
+            <w:r>
+              <w:t>2 dias</w:t>
+            </w:r>
+          </w:p>
+        </w:tc>
+        <w:tc>
+          <w:tcPr>
+            <w:tcW w:w="993" w:type="dxa"/>
+          </w:tcPr>
+          <w:p>
+            <w:pPr>
+              <w:jc w:val="center"/>
+            </w:pPr>
+            <w:r>
+              <w:t>2 dias</w:t>
+            </w:r>
+          </w:p>
+        </w:tc>
+        <w:tc>
+          <w:tcPr>
+            <w:tcW w:w="1547" w:type="dxa"/>
+          </w:tcPr>
+          <w:p>
+            <w:pPr>
+              <w:jc w:val="center"/>
+            </w:pPr>
+            <w:r>
+              <w:t>Elevada</w:t>
+            </w:r>
+          </w:p>
+        </w:tc>
+      </w:tr>
+      <w:tr>
+        <w:tc>
+          <w:tcPr>
+            <w:tcW w:w="4253" w:type="dxa"/>
+          </w:tcPr>
+          <w:p>
+            <w:r>
+              <w:t>Testes Unitários</w:t>
+            </w:r>
+          </w:p>
+        </w:tc>
+        <w:tc>
+          <w:tcPr>
+            <w:tcW w:w="1984" w:type="dxa"/>
+          </w:tcPr>
+          <w:p>
+            <w:pPr>
+              <w:jc w:val="center"/>
+            </w:pPr>
+            <w:r>
+              <w:t>1 dia</w:t>
+            </w:r>
+          </w:p>
+        </w:tc>
+        <w:tc>
+          <w:tcPr>
+            <w:tcW w:w="993" w:type="dxa"/>
+          </w:tcPr>
+          <w:p>
+            <w:pPr>
+              <w:jc w:val="center"/>
+            </w:pPr>
+            <w:r>
+              <w:t>N/A</w:t>
+            </w:r>
+          </w:p>
+        </w:tc>
+        <w:tc>
+          <w:tcPr>
+            <w:tcW w:w="1547" w:type="dxa"/>
+          </w:tcPr>
+          <w:p>
+            <w:pPr>
+              <w:jc w:val="center"/>
+            </w:pPr>
+            <w:r>
+              <w:t>Elevada</w:t>
+            </w:r>
+          </w:p>
+        </w:tc>
+      </w:tr>
+      <w:tr>
+        <w:tc>
+          <w:tcPr>
+            <w:tcW w:w="4253" w:type="dxa"/>
+          </w:tcPr>
+          <w:p>
+            <w:r>
+              <w:t>Testes Funcionais</w:t>
+            </w:r>
+          </w:p>
+        </w:tc>
+        <w:tc>
+          <w:tcPr>
+            <w:tcW w:w="1984" w:type="dxa"/>
+          </w:tcPr>
+          <w:p>
+            <w:pPr>
+              <w:jc w:val="center"/>
+            </w:pPr>
+            <w:r>
+              <w:t>2 dias</w:t>
+            </w:r>
+          </w:p>
+        </w:tc>
+        <w:tc>
+          <w:tcPr>
+            <w:tcW w:w="993" w:type="dxa"/>
+          </w:tcPr>
+          <w:p>
+            <w:pPr>
+              <w:jc w:val="center"/>
+            </w:pPr>
+            <w:r>
+              <w:t>N/A</w:t>
+            </w:r>
+          </w:p>
+        </w:tc>
+        <w:tc>
+          <w:tcPr>
+            <w:tcW w:w="1547" w:type="dxa"/>
+          </w:tcPr>
+          <w:p>
+            <w:pPr>
+              <w:jc w:val="center"/>
+            </w:pPr>
+            <w:r>
+              <w:t>Elevada</w:t>
+            </w:r>
+          </w:p>
+        </w:tc>
+      </w:tr>
+      <w:tr>
+        <w:tc>
+          <w:tcPr>
+            <w:tcW w:w="4253" w:type="dxa"/>
+          </w:tcPr>
+          <w:p>
+            <w:r>
+              <w:t xml:space="preserve">Testes Aceitação </w:t>
+            </w:r>
+          </w:p>
+        </w:tc>
+        <w:tc>
+          <w:tcPr>
+            <w:tcW w:w="1984" w:type="dxa"/>
+          </w:tcPr>
+          <w:p>
+            <w:pPr>
+              <w:jc w:val="center"/>
+            </w:pPr>
+            <w:r>
+              <w:t>1 dia</w:t>
+            </w:r>
+          </w:p>
+        </w:tc>
+        <w:tc>
+          <w:tcPr>
+            <w:tcW w:w="993" w:type="dxa"/>
+          </w:tcPr>
+          <w:p>
+            <w:pPr>
+              <w:jc w:val="center"/>
+            </w:pPr>
+            <w:r>
+              <w:t>N/A</w:t>
+            </w:r>
+          </w:p>
+        </w:tc>
+        <w:tc>
+          <w:tcPr>
+            <w:tcW w:w="1547" w:type="dxa"/>
+          </w:tcPr>
+          <w:p>
+            <w:pPr>
+              <w:jc w:val="center"/>
+            </w:pPr>
+            <w:r>
+              <w:t>Elevada</w:t>
             </w:r>
           </w:p>
         </w:tc>
       </w:tr>
     </w:tbl>
-    <w:p>
-      <w:pPr>
-        <w:spacing w:line="360" w:lineRule="auto"/>
-      </w:pPr>
-      <w:r>
-        <w:lastRenderedPageBreak/>
-        <w:t>Seguidamente, apresenta-se um exemplo de tabela.</w:t>
-      </w:r>
-    </w:p>
-    <w:p>
-      <w:pPr>
-        <w:pStyle w:val="Caption"/>
-        <w:spacing w:line="360" w:lineRule="auto"/>
-      </w:pPr>
-    </w:p>
-    <w:p>
-      <w:pPr>
-        <w:pStyle w:val="Caption"/>
-        <w:spacing w:line="360" w:lineRule="auto"/>
-      </w:pPr>
-      <w:bookmarkStart w:id="31" w:name="_Toc1407652"/>
-      <w:r>
-        <w:t xml:space="preserve">Tabela </w:t>
-      </w:r>
-      <w:r>
-        <w:rPr>
-          <w:noProof/>
-        </w:rPr>
-        <w:fldChar w:fldCharType="begin"/>
-      </w:r>
-      <w:r>
-        <w:rPr>
-          <w:noProof/>
-        </w:rPr>
-        <w:instrText xml:space="preserve"> STYLEREF 1 \s </w:instrText>
-      </w:r>
-      <w:r>
-        <w:rPr>
-          <w:noProof/>
-        </w:rPr>
-        <w:fldChar w:fldCharType="separate"/>
-      </w:r>
-      <w:r>
-        <w:rPr>
-          <w:noProof/>
-        </w:rPr>
-        <w:t>2</w:t>
-      </w:r>
-      <w:r>
-        <w:rPr>
-          <w:noProof/>
-        </w:rPr>
-        <w:fldChar w:fldCharType="end"/>
-      </w:r>
-      <w:r>
-        <w:t>.</w:t>
-      </w:r>
-      <w:r>
-        <w:rPr>
-          <w:noProof/>
-        </w:rPr>
-        <w:fldChar w:fldCharType="begin"/>
-      </w:r>
-      <w:r>
-        <w:rPr>
-          <w:noProof/>
-        </w:rPr>
-        <w:instrText xml:space="preserve"> SEQ Tabela \* ARABIC \s 1 </w:instrText>
-      </w:r>
-      <w:r>
-        <w:rPr>
-          <w:noProof/>
-        </w:rPr>
-        <w:fldChar w:fldCharType="separate"/>
-      </w:r>
-      <w:r>
-        <w:rPr>
-          <w:noProof/>
-        </w:rPr>
-        <w:t>1</w:t>
-      </w:r>
-      <w:r>
-        <w:rPr>
-          <w:noProof/>
-        </w:rPr>
-        <w:fldChar w:fldCharType="end"/>
-      </w:r>
-      <w:r>
-        <w:t xml:space="preserve"> </w:t>
-      </w:r>
-      <w:r>
-        <w:t>- Texto ilustrativo da tabela 1</w:t>
-      </w:r>
-      <w:bookmarkEnd w:id="31"/>
+    <w:p/>
+    <w:p>
+      <w:pPr>
+        <w:rPr>
+          <w:b/>
+          <w:bCs/>
+        </w:rPr>
+      </w:pPr>
+      <w:r>
+        <w:rPr>
+          <w:b/>
+          <w:bCs/>
+        </w:rPr>
+        <w:t>API</w:t>
+      </w:r>
+      <w:r>
+        <w:rPr>
+          <w:b/>
+          <w:bCs/>
+        </w:rPr>
+        <w:t>:</w:t>
+      </w:r>
     </w:p>
     <w:tbl>
       <w:tblPr>
-        <w:tblStyle w:val="TableGridLight"/>
+        <w:tblStyle w:val="TableGrid"/>
         <w:tblW w:w="0" w:type="auto"/>
         <w:tblLook w:val="04A0" w:firstRow="1" w:lastRow="0" w:firstColumn="1" w:lastColumn="0" w:noHBand="0" w:noVBand="1"/>
       </w:tblPr>
       <w:tblGrid>
-        <w:gridCol w:w="2195"/>
-        <w:gridCol w:w="2194"/>
-        <w:gridCol w:w="2194"/>
-        <w:gridCol w:w="2194"/>
+        <w:gridCol w:w="4253"/>
+        <w:gridCol w:w="1984"/>
+        <w:gridCol w:w="993"/>
+        <w:gridCol w:w="1547"/>
       </w:tblGrid>
       <w:tr>
         <w:tc>
           <w:tcPr>
-            <w:tcW w:w="2643" w:type="dxa"/>
-          </w:tcPr>
-          <w:p>
-            <w:pPr>
-              <w:spacing w:line="360" w:lineRule="auto"/>
-            </w:pPr>
-          </w:p>
-        </w:tc>
-        <w:tc>
-          <w:tcPr>
-            <w:tcW w:w="2643" w:type="dxa"/>
-          </w:tcPr>
-          <w:p>
-            <w:pPr>
-              <w:spacing w:line="360" w:lineRule="auto"/>
-            </w:pPr>
-          </w:p>
-        </w:tc>
-        <w:tc>
-          <w:tcPr>
-            <w:tcW w:w="2643" w:type="dxa"/>
-          </w:tcPr>
-          <w:p>
-            <w:pPr>
-              <w:spacing w:line="360" w:lineRule="auto"/>
-            </w:pPr>
-          </w:p>
-        </w:tc>
-        <w:tc>
-          <w:tcPr>
-            <w:tcW w:w="2643" w:type="dxa"/>
-          </w:tcPr>
-          <w:p>
-            <w:pPr>
-              <w:spacing w:line="360" w:lineRule="auto"/>
-            </w:pPr>
+            <w:tcW w:w="4253" w:type="dxa"/>
+            <w:tcBorders>
+              <w:top w:val="nil"/>
+              <w:left w:val="nil"/>
+              <w:bottom w:val="single" w:sz="4" w:space="0" w:color="auto"/>
+              <w:right w:val="single" w:sz="4" w:space="0" w:color="auto"/>
+            </w:tcBorders>
+          </w:tcPr>
+          <w:p>
+            <w:pPr>
+              <w:rPr>
+                <w:b/>
+                <w:bCs/>
+              </w:rPr>
+            </w:pPr>
+            <w:r>
+              <w:rPr>
+                <w:b/>
+                <w:bCs/>
+              </w:rPr>
+              <w:t>Tarefa</w:t>
+            </w:r>
+          </w:p>
+        </w:tc>
+        <w:tc>
+          <w:tcPr>
+            <w:tcW w:w="1984" w:type="dxa"/>
+            <w:tcBorders>
+              <w:left w:val="single" w:sz="4" w:space="0" w:color="auto"/>
+            </w:tcBorders>
+          </w:tcPr>
+          <w:p>
+            <w:pPr>
+              <w:rPr>
+                <w:b/>
+                <w:bCs/>
+              </w:rPr>
+            </w:pPr>
+            <w:r>
+              <w:rPr>
+                <w:b/>
+                <w:bCs/>
+              </w:rPr>
+              <w:t>Tempo Estimado</w:t>
+            </w:r>
+          </w:p>
+        </w:tc>
+        <w:tc>
+          <w:tcPr>
+            <w:tcW w:w="993" w:type="dxa"/>
+          </w:tcPr>
+          <w:p>
+            <w:pPr>
+              <w:rPr>
+                <w:b/>
+                <w:bCs/>
+              </w:rPr>
+            </w:pPr>
+            <w:r>
+              <w:rPr>
+                <w:b/>
+                <w:bCs/>
+              </w:rPr>
+              <w:t>Desvio</w:t>
+            </w:r>
+          </w:p>
+        </w:tc>
+        <w:tc>
+          <w:tcPr>
+            <w:tcW w:w="1547" w:type="dxa"/>
+          </w:tcPr>
+          <w:p>
+            <w:pPr>
+              <w:rPr>
+                <w:b/>
+                <w:bCs/>
+              </w:rPr>
+            </w:pPr>
+            <w:r>
+              <w:rPr>
+                <w:b/>
+                <w:bCs/>
+              </w:rPr>
+              <w:t xml:space="preserve">Importância </w:t>
+            </w:r>
           </w:p>
         </w:tc>
       </w:tr>
       <w:tr>
         <w:tc>
           <w:tcPr>
-            <w:tcW w:w="2643" w:type="dxa"/>
-          </w:tcPr>
-          <w:p>
-            <w:pPr>
-              <w:spacing w:line="360" w:lineRule="auto"/>
-            </w:pPr>
-          </w:p>
-        </w:tc>
-        <w:tc>
-          <w:tcPr>
-            <w:tcW w:w="2643" w:type="dxa"/>
-          </w:tcPr>
-          <w:p>
-            <w:pPr>
-              <w:spacing w:line="360" w:lineRule="auto"/>
-            </w:pPr>
-          </w:p>
-        </w:tc>
-        <w:tc>
-          <w:tcPr>
-            <w:tcW w:w="2643" w:type="dxa"/>
-          </w:tcPr>
-          <w:p>
-            <w:pPr>
-              <w:spacing w:line="360" w:lineRule="auto"/>
-            </w:pPr>
-          </w:p>
-        </w:tc>
-        <w:tc>
-          <w:tcPr>
-            <w:tcW w:w="2643" w:type="dxa"/>
-          </w:tcPr>
-          <w:p>
-            <w:pPr>
-              <w:spacing w:line="360" w:lineRule="auto"/>
-            </w:pPr>
+            <w:tcW w:w="4253" w:type="dxa"/>
+            <w:tcBorders>
+              <w:top w:val="single" w:sz="4" w:space="0" w:color="auto"/>
+            </w:tcBorders>
+          </w:tcPr>
+          <w:p>
+            <w:r>
+              <w:t>Listar Utilizadores</w:t>
+            </w:r>
+          </w:p>
+        </w:tc>
+        <w:tc>
+          <w:tcPr>
+            <w:tcW w:w="1984" w:type="dxa"/>
+          </w:tcPr>
+          <w:p>
+            <w:pPr>
+              <w:jc w:val="center"/>
+            </w:pPr>
+            <w:r>
+              <w:t>1 dia</w:t>
+            </w:r>
+          </w:p>
+        </w:tc>
+        <w:tc>
+          <w:tcPr>
+            <w:tcW w:w="993" w:type="dxa"/>
+          </w:tcPr>
+          <w:p>
+            <w:pPr>
+              <w:jc w:val="center"/>
+            </w:pPr>
+            <w:r>
+              <w:t>N/A</w:t>
+            </w:r>
+          </w:p>
+        </w:tc>
+        <w:tc>
+          <w:tcPr>
+            <w:tcW w:w="1547" w:type="dxa"/>
+          </w:tcPr>
+          <w:p>
+            <w:pPr>
+              <w:jc w:val="center"/>
+            </w:pPr>
+            <w:r>
+              <w:t>Elevada</w:t>
+            </w:r>
           </w:p>
         </w:tc>
       </w:tr>
       <w:tr>
         <w:tc>
           <w:tcPr>
-            <w:tcW w:w="2643" w:type="dxa"/>
-          </w:tcPr>
-          <w:p>
-            <w:pPr>
-              <w:spacing w:line="360" w:lineRule="auto"/>
-            </w:pPr>
-          </w:p>
-        </w:tc>
-        <w:tc>
-          <w:tcPr>
-            <w:tcW w:w="2643" w:type="dxa"/>
-          </w:tcPr>
-          <w:p>
-            <w:pPr>
-              <w:spacing w:line="360" w:lineRule="auto"/>
-            </w:pPr>
-          </w:p>
-        </w:tc>
-        <w:tc>
-          <w:tcPr>
-            <w:tcW w:w="2643" w:type="dxa"/>
-          </w:tcPr>
-          <w:p>
-            <w:pPr>
-              <w:spacing w:line="360" w:lineRule="auto"/>
-            </w:pPr>
-          </w:p>
-        </w:tc>
-        <w:tc>
-          <w:tcPr>
-            <w:tcW w:w="2643" w:type="dxa"/>
-          </w:tcPr>
-          <w:p>
-            <w:pPr>
-              <w:keepNext/>
-              <w:spacing w:line="360" w:lineRule="auto"/>
-            </w:pPr>
+            <w:tcW w:w="4253" w:type="dxa"/>
+          </w:tcPr>
+          <w:p>
+            <w:r>
+              <w:t>Criar Utilizadores</w:t>
+            </w:r>
+          </w:p>
+        </w:tc>
+        <w:tc>
+          <w:tcPr>
+            <w:tcW w:w="1984" w:type="dxa"/>
+          </w:tcPr>
+          <w:p>
+            <w:pPr>
+              <w:jc w:val="center"/>
+            </w:pPr>
+            <w:r>
+              <w:t>2 dias</w:t>
+            </w:r>
+          </w:p>
+        </w:tc>
+        <w:tc>
+          <w:tcPr>
+            <w:tcW w:w="993" w:type="dxa"/>
+          </w:tcPr>
+          <w:p>
+            <w:pPr>
+              <w:jc w:val="center"/>
+            </w:pPr>
+            <w:r>
+              <w:t>1 dia</w:t>
+            </w:r>
+          </w:p>
+        </w:tc>
+        <w:tc>
+          <w:tcPr>
+            <w:tcW w:w="1547" w:type="dxa"/>
+          </w:tcPr>
+          <w:p>
+            <w:pPr>
+              <w:jc w:val="center"/>
+            </w:pPr>
+            <w:r>
+              <w:t>Elevada</w:t>
+            </w:r>
           </w:p>
         </w:tc>
       </w:tr>
       <w:tr>
         <w:tc>
           <w:tcPr>
-            <w:tcW w:w="2643" w:type="dxa"/>
-          </w:tcPr>
-          <w:p>
-            <w:pPr>
-              <w:spacing w:line="360" w:lineRule="auto"/>
-            </w:pPr>
-          </w:p>
-        </w:tc>
-        <w:tc>
-          <w:tcPr>
-            <w:tcW w:w="2643" w:type="dxa"/>
-          </w:tcPr>
-          <w:p>
-            <w:pPr>
-              <w:spacing w:line="360" w:lineRule="auto"/>
-            </w:pPr>
-          </w:p>
-        </w:tc>
-        <w:tc>
-          <w:tcPr>
-            <w:tcW w:w="2643" w:type="dxa"/>
-          </w:tcPr>
-          <w:p>
-            <w:pPr>
-              <w:spacing w:line="360" w:lineRule="auto"/>
-            </w:pPr>
-          </w:p>
-        </w:tc>
-        <w:tc>
-          <w:tcPr>
-            <w:tcW w:w="2643" w:type="dxa"/>
-          </w:tcPr>
-          <w:p>
-            <w:pPr>
-              <w:keepNext/>
-              <w:spacing w:line="360" w:lineRule="auto"/>
-            </w:pPr>
+            <w:tcW w:w="4253" w:type="dxa"/>
+          </w:tcPr>
+          <w:p>
+            <w:r>
+              <w:t>Atualizar Utilizadores</w:t>
+            </w:r>
+          </w:p>
+        </w:tc>
+        <w:tc>
+          <w:tcPr>
+            <w:tcW w:w="1984" w:type="dxa"/>
+          </w:tcPr>
+          <w:p>
+            <w:pPr>
+              <w:jc w:val="center"/>
+            </w:pPr>
+            <w:r>
+              <w:t>1 dia</w:t>
+            </w:r>
+          </w:p>
+        </w:tc>
+        <w:tc>
+          <w:tcPr>
+            <w:tcW w:w="993" w:type="dxa"/>
+          </w:tcPr>
+          <w:p>
+            <w:pPr>
+              <w:jc w:val="center"/>
+            </w:pPr>
+            <w:r>
+              <w:t>N/A</w:t>
+            </w:r>
+          </w:p>
+        </w:tc>
+        <w:tc>
+          <w:tcPr>
+            <w:tcW w:w="1547" w:type="dxa"/>
+          </w:tcPr>
+          <w:p>
+            <w:pPr>
+              <w:jc w:val="center"/>
+            </w:pPr>
+            <w:r>
+              <w:t>Media</w:t>
+            </w:r>
+          </w:p>
+        </w:tc>
+      </w:tr>
+      <w:tr>
+        <w:tc>
+          <w:tcPr>
+            <w:tcW w:w="4253" w:type="dxa"/>
+          </w:tcPr>
+          <w:p>
+            <w:r>
+              <w:t>Eliminar Utilizadores</w:t>
+            </w:r>
+          </w:p>
+        </w:tc>
+        <w:tc>
+          <w:tcPr>
+            <w:tcW w:w="1984" w:type="dxa"/>
+          </w:tcPr>
+          <w:p>
+            <w:pPr>
+              <w:jc w:val="center"/>
+            </w:pPr>
+            <w:r>
+              <w:t>1 dia</w:t>
+            </w:r>
+          </w:p>
+        </w:tc>
+        <w:tc>
+          <w:tcPr>
+            <w:tcW w:w="993" w:type="dxa"/>
+          </w:tcPr>
+          <w:p>
+            <w:pPr>
+              <w:jc w:val="center"/>
+            </w:pPr>
+            <w:r>
+              <w:t>N/A</w:t>
+            </w:r>
+          </w:p>
+        </w:tc>
+        <w:tc>
+          <w:tcPr>
+            <w:tcW w:w="1547" w:type="dxa"/>
+          </w:tcPr>
+          <w:p>
+            <w:pPr>
+              <w:jc w:val="center"/>
+            </w:pPr>
+            <w:r>
+              <w:t>Media</w:t>
+            </w:r>
+          </w:p>
+        </w:tc>
+      </w:tr>
+      <w:tr>
+        <w:tc>
+          <w:tcPr>
+            <w:tcW w:w="4253" w:type="dxa"/>
+          </w:tcPr>
+          <w:p>
+            <w:r>
+              <w:t>Registo</w:t>
+            </w:r>
+          </w:p>
+        </w:tc>
+        <w:tc>
+          <w:tcPr>
+            <w:tcW w:w="1984" w:type="dxa"/>
+          </w:tcPr>
+          <w:p>
+            <w:pPr>
+              <w:jc w:val="center"/>
+            </w:pPr>
+            <w:r>
+              <w:t>2 dias</w:t>
+            </w:r>
+          </w:p>
+        </w:tc>
+        <w:tc>
+          <w:tcPr>
+            <w:tcW w:w="993" w:type="dxa"/>
+          </w:tcPr>
+          <w:p>
+            <w:pPr>
+              <w:jc w:val="center"/>
+            </w:pPr>
+            <w:r>
+              <w:t>N/A</w:t>
+            </w:r>
+          </w:p>
+        </w:tc>
+        <w:tc>
+          <w:tcPr>
+            <w:tcW w:w="1547" w:type="dxa"/>
+          </w:tcPr>
+          <w:p>
+            <w:pPr>
+              <w:jc w:val="center"/>
+            </w:pPr>
+            <w:r>
+              <w:t>Elevada</w:t>
+            </w:r>
+          </w:p>
+        </w:tc>
+      </w:tr>
+      <w:tr>
+        <w:tc>
+          <w:tcPr>
+            <w:tcW w:w="4253" w:type="dxa"/>
+          </w:tcPr>
+          <w:p>
+            <w:r>
+              <w:t xml:space="preserve">Autenticação </w:t>
+            </w:r>
+          </w:p>
+        </w:tc>
+        <w:tc>
+          <w:tcPr>
+            <w:tcW w:w="1984" w:type="dxa"/>
+          </w:tcPr>
+          <w:p>
+            <w:pPr>
+              <w:jc w:val="center"/>
+            </w:pPr>
+            <w:r>
+              <w:t>2 dias</w:t>
+            </w:r>
+          </w:p>
+        </w:tc>
+        <w:tc>
+          <w:tcPr>
+            <w:tcW w:w="993" w:type="dxa"/>
+          </w:tcPr>
+          <w:p>
+            <w:pPr>
+              <w:jc w:val="center"/>
+            </w:pPr>
+            <w:r>
+              <w:t>N/A</w:t>
+            </w:r>
+          </w:p>
+        </w:tc>
+        <w:tc>
+          <w:tcPr>
+            <w:tcW w:w="1547" w:type="dxa"/>
+          </w:tcPr>
+          <w:p>
+            <w:pPr>
+              <w:jc w:val="center"/>
+            </w:pPr>
+            <w:r>
+              <w:t>Elevada</w:t>
+            </w:r>
+          </w:p>
+        </w:tc>
+      </w:tr>
+      <w:tr>
+        <w:tc>
+          <w:tcPr>
+            <w:tcW w:w="4253" w:type="dxa"/>
+          </w:tcPr>
+          <w:p>
+            <w:r>
+              <w:t>Listar Planos de Treino</w:t>
+            </w:r>
+          </w:p>
+        </w:tc>
+        <w:tc>
+          <w:tcPr>
+            <w:tcW w:w="1984" w:type="dxa"/>
+          </w:tcPr>
+          <w:p>
+            <w:pPr>
+              <w:jc w:val="center"/>
+            </w:pPr>
+            <w:r>
+              <w:t>1 dia</w:t>
+            </w:r>
+          </w:p>
+        </w:tc>
+        <w:tc>
+          <w:tcPr>
+            <w:tcW w:w="993" w:type="dxa"/>
+          </w:tcPr>
+          <w:p>
+            <w:pPr>
+              <w:jc w:val="center"/>
+            </w:pPr>
+            <w:r>
+              <w:t>1 dia</w:t>
+            </w:r>
+          </w:p>
+        </w:tc>
+        <w:tc>
+          <w:tcPr>
+            <w:tcW w:w="1547" w:type="dxa"/>
+          </w:tcPr>
+          <w:p>
+            <w:pPr>
+              <w:jc w:val="center"/>
+            </w:pPr>
+            <w:r>
+              <w:t>Elevada</w:t>
+            </w:r>
+          </w:p>
+        </w:tc>
+      </w:tr>
+      <w:tr>
+        <w:tc>
+          <w:tcPr>
+            <w:tcW w:w="4253" w:type="dxa"/>
+          </w:tcPr>
+          <w:p>
+            <w:r>
+              <w:t>Criar Planos de Treino</w:t>
+            </w:r>
+          </w:p>
+        </w:tc>
+        <w:tc>
+          <w:tcPr>
+            <w:tcW w:w="1984" w:type="dxa"/>
+          </w:tcPr>
+          <w:p>
+            <w:pPr>
+              <w:jc w:val="center"/>
+            </w:pPr>
+            <w:r>
+              <w:t>1 dia</w:t>
+            </w:r>
+          </w:p>
+        </w:tc>
+        <w:tc>
+          <w:tcPr>
+            <w:tcW w:w="993" w:type="dxa"/>
+          </w:tcPr>
+          <w:p>
+            <w:pPr>
+              <w:jc w:val="center"/>
+            </w:pPr>
+            <w:r>
+              <w:t>1 dia</w:t>
+            </w:r>
+          </w:p>
+        </w:tc>
+        <w:tc>
+          <w:tcPr>
+            <w:tcW w:w="1547" w:type="dxa"/>
+          </w:tcPr>
+          <w:p>
+            <w:pPr>
+              <w:jc w:val="center"/>
+            </w:pPr>
+            <w:r>
+              <w:t>Elevada</w:t>
+            </w:r>
+          </w:p>
+        </w:tc>
+      </w:tr>
+      <w:tr>
+        <w:tc>
+          <w:tcPr>
+            <w:tcW w:w="4253" w:type="dxa"/>
+          </w:tcPr>
+          <w:p>
+            <w:r>
+              <w:t>Atualizar Planos de Treino</w:t>
+            </w:r>
+          </w:p>
+        </w:tc>
+        <w:tc>
+          <w:tcPr>
+            <w:tcW w:w="1984" w:type="dxa"/>
+          </w:tcPr>
+          <w:p>
+            <w:pPr>
+              <w:jc w:val="center"/>
+            </w:pPr>
+            <w:r>
+              <w:t>1 dia</w:t>
+            </w:r>
+          </w:p>
+        </w:tc>
+        <w:tc>
+          <w:tcPr>
+            <w:tcW w:w="993" w:type="dxa"/>
+          </w:tcPr>
+          <w:p>
+            <w:pPr>
+              <w:jc w:val="center"/>
+            </w:pPr>
+            <w:r>
+              <w:t>N/A</w:t>
+            </w:r>
+          </w:p>
+        </w:tc>
+        <w:tc>
+          <w:tcPr>
+            <w:tcW w:w="1547" w:type="dxa"/>
+          </w:tcPr>
+          <w:p>
+            <w:pPr>
+              <w:jc w:val="center"/>
+            </w:pPr>
+            <w:r>
+              <w:t>Media</w:t>
+            </w:r>
+          </w:p>
+        </w:tc>
+      </w:tr>
+      <w:tr>
+        <w:tc>
+          <w:tcPr>
+            <w:tcW w:w="4253" w:type="dxa"/>
+          </w:tcPr>
+          <w:p>
+            <w:r>
+              <w:t>Eliminar Planos de Treino</w:t>
+            </w:r>
+          </w:p>
+        </w:tc>
+        <w:tc>
+          <w:tcPr>
+            <w:tcW w:w="1984" w:type="dxa"/>
+          </w:tcPr>
+          <w:p>
+            <w:pPr>
+              <w:jc w:val="center"/>
+            </w:pPr>
+            <w:r>
+              <w:t>1 dia</w:t>
+            </w:r>
+          </w:p>
+        </w:tc>
+        <w:tc>
+          <w:tcPr>
+            <w:tcW w:w="993" w:type="dxa"/>
+          </w:tcPr>
+          <w:p>
+            <w:pPr>
+              <w:jc w:val="center"/>
+            </w:pPr>
+            <w:r>
+              <w:t>N/A</w:t>
+            </w:r>
+          </w:p>
+        </w:tc>
+        <w:tc>
+          <w:tcPr>
+            <w:tcW w:w="1547" w:type="dxa"/>
+          </w:tcPr>
+          <w:p>
+            <w:pPr>
+              <w:jc w:val="center"/>
+            </w:pPr>
+            <w:r>
+              <w:t>Media</w:t>
+            </w:r>
+          </w:p>
+        </w:tc>
+      </w:tr>
+      <w:tr>
+        <w:tc>
+          <w:tcPr>
+            <w:tcW w:w="4253" w:type="dxa"/>
+          </w:tcPr>
+          <w:p>
+            <w:r>
+              <w:t>Listar Planos de Nutrição</w:t>
+            </w:r>
+          </w:p>
+        </w:tc>
+        <w:tc>
+          <w:tcPr>
+            <w:tcW w:w="1984" w:type="dxa"/>
+          </w:tcPr>
+          <w:p>
+            <w:pPr>
+              <w:jc w:val="center"/>
+            </w:pPr>
+            <w:r>
+              <w:t>1 dia</w:t>
+            </w:r>
+          </w:p>
+        </w:tc>
+        <w:tc>
+          <w:tcPr>
+            <w:tcW w:w="993" w:type="dxa"/>
+          </w:tcPr>
+          <w:p>
+            <w:pPr>
+              <w:jc w:val="center"/>
+            </w:pPr>
+            <w:r>
+              <w:t>1 dia</w:t>
+            </w:r>
+          </w:p>
+        </w:tc>
+        <w:tc>
+          <w:tcPr>
+            <w:tcW w:w="1547" w:type="dxa"/>
+          </w:tcPr>
+          <w:p>
+            <w:pPr>
+              <w:jc w:val="center"/>
+            </w:pPr>
+            <w:r>
+              <w:t>Elevada</w:t>
+            </w:r>
+          </w:p>
+        </w:tc>
+      </w:tr>
+      <w:tr>
+        <w:tc>
+          <w:tcPr>
+            <w:tcW w:w="4253" w:type="dxa"/>
+          </w:tcPr>
+          <w:p>
+            <w:r>
+              <w:t>Criar Planos de Nutrição</w:t>
+            </w:r>
+          </w:p>
+        </w:tc>
+        <w:tc>
+          <w:tcPr>
+            <w:tcW w:w="1984" w:type="dxa"/>
+          </w:tcPr>
+          <w:p>
+            <w:pPr>
+              <w:jc w:val="center"/>
+            </w:pPr>
+            <w:r>
+              <w:t>1 dia</w:t>
+            </w:r>
+          </w:p>
+        </w:tc>
+        <w:tc>
+          <w:tcPr>
+            <w:tcW w:w="993" w:type="dxa"/>
+          </w:tcPr>
+          <w:p>
+            <w:pPr>
+              <w:jc w:val="center"/>
+            </w:pPr>
+            <w:r>
+              <w:t>1 dia</w:t>
+            </w:r>
+          </w:p>
+        </w:tc>
+        <w:tc>
+          <w:tcPr>
+            <w:tcW w:w="1547" w:type="dxa"/>
+          </w:tcPr>
+          <w:p>
+            <w:pPr>
+              <w:jc w:val="center"/>
+            </w:pPr>
+            <w:r>
+              <w:t>Elevada</w:t>
+            </w:r>
+          </w:p>
+        </w:tc>
+      </w:tr>
+      <w:tr>
+        <w:tc>
+          <w:tcPr>
+            <w:tcW w:w="4253" w:type="dxa"/>
+          </w:tcPr>
+          <w:p>
+            <w:r>
+              <w:lastRenderedPageBreak/>
+              <w:t>Atualizar Planos de Nutrição</w:t>
+            </w:r>
+          </w:p>
+        </w:tc>
+        <w:tc>
+          <w:tcPr>
+            <w:tcW w:w="1984" w:type="dxa"/>
+          </w:tcPr>
+          <w:p>
+            <w:pPr>
+              <w:jc w:val="center"/>
+            </w:pPr>
+            <w:r>
+              <w:t>1 dia</w:t>
+            </w:r>
+          </w:p>
+        </w:tc>
+        <w:tc>
+          <w:tcPr>
+            <w:tcW w:w="993" w:type="dxa"/>
+          </w:tcPr>
+          <w:p>
+            <w:pPr>
+              <w:jc w:val="center"/>
+            </w:pPr>
+            <w:r>
+              <w:t>N/A</w:t>
+            </w:r>
+          </w:p>
+        </w:tc>
+        <w:tc>
+          <w:tcPr>
+            <w:tcW w:w="1547" w:type="dxa"/>
+          </w:tcPr>
+          <w:p>
+            <w:pPr>
+              <w:jc w:val="center"/>
+            </w:pPr>
+            <w:r>
+              <w:t>Media</w:t>
+            </w:r>
+          </w:p>
+        </w:tc>
+      </w:tr>
+      <w:tr>
+        <w:tc>
+          <w:tcPr>
+            <w:tcW w:w="4253" w:type="dxa"/>
+          </w:tcPr>
+          <w:p>
+            <w:r>
+              <w:t>Eliminar Planos de Nutrição</w:t>
+            </w:r>
+          </w:p>
+        </w:tc>
+        <w:tc>
+          <w:tcPr>
+            <w:tcW w:w="1984" w:type="dxa"/>
+          </w:tcPr>
+          <w:p>
+            <w:pPr>
+              <w:jc w:val="center"/>
+            </w:pPr>
+            <w:r>
+              <w:t>1 dia</w:t>
+            </w:r>
+          </w:p>
+        </w:tc>
+        <w:tc>
+          <w:tcPr>
+            <w:tcW w:w="993" w:type="dxa"/>
+          </w:tcPr>
+          <w:p>
+            <w:pPr>
+              <w:jc w:val="center"/>
+            </w:pPr>
+            <w:r>
+              <w:t>N/A</w:t>
+            </w:r>
+          </w:p>
+        </w:tc>
+        <w:tc>
+          <w:tcPr>
+            <w:tcW w:w="1547" w:type="dxa"/>
+          </w:tcPr>
+          <w:p>
+            <w:pPr>
+              <w:jc w:val="center"/>
+            </w:pPr>
+            <w:r>
+              <w:t>Media</w:t>
+            </w:r>
+          </w:p>
+        </w:tc>
+      </w:tr>
+      <w:tr>
+        <w:tc>
+          <w:tcPr>
+            <w:tcW w:w="4253" w:type="dxa"/>
+          </w:tcPr>
+          <w:p>
+            <w:r>
+              <w:t>Associar Plano de Treino ao Cliente</w:t>
+            </w:r>
+          </w:p>
+        </w:tc>
+        <w:tc>
+          <w:tcPr>
+            <w:tcW w:w="1984" w:type="dxa"/>
+          </w:tcPr>
+          <w:p>
+            <w:pPr>
+              <w:jc w:val="center"/>
+            </w:pPr>
+            <w:r>
+              <w:t>2 dias</w:t>
+            </w:r>
+          </w:p>
+        </w:tc>
+        <w:tc>
+          <w:tcPr>
+            <w:tcW w:w="993" w:type="dxa"/>
+          </w:tcPr>
+          <w:p>
+            <w:pPr>
+              <w:jc w:val="center"/>
+            </w:pPr>
+            <w:r>
+              <w:t>1 dia</w:t>
+            </w:r>
+          </w:p>
+        </w:tc>
+        <w:tc>
+          <w:tcPr>
+            <w:tcW w:w="1547" w:type="dxa"/>
+          </w:tcPr>
+          <w:p>
+            <w:pPr>
+              <w:jc w:val="center"/>
+            </w:pPr>
+            <w:r>
+              <w:t>Elevada</w:t>
+            </w:r>
+          </w:p>
+        </w:tc>
+      </w:tr>
+      <w:tr>
+        <w:tc>
+          <w:tcPr>
+            <w:tcW w:w="4253" w:type="dxa"/>
+          </w:tcPr>
+          <w:p>
+            <w:r>
+              <w:t>Associar Plano de Nutrição ao Cliente</w:t>
+            </w:r>
+          </w:p>
+        </w:tc>
+        <w:tc>
+          <w:tcPr>
+            <w:tcW w:w="1984" w:type="dxa"/>
+          </w:tcPr>
+          <w:p>
+            <w:pPr>
+              <w:jc w:val="center"/>
+            </w:pPr>
+            <w:r>
+              <w:t>2 dias</w:t>
+            </w:r>
+          </w:p>
+        </w:tc>
+        <w:tc>
+          <w:tcPr>
+            <w:tcW w:w="993" w:type="dxa"/>
+          </w:tcPr>
+          <w:p>
+            <w:pPr>
+              <w:jc w:val="center"/>
+            </w:pPr>
+            <w:r>
+              <w:t>1 dia</w:t>
+            </w:r>
+          </w:p>
+        </w:tc>
+        <w:tc>
+          <w:tcPr>
+            <w:tcW w:w="1547" w:type="dxa"/>
+          </w:tcPr>
+          <w:p>
+            <w:pPr>
+              <w:jc w:val="center"/>
+            </w:pPr>
+            <w:r>
+              <w:t>Elevada</w:t>
+            </w:r>
+          </w:p>
+        </w:tc>
+      </w:tr>
+      <w:tr>
+        <w:tc>
+          <w:tcPr>
+            <w:tcW w:w="4253" w:type="dxa"/>
+          </w:tcPr>
+          <w:p>
+            <w:r>
+              <w:t>Messaging</w:t>
+            </w:r>
+          </w:p>
+        </w:tc>
+        <w:tc>
+          <w:tcPr>
+            <w:tcW w:w="1984" w:type="dxa"/>
+          </w:tcPr>
+          <w:p>
+            <w:pPr>
+              <w:jc w:val="center"/>
+            </w:pPr>
+            <w:r>
+              <w:t>1 dia</w:t>
+            </w:r>
+          </w:p>
+        </w:tc>
+        <w:tc>
+          <w:tcPr>
+            <w:tcW w:w="993" w:type="dxa"/>
+          </w:tcPr>
+          <w:p>
+            <w:pPr>
+              <w:jc w:val="center"/>
+            </w:pPr>
+            <w:r>
+              <w:t>N/A</w:t>
+            </w:r>
+          </w:p>
+        </w:tc>
+        <w:tc>
+          <w:tcPr>
+            <w:tcW w:w="1547" w:type="dxa"/>
+          </w:tcPr>
+          <w:p>
+            <w:pPr>
+              <w:jc w:val="center"/>
+            </w:pPr>
+            <w:r>
+              <w:t>Baixa</w:t>
+            </w:r>
           </w:p>
         </w:tc>
       </w:tr>
     </w:tbl>
-    <w:p>
-      <w:pPr>
-        <w:spacing w:line="360" w:lineRule="auto"/>
-      </w:pPr>
-    </w:p>
-    <w:p>
-      <w:pPr>
-        <w:spacing w:line="360" w:lineRule="auto"/>
-        <w:jc w:val="both"/>
-      </w:pPr>
-      <w:r>
-        <w:t>Cuidados com a inserção de tabelas:</w:t>
-      </w:r>
-    </w:p>
-    <w:p>
-      <w:pPr>
-        <w:pStyle w:val="ListParagraph"/>
-        <w:numPr>
-          <w:ilvl w:val="0"/>
-          <w:numId w:val="27"/>
-        </w:numPr>
-        <w:spacing w:line="360" w:lineRule="auto"/>
-        <w:jc w:val="both"/>
-      </w:pPr>
-      <w:r>
-        <w:t>Centradas;</w:t>
-      </w:r>
-    </w:p>
-    <w:p>
-      <w:pPr>
-        <w:pStyle w:val="ListParagraph"/>
-        <w:numPr>
-          <w:ilvl w:val="0"/>
-          <w:numId w:val="27"/>
-        </w:numPr>
-        <w:spacing w:line="360" w:lineRule="auto"/>
-        <w:jc w:val="both"/>
-      </w:pPr>
-      <w:r>
-        <w:t>Numeradas;</w:t>
-      </w:r>
-    </w:p>
-    <w:p>
-      <w:pPr>
-        <w:pStyle w:val="ListParagraph"/>
-        <w:numPr>
-          <w:ilvl w:val="0"/>
-          <w:numId w:val="27"/>
-        </w:numPr>
-        <w:spacing w:line="360" w:lineRule="auto"/>
-        <w:jc w:val="both"/>
-      </w:pPr>
-      <w:r>
-        <w:t>Referenciadas no texto;</w:t>
-      </w:r>
-    </w:p>
-    <w:p>
-      <w:pPr>
-        <w:pStyle w:val="ListParagraph"/>
-        <w:numPr>
-          <w:ilvl w:val="0"/>
-          <w:numId w:val="27"/>
-        </w:numPr>
-        <w:spacing w:line="360" w:lineRule="auto"/>
-        <w:jc w:val="both"/>
-      </w:pPr>
-      <w:r>
-        <w:t>Usar sempre o estilo “</w:t>
-      </w:r>
-      <w:proofErr w:type="spellStart"/>
-      <w:r>
-        <w:t>caption</w:t>
-      </w:r>
-      <w:proofErr w:type="spellEnd"/>
-      <w:r>
-        <w:t>” para o texto das legendas;</w:t>
-      </w:r>
-    </w:p>
-    <w:p>
-      <w:pPr>
-        <w:pStyle w:val="ListParagraph"/>
-        <w:numPr>
-          <w:ilvl w:val="0"/>
-          <w:numId w:val="27"/>
-        </w:numPr>
-        <w:spacing w:line="360" w:lineRule="auto"/>
-        <w:jc w:val="both"/>
-      </w:pPr>
-      <w:r>
-        <w:t>Identificação da tabela em “negrito” (o estilo trata desta parte). Texto da legenda não deve estar em negrito.</w:t>
-      </w:r>
-    </w:p>
-    <w:p>
-      <w:pPr>
-        <w:spacing w:line="360" w:lineRule="auto"/>
-        <w:jc w:val="both"/>
-      </w:pPr>
-    </w:p>
-    <w:p>
-      <w:pPr>
-        <w:spacing w:line="360" w:lineRule="auto"/>
-        <w:jc w:val="both"/>
-      </w:pPr>
-      <w:r>
-        <w:t>Texto do desenvolvimento. Texto do desenvolvimento. Texto do desenvolvimento. Texto do desenvolvimento. Texto do desenvolvimento. Texto do desenvolvimento. Texto do desenvolvimento.</w:t>
-      </w:r>
-    </w:p>
-    <w:p>
-      <w:pPr>
-        <w:spacing w:line="360" w:lineRule="auto"/>
-      </w:pPr>
-    </w:p>
-    <w:p>
-      <w:pPr>
-        <w:pStyle w:val="Heading2"/>
-        <w:spacing w:line="360" w:lineRule="auto"/>
-      </w:pPr>
-      <w:r>
-        <w:t xml:space="preserve"> </w:t>
-      </w:r>
-      <w:r>
-        <w:t>Web</w:t>
-      </w:r>
-    </w:p>
-    <w:p>
-      <w:pPr>
-        <w:spacing w:line="360" w:lineRule="auto"/>
-        <w:jc w:val="both"/>
-      </w:pPr>
-      <w:r>
-        <w:t xml:space="preserve">A figurar no caso de o capítulo ter várias secções. Nota: </w:t>
-      </w:r>
-      <w:r>
-        <w:t>apenas devemos criar secções e subsecções quando existem mais do que uma.</w:t>
-      </w:r>
-    </w:p>
-    <w:p>
-      <w:pPr>
-        <w:spacing w:line="360" w:lineRule="auto"/>
-        <w:jc w:val="both"/>
-      </w:pPr>
-      <w:r>
-        <w:t>Texto do desenvolvimento. Texto do desenvolvimento. Texto do desenvolvimento. Texto do desenvolvimento. Texto do desenvolvimento. Texto do desenvolvimento. Texto do desenvolvimento.</w:t>
-      </w:r>
-    </w:p>
-    <w:p>
-      <w:pPr>
-        <w:spacing w:line="360" w:lineRule="auto"/>
-        <w:jc w:val="both"/>
-      </w:pPr>
-    </w:p>
-    <w:p>
-      <w:pPr>
-        <w:pStyle w:val="Heading2"/>
-        <w:spacing w:line="360" w:lineRule="auto"/>
-        <w:jc w:val="both"/>
-      </w:pPr>
-      <w:r>
-        <w:lastRenderedPageBreak/>
-        <w:t>App</w:t>
-      </w:r>
-    </w:p>
-    <w:p>
-      <w:pPr>
-        <w:spacing w:line="360" w:lineRule="auto"/>
-        <w:jc w:val="both"/>
-      </w:pPr>
-      <w:r>
-        <w:t>Texto do desenvolvimento. Texto do desenvolvimento. Texto do desenvolvimento. Texto do desenvolvimento. Texto do desenvolvimento. Texto do desenvolvimento. Texto do desenvolvimento.</w:t>
-      </w:r>
-    </w:p>
-    <w:p>
-      <w:pPr>
-        <w:pStyle w:val="Heading3"/>
-        <w:spacing w:line="360" w:lineRule="auto"/>
-        <w:jc w:val="both"/>
-      </w:pPr>
-      <w:bookmarkStart w:id="32" w:name="_Toc1403745"/>
-      <w:r>
-        <w:t>Título da subsecção</w:t>
-      </w:r>
-      <w:bookmarkEnd w:id="32"/>
-    </w:p>
-    <w:p>
-      <w:pPr>
-        <w:spacing w:line="360" w:lineRule="auto"/>
-        <w:jc w:val="both"/>
-      </w:pPr>
-      <w:r>
-        <w:t>Texto do desenvolvimento. Texto do desenvolvimento. Texto do desenvolvimento. Texto do desenvolvimento. Texto do desenvolvimento. Texto do desenvolvimento. Texto do desenvolvimento.</w:t>
-      </w:r>
-    </w:p>
-    <w:p>
-      <w:pPr>
-        <w:pStyle w:val="Heading3"/>
-        <w:spacing w:line="360" w:lineRule="auto"/>
-        <w:jc w:val="both"/>
-      </w:pPr>
-      <w:bookmarkStart w:id="33" w:name="_Toc1403746"/>
-      <w:r>
-        <w:t>Título</w:t>
-      </w:r>
-      <w:r>
-        <w:t xml:space="preserve"> da subsecção</w:t>
-      </w:r>
-      <w:bookmarkEnd w:id="33"/>
-    </w:p>
-    <w:p>
-      <w:pPr>
-        <w:spacing w:line="360" w:lineRule="auto"/>
-        <w:jc w:val="both"/>
-      </w:pPr>
-      <w:r>
-        <w:t>Texto do desenvolvimento. Texto do desenvolvimento. Texto do desenvolvimento. Texto do desenvolvimento. Texto do desenvolvimento. Texto do desenvolvimento. Texto do desenvolvimento.</w:t>
-      </w:r>
-    </w:p>
-    <w:p>
-      <w:pPr>
-        <w:jc w:val="both"/>
-      </w:pPr>
-    </w:p>
-    <w:p>
-      <w:pPr>
-        <w:pStyle w:val="Heading2"/>
-        <w:spacing w:line="360" w:lineRule="auto"/>
-        <w:jc w:val="both"/>
-      </w:pPr>
-      <w:r>
-        <w:t xml:space="preserve"> </w:t>
-      </w:r>
-      <w:bookmarkStart w:id="34" w:name="_Toc1403747"/>
-      <w:r>
-        <w:t>Título da s</w:t>
-      </w:r>
-      <w:r>
-        <w:t>ecção</w:t>
-      </w:r>
-      <w:bookmarkEnd w:id="34"/>
-    </w:p>
-    <w:p>
-      <w:pPr>
-        <w:spacing w:line="360" w:lineRule="auto"/>
-        <w:jc w:val="both"/>
-      </w:pPr>
-      <w:r>
-        <w:t>Texto do desenvolvimento. Texto do desenvolvimento. Texto do desenvolvimento. Texto do desenvolvimento. Texto do desenvolvimento. Texto do desenvolvimento. Texto do desenvolvimento.</w:t>
-      </w:r>
-    </w:p>
-    <w:p>
-      <w:pPr>
-        <w:jc w:val="both"/>
-      </w:pPr>
-    </w:p>
+    <w:p/>
+    <w:p/>
+    <w:p>
+      <w:pPr>
+        <w:rPr>
+          <w:b/>
+          <w:bCs/>
+        </w:rPr>
+      </w:pPr>
+      <w:r>
+        <w:rPr>
+          <w:b/>
+          <w:bCs/>
+        </w:rPr>
+        <w:t>Android</w:t>
+      </w:r>
+      <w:r>
+        <w:rPr>
+          <w:b/>
+          <w:bCs/>
+        </w:rPr>
+        <w:t>:</w:t>
+      </w:r>
+    </w:p>
+    <w:tbl>
+      <w:tblPr>
+        <w:tblStyle w:val="TableGrid"/>
+        <w:tblW w:w="0" w:type="auto"/>
+        <w:tblLook w:val="04A0" w:firstRow="1" w:lastRow="0" w:firstColumn="1" w:lastColumn="0" w:noHBand="0" w:noVBand="1"/>
+      </w:tblPr>
+      <w:tblGrid>
+        <w:gridCol w:w="4253"/>
+        <w:gridCol w:w="1984"/>
+        <w:gridCol w:w="993"/>
+        <w:gridCol w:w="1547"/>
+      </w:tblGrid>
+      <w:tr>
+        <w:tc>
+          <w:tcPr>
+            <w:tcW w:w="4253" w:type="dxa"/>
+            <w:tcBorders>
+              <w:top w:val="nil"/>
+              <w:left w:val="nil"/>
+              <w:bottom w:val="single" w:sz="4" w:space="0" w:color="auto"/>
+              <w:right w:val="single" w:sz="4" w:space="0" w:color="auto"/>
+            </w:tcBorders>
+          </w:tcPr>
+          <w:p>
+            <w:pPr>
+              <w:rPr>
+                <w:b/>
+                <w:bCs/>
+              </w:rPr>
+            </w:pPr>
+            <w:r>
+              <w:rPr>
+                <w:b/>
+                <w:bCs/>
+              </w:rPr>
+              <w:t>Tarefa</w:t>
+            </w:r>
+          </w:p>
+        </w:tc>
+        <w:tc>
+          <w:tcPr>
+            <w:tcW w:w="1984" w:type="dxa"/>
+            <w:tcBorders>
+              <w:left w:val="single" w:sz="4" w:space="0" w:color="auto"/>
+            </w:tcBorders>
+          </w:tcPr>
+          <w:p>
+            <w:pPr>
+              <w:rPr>
+                <w:b/>
+                <w:bCs/>
+              </w:rPr>
+            </w:pPr>
+            <w:r>
+              <w:rPr>
+                <w:b/>
+                <w:bCs/>
+              </w:rPr>
+              <w:t>Tempo Estimado</w:t>
+            </w:r>
+          </w:p>
+        </w:tc>
+        <w:tc>
+          <w:tcPr>
+            <w:tcW w:w="993" w:type="dxa"/>
+          </w:tcPr>
+          <w:p>
+            <w:pPr>
+              <w:rPr>
+                <w:b/>
+                <w:bCs/>
+              </w:rPr>
+            </w:pPr>
+            <w:r>
+              <w:rPr>
+                <w:b/>
+                <w:bCs/>
+              </w:rPr>
+              <w:t>Desvio</w:t>
+            </w:r>
+          </w:p>
+        </w:tc>
+        <w:tc>
+          <w:tcPr>
+            <w:tcW w:w="1547" w:type="dxa"/>
+          </w:tcPr>
+          <w:p>
+            <w:pPr>
+              <w:rPr>
+                <w:b/>
+                <w:bCs/>
+              </w:rPr>
+            </w:pPr>
+            <w:r>
+              <w:rPr>
+                <w:b/>
+                <w:bCs/>
+              </w:rPr>
+              <w:t xml:space="preserve">Importância </w:t>
+            </w:r>
+          </w:p>
+        </w:tc>
+      </w:tr>
+      <w:tr>
+        <w:tc>
+          <w:tcPr>
+            <w:tcW w:w="4253" w:type="dxa"/>
+            <w:tcBorders>
+              <w:top w:val="single" w:sz="4" w:space="0" w:color="auto"/>
+            </w:tcBorders>
+          </w:tcPr>
+          <w:p>
+            <w:r>
+              <w:t>Layout Login</w:t>
+            </w:r>
+          </w:p>
+        </w:tc>
+        <w:tc>
+          <w:tcPr>
+            <w:tcW w:w="1984" w:type="dxa"/>
+          </w:tcPr>
+          <w:p>
+            <w:pPr>
+              <w:jc w:val="center"/>
+            </w:pPr>
+            <w:r>
+              <w:t>1 dia</w:t>
+            </w:r>
+          </w:p>
+        </w:tc>
+        <w:tc>
+          <w:tcPr>
+            <w:tcW w:w="993" w:type="dxa"/>
+          </w:tcPr>
+          <w:p>
+            <w:pPr>
+              <w:jc w:val="center"/>
+            </w:pPr>
+            <w:r>
+              <w:t>N/A</w:t>
+            </w:r>
+          </w:p>
+        </w:tc>
+        <w:tc>
+          <w:tcPr>
+            <w:tcW w:w="1547" w:type="dxa"/>
+          </w:tcPr>
+          <w:p>
+            <w:pPr>
+              <w:jc w:val="center"/>
+            </w:pPr>
+            <w:r>
+              <w:t>Media</w:t>
+            </w:r>
+          </w:p>
+        </w:tc>
+      </w:tr>
+      <w:tr>
+        <w:tc>
+          <w:tcPr>
+            <w:tcW w:w="4253" w:type="dxa"/>
+          </w:tcPr>
+          <w:p>
+            <w:r>
+              <w:t>Layout Registo</w:t>
+            </w:r>
+          </w:p>
+        </w:tc>
+        <w:tc>
+          <w:tcPr>
+            <w:tcW w:w="1984" w:type="dxa"/>
+          </w:tcPr>
+          <w:p>
+            <w:pPr>
+              <w:jc w:val="center"/>
+            </w:pPr>
+            <w:r>
+              <w:t>1 dia</w:t>
+            </w:r>
+          </w:p>
+        </w:tc>
+        <w:tc>
+          <w:tcPr>
+            <w:tcW w:w="993" w:type="dxa"/>
+          </w:tcPr>
+          <w:p>
+            <w:pPr>
+              <w:jc w:val="center"/>
+            </w:pPr>
+            <w:r>
+              <w:t>N/A</w:t>
+            </w:r>
+          </w:p>
+        </w:tc>
+        <w:tc>
+          <w:tcPr>
+            <w:tcW w:w="1547" w:type="dxa"/>
+          </w:tcPr>
+          <w:p>
+            <w:pPr>
+              <w:jc w:val="center"/>
+            </w:pPr>
+            <w:r>
+              <w:t>Media</w:t>
+            </w:r>
+          </w:p>
+        </w:tc>
+      </w:tr>
+      <w:tr>
+        <w:tc>
+          <w:tcPr>
+            <w:tcW w:w="4253" w:type="dxa"/>
+          </w:tcPr>
+          <w:p>
+            <w:r>
+              <w:t>Layout Perfil Utilizador</w:t>
+            </w:r>
+          </w:p>
+        </w:tc>
+        <w:tc>
+          <w:tcPr>
+            <w:tcW w:w="1984" w:type="dxa"/>
+          </w:tcPr>
+          <w:p>
+            <w:pPr>
+              <w:jc w:val="center"/>
+            </w:pPr>
+            <w:r>
+              <w:t>1 dia</w:t>
+            </w:r>
+          </w:p>
+        </w:tc>
+        <w:tc>
+          <w:tcPr>
+            <w:tcW w:w="993" w:type="dxa"/>
+          </w:tcPr>
+          <w:p>
+            <w:pPr>
+              <w:jc w:val="center"/>
+            </w:pPr>
+            <w:r>
+              <w:t>N/A</w:t>
+            </w:r>
+          </w:p>
+        </w:tc>
+        <w:tc>
+          <w:tcPr>
+            <w:tcW w:w="1547" w:type="dxa"/>
+          </w:tcPr>
+          <w:p>
+            <w:pPr>
+              <w:jc w:val="center"/>
+            </w:pPr>
+            <w:r>
+              <w:t>Media</w:t>
+            </w:r>
+          </w:p>
+        </w:tc>
+      </w:tr>
+      <w:tr>
+        <w:tc>
+          <w:tcPr>
+            <w:tcW w:w="4253" w:type="dxa"/>
+          </w:tcPr>
+          <w:p>
+            <w:r>
+              <w:t>Layout ver Plano de Treino</w:t>
+            </w:r>
+          </w:p>
+        </w:tc>
+        <w:tc>
+          <w:tcPr>
+            <w:tcW w:w="1984" w:type="dxa"/>
+          </w:tcPr>
+          <w:p>
+            <w:pPr>
+              <w:jc w:val="center"/>
+            </w:pPr>
+            <w:r>
+              <w:t>1 dia</w:t>
+            </w:r>
+          </w:p>
+        </w:tc>
+        <w:tc>
+          <w:tcPr>
+            <w:tcW w:w="993" w:type="dxa"/>
+          </w:tcPr>
+          <w:p>
+            <w:pPr>
+              <w:jc w:val="center"/>
+            </w:pPr>
+            <w:r>
+              <w:t>N/A</w:t>
+            </w:r>
+          </w:p>
+        </w:tc>
+        <w:tc>
+          <w:tcPr>
+            <w:tcW w:w="1547" w:type="dxa"/>
+          </w:tcPr>
+          <w:p>
+            <w:pPr>
+              <w:jc w:val="center"/>
+            </w:pPr>
+            <w:r>
+              <w:t>Media</w:t>
+            </w:r>
+          </w:p>
+        </w:tc>
+      </w:tr>
+      <w:tr>
+        <w:tc>
+          <w:tcPr>
+            <w:tcW w:w="4253" w:type="dxa"/>
+          </w:tcPr>
+          <w:p>
+            <w:r>
+              <w:t>Layout ver Plano de Nutrição</w:t>
+            </w:r>
+          </w:p>
+        </w:tc>
+        <w:tc>
+          <w:tcPr>
+            <w:tcW w:w="1984" w:type="dxa"/>
+          </w:tcPr>
+          <w:p>
+            <w:pPr>
+              <w:jc w:val="center"/>
+            </w:pPr>
+            <w:r>
+              <w:t>1 dia</w:t>
+            </w:r>
+          </w:p>
+        </w:tc>
+        <w:tc>
+          <w:tcPr>
+            <w:tcW w:w="993" w:type="dxa"/>
+          </w:tcPr>
+          <w:p>
+            <w:pPr>
+              <w:jc w:val="center"/>
+            </w:pPr>
+            <w:r>
+              <w:t>N/A</w:t>
+            </w:r>
+          </w:p>
+        </w:tc>
+        <w:tc>
+          <w:tcPr>
+            <w:tcW w:w="1547" w:type="dxa"/>
+          </w:tcPr>
+          <w:p>
+            <w:pPr>
+              <w:jc w:val="center"/>
+            </w:pPr>
+            <w:r>
+              <w:t>Media</w:t>
+            </w:r>
+          </w:p>
+        </w:tc>
+      </w:tr>
+      <w:tr>
+        <w:tc>
+          <w:tcPr>
+            <w:tcW w:w="4253" w:type="dxa"/>
+          </w:tcPr>
+          <w:p>
+            <w:r>
+              <w:t>Layout criar Plano de Treino</w:t>
+            </w:r>
+          </w:p>
+        </w:tc>
+        <w:tc>
+          <w:tcPr>
+            <w:tcW w:w="1984" w:type="dxa"/>
+          </w:tcPr>
+          <w:p>
+            <w:pPr>
+              <w:jc w:val="center"/>
+            </w:pPr>
+            <w:r>
+              <w:t>1 dia</w:t>
+            </w:r>
+          </w:p>
+        </w:tc>
+        <w:tc>
+          <w:tcPr>
+            <w:tcW w:w="993" w:type="dxa"/>
+          </w:tcPr>
+          <w:p>
+            <w:pPr>
+              <w:jc w:val="center"/>
+            </w:pPr>
+            <w:r>
+              <w:t>N/A</w:t>
+            </w:r>
+          </w:p>
+        </w:tc>
+        <w:tc>
+          <w:tcPr>
+            <w:tcW w:w="1547" w:type="dxa"/>
+          </w:tcPr>
+          <w:p>
+            <w:pPr>
+              <w:jc w:val="center"/>
+            </w:pPr>
+            <w:r>
+              <w:t>Media</w:t>
+            </w:r>
+          </w:p>
+        </w:tc>
+      </w:tr>
+      <w:tr>
+        <w:tc>
+          <w:tcPr>
+            <w:tcW w:w="4253" w:type="dxa"/>
+          </w:tcPr>
+          <w:p>
+            <w:r>
+              <w:t>Layout criar Plano de Nutrição</w:t>
+            </w:r>
+          </w:p>
+        </w:tc>
+        <w:tc>
+          <w:tcPr>
+            <w:tcW w:w="1984" w:type="dxa"/>
+          </w:tcPr>
+          <w:p>
+            <w:pPr>
+              <w:jc w:val="center"/>
+            </w:pPr>
+            <w:r>
+              <w:t>1 dia</w:t>
+            </w:r>
+          </w:p>
+        </w:tc>
+        <w:tc>
+          <w:tcPr>
+            <w:tcW w:w="993" w:type="dxa"/>
+          </w:tcPr>
+          <w:p>
+            <w:pPr>
+              <w:jc w:val="center"/>
+            </w:pPr>
+            <w:r>
+              <w:t>N/A</w:t>
+            </w:r>
+          </w:p>
+        </w:tc>
+        <w:tc>
+          <w:tcPr>
+            <w:tcW w:w="1547" w:type="dxa"/>
+          </w:tcPr>
+          <w:p>
+            <w:pPr>
+              <w:jc w:val="center"/>
+            </w:pPr>
+            <w:r>
+              <w:t>Media</w:t>
+            </w:r>
+          </w:p>
+        </w:tc>
+      </w:tr>
+      <w:tr>
+        <w:tc>
+          <w:tcPr>
+            <w:tcW w:w="4253" w:type="dxa"/>
+          </w:tcPr>
+          <w:p>
+            <w:r>
+              <w:t>Funcionalidade</w:t>
+            </w:r>
+            <w:r>
+              <w:t xml:space="preserve"> Login</w:t>
+            </w:r>
+          </w:p>
+        </w:tc>
+        <w:tc>
+          <w:tcPr>
+            <w:tcW w:w="1984" w:type="dxa"/>
+          </w:tcPr>
+          <w:p>
+            <w:pPr>
+              <w:jc w:val="center"/>
+            </w:pPr>
+            <w:r>
+              <w:t>2 dias</w:t>
+            </w:r>
+          </w:p>
+        </w:tc>
+        <w:tc>
+          <w:tcPr>
+            <w:tcW w:w="993" w:type="dxa"/>
+          </w:tcPr>
+          <w:p>
+            <w:pPr>
+              <w:jc w:val="center"/>
+            </w:pPr>
+            <w:r>
+              <w:t>N/A</w:t>
+            </w:r>
+          </w:p>
+        </w:tc>
+        <w:tc>
+          <w:tcPr>
+            <w:tcW w:w="1547" w:type="dxa"/>
+          </w:tcPr>
+          <w:p>
+            <w:pPr>
+              <w:jc w:val="center"/>
+            </w:pPr>
+            <w:r>
+              <w:t>Elevada</w:t>
+            </w:r>
+          </w:p>
+        </w:tc>
+      </w:tr>
+      <w:tr>
+        <w:tc>
+          <w:tcPr>
+            <w:tcW w:w="4253" w:type="dxa"/>
+          </w:tcPr>
+          <w:p>
+            <w:r>
+              <w:t>Funcionalidade Registo</w:t>
+            </w:r>
+          </w:p>
+        </w:tc>
+        <w:tc>
+          <w:tcPr>
+            <w:tcW w:w="1984" w:type="dxa"/>
+          </w:tcPr>
+          <w:p>
+            <w:pPr>
+              <w:jc w:val="center"/>
+            </w:pPr>
+            <w:r>
+              <w:t>2 dias</w:t>
+            </w:r>
+          </w:p>
+        </w:tc>
+        <w:tc>
+          <w:tcPr>
+            <w:tcW w:w="993" w:type="dxa"/>
+          </w:tcPr>
+          <w:p>
+            <w:pPr>
+              <w:jc w:val="center"/>
+            </w:pPr>
+            <w:r>
+              <w:t>N/A</w:t>
+            </w:r>
+          </w:p>
+        </w:tc>
+        <w:tc>
+          <w:tcPr>
+            <w:tcW w:w="1547" w:type="dxa"/>
+          </w:tcPr>
+          <w:p>
+            <w:pPr>
+              <w:jc w:val="center"/>
+            </w:pPr>
+            <w:r>
+              <w:t>Elevada</w:t>
+            </w:r>
+          </w:p>
+        </w:tc>
+      </w:tr>
+      <w:tr>
+        <w:tc>
+          <w:tcPr>
+            <w:tcW w:w="4253" w:type="dxa"/>
+          </w:tcPr>
+          <w:p>
+            <w:r>
+              <w:t>Funcionalidade Perfil Utilizador</w:t>
+            </w:r>
+          </w:p>
+        </w:tc>
+        <w:tc>
+          <w:tcPr>
+            <w:tcW w:w="1984" w:type="dxa"/>
+          </w:tcPr>
+          <w:p>
+            <w:pPr>
+              <w:jc w:val="center"/>
+            </w:pPr>
+            <w:r>
+              <w:t>2 dias</w:t>
+            </w:r>
+          </w:p>
+        </w:tc>
+        <w:tc>
+          <w:tcPr>
+            <w:tcW w:w="993" w:type="dxa"/>
+          </w:tcPr>
+          <w:p>
+            <w:pPr>
+              <w:jc w:val="center"/>
+            </w:pPr>
+            <w:r>
+              <w:t>1 dia</w:t>
+            </w:r>
+          </w:p>
+        </w:tc>
+        <w:tc>
+          <w:tcPr>
+            <w:tcW w:w="1547" w:type="dxa"/>
+          </w:tcPr>
+          <w:p>
+            <w:pPr>
+              <w:jc w:val="center"/>
+            </w:pPr>
+            <w:r>
+              <w:t>Elevada</w:t>
+            </w:r>
+          </w:p>
+        </w:tc>
+      </w:tr>
+      <w:tr>
+        <w:tc>
+          <w:tcPr>
+            <w:tcW w:w="4253" w:type="dxa"/>
+          </w:tcPr>
+          <w:p>
+            <w:r>
+              <w:t>Funcionalidade ver Plano de Treino</w:t>
+            </w:r>
+          </w:p>
+        </w:tc>
+        <w:tc>
+          <w:tcPr>
+            <w:tcW w:w="1984" w:type="dxa"/>
+          </w:tcPr>
+          <w:p>
+            <w:pPr>
+              <w:jc w:val="center"/>
+            </w:pPr>
+            <w:r>
+              <w:t>2 dias</w:t>
+            </w:r>
+          </w:p>
+        </w:tc>
+        <w:tc>
+          <w:tcPr>
+            <w:tcW w:w="993" w:type="dxa"/>
+          </w:tcPr>
+          <w:p>
+            <w:pPr>
+              <w:jc w:val="center"/>
+            </w:pPr>
+            <w:r>
+              <w:t>N/A</w:t>
+            </w:r>
+          </w:p>
+        </w:tc>
+        <w:tc>
+          <w:tcPr>
+            <w:tcW w:w="1547" w:type="dxa"/>
+          </w:tcPr>
+          <w:p>
+            <w:pPr>
+              <w:jc w:val="center"/>
+            </w:pPr>
+            <w:r>
+              <w:t>Elevada</w:t>
+            </w:r>
+          </w:p>
+        </w:tc>
+      </w:tr>
+      <w:tr>
+        <w:tc>
+          <w:tcPr>
+            <w:tcW w:w="4253" w:type="dxa"/>
+          </w:tcPr>
+          <w:p>
+            <w:r>
+              <w:t>Funcionalidade ver Plano de Nutrição</w:t>
+            </w:r>
+          </w:p>
+        </w:tc>
+        <w:tc>
+          <w:tcPr>
+            <w:tcW w:w="1984" w:type="dxa"/>
+          </w:tcPr>
+          <w:p>
+            <w:pPr>
+              <w:jc w:val="center"/>
+            </w:pPr>
+            <w:r>
+              <w:t>2 dias</w:t>
+            </w:r>
+          </w:p>
+        </w:tc>
+        <w:tc>
+          <w:tcPr>
+            <w:tcW w:w="993" w:type="dxa"/>
+          </w:tcPr>
+          <w:p>
+            <w:pPr>
+              <w:jc w:val="center"/>
+            </w:pPr>
+            <w:r>
+              <w:t>N/A</w:t>
+            </w:r>
+          </w:p>
+        </w:tc>
+        <w:tc>
+          <w:tcPr>
+            <w:tcW w:w="1547" w:type="dxa"/>
+          </w:tcPr>
+          <w:p>
+            <w:pPr>
+              <w:jc w:val="center"/>
+            </w:pPr>
+            <w:r>
+              <w:t>Elevada</w:t>
+            </w:r>
+          </w:p>
+        </w:tc>
+      </w:tr>
+      <w:tr>
+        <w:tc>
+          <w:tcPr>
+            <w:tcW w:w="4253" w:type="dxa"/>
+          </w:tcPr>
+          <w:p>
+            <w:r>
+              <w:t>Funcionalidade criar Plano de Treino</w:t>
+            </w:r>
+          </w:p>
+        </w:tc>
+        <w:tc>
+          <w:tcPr>
+            <w:tcW w:w="1984" w:type="dxa"/>
+          </w:tcPr>
+          <w:p>
+            <w:pPr>
+              <w:jc w:val="center"/>
+            </w:pPr>
+            <w:r>
+              <w:t>2 dias</w:t>
+            </w:r>
+          </w:p>
+        </w:tc>
+        <w:tc>
+          <w:tcPr>
+            <w:tcW w:w="993" w:type="dxa"/>
+          </w:tcPr>
+          <w:p>
+            <w:pPr>
+              <w:jc w:val="center"/>
+            </w:pPr>
+            <w:r>
+              <w:t>1 dia</w:t>
+            </w:r>
+          </w:p>
+        </w:tc>
+        <w:tc>
+          <w:tcPr>
+            <w:tcW w:w="1547" w:type="dxa"/>
+          </w:tcPr>
+          <w:p>
+            <w:pPr>
+              <w:jc w:val="center"/>
+            </w:pPr>
+            <w:r>
+              <w:t>Elevada</w:t>
+            </w:r>
+          </w:p>
+        </w:tc>
+      </w:tr>
+      <w:tr>
+        <w:tc>
+          <w:tcPr>
+            <w:tcW w:w="4253" w:type="dxa"/>
+          </w:tcPr>
+          <w:p>
+            <w:r>
+              <w:t>Funcionalidade criar Plano de Nutrição</w:t>
+            </w:r>
+          </w:p>
+        </w:tc>
+        <w:tc>
+          <w:tcPr>
+            <w:tcW w:w="1984" w:type="dxa"/>
+          </w:tcPr>
+          <w:p>
+            <w:pPr>
+              <w:jc w:val="center"/>
+            </w:pPr>
+            <w:r>
+              <w:t>2 dias</w:t>
+            </w:r>
+          </w:p>
+        </w:tc>
+        <w:tc>
+          <w:tcPr>
+            <w:tcW w:w="993" w:type="dxa"/>
+          </w:tcPr>
+          <w:p>
+            <w:pPr>
+              <w:jc w:val="center"/>
+            </w:pPr>
+            <w:r>
+              <w:t>1 dia</w:t>
+            </w:r>
+          </w:p>
+        </w:tc>
+        <w:tc>
+          <w:tcPr>
+            <w:tcW w:w="1547" w:type="dxa"/>
+          </w:tcPr>
+          <w:p>
+            <w:pPr>
+              <w:jc w:val="center"/>
+            </w:pPr>
+            <w:r>
+              <w:t>Elevada</w:t>
+            </w:r>
+          </w:p>
+        </w:tc>
+      </w:tr>
+      <w:tr>
+        <w:tc>
+          <w:tcPr>
+            <w:tcW w:w="4253" w:type="dxa"/>
+          </w:tcPr>
+          <w:p>
+            <w:r>
+              <w:t>Base de dados Local</w:t>
+            </w:r>
+          </w:p>
+        </w:tc>
+        <w:tc>
+          <w:tcPr>
+            <w:tcW w:w="1984" w:type="dxa"/>
+          </w:tcPr>
+          <w:p>
+            <w:pPr>
+              <w:jc w:val="center"/>
+            </w:pPr>
+            <w:r>
+              <w:t xml:space="preserve">5 </w:t>
+            </w:r>
+            <w:r>
+              <w:t>d</w:t>
+            </w:r>
+            <w:r>
+              <w:t>ias</w:t>
+            </w:r>
+          </w:p>
+        </w:tc>
+        <w:tc>
+          <w:tcPr>
+            <w:tcW w:w="993" w:type="dxa"/>
+          </w:tcPr>
+          <w:p>
+            <w:pPr>
+              <w:jc w:val="center"/>
+            </w:pPr>
+            <w:r>
+              <w:t>N/A</w:t>
+            </w:r>
+          </w:p>
+        </w:tc>
+        <w:tc>
+          <w:tcPr>
+            <w:tcW w:w="1547" w:type="dxa"/>
+          </w:tcPr>
+          <w:p>
+            <w:pPr>
+              <w:jc w:val="center"/>
+            </w:pPr>
+            <w:r>
+              <w:t>Elevada</w:t>
+            </w:r>
+          </w:p>
+        </w:tc>
+      </w:tr>
+      <w:tr>
+        <w:tc>
+          <w:tcPr>
+            <w:tcW w:w="4253" w:type="dxa"/>
+          </w:tcPr>
+          <w:p>
+            <w:r>
+              <w:t>Ligação API</w:t>
+            </w:r>
+          </w:p>
+        </w:tc>
+        <w:tc>
+          <w:tcPr>
+            <w:tcW w:w="1984" w:type="dxa"/>
+          </w:tcPr>
+          <w:p>
+            <w:pPr>
+              <w:jc w:val="center"/>
+            </w:pPr>
+            <w:r>
+              <w:t>4</w:t>
+            </w:r>
+            <w:r>
+              <w:t xml:space="preserve"> </w:t>
+            </w:r>
+            <w:r>
+              <w:t>d</w:t>
+            </w:r>
+            <w:r>
+              <w:t>ias</w:t>
+            </w:r>
+          </w:p>
+        </w:tc>
+        <w:tc>
+          <w:tcPr>
+            <w:tcW w:w="993" w:type="dxa"/>
+          </w:tcPr>
+          <w:p>
+            <w:pPr>
+              <w:jc w:val="center"/>
+            </w:pPr>
+            <w:r>
+              <w:t>2 dias</w:t>
+            </w:r>
+          </w:p>
+        </w:tc>
+        <w:tc>
+          <w:tcPr>
+            <w:tcW w:w="1547" w:type="dxa"/>
+          </w:tcPr>
+          <w:p>
+            <w:pPr>
+              <w:jc w:val="center"/>
+            </w:pPr>
+            <w:r>
+              <w:t>Elevada</w:t>
+            </w:r>
+          </w:p>
+        </w:tc>
+      </w:tr>
+    </w:tbl>
+    <w:p/>
+    <w:p/>
     <w:p>
       <w:pPr>
         <w:pStyle w:val="Heading1"/>
         <w:spacing w:line="360" w:lineRule="auto"/>
       </w:pPr>
-      <w:bookmarkStart w:id="35" w:name="_Toc1403748"/>
+      <w:bookmarkStart w:id="29" w:name="_Toc1403748"/>
       <w:r>
         <w:lastRenderedPageBreak/>
         <w:t>Título do capítulo</w:t>
       </w:r>
-      <w:bookmarkEnd w:id="35"/>
+      <w:bookmarkEnd w:id="29"/>
     </w:p>
     <w:p>
       <w:pPr>
@@ -5325,7 +7166,7 @@
                                       <w:sz w:val="24"/>
                                     </w:rPr>
                                   </w:pPr>
-                                  <w:bookmarkStart w:id="36" w:name="_Toc1407572"/>
+                                  <w:bookmarkStart w:id="30" w:name="_Toc1407572"/>
                                   <w:r>
                                     <w:t xml:space="preserve">Figura </w:t>
                                   </w:r>
@@ -5393,12 +7234,9 @@
                                     <w:fldChar w:fldCharType="end"/>
                                   </w:r>
                                   <w:r>
-                                    <w:t xml:space="preserve"> - Texto ilustrativo da figura 2</w:t>
+                                    <w:t xml:space="preserve"> - Texto ilustrativo da figura 2.</w:t>
                                   </w:r>
-                                  <w:r>
-                                    <w:t>.</w:t>
-                                  </w:r>
-                                  <w:bookmarkEnd w:id="36"/>
+                                  <w:bookmarkEnd w:id="30"/>
                                 </w:p>
                               </w:txbxContent>
                             </wps:txbx>
@@ -5422,7 +7260,11 @@
                 </mc:Choice>
                 <mc:Fallback>
                   <w:pict>
-                    <v:shape w14:anchorId="0181FFFA" id="_x0000_s1027" type="#_x0000_t202" style="position:absolute;margin-left:-5.3pt;margin-top:117.8pt;width:459.5pt;height:.05pt;z-index:251714048;visibility:visible;mso-wrap-style:square;mso-width-percent:0;mso-height-percent:0;mso-wrap-distance-left:9pt;mso-wrap-distance-top:0;mso-wrap-distance-right:9pt;mso-wrap-distance-bottom:0;mso-position-horizontal:absolute;mso-position-horizontal-relative:text;mso-position-vertical:absolute;mso-position-vertical-relative:text;mso-width-percent:0;mso-height-percent:0;mso-width-relative:margin;mso-height-relative:margin;v-text-anchor:top" o:gfxdata="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" stroked="f">
+                    <v:shapetype w14:anchorId="0181FFFA" id="_x0000_t202" coordsize="21600,21600" o:spt="202" path="m,l,21600r21600,l21600,xe">
+                      <v:stroke joinstyle="miter"/>
+                      <v:path gradientshapeok="t" o:connecttype="rect"/>
+                    </v:shapetype>
+                    <v:shape id="Text Box 20" o:spid="_x0000_s1026" type="#_x0000_t202" style="position:absolute;margin-left:-5.3pt;margin-top:117.8pt;width:459.5pt;height:.05pt;z-index:251714048;visibility:visible;mso-wrap-style:square;mso-width-percent:0;mso-height-percent:0;mso-wrap-distance-left:9pt;mso-wrap-distance-top:0;mso-wrap-distance-right:9pt;mso-wrap-distance-bottom:0;mso-position-horizontal:absolute;mso-position-horizontal-relative:text;mso-position-vertical:absolute;mso-position-vertical-relative:text;mso-width-percent:0;mso-height-percent:0;mso-width-relative:margin;mso-height-relative:margin;v-text-anchor:top" o:gfxdata="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" stroked="f">
                       <v:textbox style="mso-fit-shape-to-text:t" inset="0,0,0,0">
                         <w:txbxContent>
                           <w:p>
@@ -5433,7 +7275,7 @@
                                 <w:sz w:val="24"/>
                               </w:rPr>
                             </w:pPr>
-                            <w:bookmarkStart w:id="37" w:name="_Toc1407572"/>
+                            <w:bookmarkStart w:id="31" w:name="_Toc1407572"/>
                             <w:r>
                               <w:t xml:space="preserve">Figura </w:t>
                             </w:r>
@@ -5501,12 +7343,9 @@
                               <w:fldChar w:fldCharType="end"/>
                             </w:r>
                             <w:r>
-                              <w:t xml:space="preserve"> - Texto ilustrativo da figura 2</w:t>
+                              <w:t xml:space="preserve"> - Texto ilustrativo da figura 2.</w:t>
                             </w:r>
-                            <w:r>
-                              <w:t>.</w:t>
-                            </w:r>
-                            <w:bookmarkEnd w:id="37"/>
+                            <w:bookmarkEnd w:id="31"/>
                           </w:p>
                         </w:txbxContent>
                       </v:textbox>
@@ -5535,7 +7374,7 @@
         <w:pStyle w:val="Caption"/>
         <w:spacing w:line="360" w:lineRule="auto"/>
       </w:pPr>
-      <w:bookmarkStart w:id="38" w:name="_Toc1407653"/>
+      <w:bookmarkStart w:id="32" w:name="_Toc1407653"/>
       <w:r>
         <w:t xml:space="preserve">Tabela </w:t>
       </w:r>
@@ -5587,7 +7426,7 @@
       <w:r>
         <w:t>2</w:t>
       </w:r>
-      <w:bookmarkEnd w:id="38"/>
+      <w:bookmarkEnd w:id="32"/>
     </w:p>
     <w:tbl>
       <w:tblPr>
@@ -5780,7 +7619,7 @@
         <w:pStyle w:val="Heading1"/>
         <w:spacing w:line="360" w:lineRule="auto"/>
       </w:pPr>
-      <w:bookmarkStart w:id="39" w:name="_Toc1403749"/>
+      <w:bookmarkStart w:id="33" w:name="_Toc1403749"/>
       <w:r>
         <w:lastRenderedPageBreak/>
         <w:t>Conclusões</w:t>
@@ -5791,7 +7630,7 @@
       <w:r>
         <w:t>ou Conclusão</w:t>
       </w:r>
-      <w:bookmarkEnd w:id="39"/>
+      <w:bookmarkEnd w:id="33"/>
     </w:p>
     <w:p>
       <w:pPr>
@@ -5905,21 +7744,21 @@
         <w:spacing w:line="360" w:lineRule="auto"/>
         <w:ind w:left="360"/>
       </w:pPr>
-      <w:bookmarkStart w:id="40" w:name="_Toc357152326"/>
-      <w:bookmarkStart w:id="41" w:name="_Toc357154532"/>
-      <w:bookmarkStart w:id="42" w:name="_Toc530601452"/>
-      <w:bookmarkStart w:id="43" w:name="_Toc1403750"/>
+      <w:bookmarkStart w:id="34" w:name="_Toc357152326"/>
+      <w:bookmarkStart w:id="35" w:name="_Toc357154532"/>
+      <w:bookmarkStart w:id="36" w:name="_Toc530601452"/>
+      <w:bookmarkStart w:id="37" w:name="_Toc1403750"/>
       <w:r>
         <w:lastRenderedPageBreak/>
         <w:t>Bibliografia</w:t>
       </w:r>
-      <w:bookmarkEnd w:id="40"/>
-      <w:bookmarkEnd w:id="41"/>
-      <w:bookmarkEnd w:id="42"/>
+      <w:bookmarkEnd w:id="34"/>
+      <w:bookmarkEnd w:id="35"/>
+      <w:bookmarkEnd w:id="36"/>
       <w:r>
         <w:t xml:space="preserve"> ou Referências Bibliográficas</w:t>
       </w:r>
-      <w:bookmarkEnd w:id="43"/>
+      <w:bookmarkEnd w:id="37"/>
     </w:p>
     <w:p>
       <w:pPr>
@@ -6061,15 +7900,15 @@
         <w:spacing w:line="360" w:lineRule="auto"/>
         <w:ind w:left="360"/>
       </w:pPr>
-      <w:bookmarkStart w:id="44" w:name="_Toc1403751"/>
-      <w:bookmarkStart w:id="45" w:name="_Toc357152327"/>
-      <w:bookmarkStart w:id="46" w:name="_Toc357154533"/>
-      <w:bookmarkStart w:id="47" w:name="_Toc530601453"/>
+      <w:bookmarkStart w:id="38" w:name="_Toc1403751"/>
+      <w:bookmarkStart w:id="39" w:name="_Toc357152327"/>
+      <w:bookmarkStart w:id="40" w:name="_Toc357154533"/>
+      <w:bookmarkStart w:id="41" w:name="_Toc530601453"/>
       <w:r>
         <w:lastRenderedPageBreak/>
         <w:t>Glossário</w:t>
       </w:r>
-      <w:bookmarkEnd w:id="44"/>
+      <w:bookmarkEnd w:id="38"/>
       <w:r>
         <w:t xml:space="preserve"> </w:t>
       </w:r>
@@ -6101,15 +7940,15 @@
         <w:spacing w:line="360" w:lineRule="auto"/>
         <w:ind w:left="360"/>
       </w:pPr>
-      <w:bookmarkStart w:id="48" w:name="_Toc1403752"/>
+      <w:bookmarkStart w:id="42" w:name="_Toc1403752"/>
       <w:r>
         <w:lastRenderedPageBreak/>
         <w:t>Anexos</w:t>
       </w:r>
-      <w:bookmarkEnd w:id="45"/>
-      <w:bookmarkEnd w:id="46"/>
-      <w:bookmarkEnd w:id="47"/>
-      <w:bookmarkEnd w:id="48"/>
+      <w:bookmarkEnd w:id="39"/>
+      <w:bookmarkEnd w:id="40"/>
+      <w:bookmarkEnd w:id="41"/>
+      <w:bookmarkEnd w:id="42"/>
     </w:p>
     <w:p>
       <w:pPr>
@@ -6358,13 +8197,7 @@
       <w:rPr>
         <w:sz w:val="20"/>
       </w:rPr>
-      <w:t xml:space="preserve"> do </w:t>
-    </w:r>
-    <w:r>
-      <w:rPr>
-        <w:sz w:val="20"/>
-      </w:rPr>
-      <w:t>trabalho de projeto</w:t>
+      <w:t xml:space="preserve"> do trabalho de projeto</w:t>
     </w:r>
   </w:p>
 </w:hdr>

</xml_diff>

<commit_message>
3. Arquitetura do Sistema
</commit_message>
<xml_diff>
--- a/Relatórios/Relatório Projeto.docx
+++ b/Relatórios/Relatório Projeto.docx
@@ -259,12 +259,21 @@
           <w:szCs w:val="28"/>
         </w:rPr>
       </w:pPr>
+      <w:proofErr w:type="spellStart"/>
       <w:r>
         <w:rPr>
           <w:sz w:val="28"/>
           <w:szCs w:val="28"/>
         </w:rPr>
-        <w:t>Jason Vieira Mendes</w:t>
+        <w:t>Jason</w:t>
+      </w:r>
+      <w:proofErr w:type="spellEnd"/>
+      <w:r>
+        <w:rPr>
+          <w:sz w:val="28"/>
+          <w:szCs w:val="28"/>
+        </w:rPr>
+        <w:t xml:space="preserve"> Vieira Mendes</w:t>
       </w:r>
     </w:p>
     <w:p>
@@ -551,12 +560,21 @@
           <w:szCs w:val="28"/>
         </w:rPr>
       </w:pPr>
+      <w:proofErr w:type="spellStart"/>
       <w:r>
         <w:rPr>
           <w:sz w:val="28"/>
           <w:szCs w:val="28"/>
         </w:rPr>
-        <w:t>Jason Vieira Mendes – 2180601</w:t>
+        <w:t>Jason</w:t>
+      </w:r>
+      <w:proofErr w:type="spellEnd"/>
+      <w:r>
+        <w:rPr>
+          <w:sz w:val="28"/>
+          <w:szCs w:val="28"/>
+        </w:rPr>
+        <w:t xml:space="preserve"> Vieira Mendes – 2180601</w:t>
       </w:r>
     </w:p>
     <w:p>
@@ -662,7 +680,23 @@
           <w:rFonts w:cs="Times New Roman"/>
           <w:szCs w:val="24"/>
         </w:rPr>
-        <w:t>o TeSP de Programação de Sistemas de Informação</w:t>
+        <w:t xml:space="preserve">o </w:t>
+      </w:r>
+      <w:proofErr w:type="spellStart"/>
+      <w:r>
+        <w:rPr>
+          <w:rFonts w:cs="Times New Roman"/>
+          <w:szCs w:val="24"/>
+        </w:rPr>
+        <w:t>TeSP</w:t>
+      </w:r>
+      <w:proofErr w:type="spellEnd"/>
+      <w:r>
+        <w:rPr>
+          <w:rFonts w:cs="Times New Roman"/>
+          <w:szCs w:val="24"/>
+        </w:rPr>
+        <w:t xml:space="preserve"> de Programação de Sistemas de Informação</w:t>
       </w:r>
     </w:p>
     <w:p>
@@ -734,7 +768,7 @@
         <w:spacing w:line="360" w:lineRule="auto"/>
         <w:ind w:left="360"/>
       </w:pPr>
-      <w:bookmarkStart w:id="4" w:name="_Toc1403733"/>
+      <w:bookmarkStart w:id="4" w:name="_Toc63785238"/>
       <w:r>
         <w:lastRenderedPageBreak/>
         <w:t>Originalidade e Direitos de Autor</w:t>
@@ -837,8 +871,13 @@
         <w:t xml:space="preserve"> </w:t>
       </w:r>
       <w:r>
-        <w:t>foi realizado, a saber, TeSP</w:t>
-      </w:r>
+        <w:t xml:space="preserve">foi realizado, a saber, </w:t>
+      </w:r>
+      <w:proofErr w:type="spellStart"/>
+      <w:r>
+        <w:t>TeSP</w:t>
+      </w:r>
+      <w:proofErr w:type="spellEnd"/>
       <w:r>
         <w:t xml:space="preserve"> </w:t>
       </w:r>
@@ -901,7 +940,7 @@
         <w:spacing w:line="360" w:lineRule="auto"/>
         <w:ind w:left="360"/>
       </w:pPr>
-      <w:bookmarkStart w:id="5" w:name="_Toc1403734"/>
+      <w:bookmarkStart w:id="5" w:name="_Toc63785239"/>
       <w:r>
         <w:lastRenderedPageBreak/>
         <w:t>Dedicatória</w:t>
@@ -1024,7 +1063,7 @@
         <w:ind w:left="360"/>
       </w:pPr>
       <w:bookmarkStart w:id="6" w:name="_Toc530601443"/>
-      <w:bookmarkStart w:id="7" w:name="_Toc1403735"/>
+      <w:bookmarkStart w:id="7" w:name="_Toc63785240"/>
       <w:r>
         <w:lastRenderedPageBreak/>
         <w:t>Agradecimentos</w:t>
@@ -1075,7 +1114,7 @@
       <w:bookmarkStart w:id="8" w:name="_Toc357152316"/>
       <w:bookmarkStart w:id="9" w:name="_Toc357154523"/>
       <w:bookmarkStart w:id="10" w:name="_Toc530601444"/>
-      <w:bookmarkStart w:id="11" w:name="_Toc1403736"/>
+      <w:bookmarkStart w:id="11" w:name="_Toc63785241"/>
       <w:r>
         <w:lastRenderedPageBreak/>
         <w:t>Resumo</w:t>
@@ -1180,7 +1219,15 @@
         <w:t xml:space="preserve"> </w:t>
       </w:r>
       <w:r>
-        <w:t>fitness league, ginásio, nutricionista, treinador pessoal, aulas, físico</w:t>
+        <w:t xml:space="preserve">fitness </w:t>
+      </w:r>
+      <w:proofErr w:type="spellStart"/>
+      <w:r>
+        <w:t>league</w:t>
+      </w:r>
+      <w:proofErr w:type="spellEnd"/>
+      <w:r>
+        <w:t>, ginásio, nutricionista, treinador pessoal, aulas, físico</w:t>
       </w:r>
     </w:p>
     <w:p>
@@ -1199,7 +1246,7 @@
       <w:bookmarkStart w:id="12" w:name="_Toc357152317"/>
       <w:bookmarkStart w:id="13" w:name="_Toc357154524"/>
       <w:bookmarkStart w:id="14" w:name="_Toc530601445"/>
-      <w:bookmarkStart w:id="15" w:name="_Toc1403737"/>
+      <w:bookmarkStart w:id="15" w:name="_Toc63785242"/>
       <w:r>
         <w:rPr>
           <w:lang w:val="en-GB"/>
@@ -1258,7 +1305,21 @@
         <w:rPr>
           <w:lang w:val="en-GB"/>
         </w:rPr>
-        <w:t>The abstract should always start in an odd page. If the length is a multiple of two, the text should be adjusted in order to the next section start also in an odd page. The abstract should end with a list of keywords.</w:t>
+        <w:t xml:space="preserve">The abstract should always start in an odd page. If the length is a multiple of two, the text should be adjusted </w:t>
+      </w:r>
+      <w:proofErr w:type="gramStart"/>
+      <w:r>
+        <w:rPr>
+          <w:lang w:val="en-GB"/>
+        </w:rPr>
+        <w:t>in order to</w:t>
+      </w:r>
+      <w:proofErr w:type="gramEnd"/>
+      <w:r>
+        <w:rPr>
+          <w:lang w:val="en-GB"/>
+        </w:rPr>
+        <w:t xml:space="preserve"> the next section start also in an odd page. The abstract should end with a list of keywords.</w:t>
       </w:r>
     </w:p>
     <w:p>
@@ -1417,7 +1478,7 @@
           <w:noProof/>
           <w:sz w:val="22"/>
           <w:szCs w:val="22"/>
-          <w:lang w:eastAsia="pt-PT"/>
+          <w:lang w:val="en-GB" w:eastAsia="en-GB"/>
         </w:rPr>
       </w:pPr>
       <w:r>
@@ -1444,7 +1505,7 @@
         </w:rPr>
         <w:fldChar w:fldCharType="separate"/>
       </w:r>
-      <w:hyperlink w:anchor="_Toc1403733" w:history="1">
+      <w:hyperlink w:anchor="_Toc63785238" w:history="1">
         <w:r>
           <w:rPr>
             <w:rStyle w:val="Hyperlink"/>
@@ -1471,7 +1532,7 @@
             <w:noProof/>
             <w:webHidden/>
           </w:rPr>
-          <w:instrText xml:space="preserve"> PAGEREF _Toc1403733 \h </w:instrText>
+          <w:instrText xml:space="preserve"> PAGEREF _Toc63785238 \h </w:instrText>
         </w:r>
         <w:r>
           <w:rPr>
@@ -1512,10 +1573,10 @@
           <w:noProof/>
           <w:sz w:val="22"/>
           <w:szCs w:val="22"/>
-          <w:lang w:eastAsia="pt-PT"/>
-        </w:rPr>
-      </w:pPr>
-      <w:hyperlink w:anchor="_Toc1403734" w:history="1">
+          <w:lang w:val="en-GB" w:eastAsia="en-GB"/>
+        </w:rPr>
+      </w:pPr>
+      <w:hyperlink w:anchor="_Toc63785239" w:history="1">
         <w:r>
           <w:rPr>
             <w:rStyle w:val="Hyperlink"/>
@@ -1542,7 +1603,7 @@
             <w:noProof/>
             <w:webHidden/>
           </w:rPr>
-          <w:instrText xml:space="preserve"> PAGEREF _Toc1403734 \h </w:instrText>
+          <w:instrText xml:space="preserve"> PAGEREF _Toc63785239 \h </w:instrText>
         </w:r>
         <w:r>
           <w:rPr>
@@ -1583,10 +1644,10 @@
           <w:noProof/>
           <w:sz w:val="22"/>
           <w:szCs w:val="22"/>
-          <w:lang w:eastAsia="pt-PT"/>
-        </w:rPr>
-      </w:pPr>
-      <w:hyperlink w:anchor="_Toc1403735" w:history="1">
+          <w:lang w:val="en-GB" w:eastAsia="en-GB"/>
+        </w:rPr>
+      </w:pPr>
+      <w:hyperlink w:anchor="_Toc63785240" w:history="1">
         <w:r>
           <w:rPr>
             <w:rStyle w:val="Hyperlink"/>
@@ -1613,7 +1674,7 @@
             <w:noProof/>
             <w:webHidden/>
           </w:rPr>
-          <w:instrText xml:space="preserve"> PAGEREF _Toc1403735 \h </w:instrText>
+          <w:instrText xml:space="preserve"> PAGEREF _Toc63785240 \h </w:instrText>
         </w:r>
         <w:r>
           <w:rPr>
@@ -1654,10 +1715,10 @@
           <w:noProof/>
           <w:sz w:val="22"/>
           <w:szCs w:val="22"/>
-          <w:lang w:eastAsia="pt-PT"/>
-        </w:rPr>
-      </w:pPr>
-      <w:hyperlink w:anchor="_Toc1403736" w:history="1">
+          <w:lang w:val="en-GB" w:eastAsia="en-GB"/>
+        </w:rPr>
+      </w:pPr>
+      <w:hyperlink w:anchor="_Toc63785241" w:history="1">
         <w:r>
           <w:rPr>
             <w:rStyle w:val="Hyperlink"/>
@@ -1684,7 +1745,7 @@
             <w:noProof/>
             <w:webHidden/>
           </w:rPr>
-          <w:instrText xml:space="preserve"> PAGEREF _Toc1403736 \h </w:instrText>
+          <w:instrText xml:space="preserve"> PAGEREF _Toc63785241 \h </w:instrText>
         </w:r>
         <w:r>
           <w:rPr>
@@ -1725,10 +1786,10 @@
           <w:noProof/>
           <w:sz w:val="22"/>
           <w:szCs w:val="22"/>
-          <w:lang w:eastAsia="pt-PT"/>
-        </w:rPr>
-      </w:pPr>
-      <w:hyperlink w:anchor="_Toc1403737" w:history="1">
+          <w:lang w:val="en-GB" w:eastAsia="en-GB"/>
+        </w:rPr>
+      </w:pPr>
+      <w:hyperlink w:anchor="_Toc63785242" w:history="1">
         <w:r>
           <w:rPr>
             <w:rStyle w:val="Hyperlink"/>
@@ -1756,7 +1817,7 @@
             <w:noProof/>
             <w:webHidden/>
           </w:rPr>
-          <w:instrText xml:space="preserve"> PAGEREF _Toc1403737 \h </w:instrText>
+          <w:instrText xml:space="preserve"> PAGEREF _Toc63785242 \h </w:instrText>
         </w:r>
         <w:r>
           <w:rPr>
@@ -1797,10 +1858,10 @@
           <w:noProof/>
           <w:sz w:val="22"/>
           <w:szCs w:val="22"/>
-          <w:lang w:eastAsia="pt-PT"/>
-        </w:rPr>
-      </w:pPr>
-      <w:hyperlink w:anchor="_Toc1403738" w:history="1">
+          <w:lang w:val="en-GB" w:eastAsia="en-GB"/>
+        </w:rPr>
+      </w:pPr>
+      <w:hyperlink w:anchor="_Toc63785243" w:history="1">
         <w:r>
           <w:rPr>
             <w:rStyle w:val="Hyperlink"/>
@@ -1827,7 +1888,7 @@
             <w:noProof/>
             <w:webHidden/>
           </w:rPr>
-          <w:instrText xml:space="preserve"> PAGEREF _Toc1403738 \h </w:instrText>
+          <w:instrText xml:space="preserve"> PAGEREF _Toc63785243 \h </w:instrText>
         </w:r>
         <w:r>
           <w:rPr>
@@ -1868,10 +1929,10 @@
           <w:noProof/>
           <w:sz w:val="22"/>
           <w:szCs w:val="22"/>
-          <w:lang w:eastAsia="pt-PT"/>
-        </w:rPr>
-      </w:pPr>
-      <w:hyperlink w:anchor="_Toc1403739" w:history="1">
+          <w:lang w:val="en-GB" w:eastAsia="en-GB"/>
+        </w:rPr>
+      </w:pPr>
+      <w:hyperlink w:anchor="_Toc63785244" w:history="1">
         <w:r>
           <w:rPr>
             <w:rStyle w:val="Hyperlink"/>
@@ -1898,7 +1959,7 @@
             <w:noProof/>
             <w:webHidden/>
           </w:rPr>
-          <w:instrText xml:space="preserve"> PAGEREF _Toc1403739 \h </w:instrText>
+          <w:instrText xml:space="preserve"> PAGEREF _Toc63785244 \h </w:instrText>
         </w:r>
         <w:r>
           <w:rPr>
@@ -1939,10 +2000,10 @@
           <w:noProof/>
           <w:sz w:val="22"/>
           <w:szCs w:val="22"/>
-          <w:lang w:eastAsia="pt-PT"/>
-        </w:rPr>
-      </w:pPr>
-      <w:hyperlink w:anchor="_Toc1403740" w:history="1">
+          <w:lang w:val="en-GB" w:eastAsia="en-GB"/>
+        </w:rPr>
+      </w:pPr>
+      <w:hyperlink w:anchor="_Toc63785245" w:history="1">
         <w:r>
           <w:rPr>
             <w:rStyle w:val="Hyperlink"/>
@@ -1969,7 +2030,7 @@
             <w:noProof/>
             <w:webHidden/>
           </w:rPr>
-          <w:instrText xml:space="preserve"> PAGEREF _Toc1403740 \h </w:instrText>
+          <w:instrText xml:space="preserve"> PAGEREF _Toc63785245 \h </w:instrText>
         </w:r>
         <w:r>
           <w:rPr>
@@ -2013,10 +2074,10 @@
           <w:noProof/>
           <w:sz w:val="22"/>
           <w:szCs w:val="22"/>
-          <w:lang w:eastAsia="pt-PT"/>
-        </w:rPr>
-      </w:pPr>
-      <w:hyperlink w:anchor="_Toc1403741" w:history="1">
+          <w:lang w:val="en-GB" w:eastAsia="en-GB"/>
+        </w:rPr>
+      </w:pPr>
+      <w:hyperlink w:anchor="_Toc63785246" w:history="1">
         <w:r>
           <w:rPr>
             <w:rStyle w:val="Hyperlink"/>
@@ -2038,7 +2099,7 @@
             <w:noProof/>
             <w:sz w:val="22"/>
             <w:szCs w:val="22"/>
-            <w:lang w:eastAsia="pt-PT"/>
+            <w:lang w:val="en-GB" w:eastAsia="en-GB"/>
           </w:rPr>
           <w:tab/>
         </w:r>
@@ -2068,7 +2129,7 @@
             <w:noProof/>
             <w:webHidden/>
           </w:rPr>
-          <w:instrText xml:space="preserve"> PAGEREF _Toc1403741 \h </w:instrText>
+          <w:instrText xml:space="preserve"> PAGEREF _Toc63785246 \h </w:instrText>
         </w:r>
         <w:r>
           <w:rPr>
@@ -2112,10 +2173,10 @@
           <w:noProof/>
           <w:sz w:val="22"/>
           <w:szCs w:val="22"/>
-          <w:lang w:eastAsia="pt-PT"/>
-        </w:rPr>
-      </w:pPr>
-      <w:hyperlink w:anchor="_Toc1403742" w:history="1">
+          <w:lang w:val="en-GB" w:eastAsia="en-GB"/>
+        </w:rPr>
+      </w:pPr>
+      <w:hyperlink w:anchor="_Toc63785247" w:history="1">
         <w:r>
           <w:rPr>
             <w:rStyle w:val="Hyperlink"/>
@@ -2137,7 +2198,7 @@
             <w:noProof/>
             <w:sz w:val="22"/>
             <w:szCs w:val="22"/>
-            <w:lang w:eastAsia="pt-PT"/>
+            <w:lang w:val="en-GB" w:eastAsia="en-GB"/>
           </w:rPr>
           <w:tab/>
         </w:r>
@@ -2146,7 +2207,7 @@
             <w:rStyle w:val="Hyperlink"/>
             <w:noProof/>
           </w:rPr>
-          <w:t>Título do capítulo</w:t>
+          <w:t>Metodologia</w:t>
         </w:r>
         <w:r>
           <w:rPr>
@@ -2167,7 +2228,7 @@
             <w:noProof/>
             <w:webHidden/>
           </w:rPr>
-          <w:instrText xml:space="preserve"> PAGEREF _Toc1403742 \h </w:instrText>
+          <w:instrText xml:space="preserve"> PAGEREF _Toc63785247 \h </w:instrText>
         </w:r>
         <w:r>
           <w:rPr>
@@ -2188,468 +2249,6 @@
             <w:webHidden/>
           </w:rPr>
           <w:t>2</w:t>
-        </w:r>
-        <w:r>
-          <w:rPr>
-            <w:noProof/>
-            <w:webHidden/>
-          </w:rPr>
-          <w:fldChar w:fldCharType="end"/>
-        </w:r>
-      </w:hyperlink>
-    </w:p>
-    <w:p>
-      <w:pPr>
-        <w:pStyle w:val="TOC2"/>
-        <w:tabs>
-          <w:tab w:val="left" w:pos="720"/>
-          <w:tab w:val="right" w:leader="dot" w:pos="8777"/>
-        </w:tabs>
-        <w:rPr>
-          <w:rFonts w:asciiTheme="minorHAnsi" w:eastAsiaTheme="minorEastAsia" w:hAnsiTheme="minorHAnsi" w:cstheme="minorBidi"/>
-          <w:b w:val="0"/>
-          <w:bCs w:val="0"/>
-          <w:noProof/>
-          <w:sz w:val="22"/>
-          <w:szCs w:val="22"/>
-          <w:lang w:eastAsia="pt-PT"/>
-        </w:rPr>
-      </w:pPr>
-      <w:hyperlink w:anchor="_Toc1403743" w:history="1">
-        <w:r>
-          <w:rPr>
-            <w:rStyle w:val="Hyperlink"/>
-            <w:noProof/>
-          </w:rPr>
-          <w:t>2.1.</w:t>
-        </w:r>
-        <w:r>
-          <w:rPr>
-            <w:rFonts w:asciiTheme="minorHAnsi" w:eastAsiaTheme="minorEastAsia" w:hAnsiTheme="minorHAnsi" w:cstheme="minorBidi"/>
-            <w:b w:val="0"/>
-            <w:bCs w:val="0"/>
-            <w:noProof/>
-            <w:sz w:val="22"/>
-            <w:szCs w:val="22"/>
-            <w:lang w:eastAsia="pt-PT"/>
-          </w:rPr>
-          <w:tab/>
-        </w:r>
-        <w:r>
-          <w:rPr>
-            <w:rStyle w:val="Hyperlink"/>
-            <w:noProof/>
-          </w:rPr>
-          <w:t>Título da secção</w:t>
-        </w:r>
-        <w:r>
-          <w:rPr>
-            <w:noProof/>
-            <w:webHidden/>
-          </w:rPr>
-          <w:tab/>
-        </w:r>
-        <w:r>
-          <w:rPr>
-            <w:noProof/>
-            <w:webHidden/>
-          </w:rPr>
-          <w:fldChar w:fldCharType="begin"/>
-        </w:r>
-        <w:r>
-          <w:rPr>
-            <w:noProof/>
-            <w:webHidden/>
-          </w:rPr>
-          <w:instrText xml:space="preserve"> PAGEREF _Toc1403743 \h </w:instrText>
-        </w:r>
-        <w:r>
-          <w:rPr>
-            <w:noProof/>
-            <w:webHidden/>
-          </w:rPr>
-        </w:r>
-        <w:r>
-          <w:rPr>
-            <w:noProof/>
-            <w:webHidden/>
-          </w:rPr>
-          <w:fldChar w:fldCharType="separate"/>
-        </w:r>
-        <w:r>
-          <w:rPr>
-            <w:noProof/>
-            <w:webHidden/>
-          </w:rPr>
-          <w:t>3</w:t>
-        </w:r>
-        <w:r>
-          <w:rPr>
-            <w:noProof/>
-            <w:webHidden/>
-          </w:rPr>
-          <w:fldChar w:fldCharType="end"/>
-        </w:r>
-      </w:hyperlink>
-    </w:p>
-    <w:p>
-      <w:pPr>
-        <w:pStyle w:val="TOC2"/>
-        <w:tabs>
-          <w:tab w:val="left" w:pos="720"/>
-          <w:tab w:val="right" w:leader="dot" w:pos="8777"/>
-        </w:tabs>
-        <w:rPr>
-          <w:rFonts w:asciiTheme="minorHAnsi" w:eastAsiaTheme="minorEastAsia" w:hAnsiTheme="minorHAnsi" w:cstheme="minorBidi"/>
-          <w:b w:val="0"/>
-          <w:bCs w:val="0"/>
-          <w:noProof/>
-          <w:sz w:val="22"/>
-          <w:szCs w:val="22"/>
-          <w:lang w:eastAsia="pt-PT"/>
-        </w:rPr>
-      </w:pPr>
-      <w:hyperlink w:anchor="_Toc1403744" w:history="1">
-        <w:r>
-          <w:rPr>
-            <w:rStyle w:val="Hyperlink"/>
-            <w:noProof/>
-          </w:rPr>
-          <w:t>2.2.</w:t>
-        </w:r>
-        <w:r>
-          <w:rPr>
-            <w:rFonts w:asciiTheme="minorHAnsi" w:eastAsiaTheme="minorEastAsia" w:hAnsiTheme="minorHAnsi" w:cstheme="minorBidi"/>
-            <w:b w:val="0"/>
-            <w:bCs w:val="0"/>
-            <w:noProof/>
-            <w:sz w:val="22"/>
-            <w:szCs w:val="22"/>
-            <w:lang w:eastAsia="pt-PT"/>
-          </w:rPr>
-          <w:tab/>
-        </w:r>
-        <w:r>
-          <w:rPr>
-            <w:rStyle w:val="Hyperlink"/>
-            <w:noProof/>
-          </w:rPr>
-          <w:t>Título da secção</w:t>
-        </w:r>
-        <w:r>
-          <w:rPr>
-            <w:noProof/>
-            <w:webHidden/>
-          </w:rPr>
-          <w:tab/>
-        </w:r>
-        <w:r>
-          <w:rPr>
-            <w:noProof/>
-            <w:webHidden/>
-          </w:rPr>
-          <w:fldChar w:fldCharType="begin"/>
-        </w:r>
-        <w:r>
-          <w:rPr>
-            <w:noProof/>
-            <w:webHidden/>
-          </w:rPr>
-          <w:instrText xml:space="preserve"> PAGEREF _Toc1403744 \h </w:instrText>
-        </w:r>
-        <w:r>
-          <w:rPr>
-            <w:noProof/>
-            <w:webHidden/>
-          </w:rPr>
-        </w:r>
-        <w:r>
-          <w:rPr>
-            <w:noProof/>
-            <w:webHidden/>
-          </w:rPr>
-          <w:fldChar w:fldCharType="separate"/>
-        </w:r>
-        <w:r>
-          <w:rPr>
-            <w:noProof/>
-            <w:webHidden/>
-          </w:rPr>
-          <w:t>4</w:t>
-        </w:r>
-        <w:r>
-          <w:rPr>
-            <w:noProof/>
-            <w:webHidden/>
-          </w:rPr>
-          <w:fldChar w:fldCharType="end"/>
-        </w:r>
-      </w:hyperlink>
-    </w:p>
-    <w:p>
-      <w:pPr>
-        <w:pStyle w:val="TOC3"/>
-        <w:tabs>
-          <w:tab w:val="left" w:pos="1200"/>
-          <w:tab w:val="right" w:leader="dot" w:pos="8777"/>
-        </w:tabs>
-        <w:rPr>
-          <w:rFonts w:asciiTheme="minorHAnsi" w:eastAsiaTheme="minorEastAsia" w:hAnsiTheme="minorHAnsi" w:cstheme="minorBidi"/>
-          <w:noProof/>
-          <w:sz w:val="22"/>
-          <w:szCs w:val="22"/>
-          <w:lang w:eastAsia="pt-PT"/>
-        </w:rPr>
-      </w:pPr>
-      <w:hyperlink w:anchor="_Toc1403745" w:history="1">
-        <w:r>
-          <w:rPr>
-            <w:rStyle w:val="Hyperlink"/>
-            <w:noProof/>
-          </w:rPr>
-          <w:t>2.2.1.</w:t>
-        </w:r>
-        <w:r>
-          <w:rPr>
-            <w:rFonts w:asciiTheme="minorHAnsi" w:eastAsiaTheme="minorEastAsia" w:hAnsiTheme="minorHAnsi" w:cstheme="minorBidi"/>
-            <w:noProof/>
-            <w:sz w:val="22"/>
-            <w:szCs w:val="22"/>
-            <w:lang w:eastAsia="pt-PT"/>
-          </w:rPr>
-          <w:tab/>
-        </w:r>
-        <w:r>
-          <w:rPr>
-            <w:rStyle w:val="Hyperlink"/>
-            <w:noProof/>
-          </w:rPr>
-          <w:t>Título da subsecção</w:t>
-        </w:r>
-        <w:r>
-          <w:rPr>
-            <w:noProof/>
-            <w:webHidden/>
-          </w:rPr>
-          <w:tab/>
-        </w:r>
-        <w:r>
-          <w:rPr>
-            <w:noProof/>
-            <w:webHidden/>
-          </w:rPr>
-          <w:fldChar w:fldCharType="begin"/>
-        </w:r>
-        <w:r>
-          <w:rPr>
-            <w:noProof/>
-            <w:webHidden/>
-          </w:rPr>
-          <w:instrText xml:space="preserve"> PAGEREF _Toc1403745 \h </w:instrText>
-        </w:r>
-        <w:r>
-          <w:rPr>
-            <w:noProof/>
-            <w:webHidden/>
-          </w:rPr>
-        </w:r>
-        <w:r>
-          <w:rPr>
-            <w:noProof/>
-            <w:webHidden/>
-          </w:rPr>
-          <w:fldChar w:fldCharType="separate"/>
-        </w:r>
-        <w:r>
-          <w:rPr>
-            <w:noProof/>
-            <w:webHidden/>
-          </w:rPr>
-          <w:t>4</w:t>
-        </w:r>
-        <w:r>
-          <w:rPr>
-            <w:noProof/>
-            <w:webHidden/>
-          </w:rPr>
-          <w:fldChar w:fldCharType="end"/>
-        </w:r>
-      </w:hyperlink>
-    </w:p>
-    <w:p>
-      <w:pPr>
-        <w:pStyle w:val="TOC3"/>
-        <w:tabs>
-          <w:tab w:val="left" w:pos="1200"/>
-          <w:tab w:val="right" w:leader="dot" w:pos="8777"/>
-        </w:tabs>
-        <w:rPr>
-          <w:rFonts w:asciiTheme="minorHAnsi" w:eastAsiaTheme="minorEastAsia" w:hAnsiTheme="minorHAnsi" w:cstheme="minorBidi"/>
-          <w:noProof/>
-          <w:sz w:val="22"/>
-          <w:szCs w:val="22"/>
-          <w:lang w:eastAsia="pt-PT"/>
-        </w:rPr>
-      </w:pPr>
-      <w:hyperlink w:anchor="_Toc1403746" w:history="1">
-        <w:r>
-          <w:rPr>
-            <w:rStyle w:val="Hyperlink"/>
-            <w:noProof/>
-          </w:rPr>
-          <w:t>2.2.2.</w:t>
-        </w:r>
-        <w:r>
-          <w:rPr>
-            <w:rFonts w:asciiTheme="minorHAnsi" w:eastAsiaTheme="minorEastAsia" w:hAnsiTheme="minorHAnsi" w:cstheme="minorBidi"/>
-            <w:noProof/>
-            <w:sz w:val="22"/>
-            <w:szCs w:val="22"/>
-            <w:lang w:eastAsia="pt-PT"/>
-          </w:rPr>
-          <w:tab/>
-        </w:r>
-        <w:r>
-          <w:rPr>
-            <w:rStyle w:val="Hyperlink"/>
-            <w:noProof/>
-          </w:rPr>
-          <w:t>Título da subsecção</w:t>
-        </w:r>
-        <w:r>
-          <w:rPr>
-            <w:noProof/>
-            <w:webHidden/>
-          </w:rPr>
-          <w:tab/>
-        </w:r>
-        <w:r>
-          <w:rPr>
-            <w:noProof/>
-            <w:webHidden/>
-          </w:rPr>
-          <w:fldChar w:fldCharType="begin"/>
-        </w:r>
-        <w:r>
-          <w:rPr>
-            <w:noProof/>
-            <w:webHidden/>
-          </w:rPr>
-          <w:instrText xml:space="preserve"> PAGEREF _Toc1403746 \h </w:instrText>
-        </w:r>
-        <w:r>
-          <w:rPr>
-            <w:noProof/>
-            <w:webHidden/>
-          </w:rPr>
-        </w:r>
-        <w:r>
-          <w:rPr>
-            <w:noProof/>
-            <w:webHidden/>
-          </w:rPr>
-          <w:fldChar w:fldCharType="separate"/>
-        </w:r>
-        <w:r>
-          <w:rPr>
-            <w:noProof/>
-            <w:webHidden/>
-          </w:rPr>
-          <w:t>4</w:t>
-        </w:r>
-        <w:r>
-          <w:rPr>
-            <w:noProof/>
-            <w:webHidden/>
-          </w:rPr>
-          <w:fldChar w:fldCharType="end"/>
-        </w:r>
-      </w:hyperlink>
-    </w:p>
-    <w:p>
-      <w:pPr>
-        <w:pStyle w:val="TOC2"/>
-        <w:tabs>
-          <w:tab w:val="left" w:pos="720"/>
-          <w:tab w:val="right" w:leader="dot" w:pos="8777"/>
-        </w:tabs>
-        <w:rPr>
-          <w:rFonts w:asciiTheme="minorHAnsi" w:eastAsiaTheme="minorEastAsia" w:hAnsiTheme="minorHAnsi" w:cstheme="minorBidi"/>
-          <w:b w:val="0"/>
-          <w:bCs w:val="0"/>
-          <w:noProof/>
-          <w:sz w:val="22"/>
-          <w:szCs w:val="22"/>
-          <w:lang w:eastAsia="pt-PT"/>
-        </w:rPr>
-      </w:pPr>
-      <w:hyperlink w:anchor="_Toc1403747" w:history="1">
-        <w:r>
-          <w:rPr>
-            <w:rStyle w:val="Hyperlink"/>
-            <w:noProof/>
-          </w:rPr>
-          <w:t>2.3.</w:t>
-        </w:r>
-        <w:r>
-          <w:rPr>
-            <w:rFonts w:asciiTheme="minorHAnsi" w:eastAsiaTheme="minorEastAsia" w:hAnsiTheme="minorHAnsi" w:cstheme="minorBidi"/>
-            <w:b w:val="0"/>
-            <w:bCs w:val="0"/>
-            <w:noProof/>
-            <w:sz w:val="22"/>
-            <w:szCs w:val="22"/>
-            <w:lang w:eastAsia="pt-PT"/>
-          </w:rPr>
-          <w:tab/>
-        </w:r>
-        <w:r>
-          <w:rPr>
-            <w:rStyle w:val="Hyperlink"/>
-            <w:noProof/>
-          </w:rPr>
-          <w:t>Título da secção</w:t>
-        </w:r>
-        <w:r>
-          <w:rPr>
-            <w:noProof/>
-            <w:webHidden/>
-          </w:rPr>
-          <w:tab/>
-        </w:r>
-        <w:r>
-          <w:rPr>
-            <w:noProof/>
-            <w:webHidden/>
-          </w:rPr>
-          <w:fldChar w:fldCharType="begin"/>
-        </w:r>
-        <w:r>
-          <w:rPr>
-            <w:noProof/>
-            <w:webHidden/>
-          </w:rPr>
-          <w:instrText xml:space="preserve"> PAGEREF _Toc1403747 \h </w:instrText>
-        </w:r>
-        <w:r>
-          <w:rPr>
-            <w:noProof/>
-            <w:webHidden/>
-          </w:rPr>
-        </w:r>
-        <w:r>
-          <w:rPr>
-            <w:noProof/>
-            <w:webHidden/>
-          </w:rPr>
-          <w:fldChar w:fldCharType="separate"/>
-        </w:r>
-        <w:r>
-          <w:rPr>
-            <w:noProof/>
-            <w:webHidden/>
-          </w:rPr>
-          <w:t>4</w:t>
         </w:r>
         <w:r>
           <w:rPr>
@@ -2673,10 +2272,10 @@
           <w:noProof/>
           <w:sz w:val="22"/>
           <w:szCs w:val="22"/>
-          <w:lang w:eastAsia="pt-PT"/>
-        </w:rPr>
-      </w:pPr>
-      <w:hyperlink w:anchor="_Toc1403748" w:history="1">
+          <w:lang w:val="en-GB" w:eastAsia="en-GB"/>
+        </w:rPr>
+      </w:pPr>
+      <w:hyperlink w:anchor="_Toc63785248" w:history="1">
         <w:r>
           <w:rPr>
             <w:rStyle w:val="Hyperlink"/>
@@ -2698,7 +2297,7 @@
             <w:noProof/>
             <w:sz w:val="22"/>
             <w:szCs w:val="22"/>
-            <w:lang w:eastAsia="pt-PT"/>
+            <w:lang w:val="en-GB" w:eastAsia="en-GB"/>
           </w:rPr>
           <w:tab/>
         </w:r>
@@ -2707,7 +2306,7 @@
             <w:rStyle w:val="Hyperlink"/>
             <w:noProof/>
           </w:rPr>
-          <w:t>Título do capítulo</w:t>
+          <w:t>Arquitetura do Sistema</w:t>
         </w:r>
         <w:r>
           <w:rPr>
@@ -2728,7 +2327,7 @@
             <w:noProof/>
             <w:webHidden/>
           </w:rPr>
-          <w:instrText xml:space="preserve"> PAGEREF _Toc1403748 \h </w:instrText>
+          <w:instrText xml:space="preserve"> PAGEREF _Toc63785248 \h </w:instrText>
         </w:r>
         <w:r>
           <w:rPr>
@@ -2748,7 +2347,7 @@
             <w:noProof/>
             <w:webHidden/>
           </w:rPr>
-          <w:t>5</w:t>
+          <w:t>4</w:t>
         </w:r>
         <w:r>
           <w:rPr>
@@ -2772,10 +2371,10 @@
           <w:noProof/>
           <w:sz w:val="22"/>
           <w:szCs w:val="22"/>
-          <w:lang w:eastAsia="pt-PT"/>
-        </w:rPr>
-      </w:pPr>
-      <w:hyperlink w:anchor="_Toc1403749" w:history="1">
+          <w:lang w:val="en-GB" w:eastAsia="en-GB"/>
+        </w:rPr>
+      </w:pPr>
+      <w:hyperlink w:anchor="_Toc63785249" w:history="1">
         <w:r>
           <w:rPr>
             <w:rStyle w:val="Hyperlink"/>
@@ -2797,7 +2396,7 @@
             <w:noProof/>
             <w:sz w:val="22"/>
             <w:szCs w:val="22"/>
-            <w:lang w:eastAsia="pt-PT"/>
+            <w:lang w:val="en-GB" w:eastAsia="en-GB"/>
           </w:rPr>
           <w:tab/>
         </w:r>
@@ -2827,7 +2426,7 @@
             <w:noProof/>
             <w:webHidden/>
           </w:rPr>
-          <w:instrText xml:space="preserve"> PAGEREF _Toc1403749 \h </w:instrText>
+          <w:instrText xml:space="preserve"> PAGEREF _Toc63785249 \h </w:instrText>
         </w:r>
         <w:r>
           <w:rPr>
@@ -2847,7 +2446,7 @@
             <w:noProof/>
             <w:webHidden/>
           </w:rPr>
-          <w:t>6</w:t>
+          <w:t>5</w:t>
         </w:r>
         <w:r>
           <w:rPr>
@@ -2868,10 +2467,10 @@
           <w:noProof/>
           <w:sz w:val="22"/>
           <w:szCs w:val="22"/>
-          <w:lang w:eastAsia="pt-PT"/>
-        </w:rPr>
-      </w:pPr>
-      <w:hyperlink w:anchor="_Toc1403750" w:history="1">
+          <w:lang w:val="en-GB" w:eastAsia="en-GB"/>
+        </w:rPr>
+      </w:pPr>
+      <w:hyperlink w:anchor="_Toc63785250" w:history="1">
         <w:r>
           <w:rPr>
             <w:rStyle w:val="Hyperlink"/>
@@ -2898,7 +2497,7 @@
             <w:noProof/>
             <w:webHidden/>
           </w:rPr>
-          <w:instrText xml:space="preserve"> PAGEREF _Toc1403750 \h </w:instrText>
+          <w:instrText xml:space="preserve"> PAGEREF _Toc63785250 \h </w:instrText>
         </w:r>
         <w:r>
           <w:rPr>
@@ -2918,7 +2517,7 @@
             <w:noProof/>
             <w:webHidden/>
           </w:rPr>
-          <w:t>7</w:t>
+          <w:t>6</w:t>
         </w:r>
         <w:r>
           <w:rPr>
@@ -2939,10 +2538,10 @@
           <w:noProof/>
           <w:sz w:val="22"/>
           <w:szCs w:val="22"/>
-          <w:lang w:eastAsia="pt-PT"/>
-        </w:rPr>
-      </w:pPr>
-      <w:hyperlink w:anchor="_Toc1403751" w:history="1">
+          <w:lang w:val="en-GB" w:eastAsia="en-GB"/>
+        </w:rPr>
+      </w:pPr>
+      <w:hyperlink w:anchor="_Toc63785251" w:history="1">
         <w:r>
           <w:rPr>
             <w:rStyle w:val="Hyperlink"/>
@@ -2969,7 +2568,7 @@
             <w:noProof/>
             <w:webHidden/>
           </w:rPr>
-          <w:instrText xml:space="preserve"> PAGEREF _Toc1403751 \h </w:instrText>
+          <w:instrText xml:space="preserve"> PAGEREF _Toc63785251 \h </w:instrText>
         </w:r>
         <w:r>
           <w:rPr>
@@ -2989,7 +2588,7 @@
             <w:noProof/>
             <w:webHidden/>
           </w:rPr>
-          <w:t>8</w:t>
+          <w:t>7</w:t>
         </w:r>
         <w:r>
           <w:rPr>
@@ -3010,10 +2609,10 @@
           <w:noProof/>
           <w:sz w:val="22"/>
           <w:szCs w:val="22"/>
-          <w:lang w:eastAsia="pt-PT"/>
-        </w:rPr>
-      </w:pPr>
-      <w:hyperlink w:anchor="_Toc1403752" w:history="1">
+          <w:lang w:val="en-GB" w:eastAsia="en-GB"/>
+        </w:rPr>
+      </w:pPr>
+      <w:hyperlink w:anchor="_Toc63785252" w:history="1">
         <w:r>
           <w:rPr>
             <w:rStyle w:val="Hyperlink"/>
@@ -3040,7 +2639,7 @@
             <w:noProof/>
             <w:webHidden/>
           </w:rPr>
-          <w:instrText xml:space="preserve"> PAGEREF _Toc1403752 \h </w:instrText>
+          <w:instrText xml:space="preserve"> PAGEREF _Toc63785252 \h </w:instrText>
         </w:r>
         <w:r>
           <w:rPr>
@@ -3060,7 +2659,7 @@
             <w:noProof/>
             <w:webHidden/>
           </w:rPr>
-          <w:t>9</w:t>
+          <w:t>8</w:t>
         </w:r>
         <w:r>
           <w:rPr>
@@ -3110,7 +2709,7 @@
       <w:bookmarkStart w:id="16" w:name="_Toc357152318"/>
       <w:bookmarkStart w:id="17" w:name="_Toc357154525"/>
       <w:bookmarkStart w:id="18" w:name="_Toc530601446"/>
-      <w:bookmarkStart w:id="19" w:name="_Toc1403738"/>
+      <w:bookmarkStart w:id="19" w:name="_Toc63785243"/>
       <w:r>
         <w:lastRenderedPageBreak/>
         <w:t>Lista de F</w:t>
@@ -3156,7 +2755,7 @@
           <w:rFonts w:asciiTheme="minorHAnsi" w:eastAsiaTheme="minorEastAsia" w:hAnsiTheme="minorHAnsi"/>
           <w:noProof/>
           <w:sz w:val="22"/>
-          <w:lang w:eastAsia="pt-PT"/>
+          <w:lang w:val="en-GB" w:eastAsia="en-GB"/>
         </w:rPr>
       </w:pPr>
       <w:r>
@@ -3177,13 +2776,13 @@
         </w:rPr>
         <w:fldChar w:fldCharType="separate"/>
       </w:r>
-      <w:hyperlink r:id="rId9" w:anchor="_Toc1407571" w:history="1">
+      <w:hyperlink r:id="rId9" w:anchor="_Toc63784452" w:history="1">
         <w:r>
           <w:rPr>
             <w:rStyle w:val="Hyperlink"/>
             <w:noProof/>
           </w:rPr>
-          <w:t>Figura 2.1 - Texto ilustrativo da figura 1.</w:t>
+          <w:t>Figura 1 - Arquitetura do Sistema</w:t>
         </w:r>
         <w:r>
           <w:rPr>
@@ -3204,7 +2803,7 @@
             <w:noProof/>
             <w:webHidden/>
           </w:rPr>
-          <w:instrText xml:space="preserve"> PAGEREF _Toc1407571 \h </w:instrText>
+          <w:instrText xml:space="preserve"> PAGEREF _Toc63784452 \h </w:instrText>
         </w:r>
         <w:r>
           <w:rPr>
@@ -3224,78 +2823,7 @@
             <w:noProof/>
             <w:webHidden/>
           </w:rPr>
-          <w:t>2</w:t>
-        </w:r>
-        <w:r>
-          <w:rPr>
-            <w:noProof/>
-            <w:webHidden/>
-          </w:rPr>
-          <w:fldChar w:fldCharType="end"/>
-        </w:r>
-      </w:hyperlink>
-    </w:p>
-    <w:p>
-      <w:pPr>
-        <w:pStyle w:val="TableofFigures"/>
-        <w:tabs>
-          <w:tab w:val="right" w:leader="dot" w:pos="8777"/>
-        </w:tabs>
-        <w:rPr>
-          <w:rFonts w:asciiTheme="minorHAnsi" w:eastAsiaTheme="minorEastAsia" w:hAnsiTheme="minorHAnsi"/>
-          <w:noProof/>
-          <w:sz w:val="22"/>
-          <w:lang w:eastAsia="pt-PT"/>
-        </w:rPr>
-      </w:pPr>
-      <w:hyperlink r:id="rId10" w:anchor="_Toc1407572" w:history="1">
-        <w:r>
-          <w:rPr>
-            <w:rStyle w:val="Hyperlink"/>
-            <w:noProof/>
-          </w:rPr>
-          <w:t>Figura 3.1 - Texto ilustrativo da figura 2.</w:t>
-        </w:r>
-        <w:r>
-          <w:rPr>
-            <w:noProof/>
-            <w:webHidden/>
-          </w:rPr>
-          <w:tab/>
-        </w:r>
-        <w:r>
-          <w:rPr>
-            <w:noProof/>
-            <w:webHidden/>
-          </w:rPr>
-          <w:fldChar w:fldCharType="begin"/>
-        </w:r>
-        <w:r>
-          <w:rPr>
-            <w:noProof/>
-            <w:webHidden/>
-          </w:rPr>
-          <w:instrText xml:space="preserve"> PAGEREF _Toc1407572 \h </w:instrText>
-        </w:r>
-        <w:r>
-          <w:rPr>
-            <w:noProof/>
-            <w:webHidden/>
-          </w:rPr>
-        </w:r>
-        <w:r>
-          <w:rPr>
-            <w:noProof/>
-            <w:webHidden/>
-          </w:rPr>
-          <w:fldChar w:fldCharType="separate"/>
-        </w:r>
-        <w:r>
-          <w:rPr>
-            <w:noProof/>
-            <w:webHidden/>
-          </w:rPr>
-          <w:t>5</w:t>
+          <w:t>8</w:t>
         </w:r>
         <w:r>
           <w:rPr>
@@ -3333,7 +2861,7 @@
       <w:bookmarkStart w:id="20" w:name="_Toc357152319"/>
       <w:bookmarkStart w:id="21" w:name="_Toc357154526"/>
       <w:bookmarkStart w:id="22" w:name="_Toc530601447"/>
-      <w:bookmarkStart w:id="23" w:name="_Toc1403739"/>
+      <w:bookmarkStart w:id="23" w:name="_Toc63785244"/>
       <w:r>
         <w:lastRenderedPageBreak/>
         <w:t>Lista de tabe</w:t>
@@ -3541,7 +3069,7 @@
       <w:bookmarkStart w:id="24" w:name="_Toc357152320"/>
       <w:bookmarkStart w:id="25" w:name="_Toc357154527"/>
       <w:bookmarkStart w:id="26" w:name="_Toc530601448"/>
-      <w:bookmarkStart w:id="27" w:name="_Toc1403740"/>
+      <w:bookmarkStart w:id="27" w:name="_Toc63785245"/>
       <w:r>
         <w:lastRenderedPageBreak/>
         <w:t>Lista de siglas</w:t>
@@ -3903,7 +3431,7 @@
           <w:szCs w:val="24"/>
         </w:rPr>
         <w:sectPr>
-          <w:footerReference w:type="default" r:id="rId11"/>
+          <w:footerReference w:type="default" r:id="rId10"/>
           <w:pgSz w:w="11906" w:h="16838" w:code="9"/>
           <w:pgMar w:top="1418" w:right="1418" w:bottom="1418" w:left="1701" w:header="709" w:footer="612" w:gutter="0"/>
           <w:pgNumType w:fmt="lowerRoman" w:start="3"/>
@@ -3918,7 +3446,7 @@
         <w:spacing w:line="360" w:lineRule="auto"/>
         <w:jc w:val="both"/>
       </w:pPr>
-      <w:bookmarkStart w:id="28" w:name="_Toc1403741"/>
+      <w:bookmarkStart w:id="28" w:name="_Toc63785246"/>
       <w:r>
         <w:lastRenderedPageBreak/>
         <w:t>Introdução</w:t>
@@ -4007,10 +3535,12 @@
         <w:pStyle w:val="Heading1"/>
         <w:spacing w:line="360" w:lineRule="auto"/>
       </w:pPr>
+      <w:bookmarkStart w:id="29" w:name="_Toc63785247"/>
       <w:r>
         <w:lastRenderedPageBreak/>
         <w:t>Metodologia</w:t>
       </w:r>
+      <w:bookmarkEnd w:id="29"/>
     </w:p>
     <w:p>
       <w:r>
@@ -5985,9 +5515,11 @@
             <w:tcW w:w="4253" w:type="dxa"/>
           </w:tcPr>
           <w:p>
+            <w:proofErr w:type="spellStart"/>
             <w:r>
               <w:t>Messaging</w:t>
             </w:r>
+            <w:proofErr w:type="spellEnd"/>
           </w:p>
         </w:tc>
         <w:tc>
@@ -6218,9 +5750,11 @@
             <w:tcW w:w="4253" w:type="dxa"/>
           </w:tcPr>
           <w:p>
+            <w:proofErr w:type="gramStart"/>
             <w:r>
               <w:t>Layout Registo</w:t>
             </w:r>
+            <w:proofErr w:type="gramEnd"/>
           </w:p>
         </w:tc>
         <w:tc>
@@ -6525,10 +6059,7 @@
           </w:tcPr>
           <w:p>
             <w:r>
-              <w:t>Funcionalidade</w:t>
-            </w:r>
-            <w:r>
-              <w:t xml:space="preserve"> Login</w:t>
+              <w:t>Funcionalidade Login</w:t>
             </w:r>
           </w:p>
         </w:tc>
@@ -6578,9 +6109,11 @@
             <w:tcW w:w="4253" w:type="dxa"/>
           </w:tcPr>
           <w:p>
+            <w:proofErr w:type="gramStart"/>
             <w:r>
               <w:t>Funcionalidade Registo</w:t>
             </w:r>
+            <w:proofErr w:type="gramEnd"/>
           </w:p>
         </w:tc>
         <w:tc>
@@ -7003,623 +6536,79 @@
         <w:pStyle w:val="Heading1"/>
         <w:spacing w:line="360" w:lineRule="auto"/>
       </w:pPr>
-      <w:bookmarkStart w:id="29" w:name="_Toc1403748"/>
+      <w:bookmarkStart w:id="30" w:name="_Toc63785248"/>
       <w:r>
         <w:lastRenderedPageBreak/>
-        <w:t>Título do capítulo</w:t>
-      </w:r>
-      <w:bookmarkEnd w:id="29"/>
-    </w:p>
-    <w:p>
-      <w:pPr>
-        <w:spacing w:line="360" w:lineRule="auto"/>
-        <w:jc w:val="both"/>
-      </w:pPr>
-      <w:r>
-        <w:t>Texto do desenvolvimento. Texto do desenvolvimento. Texto do desenvolvimento. Texto do desenvolvimento. Texto do desenvolvimento. Texto do desenvolvimento. Texto do desenvolvimento.</w:t>
-      </w:r>
-    </w:p>
-    <w:p/>
-    <w:tbl>
-      <w:tblPr>
-        <w:tblStyle w:val="TableGrid"/>
-        <w:tblW w:w="0" w:type="auto"/>
-        <w:tblBorders>
-          <w:top w:val="none" w:sz="0" w:space="0" w:color="auto"/>
-          <w:left w:val="none" w:sz="0" w:space="0" w:color="auto"/>
-          <w:bottom w:val="none" w:sz="0" w:space="0" w:color="auto"/>
-          <w:right w:val="none" w:sz="0" w:space="0" w:color="auto"/>
-          <w:insideH w:val="none" w:sz="0" w:space="0" w:color="auto"/>
-          <w:insideV w:val="none" w:sz="0" w:space="0" w:color="auto"/>
-        </w:tblBorders>
-        <w:tblLook w:val="04A0" w:firstRow="1" w:lastRow="0" w:firstColumn="1" w:lastColumn="0" w:noHBand="0" w:noVBand="1"/>
-      </w:tblPr>
-      <w:tblGrid>
-        <w:gridCol w:w="8787"/>
-      </w:tblGrid>
-      <w:tr>
-        <w:trPr>
-          <w:trHeight w:val="567"/>
-        </w:trPr>
-        <w:tc>
-          <w:tcPr>
-            <w:tcW w:w="8787" w:type="dxa"/>
-            <w:vAlign w:val="center"/>
-          </w:tcPr>
-          <w:p>
-            <w:pPr>
-              <w:spacing w:line="360" w:lineRule="auto"/>
-            </w:pPr>
-            <w:r>
-              <w:rPr>
-                <w:noProof/>
-                <w:lang w:val="en-GB" w:eastAsia="en-GB"/>
-              </w:rPr>
-              <w:drawing>
-                <wp:anchor distT="0" distB="0" distL="114300" distR="114300" simplePos="0" relativeHeight="251713024" behindDoc="0" locked="0" layoutInCell="1" allowOverlap="1" wp14:anchorId="641F759D" wp14:editId="25EFF475">
-                  <wp:simplePos x="0" y="0"/>
-                  <wp:positionH relativeFrom="margin">
-                    <wp:posOffset>2059940</wp:posOffset>
-                  </wp:positionH>
-                  <wp:positionV relativeFrom="margin">
-                    <wp:posOffset>19685</wp:posOffset>
-                  </wp:positionV>
-                  <wp:extent cx="1745615" cy="1442720"/>
-                  <wp:effectExtent l="0" t="0" r="6985" b="5080"/>
-                  <wp:wrapTopAndBottom/>
-                  <wp:docPr id="9" name="Picture 5"/>
-                  <wp:cNvGraphicFramePr>
-                    <a:graphicFrameLocks xmlns:a="http://schemas.openxmlformats.org/drawingml/2006/main" noChangeAspect="1"/>
-                  </wp:cNvGraphicFramePr>
-                  <a:graphic xmlns:a="http://schemas.openxmlformats.org/drawingml/2006/main">
-                    <a:graphicData uri="http://schemas.openxmlformats.org/drawingml/2006/picture">
-                      <pic:pic xmlns:pic="http://schemas.openxmlformats.org/drawingml/2006/picture">
-                        <pic:nvPicPr>
-                          <pic:cNvPr id="0" name="Picture 2"/>
-                          <pic:cNvPicPr>
-                            <a:picLocks noChangeAspect="1" noChangeArrowheads="1"/>
-                          </pic:cNvPicPr>
-                        </pic:nvPicPr>
-                        <pic:blipFill>
-                          <a:blip r:embed="rId12">
-                            <a:extLst>
-                              <a:ext uri="{28A0092B-C50C-407E-A947-70E740481C1C}">
-                                <a14:useLocalDpi xmlns:a14="http://schemas.microsoft.com/office/drawing/2010/main" val="0"/>
-                              </a:ext>
-                            </a:extLst>
-                          </a:blip>
-                          <a:srcRect/>
-                          <a:stretch>
-                            <a:fillRect/>
-                          </a:stretch>
-                        </pic:blipFill>
-                        <pic:spPr bwMode="auto">
-                          <a:xfrm>
-                            <a:off x="0" y="0"/>
-                            <a:ext cx="1745615" cy="1442720"/>
-                          </a:xfrm>
-                          <a:prstGeom prst="rect">
-                            <a:avLst/>
-                          </a:prstGeom>
-                          <a:noFill/>
-                        </pic:spPr>
-                      </pic:pic>
-                    </a:graphicData>
-                  </a:graphic>
-                  <wp14:sizeRelH relativeFrom="margin">
-                    <wp14:pctWidth>0</wp14:pctWidth>
-                  </wp14:sizeRelH>
-                  <wp14:sizeRelV relativeFrom="margin">
-                    <wp14:pctHeight>0</wp14:pctHeight>
-                  </wp14:sizeRelV>
-                </wp:anchor>
-              </w:drawing>
-            </w:r>
-            <w:r>
-              <w:rPr>
-                <w:noProof/>
-                <w:lang w:val="en-GB" w:eastAsia="en-GB"/>
-              </w:rPr>
-              <mc:AlternateContent>
-                <mc:Choice Requires="wps">
-                  <w:drawing>
-                    <wp:anchor distT="0" distB="0" distL="114300" distR="114300" simplePos="0" relativeHeight="251714048" behindDoc="0" locked="0" layoutInCell="1" allowOverlap="1" wp14:anchorId="0181FFFA" wp14:editId="7345DAA1">
-                      <wp:simplePos x="0" y="0"/>
-                      <wp:positionH relativeFrom="column">
-                        <wp:posOffset>-67310</wp:posOffset>
-                      </wp:positionH>
-                      <wp:positionV relativeFrom="paragraph">
-                        <wp:posOffset>1496060</wp:posOffset>
-                      </wp:positionV>
-                      <wp:extent cx="5835650" cy="635"/>
-                      <wp:effectExtent l="0" t="0" r="0" b="8255"/>
-                      <wp:wrapSquare wrapText="bothSides"/>
-                      <wp:docPr id="8" name="Text Box 20"/>
-                      <wp:cNvGraphicFramePr/>
-                      <a:graphic xmlns:a="http://schemas.openxmlformats.org/drawingml/2006/main">
-                        <a:graphicData uri="http://schemas.microsoft.com/office/word/2010/wordprocessingShape">
-                          <wps:wsp>
-                            <wps:cNvSpPr txBox="1"/>
-                            <wps:spPr>
-                              <a:xfrm>
-                                <a:off x="0" y="0"/>
-                                <a:ext cx="5835650" cy="635"/>
-                              </a:xfrm>
-                              <a:prstGeom prst="rect">
-                                <a:avLst/>
-                              </a:prstGeom>
-                              <a:solidFill>
-                                <a:prstClr val="white"/>
-                              </a:solidFill>
-                              <a:ln>
-                                <a:noFill/>
-                              </a:ln>
-                              <a:effectLst/>
-                            </wps:spPr>
-                            <wps:txbx>
-                              <w:txbxContent>
-                                <w:p>
-                                  <w:pPr>
-                                    <w:pStyle w:val="Caption"/>
-                                    <w:rPr>
-                                      <w:noProof/>
-                                      <w:sz w:val="24"/>
-                                    </w:rPr>
-                                  </w:pPr>
-                                  <w:bookmarkStart w:id="30" w:name="_Toc1407572"/>
-                                  <w:r>
-                                    <w:t xml:space="preserve">Figura </w:t>
-                                  </w:r>
-                                  <w:r>
-                                    <w:rPr>
-                                      <w:noProof/>
-                                    </w:rPr>
-                                    <w:fldChar w:fldCharType="begin"/>
-                                  </w:r>
-                                  <w:r>
-                                    <w:rPr>
-                                      <w:noProof/>
-                                    </w:rPr>
-                                    <w:instrText xml:space="preserve"> STYLEREF 1 \s </w:instrText>
-                                  </w:r>
-                                  <w:r>
-                                    <w:rPr>
-                                      <w:noProof/>
-                                    </w:rPr>
-                                    <w:fldChar w:fldCharType="separate"/>
-                                  </w:r>
-                                  <w:r>
-                                    <w:rPr>
-                                      <w:noProof/>
-                                    </w:rPr>
-                                    <w:t>3</w:t>
-                                  </w:r>
-                                  <w:r>
-                                    <w:rPr>
-                                      <w:noProof/>
-                                    </w:rPr>
-                                    <w:fldChar w:fldCharType="end"/>
-                                  </w:r>
-                                  <w:r>
-                                    <w:t>.</w:t>
-                                  </w:r>
-                                  <w:r>
-                                    <w:rPr>
-                                      <w:noProof/>
-                                    </w:rPr>
-                                    <w:fldChar w:fldCharType="begin"/>
-                                  </w:r>
-                                  <w:r>
-                                    <w:rPr>
-                                      <w:noProof/>
-                                    </w:rPr>
-                                    <w:instrText xml:space="preserve"> SEQ Figura \* ARABIC \s 1 </w:instrText>
-                                  </w:r>
-                                  <w:r>
-                                    <w:rPr>
-                                      <w:noProof/>
-                                    </w:rPr>
-                                    <w:fldChar w:fldCharType="separate"/>
-                                  </w:r>
-                                  <w:r>
-                                    <w:rPr>
-                                      <w:noProof/>
-                                    </w:rPr>
-                                    <w:t>1</w:t>
-                                  </w:r>
-                                  <w:r>
-                                    <w:rPr>
-                                      <w:noProof/>
-                                    </w:rPr>
-                                    <w:fldChar w:fldCharType="end"/>
-                                  </w:r>
-                                  <w:r>
-                                    <w:t xml:space="preserve"> - Texto ilustrativo da figura 2.</w:t>
-                                  </w:r>
-                                  <w:bookmarkEnd w:id="30"/>
-                                </w:p>
-                              </w:txbxContent>
-                            </wps:txbx>
-                            <wps:bodyPr rot="0" spcFirstLastPara="0" vertOverflow="overflow" horzOverflow="overflow" vert="horz" wrap="square" lIns="0" tIns="0" rIns="0" bIns="0" numCol="1" spcCol="0" rtlCol="0" fromWordArt="0" anchor="t" anchorCtr="0" forceAA="0" compatLnSpc="1">
-                              <a:prstTxWarp prst="textNoShape">
-                                <a:avLst/>
-                              </a:prstTxWarp>
-                              <a:spAutoFit/>
-                            </wps:bodyPr>
-                          </wps:wsp>
-                        </a:graphicData>
-                      </a:graphic>
-                      <wp14:sizeRelH relativeFrom="margin">
-                        <wp14:pctWidth>0</wp14:pctWidth>
-                      </wp14:sizeRelH>
-                      <wp14:sizeRelV relativeFrom="margin">
-                        <wp14:pctHeight>0</wp14:pctHeight>
-                      </wp14:sizeRelV>
-                    </wp:anchor>
-                  </w:drawing>
-                </mc:Choice>
-                <mc:Fallback>
-                  <w:pict>
-                    <v:shapetype w14:anchorId="0181FFFA" id="_x0000_t202" coordsize="21600,21600" o:spt="202" path="m,l,21600r21600,l21600,xe">
-                      <v:stroke joinstyle="miter"/>
-                      <v:path gradientshapeok="t" o:connecttype="rect"/>
-                    </v:shapetype>
-                    <v:shape id="Text Box 20" o:spid="_x0000_s1026" type="#_x0000_t202" style="position:absolute;margin-left:-5.3pt;margin-top:117.8pt;width:459.5pt;height:.05pt;z-index:251714048;visibility:visible;mso-wrap-style:square;mso-width-percent:0;mso-height-percent:0;mso-wrap-distance-left:9pt;mso-wrap-distance-top:0;mso-wrap-distance-right:9pt;mso-wrap-distance-bottom:0;mso-position-horizontal:absolute;mso-position-horizontal-relative:text;mso-position-vertical:absolute;mso-position-vertical-relative:text;mso-width-percent:0;mso-height-percent:0;mso-width-relative:margin;mso-height-relative:margin;v-text-anchor:top" o:gfxdata="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" stroked="f">
-                      <v:textbox style="mso-fit-shape-to-text:t" inset="0,0,0,0">
-                        <w:txbxContent>
-                          <w:p>
-                            <w:pPr>
-                              <w:pStyle w:val="Caption"/>
-                              <w:rPr>
-                                <w:noProof/>
-                                <w:sz w:val="24"/>
-                              </w:rPr>
-                            </w:pPr>
-                            <w:bookmarkStart w:id="31" w:name="_Toc1407572"/>
-                            <w:r>
-                              <w:t xml:space="preserve">Figura </w:t>
-                            </w:r>
-                            <w:r>
-                              <w:rPr>
-                                <w:noProof/>
-                              </w:rPr>
-                              <w:fldChar w:fldCharType="begin"/>
-                            </w:r>
-                            <w:r>
-                              <w:rPr>
-                                <w:noProof/>
-                              </w:rPr>
-                              <w:instrText xml:space="preserve"> STYLEREF 1 \s </w:instrText>
-                            </w:r>
-                            <w:r>
-                              <w:rPr>
-                                <w:noProof/>
-                              </w:rPr>
-                              <w:fldChar w:fldCharType="separate"/>
-                            </w:r>
-                            <w:r>
-                              <w:rPr>
-                                <w:noProof/>
-                              </w:rPr>
-                              <w:t>3</w:t>
-                            </w:r>
-                            <w:r>
-                              <w:rPr>
-                                <w:noProof/>
-                              </w:rPr>
-                              <w:fldChar w:fldCharType="end"/>
-                            </w:r>
-                            <w:r>
-                              <w:t>.</w:t>
-                            </w:r>
-                            <w:r>
-                              <w:rPr>
-                                <w:noProof/>
-                              </w:rPr>
-                              <w:fldChar w:fldCharType="begin"/>
-                            </w:r>
-                            <w:r>
-                              <w:rPr>
-                                <w:noProof/>
-                              </w:rPr>
-                              <w:instrText xml:space="preserve"> SEQ Figura \* ARABIC \s 1 </w:instrText>
-                            </w:r>
-                            <w:r>
-                              <w:rPr>
-                                <w:noProof/>
-                              </w:rPr>
-                              <w:fldChar w:fldCharType="separate"/>
-                            </w:r>
-                            <w:r>
-                              <w:rPr>
-                                <w:noProof/>
-                              </w:rPr>
-                              <w:t>1</w:t>
-                            </w:r>
-                            <w:r>
-                              <w:rPr>
-                                <w:noProof/>
-                              </w:rPr>
-                              <w:fldChar w:fldCharType="end"/>
-                            </w:r>
-                            <w:r>
-                              <w:t xml:space="preserve"> - Texto ilustrativo da figura 2.</w:t>
-                            </w:r>
-                            <w:bookmarkEnd w:id="31"/>
-                          </w:p>
-                        </w:txbxContent>
-                      </v:textbox>
-                      <w10:wrap type="square"/>
-                    </v:shape>
-                  </w:pict>
-                </mc:Fallback>
-              </mc:AlternateContent>
-            </w:r>
-          </w:p>
-        </w:tc>
-      </w:tr>
-    </w:tbl>
-    <w:p/>
-    <w:p>
-      <w:pPr>
-        <w:spacing w:line="360" w:lineRule="auto"/>
-      </w:pPr>
-      <w:r>
-        <w:t>Seguidamente, apresenta-se um exemplo de tabela.</w:t>
-      </w:r>
-    </w:p>
-    <w:p/>
-    <w:p>
-      <w:pPr>
-        <w:pStyle w:val="Caption"/>
-        <w:spacing w:line="360" w:lineRule="auto"/>
-      </w:pPr>
-      <w:bookmarkStart w:id="32" w:name="_Toc1407653"/>
-      <w:r>
-        <w:t xml:space="preserve">Tabela </w:t>
-      </w:r>
-      <w:r>
-        <w:rPr>
-          <w:noProof/>
-        </w:rPr>
-        <w:t>3</w:t>
+        <w:t>Arquitetura do Sistema</w:t>
+      </w:r>
+      <w:bookmarkEnd w:id="30"/>
+    </w:p>
+    <w:p>
+      <w:r>
+        <w:t>A arquitetura do sistema apresentada implica uma ligação Apache com Wampserver64 à base de dados</w:t>
       </w:r>
       <w:r>
         <w:t>.</w:t>
       </w:r>
       <w:r>
-        <w:rPr>
-          <w:noProof/>
-        </w:rPr>
-        <w:fldChar w:fldCharType="begin"/>
-      </w:r>
-      <w:r>
-        <w:rPr>
-          <w:noProof/>
-        </w:rPr>
-        <w:instrText xml:space="preserve"> SEQ Tabela \* ARABIC \s 1 </w:instrText>
-      </w:r>
-      <w:r>
-        <w:rPr>
-          <w:noProof/>
-        </w:rPr>
-        <w:fldChar w:fldCharType="separate"/>
-      </w:r>
-      <w:r>
-        <w:rPr>
-          <w:noProof/>
-        </w:rPr>
-        <w:t>1</w:t>
-      </w:r>
-      <w:r>
-        <w:rPr>
-          <w:noProof/>
-        </w:rPr>
-        <w:fldChar w:fldCharType="end"/>
-      </w:r>
-      <w:r>
         <w:t xml:space="preserve"> </w:t>
       </w:r>
       <w:r>
-        <w:t xml:space="preserve">- Texto ilustrativo da tabela </w:t>
-      </w:r>
-      <w:r>
-        <w:t>2</w:t>
-      </w:r>
-      <w:bookmarkEnd w:id="32"/>
-    </w:p>
-    <w:tbl>
-      <w:tblPr>
-        <w:tblStyle w:val="TableGridLight"/>
-        <w:tblW w:w="0" w:type="auto"/>
-        <w:tblLook w:val="04A0" w:firstRow="1" w:lastRow="0" w:firstColumn="1" w:lastColumn="0" w:noHBand="0" w:noVBand="1"/>
-      </w:tblPr>
-      <w:tblGrid>
-        <w:gridCol w:w="2195"/>
-        <w:gridCol w:w="2194"/>
-        <w:gridCol w:w="2194"/>
-        <w:gridCol w:w="2194"/>
-      </w:tblGrid>
-      <w:tr>
-        <w:tc>
-          <w:tcPr>
-            <w:tcW w:w="2643" w:type="dxa"/>
-          </w:tcPr>
-          <w:p>
-            <w:pPr>
-              <w:spacing w:line="360" w:lineRule="auto"/>
-            </w:pPr>
-          </w:p>
-        </w:tc>
-        <w:tc>
-          <w:tcPr>
-            <w:tcW w:w="2643" w:type="dxa"/>
-          </w:tcPr>
-          <w:p>
-            <w:pPr>
-              <w:spacing w:line="360" w:lineRule="auto"/>
-            </w:pPr>
-          </w:p>
-        </w:tc>
-        <w:tc>
-          <w:tcPr>
-            <w:tcW w:w="2643" w:type="dxa"/>
-          </w:tcPr>
-          <w:p>
-            <w:pPr>
-              <w:spacing w:line="360" w:lineRule="auto"/>
-            </w:pPr>
-          </w:p>
-        </w:tc>
-        <w:tc>
-          <w:tcPr>
-            <w:tcW w:w="2643" w:type="dxa"/>
-          </w:tcPr>
-          <w:p>
-            <w:pPr>
-              <w:spacing w:line="360" w:lineRule="auto"/>
-            </w:pPr>
-          </w:p>
-        </w:tc>
-      </w:tr>
-      <w:tr>
-        <w:tc>
-          <w:tcPr>
-            <w:tcW w:w="2643" w:type="dxa"/>
-          </w:tcPr>
-          <w:p>
-            <w:pPr>
-              <w:spacing w:line="360" w:lineRule="auto"/>
-            </w:pPr>
-          </w:p>
-        </w:tc>
-        <w:tc>
-          <w:tcPr>
-            <w:tcW w:w="2643" w:type="dxa"/>
-          </w:tcPr>
-          <w:p>
-            <w:pPr>
-              <w:spacing w:line="360" w:lineRule="auto"/>
-            </w:pPr>
-          </w:p>
-        </w:tc>
-        <w:tc>
-          <w:tcPr>
-            <w:tcW w:w="2643" w:type="dxa"/>
-          </w:tcPr>
-          <w:p>
-            <w:pPr>
-              <w:spacing w:line="360" w:lineRule="auto"/>
-            </w:pPr>
-          </w:p>
-        </w:tc>
-        <w:tc>
-          <w:tcPr>
-            <w:tcW w:w="2643" w:type="dxa"/>
-          </w:tcPr>
-          <w:p>
-            <w:pPr>
-              <w:spacing w:line="360" w:lineRule="auto"/>
-            </w:pPr>
-          </w:p>
-        </w:tc>
-      </w:tr>
-      <w:tr>
-        <w:tc>
-          <w:tcPr>
-            <w:tcW w:w="2643" w:type="dxa"/>
-          </w:tcPr>
-          <w:p>
-            <w:pPr>
-              <w:spacing w:line="360" w:lineRule="auto"/>
-            </w:pPr>
-          </w:p>
-        </w:tc>
-        <w:tc>
-          <w:tcPr>
-            <w:tcW w:w="2643" w:type="dxa"/>
-          </w:tcPr>
-          <w:p>
-            <w:pPr>
-              <w:spacing w:line="360" w:lineRule="auto"/>
-            </w:pPr>
-          </w:p>
-        </w:tc>
-        <w:tc>
-          <w:tcPr>
-            <w:tcW w:w="2643" w:type="dxa"/>
-          </w:tcPr>
-          <w:p>
-            <w:pPr>
-              <w:spacing w:line="360" w:lineRule="auto"/>
-            </w:pPr>
-          </w:p>
-        </w:tc>
-        <w:tc>
-          <w:tcPr>
-            <w:tcW w:w="2643" w:type="dxa"/>
-          </w:tcPr>
-          <w:p>
-            <w:pPr>
-              <w:keepNext/>
-              <w:spacing w:line="360" w:lineRule="auto"/>
-            </w:pPr>
-          </w:p>
-        </w:tc>
-      </w:tr>
-      <w:tr>
-        <w:tc>
-          <w:tcPr>
-            <w:tcW w:w="2643" w:type="dxa"/>
-          </w:tcPr>
-          <w:p>
-            <w:pPr>
-              <w:spacing w:line="360" w:lineRule="auto"/>
-            </w:pPr>
-          </w:p>
-        </w:tc>
-        <w:tc>
-          <w:tcPr>
-            <w:tcW w:w="2643" w:type="dxa"/>
-          </w:tcPr>
-          <w:p>
-            <w:pPr>
-              <w:spacing w:line="360" w:lineRule="auto"/>
-            </w:pPr>
-          </w:p>
-        </w:tc>
-        <w:tc>
-          <w:tcPr>
-            <w:tcW w:w="2643" w:type="dxa"/>
-          </w:tcPr>
-          <w:p>
-            <w:pPr>
-              <w:spacing w:line="360" w:lineRule="auto"/>
-            </w:pPr>
-          </w:p>
-        </w:tc>
-        <w:tc>
-          <w:tcPr>
-            <w:tcW w:w="2643" w:type="dxa"/>
-          </w:tcPr>
-          <w:p>
-            <w:pPr>
-              <w:keepNext/>
-              <w:spacing w:line="360" w:lineRule="auto"/>
-            </w:pPr>
-          </w:p>
-        </w:tc>
-      </w:tr>
-    </w:tbl>
-    <w:p/>
-    <w:p/>
-    <w:p/>
+        <w:t xml:space="preserve">Esta irá fazer uma </w:t>
+      </w:r>
+      <w:r>
+        <w:t xml:space="preserve">ligação ao website e irá fazer com que os comandos CURL e </w:t>
+      </w:r>
+      <w:proofErr w:type="spellStart"/>
+      <w:r>
+        <w:t>Custom</w:t>
+      </w:r>
+      <w:proofErr w:type="spellEnd"/>
+      <w:r>
+        <w:t xml:space="preserve"> enviem os dados para a aplicação móvel como demonstra na Figura 1.</w:t>
+      </w:r>
+    </w:p>
+    <w:p>
+      <w:r>
+        <w:t xml:space="preserve">Na figura anteriormente apresentada, é demonstrado que a base de dados faz a ligação ao website diretamente e faz também a ligação a API. Esta ligação irá mandar os dados para a aplicação móvel que então podem ser usados e manipulados. </w:t>
+      </w:r>
+      <w:r>
+        <w:t xml:space="preserve">O sistema de </w:t>
+      </w:r>
+      <w:proofErr w:type="spellStart"/>
+      <w:r>
+        <w:t>M</w:t>
+      </w:r>
+      <w:r>
+        <w:t>essaging</w:t>
+      </w:r>
+      <w:proofErr w:type="spellEnd"/>
+      <w:r>
+        <w:t xml:space="preserve"> funciona como um alerta ao utilizador, feito em </w:t>
+      </w:r>
+      <w:proofErr w:type="spellStart"/>
+      <w:r>
+        <w:t>NetBeans</w:t>
+      </w:r>
+      <w:proofErr w:type="spellEnd"/>
+      <w:r>
+        <w:t xml:space="preserve"> com ligação a </w:t>
+      </w:r>
+      <w:proofErr w:type="spellStart"/>
+      <w:r>
+        <w:t>mosquitto</w:t>
+      </w:r>
+      <w:proofErr w:type="spellEnd"/>
+      <w:r>
+        <w:t>, quando é feito algum pedido à API (POST, UPDATE ou DELETE).</w:t>
+      </w:r>
+    </w:p>
     <w:p>
       <w:pPr>
         <w:pStyle w:val="Heading1"/>
         <w:spacing w:line="360" w:lineRule="auto"/>
       </w:pPr>
-      <w:bookmarkStart w:id="33" w:name="_Toc1403749"/>
+      <w:bookmarkStart w:id="31" w:name="_Toc63785249"/>
       <w:r>
         <w:lastRenderedPageBreak/>
         <w:t>Conclusões</w:t>
@@ -7630,7 +6619,7 @@
       <w:r>
         <w:t>ou Conclusão</w:t>
       </w:r>
-      <w:bookmarkEnd w:id="33"/>
+      <w:bookmarkEnd w:id="31"/>
     </w:p>
     <w:p>
       <w:pPr>
@@ -7744,21 +6733,21 @@
         <w:spacing w:line="360" w:lineRule="auto"/>
         <w:ind w:left="360"/>
       </w:pPr>
-      <w:bookmarkStart w:id="34" w:name="_Toc357152326"/>
-      <w:bookmarkStart w:id="35" w:name="_Toc357154532"/>
-      <w:bookmarkStart w:id="36" w:name="_Toc530601452"/>
-      <w:bookmarkStart w:id="37" w:name="_Toc1403750"/>
+      <w:bookmarkStart w:id="32" w:name="_Toc357152326"/>
+      <w:bookmarkStart w:id="33" w:name="_Toc357154532"/>
+      <w:bookmarkStart w:id="34" w:name="_Toc530601452"/>
+      <w:bookmarkStart w:id="35" w:name="_Toc63785250"/>
       <w:r>
         <w:lastRenderedPageBreak/>
         <w:t>Bibliografia</w:t>
       </w:r>
+      <w:bookmarkEnd w:id="32"/>
+      <w:bookmarkEnd w:id="33"/>
       <w:bookmarkEnd w:id="34"/>
+      <w:r>
+        <w:t xml:space="preserve"> ou Referências Bibliográficas</w:t>
+      </w:r>
       <w:bookmarkEnd w:id="35"/>
-      <w:bookmarkEnd w:id="36"/>
-      <w:r>
-        <w:t xml:space="preserve"> ou Referências Bibliográficas</w:t>
-      </w:r>
-      <w:bookmarkEnd w:id="37"/>
     </w:p>
     <w:p>
       <w:pPr>
@@ -7900,15 +6889,15 @@
         <w:spacing w:line="360" w:lineRule="auto"/>
         <w:ind w:left="360"/>
       </w:pPr>
-      <w:bookmarkStart w:id="38" w:name="_Toc1403751"/>
-      <w:bookmarkStart w:id="39" w:name="_Toc357152327"/>
-      <w:bookmarkStart w:id="40" w:name="_Toc357154533"/>
-      <w:bookmarkStart w:id="41" w:name="_Toc530601453"/>
+      <w:bookmarkStart w:id="36" w:name="_Toc357152327"/>
+      <w:bookmarkStart w:id="37" w:name="_Toc357154533"/>
+      <w:bookmarkStart w:id="38" w:name="_Toc530601453"/>
+      <w:bookmarkStart w:id="39" w:name="_Toc63785251"/>
       <w:r>
         <w:lastRenderedPageBreak/>
         <w:t>Glossário</w:t>
       </w:r>
-      <w:bookmarkEnd w:id="38"/>
+      <w:bookmarkEnd w:id="39"/>
       <w:r>
         <w:t xml:space="preserve"> </w:t>
       </w:r>
@@ -7940,59 +6929,215 @@
         <w:spacing w:line="360" w:lineRule="auto"/>
         <w:ind w:left="360"/>
       </w:pPr>
-      <w:bookmarkStart w:id="42" w:name="_Toc1403752"/>
-      <w:r>
+      <w:bookmarkStart w:id="40" w:name="_Toc63785252"/>
+      <w:r>
+        <w:rPr>
+          <w:noProof/>
+        </w:rPr>
         <w:lastRenderedPageBreak/>
+        <mc:AlternateContent>
+          <mc:Choice Requires="wps">
+            <w:drawing>
+              <wp:anchor distT="0" distB="0" distL="114300" distR="114300" simplePos="0" relativeHeight="251660288" behindDoc="0" locked="0" layoutInCell="1" allowOverlap="1" wp14:anchorId="0DB5F221" wp14:editId="460D3A2B">
+                <wp:simplePos x="0" y="0"/>
+                <wp:positionH relativeFrom="margin">
+                  <wp:align>right</wp:align>
+                </wp:positionH>
+                <wp:positionV relativeFrom="paragraph">
+                  <wp:posOffset>4224020</wp:posOffset>
+                </wp:positionV>
+                <wp:extent cx="5577840" cy="635"/>
+                <wp:effectExtent l="0" t="0" r="3810" b="8255"/>
+                <wp:wrapSquare wrapText="bothSides"/>
+                <wp:docPr id="3" name="Text Box 3"/>
+                <wp:cNvGraphicFramePr/>
+                <a:graphic xmlns:a="http://schemas.openxmlformats.org/drawingml/2006/main">
+                  <a:graphicData uri="http://schemas.microsoft.com/office/word/2010/wordprocessingShape">
+                    <wps:wsp>
+                      <wps:cNvSpPr txBox="1"/>
+                      <wps:spPr>
+                        <a:xfrm>
+                          <a:off x="0" y="0"/>
+                          <a:ext cx="5577840" cy="635"/>
+                        </a:xfrm>
+                        <a:prstGeom prst="rect">
+                          <a:avLst/>
+                        </a:prstGeom>
+                        <a:solidFill>
+                          <a:prstClr val="white"/>
+                        </a:solidFill>
+                        <a:ln>
+                          <a:noFill/>
+                        </a:ln>
+                      </wps:spPr>
+                      <wps:txbx>
+                        <w:txbxContent>
+                          <w:p>
+                            <w:pPr>
+                              <w:pStyle w:val="Caption"/>
+                              <w:rPr>
+                                <w:bCs/>
+                                <w:noProof/>
+                                <w:sz w:val="40"/>
+                                <w:szCs w:val="28"/>
+                              </w:rPr>
+                            </w:pPr>
+                            <w:bookmarkStart w:id="41" w:name="_Toc63784452"/>
+                            <w:r>
+                              <w:t xml:space="preserve">Figura </w:t>
+                            </w:r>
+                            <w:fldSimple w:instr=" SEQ Figura \* ARABIC ">
+                              <w:r>
+                                <w:rPr>
+                                  <w:noProof/>
+                                </w:rPr>
+                                <w:t>1</w:t>
+                              </w:r>
+                            </w:fldSimple>
+                            <w:r>
+                              <w:t xml:space="preserve"> - Arquitetura do Sistema</w:t>
+                            </w:r>
+                            <w:bookmarkEnd w:id="41"/>
+                          </w:p>
+                        </w:txbxContent>
+                      </wps:txbx>
+                      <wps:bodyPr rot="0" spcFirstLastPara="0" vertOverflow="overflow" horzOverflow="overflow" vert="horz" wrap="square" lIns="0" tIns="0" rIns="0" bIns="0" numCol="1" spcCol="0" rtlCol="0" fromWordArt="0" anchor="t" anchorCtr="0" forceAA="0" compatLnSpc="1">
+                        <a:prstTxWarp prst="textNoShape">
+                          <a:avLst/>
+                        </a:prstTxWarp>
+                        <a:spAutoFit/>
+                      </wps:bodyPr>
+                    </wps:wsp>
+                  </a:graphicData>
+                </a:graphic>
+              </wp:anchor>
+            </w:drawing>
+          </mc:Choice>
+          <mc:Fallback>
+            <w:pict>
+              <v:shapetype w14:anchorId="0DB5F221" id="_x0000_t202" coordsize="21600,21600" o:spt="202" path="m,l,21600r21600,l21600,xe">
+                <v:stroke joinstyle="miter"/>
+                <v:path gradientshapeok="t" o:connecttype="rect"/>
+              </v:shapetype>
+              <v:shape id="Text Box 3" o:spid="_x0000_s1026" type="#_x0000_t202" style="position:absolute;left:0;text-align:left;margin-left:388pt;margin-top:332.6pt;width:439.2pt;height:.05pt;z-index:251660288;visibility:visible;mso-wrap-style:square;mso-wrap-distance-left:9pt;mso-wrap-distance-top:0;mso-wrap-distance-right:9pt;mso-wrap-distance-bottom:0;mso-position-horizontal:right;mso-position-horizontal-relative:margin;mso-position-vertical:absolute;mso-position-vertical-relative:text;v-text-anchor:top" o:gfxdata="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" stroked="f">
+                <v:textbox style="mso-fit-shape-to-text:t" inset="0,0,0,0">
+                  <w:txbxContent>
+                    <w:p>
+                      <w:pPr>
+                        <w:pStyle w:val="Caption"/>
+                        <w:rPr>
+                          <w:bCs/>
+                          <w:noProof/>
+                          <w:sz w:val="40"/>
+                          <w:szCs w:val="28"/>
+                        </w:rPr>
+                      </w:pPr>
+                      <w:bookmarkStart w:id="42" w:name="_Toc63784452"/>
+                      <w:r>
+                        <w:t xml:space="preserve">Figura </w:t>
+                      </w:r>
+                      <w:fldSimple w:instr=" SEQ Figura \* ARABIC ">
+                        <w:r>
+                          <w:rPr>
+                            <w:noProof/>
+                          </w:rPr>
+                          <w:t>1</w:t>
+                        </w:r>
+                      </w:fldSimple>
+                      <w:r>
+                        <w:t xml:space="preserve"> - Arquitetura do Sistema</w:t>
+                      </w:r>
+                      <w:bookmarkEnd w:id="42"/>
+                    </w:p>
+                  </w:txbxContent>
+                </v:textbox>
+                <w10:wrap type="square" anchorx="margin"/>
+              </v:shape>
+            </w:pict>
+          </mc:Fallback>
+        </mc:AlternateContent>
+      </w:r>
+      <w:r>
+        <w:rPr>
+          <w:noProof/>
+        </w:rPr>
+        <w:drawing>
+          <wp:anchor distT="0" distB="0" distL="114300" distR="114300" simplePos="0" relativeHeight="251658240" behindDoc="0" locked="0" layoutInCell="1" allowOverlap="1" wp14:anchorId="774E3AC1" wp14:editId="789B00AE">
+            <wp:simplePos x="0" y="0"/>
+            <wp:positionH relativeFrom="page">
+              <wp:align>center</wp:align>
+            </wp:positionH>
+            <wp:positionV relativeFrom="paragraph">
+              <wp:posOffset>753110</wp:posOffset>
+            </wp:positionV>
+            <wp:extent cx="5577840" cy="3375660"/>
+            <wp:effectExtent l="0" t="0" r="3810" b="0"/>
+            <wp:wrapSquare wrapText="bothSides"/>
+            <wp:docPr id="1" name="Picture 1"/>
+            <wp:cNvGraphicFramePr>
+              <a:graphicFrameLocks xmlns:a="http://schemas.openxmlformats.org/drawingml/2006/main" noChangeAspect="1"/>
+            </wp:cNvGraphicFramePr>
+            <a:graphic xmlns:a="http://schemas.openxmlformats.org/drawingml/2006/main">
+              <a:graphicData uri="http://schemas.openxmlformats.org/drawingml/2006/picture">
+                <pic:pic xmlns:pic="http://schemas.openxmlformats.org/drawingml/2006/picture">
+                  <pic:nvPicPr>
+                    <pic:cNvPr id="0" name="Picture 1"/>
+                    <pic:cNvPicPr>
+                      <a:picLocks noChangeAspect="1" noChangeArrowheads="1"/>
+                    </pic:cNvPicPr>
+                  </pic:nvPicPr>
+                  <pic:blipFill>
+                    <a:blip r:embed="rId11">
+                      <a:extLst>
+                        <a:ext uri="{28A0092B-C50C-407E-A947-70E740481C1C}">
+                          <a14:useLocalDpi xmlns:a14="http://schemas.microsoft.com/office/drawing/2010/main" val="0"/>
+                        </a:ext>
+                      </a:extLst>
+                    </a:blip>
+                    <a:srcRect/>
+                    <a:stretch>
+                      <a:fillRect/>
+                    </a:stretch>
+                  </pic:blipFill>
+                  <pic:spPr bwMode="auto">
+                    <a:xfrm>
+                      <a:off x="0" y="0"/>
+                      <a:ext cx="5577840" cy="3375660"/>
+                    </a:xfrm>
+                    <a:prstGeom prst="rect">
+                      <a:avLst/>
+                    </a:prstGeom>
+                    <a:noFill/>
+                    <a:ln>
+                      <a:noFill/>
+                    </a:ln>
+                  </pic:spPr>
+                </pic:pic>
+              </a:graphicData>
+            </a:graphic>
+          </wp:anchor>
+        </w:drawing>
+      </w:r>
+      <w:r>
         <w:t>Anexos</w:t>
       </w:r>
-      <w:bookmarkEnd w:id="39"/>
+      <w:bookmarkEnd w:id="36"/>
+      <w:bookmarkEnd w:id="37"/>
+      <w:bookmarkEnd w:id="38"/>
       <w:bookmarkEnd w:id="40"/>
-      <w:bookmarkEnd w:id="41"/>
-      <w:bookmarkEnd w:id="42"/>
+      <w:r>
+        <w:tab/>
+      </w:r>
     </w:p>
     <w:p>
       <w:pPr>
         <w:spacing w:line="360" w:lineRule="auto"/>
       </w:pPr>
-      <w:r>
-        <w:t xml:space="preserve">Elemento a figurar, </w:t>
-      </w:r>
-      <w:r>
-        <w:rPr>
-          <w:b/>
-        </w:rPr>
-        <w:t>quando aplicável</w:t>
-      </w:r>
-      <w:r>
-        <w:t>.</w:t>
-      </w:r>
-    </w:p>
-    <w:p>
-      <w:pPr>
-        <w:spacing w:line="360" w:lineRule="auto"/>
-      </w:pPr>
-      <w:r>
-        <w:t>Devem seguir uma numeração pró</w:t>
-      </w:r>
-      <w:r>
-        <w:t>pri</w:t>
-      </w:r>
-      <w:r>
-        <w:t>a</w:t>
-      </w:r>
-      <w:r>
-        <w:t>, por exemplo, Anexo A; Anexo B.</w:t>
-      </w:r>
-    </w:p>
-    <w:p>
-      <w:pPr>
-        <w:spacing w:line="360" w:lineRule="auto"/>
-      </w:pPr>
     </w:p>
     <w:sectPr>
-      <w:headerReference w:type="even" r:id="rId13"/>
-      <w:headerReference w:type="default" r:id="rId14"/>
-      <w:footerReference w:type="default" r:id="rId15"/>
+      <w:headerReference w:type="even" r:id="rId12"/>
+      <w:headerReference w:type="default" r:id="rId13"/>
+      <w:footerReference w:type="default" r:id="rId14"/>
       <w:type w:val="continuous"/>
       <w:pgSz w:w="11906" w:h="16838" w:code="9"/>
       <w:pgMar w:top="1418" w:right="1418" w:bottom="1418" w:left="1701" w:header="709" w:footer="612" w:gutter="0"/>

</xml_diff>

<commit_message>
Ponto 5. Analise - Meio Feito
</commit_message>
<xml_diff>
--- a/Relatórios/Relatório Projeto.docx
+++ b/Relatórios/Relatório Projeto.docx
@@ -6608,18 +6608,10 @@
         <w:pStyle w:val="Heading1"/>
         <w:spacing w:line="360" w:lineRule="auto"/>
       </w:pPr>
-      <w:bookmarkStart w:id="31" w:name="_Toc63785249"/>
       <w:r>
         <w:lastRenderedPageBreak/>
-        <w:t>Conclusões</w:t>
-      </w:r>
-      <w:r>
-        <w:t xml:space="preserve"> </w:t>
-      </w:r>
-      <w:r>
-        <w:t>ou Conclusão</w:t>
-      </w:r>
-      <w:bookmarkEnd w:id="31"/>
+        <w:t>Gestão do Projeto</w:t>
+      </w:r>
     </w:p>
     <w:p>
       <w:pPr>
@@ -6719,6 +6711,966 @@
       <w:r>
         <w:t>Texto da conclusão. Texto da conclusão. Texto da conclusão. Texto da conclusão. Texto da conclusão. Texto da conclusão. Texto da conclusão. Texto da conclusão. Texto da conclusão. Texto da conclusão.</w:t>
       </w:r>
+    </w:p>
+    <w:p>
+      <w:r>
+        <w:br w:type="page"/>
+      </w:r>
+    </w:p>
+    <w:p>
+      <w:pPr>
+        <w:pStyle w:val="Heading1"/>
+        <w:spacing w:line="360" w:lineRule="auto"/>
+      </w:pPr>
+      <w:r>
+        <w:lastRenderedPageBreak/>
+        <w:t>Análise</w:t>
+      </w:r>
+    </w:p>
+    <w:p>
+      <w:pPr>
+        <w:spacing w:line="360" w:lineRule="auto"/>
+        <w:jc w:val="both"/>
+      </w:pPr>
+      <w:r>
+        <w:t xml:space="preserve">A aplicação </w:t>
+      </w:r>
+      <w:r>
+        <w:t>anteriormente apresentada tem como objetivo principal criar uma plataforma onde os clientes dos ginásios Fitness League possam ter os seus planos de nutrição e de treino prontos em apenas um clique</w:t>
+      </w:r>
+      <w:r>
+        <w:t xml:space="preserve"> fazendo com que a relação entre Funcionário e Cliente seja mais forte e mais gratificante para ambos os lados.</w:t>
+      </w:r>
+    </w:p>
+    <w:p>
+      <w:pPr>
+        <w:spacing w:line="360" w:lineRule="auto"/>
+        <w:jc w:val="both"/>
+      </w:pPr>
+      <w:r>
+        <w:t>A tabela seguinte irá percorrer todos os requisitos funcionais do projeto e explicar detalhadamente as mesmas.</w:t>
+      </w:r>
+    </w:p>
+    <w:tbl>
+      <w:tblPr>
+        <w:tblStyle w:val="GridTable5Dark-Accent6"/>
+        <w:tblW w:w="8926" w:type="dxa"/>
+        <w:tblLayout w:type="fixed"/>
+        <w:tblLook w:val="04A0" w:firstRow="1" w:lastRow="0" w:firstColumn="1" w:lastColumn="0" w:noHBand="0" w:noVBand="1"/>
+      </w:tblPr>
+      <w:tblGrid>
+        <w:gridCol w:w="1413"/>
+        <w:gridCol w:w="1417"/>
+        <w:gridCol w:w="1276"/>
+        <w:gridCol w:w="1985"/>
+        <w:gridCol w:w="1559"/>
+        <w:gridCol w:w="1276"/>
+      </w:tblGrid>
+      <w:tr>
+        <w:trPr>
+          <w:cnfStyle w:val="100000000000" w:firstRow="1" w:lastRow="0" w:firstColumn="0" w:lastColumn="0" w:oddVBand="0" w:evenVBand="0" w:oddHBand="0" w:evenHBand="0" w:firstRowFirstColumn="0" w:firstRowLastColumn="0" w:lastRowFirstColumn="0" w:lastRowLastColumn="0"/>
+          <w:trHeight w:val="892"/>
+        </w:trPr>
+        <w:tc>
+          <w:tcPr>
+            <w:cnfStyle w:val="001000000000" w:firstRow="0" w:lastRow="0" w:firstColumn="1" w:lastColumn="0" w:oddVBand="0" w:evenVBand="0" w:oddHBand="0" w:evenHBand="0" w:firstRowFirstColumn="0" w:firstRowLastColumn="0" w:lastRowFirstColumn="0" w:lastRowLastColumn="0"/>
+            <w:tcW w:w="1413" w:type="dxa"/>
+            <w:tcBorders>
+              <w:right w:val="single" w:sz="4" w:space="0" w:color="auto"/>
+            </w:tcBorders>
+          </w:tcPr>
+          <w:p>
+            <w:pPr>
+              <w:spacing w:line="360" w:lineRule="auto"/>
+              <w:jc w:val="both"/>
+            </w:pPr>
+            <w:r>
+              <w:t>Requisitos</w:t>
+            </w:r>
+          </w:p>
+        </w:tc>
+        <w:tc>
+          <w:tcPr>
+            <w:tcW w:w="1417" w:type="dxa"/>
+            <w:tcBorders>
+              <w:left w:val="single" w:sz="4" w:space="0" w:color="auto"/>
+              <w:right w:val="single" w:sz="4" w:space="0" w:color="auto"/>
+            </w:tcBorders>
+          </w:tcPr>
+          <w:p>
+            <w:pPr>
+              <w:spacing w:line="360" w:lineRule="auto"/>
+              <w:jc w:val="center"/>
+              <w:cnfStyle w:val="100000000000" w:firstRow="1" w:lastRow="0" w:firstColumn="0" w:lastColumn="0" w:oddVBand="0" w:evenVBand="0" w:oddHBand="0" w:evenHBand="0" w:firstRowFirstColumn="0" w:firstRowLastColumn="0" w:lastRowFirstColumn="0" w:lastRowLastColumn="0"/>
+            </w:pPr>
+            <w:r>
+              <w:t>Atores</w:t>
+            </w:r>
+          </w:p>
+        </w:tc>
+        <w:tc>
+          <w:tcPr>
+            <w:tcW w:w="1276" w:type="dxa"/>
+            <w:tcBorders>
+              <w:left w:val="single" w:sz="4" w:space="0" w:color="auto"/>
+              <w:right w:val="single" w:sz="4" w:space="0" w:color="auto"/>
+            </w:tcBorders>
+          </w:tcPr>
+          <w:p>
+            <w:pPr>
+              <w:spacing w:line="360" w:lineRule="auto"/>
+              <w:jc w:val="both"/>
+              <w:cnfStyle w:val="100000000000" w:firstRow="1" w:lastRow="0" w:firstColumn="0" w:lastColumn="0" w:oddVBand="0" w:evenVBand="0" w:oddHBand="0" w:evenHBand="0" w:firstRowFirstColumn="0" w:firstRowLastColumn="0" w:lastRowFirstColumn="0" w:lastRowLastColumn="0"/>
+            </w:pPr>
+            <w:r>
+              <w:t>Pré-condições</w:t>
+            </w:r>
+          </w:p>
+        </w:tc>
+        <w:tc>
+          <w:tcPr>
+            <w:tcW w:w="1985" w:type="dxa"/>
+            <w:tcBorders>
+              <w:left w:val="single" w:sz="4" w:space="0" w:color="auto"/>
+              <w:right w:val="single" w:sz="4" w:space="0" w:color="auto"/>
+            </w:tcBorders>
+          </w:tcPr>
+          <w:p>
+            <w:pPr>
+              <w:spacing w:line="360" w:lineRule="auto"/>
+              <w:jc w:val="both"/>
+              <w:cnfStyle w:val="100000000000" w:firstRow="1" w:lastRow="0" w:firstColumn="0" w:lastColumn="0" w:oddVBand="0" w:evenVBand="0" w:oddHBand="0" w:evenHBand="0" w:firstRowFirstColumn="0" w:firstRowLastColumn="0" w:lastRowFirstColumn="0" w:lastRowLastColumn="0"/>
+            </w:pPr>
+            <w:r>
+              <w:t>Sequência de Acontecimentos</w:t>
+            </w:r>
+          </w:p>
+        </w:tc>
+        <w:tc>
+          <w:tcPr>
+            <w:tcW w:w="1559" w:type="dxa"/>
+            <w:tcBorders>
+              <w:left w:val="single" w:sz="4" w:space="0" w:color="auto"/>
+              <w:right w:val="single" w:sz="4" w:space="0" w:color="auto"/>
+            </w:tcBorders>
+          </w:tcPr>
+          <w:p>
+            <w:pPr>
+              <w:spacing w:line="360" w:lineRule="auto"/>
+              <w:jc w:val="both"/>
+              <w:cnfStyle w:val="100000000000" w:firstRow="1" w:lastRow="0" w:firstColumn="0" w:lastColumn="0" w:oddVBand="0" w:evenVBand="0" w:oddHBand="0" w:evenHBand="0" w:firstRowFirstColumn="0" w:firstRowLastColumn="0" w:lastRowFirstColumn="0" w:lastRowLastColumn="0"/>
+            </w:pPr>
+            <w:r>
+              <w:t>Caminhos Alternativos</w:t>
+            </w:r>
+          </w:p>
+        </w:tc>
+        <w:tc>
+          <w:tcPr>
+            <w:tcW w:w="1276" w:type="dxa"/>
+            <w:tcBorders>
+              <w:left w:val="single" w:sz="4" w:space="0" w:color="auto"/>
+            </w:tcBorders>
+          </w:tcPr>
+          <w:p>
+            <w:pPr>
+              <w:spacing w:line="360" w:lineRule="auto"/>
+              <w:jc w:val="both"/>
+              <w:cnfStyle w:val="100000000000" w:firstRow="1" w:lastRow="0" w:firstColumn="0" w:lastColumn="0" w:oddVBand="0" w:evenVBand="0" w:oddHBand="0" w:evenHBand="0" w:firstRowFirstColumn="0" w:firstRowLastColumn="0" w:lastRowFirstColumn="0" w:lastRowLastColumn="0"/>
+            </w:pPr>
+            <w:r>
+              <w:t>Pós-condições</w:t>
+            </w:r>
+          </w:p>
+        </w:tc>
+      </w:tr>
+      <w:tr>
+        <w:trPr>
+          <w:cnfStyle w:val="000000100000" w:firstRow="0" w:lastRow="0" w:firstColumn="0" w:lastColumn="0" w:oddVBand="0" w:evenVBand="0" w:oddHBand="1" w:evenHBand="0" w:firstRowFirstColumn="0" w:firstRowLastColumn="0" w:lastRowFirstColumn="0" w:lastRowLastColumn="0"/>
+        </w:trPr>
+        <w:tc>
+          <w:tcPr>
+            <w:cnfStyle w:val="001000000000" w:firstRow="0" w:lastRow="0" w:firstColumn="1" w:lastColumn="0" w:oddVBand="0" w:evenVBand="0" w:oddHBand="0" w:evenHBand="0" w:firstRowFirstColumn="0" w:firstRowLastColumn="0" w:lastRowFirstColumn="0" w:lastRowLastColumn="0"/>
+            <w:tcW w:w="1413" w:type="dxa"/>
+            <w:vAlign w:val="center"/>
+          </w:tcPr>
+          <w:p>
+            <w:pPr>
+              <w:spacing w:line="360" w:lineRule="auto"/>
+              <w:jc w:val="center"/>
+            </w:pPr>
+            <w:r>
+              <w:t>Registo</w:t>
+            </w:r>
+          </w:p>
+        </w:tc>
+        <w:tc>
+          <w:tcPr>
+            <w:tcW w:w="1417" w:type="dxa"/>
+            <w:vAlign w:val="center"/>
+          </w:tcPr>
+          <w:p>
+            <w:pPr>
+              <w:spacing w:line="360" w:lineRule="auto"/>
+              <w:jc w:val="center"/>
+              <w:cnfStyle w:val="000000100000" w:firstRow="0" w:lastRow="0" w:firstColumn="0" w:lastColumn="0" w:oddVBand="0" w:evenVBand="0" w:oddHBand="1" w:evenHBand="0" w:firstRowFirstColumn="0" w:firstRowLastColumn="0" w:lastRowFirstColumn="0" w:lastRowLastColumn="0"/>
+            </w:pPr>
+            <w:r>
+              <w:t>Utilizador</w:t>
+            </w:r>
+          </w:p>
+        </w:tc>
+        <w:tc>
+          <w:tcPr>
+            <w:tcW w:w="1276" w:type="dxa"/>
+            <w:vAlign w:val="center"/>
+          </w:tcPr>
+          <w:p>
+            <w:pPr>
+              <w:spacing w:line="360" w:lineRule="auto"/>
+              <w:jc w:val="center"/>
+              <w:cnfStyle w:val="000000100000" w:firstRow="0" w:lastRow="0" w:firstColumn="0" w:lastColumn="0" w:oddVBand="0" w:evenVBand="0" w:oddHBand="1" w:evenHBand="0" w:firstRowFirstColumn="0" w:firstRowLastColumn="0" w:lastRowFirstColumn="0" w:lastRowLastColumn="0"/>
+            </w:pPr>
+            <w:r>
+              <w:t xml:space="preserve">Para o utilizador ter acesso ao registo terá </w:t>
+            </w:r>
+            <w:proofErr w:type="gramStart"/>
+            <w:r>
+              <w:t>que</w:t>
+            </w:r>
+            <w:proofErr w:type="gramEnd"/>
+            <w:r>
+              <w:t xml:space="preserve"> abrir qualquer uma das aplicações (WEB ou Móvel) e criar a sua conta</w:t>
+            </w:r>
+          </w:p>
+        </w:tc>
+        <w:tc>
+          <w:tcPr>
+            <w:tcW w:w="1985" w:type="dxa"/>
+            <w:vAlign w:val="center"/>
+          </w:tcPr>
+          <w:p>
+            <w:pPr>
+              <w:pStyle w:val="ListParagraph"/>
+              <w:numPr>
+                <w:ilvl w:val="0"/>
+                <w:numId w:val="35"/>
+              </w:numPr>
+              <w:spacing w:line="360" w:lineRule="auto"/>
+              <w:cnfStyle w:val="000000100000" w:firstRow="0" w:lastRow="0" w:firstColumn="0" w:lastColumn="0" w:oddVBand="0" w:evenVBand="0" w:oddHBand="1" w:evenHBand="0" w:firstRowFirstColumn="0" w:firstRowLastColumn="0" w:lastRowFirstColumn="0" w:lastRowLastColumn="0"/>
+            </w:pPr>
+            <w:r>
+              <w:t>Abrir aplicação WEB ou Móvel;</w:t>
+            </w:r>
+          </w:p>
+          <w:p>
+            <w:pPr>
+              <w:pStyle w:val="ListParagraph"/>
+              <w:numPr>
+                <w:ilvl w:val="0"/>
+                <w:numId w:val="35"/>
+              </w:numPr>
+              <w:spacing w:line="360" w:lineRule="auto"/>
+              <w:cnfStyle w:val="000000100000" w:firstRow="0" w:lastRow="0" w:firstColumn="0" w:lastColumn="0" w:oddVBand="0" w:evenVBand="0" w:oddHBand="1" w:evenHBand="0" w:firstRowFirstColumn="0" w:firstRowLastColumn="0" w:lastRowFirstColumn="0" w:lastRowLastColumn="0"/>
+            </w:pPr>
+            <w:r>
+              <w:t>Preencher os campos com os dados</w:t>
+            </w:r>
+          </w:p>
+          <w:p>
+            <w:pPr>
+              <w:pStyle w:val="ListParagraph"/>
+              <w:numPr>
+                <w:ilvl w:val="0"/>
+                <w:numId w:val="35"/>
+              </w:numPr>
+              <w:spacing w:line="360" w:lineRule="auto"/>
+              <w:cnfStyle w:val="000000100000" w:firstRow="0" w:lastRow="0" w:firstColumn="0" w:lastColumn="0" w:oddVBand="0" w:evenVBand="0" w:oddHBand="1" w:evenHBand="0" w:firstRowFirstColumn="0" w:firstRowLastColumn="0" w:lastRowFirstColumn="0" w:lastRowLastColumn="0"/>
+            </w:pPr>
+            <w:r>
+              <w:t>Efetuar registo</w:t>
+            </w:r>
+          </w:p>
+        </w:tc>
+        <w:tc>
+          <w:tcPr>
+            <w:tcW w:w="1559" w:type="dxa"/>
+            <w:vAlign w:val="center"/>
+          </w:tcPr>
+          <w:p>
+            <w:pPr>
+              <w:spacing w:line="360" w:lineRule="auto"/>
+              <w:jc w:val="center"/>
+              <w:cnfStyle w:val="000000100000" w:firstRow="0" w:lastRow="0" w:firstColumn="0" w:lastColumn="0" w:oddVBand="0" w:evenVBand="0" w:oddHBand="1" w:evenHBand="0" w:firstRowFirstColumn="0" w:firstRowLastColumn="0" w:lastRowFirstColumn="0" w:lastRowLastColumn="0"/>
+            </w:pPr>
+            <w:r>
+              <w:t>N/A</w:t>
+            </w:r>
+          </w:p>
+        </w:tc>
+        <w:tc>
+          <w:tcPr>
+            <w:tcW w:w="1276" w:type="dxa"/>
+            <w:vAlign w:val="center"/>
+          </w:tcPr>
+          <w:p>
+            <w:pPr>
+              <w:spacing w:line="360" w:lineRule="auto"/>
+              <w:jc w:val="center"/>
+              <w:cnfStyle w:val="000000100000" w:firstRow="0" w:lastRow="0" w:firstColumn="0" w:lastColumn="0" w:oddVBand="0" w:evenVBand="0" w:oddHBand="1" w:evenHBand="0" w:firstRowFirstColumn="0" w:firstRowLastColumn="0" w:lastRowFirstColumn="0" w:lastRowLastColumn="0"/>
+            </w:pPr>
+            <w:r>
+              <w:t>O registo será efetuado e será redirecionado para a p</w:t>
+            </w:r>
+            <w:r>
+              <w:t>á</w:t>
+            </w:r>
+            <w:r>
+              <w:t>gina de login.</w:t>
+            </w:r>
+          </w:p>
+        </w:tc>
+      </w:tr>
+      <w:tr>
+        <w:tc>
+          <w:tcPr>
+            <w:cnfStyle w:val="001000000000" w:firstRow="0" w:lastRow="0" w:firstColumn="1" w:lastColumn="0" w:oddVBand="0" w:evenVBand="0" w:oddHBand="0" w:evenHBand="0" w:firstRowFirstColumn="0" w:firstRowLastColumn="0" w:lastRowFirstColumn="0" w:lastRowLastColumn="0"/>
+            <w:tcW w:w="1413" w:type="dxa"/>
+            <w:vAlign w:val="center"/>
+          </w:tcPr>
+          <w:p>
+            <w:pPr>
+              <w:spacing w:line="360" w:lineRule="auto"/>
+              <w:jc w:val="center"/>
+            </w:pPr>
+            <w:r>
+              <w:t>Login</w:t>
+            </w:r>
+          </w:p>
+        </w:tc>
+        <w:tc>
+          <w:tcPr>
+            <w:tcW w:w="1417" w:type="dxa"/>
+            <w:vAlign w:val="center"/>
+          </w:tcPr>
+          <w:p>
+            <w:pPr>
+              <w:spacing w:line="360" w:lineRule="auto"/>
+              <w:jc w:val="center"/>
+              <w:cnfStyle w:val="000000000000" w:firstRow="0" w:lastRow="0" w:firstColumn="0" w:lastColumn="0" w:oddVBand="0" w:evenVBand="0" w:oddHBand="0" w:evenHBand="0" w:firstRowFirstColumn="0" w:firstRowLastColumn="0" w:lastRowFirstColumn="0" w:lastRowLastColumn="0"/>
+            </w:pPr>
+            <w:r>
+              <w:t>Utilizador</w:t>
+            </w:r>
+          </w:p>
+        </w:tc>
+        <w:tc>
+          <w:tcPr>
+            <w:tcW w:w="1276" w:type="dxa"/>
+            <w:vAlign w:val="center"/>
+          </w:tcPr>
+          <w:p>
+            <w:pPr>
+              <w:spacing w:line="360" w:lineRule="auto"/>
+              <w:jc w:val="center"/>
+              <w:cnfStyle w:val="000000000000" w:firstRow="0" w:lastRow="0" w:firstColumn="0" w:lastColumn="0" w:oddVBand="0" w:evenVBand="0" w:oddHBand="0" w:evenHBand="0" w:firstRowFirstColumn="0" w:firstRowLastColumn="0" w:lastRowFirstColumn="0" w:lastRowLastColumn="0"/>
+            </w:pPr>
+          </w:p>
+          <w:p>
+            <w:pPr>
+              <w:spacing w:line="360" w:lineRule="auto"/>
+              <w:jc w:val="center"/>
+              <w:cnfStyle w:val="000000000000" w:firstRow="0" w:lastRow="0" w:firstColumn="0" w:lastColumn="0" w:oddVBand="0" w:evenVBand="0" w:oddHBand="0" w:evenHBand="0" w:firstRowFirstColumn="0" w:firstRowLastColumn="0" w:lastRowFirstColumn="0" w:lastRowLastColumn="0"/>
+            </w:pPr>
+            <w:r>
+              <w:t xml:space="preserve">Para o utilizador ter acesso ao login deverá abrir o site </w:t>
+            </w:r>
+            <w:r>
+              <w:lastRenderedPageBreak/>
+              <w:t>e ir para a aba Login.</w:t>
+            </w:r>
+          </w:p>
+        </w:tc>
+        <w:tc>
+          <w:tcPr>
+            <w:tcW w:w="1985" w:type="dxa"/>
+            <w:vAlign w:val="center"/>
+          </w:tcPr>
+          <w:p>
+            <w:pPr>
+              <w:pStyle w:val="ListParagraph"/>
+              <w:numPr>
+                <w:ilvl w:val="0"/>
+                <w:numId w:val="35"/>
+              </w:numPr>
+              <w:spacing w:line="360" w:lineRule="auto"/>
+              <w:cnfStyle w:val="000000000000" w:firstRow="0" w:lastRow="0" w:firstColumn="0" w:lastColumn="0" w:oddVBand="0" w:evenVBand="0" w:oddHBand="0" w:evenHBand="0" w:firstRowFirstColumn="0" w:firstRowLastColumn="0" w:lastRowFirstColumn="0" w:lastRowLastColumn="0"/>
+            </w:pPr>
+            <w:r>
+              <w:lastRenderedPageBreak/>
+              <w:t>Abrir Browser ou aplicação.</w:t>
+            </w:r>
+          </w:p>
+          <w:p>
+            <w:pPr>
+              <w:pStyle w:val="ListParagraph"/>
+              <w:numPr>
+                <w:ilvl w:val="0"/>
+                <w:numId w:val="35"/>
+              </w:numPr>
+              <w:spacing w:line="360" w:lineRule="auto"/>
+              <w:cnfStyle w:val="000000000000" w:firstRow="0" w:lastRow="0" w:firstColumn="0" w:lastColumn="0" w:oddVBand="0" w:evenVBand="0" w:oddHBand="0" w:evenHBand="0" w:firstRowFirstColumn="0" w:firstRowLastColumn="0" w:lastRowFirstColumn="0" w:lastRowLastColumn="0"/>
+            </w:pPr>
+            <w:r>
+              <w:t>Preencher o</w:t>
+            </w:r>
+            <w:r>
+              <w:t>s</w:t>
+            </w:r>
+            <w:r>
+              <w:t xml:space="preserve"> campos de login.</w:t>
+            </w:r>
+          </w:p>
+          <w:p>
+            <w:pPr>
+              <w:pStyle w:val="ListParagraph"/>
+              <w:numPr>
+                <w:ilvl w:val="0"/>
+                <w:numId w:val="35"/>
+              </w:numPr>
+              <w:spacing w:line="360" w:lineRule="auto"/>
+              <w:cnfStyle w:val="000000000000" w:firstRow="0" w:lastRow="0" w:firstColumn="0" w:lastColumn="0" w:oddVBand="0" w:evenVBand="0" w:oddHBand="0" w:evenHBand="0" w:firstRowFirstColumn="0" w:firstRowLastColumn="0" w:lastRowFirstColumn="0" w:lastRowLastColumn="0"/>
+            </w:pPr>
+            <w:r>
+              <w:lastRenderedPageBreak/>
+              <w:t>Efetuar Login.</w:t>
+            </w:r>
+          </w:p>
+        </w:tc>
+        <w:tc>
+          <w:tcPr>
+            <w:tcW w:w="1559" w:type="dxa"/>
+          </w:tcPr>
+          <w:p>
+            <w:pPr>
+              <w:spacing w:line="360" w:lineRule="auto"/>
+              <w:jc w:val="center"/>
+              <w:cnfStyle w:val="000000000000" w:firstRow="0" w:lastRow="0" w:firstColumn="0" w:lastColumn="0" w:oddVBand="0" w:evenVBand="0" w:oddHBand="0" w:evenHBand="0" w:firstRowFirstColumn="0" w:firstRowLastColumn="0" w:lastRowFirstColumn="0" w:lastRowLastColumn="0"/>
+            </w:pPr>
+            <w:r>
+              <w:rPr>
+                <w:color w:val="000000"/>
+              </w:rPr>
+              <w:lastRenderedPageBreak/>
+              <w:t>Caso não tenha conta criada deverá se registar para criar uma conta e de seguida efetuar login</w:t>
+            </w:r>
+          </w:p>
+        </w:tc>
+        <w:tc>
+          <w:tcPr>
+            <w:tcW w:w="1276" w:type="dxa"/>
+            <w:vAlign w:val="center"/>
+          </w:tcPr>
+          <w:p>
+            <w:pPr>
+              <w:spacing w:line="360" w:lineRule="auto"/>
+              <w:jc w:val="center"/>
+              <w:cnfStyle w:val="000000000000" w:firstRow="0" w:lastRow="0" w:firstColumn="0" w:lastColumn="0" w:oddVBand="0" w:evenVBand="0" w:oddHBand="0" w:evenHBand="0" w:firstRowFirstColumn="0" w:firstRowLastColumn="0" w:lastRowFirstColumn="0" w:lastRowLastColumn="0"/>
+            </w:pPr>
+            <w:r>
+              <w:t xml:space="preserve">Caso o login seja efetuado com sucesso irá ser redirecionado para a </w:t>
+            </w:r>
+            <w:r>
+              <w:lastRenderedPageBreak/>
+              <w:t>p</w:t>
+            </w:r>
+            <w:r>
+              <w:t>á</w:t>
+            </w:r>
+            <w:r>
+              <w:t>gina principal da aplicação.</w:t>
+            </w:r>
+          </w:p>
+        </w:tc>
+      </w:tr>
+      <w:tr>
+        <w:trPr>
+          <w:cnfStyle w:val="000000100000" w:firstRow="0" w:lastRow="0" w:firstColumn="0" w:lastColumn="0" w:oddVBand="0" w:evenVBand="0" w:oddHBand="1" w:evenHBand="0" w:firstRowFirstColumn="0" w:firstRowLastColumn="0" w:lastRowFirstColumn="0" w:lastRowLastColumn="0"/>
+        </w:trPr>
+        <w:tc>
+          <w:tcPr>
+            <w:cnfStyle w:val="001000000000" w:firstRow="0" w:lastRow="0" w:firstColumn="1" w:lastColumn="0" w:oddVBand="0" w:evenVBand="0" w:oddHBand="0" w:evenHBand="0" w:firstRowFirstColumn="0" w:firstRowLastColumn="0" w:lastRowFirstColumn="0" w:lastRowLastColumn="0"/>
+            <w:tcW w:w="1413" w:type="dxa"/>
+            <w:vAlign w:val="center"/>
+          </w:tcPr>
+          <w:p>
+            <w:pPr>
+              <w:spacing w:line="360" w:lineRule="auto"/>
+              <w:jc w:val="center"/>
+            </w:pPr>
+            <w:r>
+              <w:lastRenderedPageBreak/>
+              <w:t xml:space="preserve">Criar Plano de </w:t>
+            </w:r>
+            <w:r>
+              <w:t>Treino</w:t>
+            </w:r>
+          </w:p>
+        </w:tc>
+        <w:tc>
+          <w:tcPr>
+            <w:tcW w:w="1417" w:type="dxa"/>
+            <w:vAlign w:val="center"/>
+          </w:tcPr>
+          <w:p>
+            <w:pPr>
+              <w:spacing w:line="360" w:lineRule="auto"/>
+              <w:jc w:val="center"/>
+              <w:cnfStyle w:val="000000100000" w:firstRow="0" w:lastRow="0" w:firstColumn="0" w:lastColumn="0" w:oddVBand="0" w:evenVBand="0" w:oddHBand="1" w:evenHBand="0" w:firstRowFirstColumn="0" w:firstRowLastColumn="0" w:lastRowFirstColumn="0" w:lastRowLastColumn="0"/>
+            </w:pPr>
+            <w:r>
+              <w:t>Treinador Pessoal (funcionário)</w:t>
+            </w:r>
+          </w:p>
+        </w:tc>
+        <w:tc>
+          <w:tcPr>
+            <w:tcW w:w="1276" w:type="dxa"/>
+            <w:vAlign w:val="center"/>
+          </w:tcPr>
+          <w:p>
+            <w:pPr>
+              <w:spacing w:line="360" w:lineRule="auto"/>
+              <w:jc w:val="center"/>
+              <w:cnfStyle w:val="000000100000" w:firstRow="0" w:lastRow="0" w:firstColumn="0" w:lastColumn="0" w:oddVBand="0" w:evenVBand="0" w:oddHBand="1" w:evenHBand="0" w:firstRowFirstColumn="0" w:firstRowLastColumn="0" w:lastRowFirstColumn="0" w:lastRowLastColumn="0"/>
+            </w:pPr>
+            <w:r>
+              <w:t>Para o funcionário criar um plano de treino terá de abrir a aba de panos de treino e preencher os campos</w:t>
+            </w:r>
+          </w:p>
+        </w:tc>
+        <w:tc>
+          <w:tcPr>
+            <w:tcW w:w="1985" w:type="dxa"/>
+            <w:vAlign w:val="center"/>
+          </w:tcPr>
+          <w:p>
+            <w:pPr>
+              <w:pStyle w:val="ListParagraph"/>
+              <w:numPr>
+                <w:ilvl w:val="0"/>
+                <w:numId w:val="35"/>
+              </w:numPr>
+              <w:spacing w:line="360" w:lineRule="auto"/>
+              <w:cnfStyle w:val="000000100000" w:firstRow="0" w:lastRow="0" w:firstColumn="0" w:lastColumn="0" w:oddVBand="0" w:evenVBand="0" w:oddHBand="1" w:evenHBand="0" w:firstRowFirstColumn="0" w:firstRowLastColumn="0" w:lastRowFirstColumn="0" w:lastRowLastColumn="0"/>
+            </w:pPr>
+            <w:r>
+              <w:t>Clicar “criar plano de treino”</w:t>
+            </w:r>
+          </w:p>
+          <w:p>
+            <w:pPr>
+              <w:pStyle w:val="ListParagraph"/>
+              <w:numPr>
+                <w:ilvl w:val="0"/>
+                <w:numId w:val="35"/>
+              </w:numPr>
+              <w:spacing w:line="360" w:lineRule="auto"/>
+              <w:cnfStyle w:val="000000100000" w:firstRow="0" w:lastRow="0" w:firstColumn="0" w:lastColumn="0" w:oddVBand="0" w:evenVBand="0" w:oddHBand="1" w:evenHBand="0" w:firstRowFirstColumn="0" w:firstRowLastColumn="0" w:lastRowFirstColumn="0" w:lastRowLastColumn="0"/>
+            </w:pPr>
+            <w:r>
+              <w:t>Preencher os campos</w:t>
+            </w:r>
+          </w:p>
+        </w:tc>
+        <w:tc>
+          <w:tcPr>
+            <w:tcW w:w="1559" w:type="dxa"/>
+          </w:tcPr>
+          <w:p>
+            <w:pPr>
+              <w:spacing w:line="360" w:lineRule="auto"/>
+              <w:jc w:val="center"/>
+              <w:cnfStyle w:val="000000100000" w:firstRow="0" w:lastRow="0" w:firstColumn="0" w:lastColumn="0" w:oddVBand="0" w:evenVBand="0" w:oddHBand="1" w:evenHBand="0" w:firstRowFirstColumn="0" w:firstRowLastColumn="0" w:lastRowFirstColumn="0" w:lastRowLastColumn="0"/>
+              <w:rPr>
+                <w:color w:val="000000"/>
+              </w:rPr>
+            </w:pPr>
+          </w:p>
+          <w:p>
+            <w:pPr>
+              <w:cnfStyle w:val="000000100000" w:firstRow="0" w:lastRow="0" w:firstColumn="0" w:lastColumn="0" w:oddVBand="0" w:evenVBand="0" w:oddHBand="1" w:evenHBand="0" w:firstRowFirstColumn="0" w:firstRowLastColumn="0" w:lastRowFirstColumn="0" w:lastRowLastColumn="0"/>
+            </w:pPr>
+          </w:p>
+          <w:p>
+            <w:pPr>
+              <w:cnfStyle w:val="000000100000" w:firstRow="0" w:lastRow="0" w:firstColumn="0" w:lastColumn="0" w:oddVBand="0" w:evenVBand="0" w:oddHBand="1" w:evenHBand="0" w:firstRowFirstColumn="0" w:firstRowLastColumn="0" w:lastRowFirstColumn="0" w:lastRowLastColumn="0"/>
+            </w:pPr>
+          </w:p>
+          <w:p>
+            <w:pPr>
+              <w:cnfStyle w:val="000000100000" w:firstRow="0" w:lastRow="0" w:firstColumn="0" w:lastColumn="0" w:oddVBand="0" w:evenVBand="0" w:oddHBand="1" w:evenHBand="0" w:firstRowFirstColumn="0" w:firstRowLastColumn="0" w:lastRowFirstColumn="0" w:lastRowLastColumn="0"/>
+              <w:rPr>
+                <w:color w:val="000000"/>
+              </w:rPr>
+            </w:pPr>
+          </w:p>
+          <w:p>
+            <w:pPr>
+              <w:cnfStyle w:val="000000100000" w:firstRow="0" w:lastRow="0" w:firstColumn="0" w:lastColumn="0" w:oddVBand="0" w:evenVBand="0" w:oddHBand="1" w:evenHBand="0" w:firstRowFirstColumn="0" w:firstRowLastColumn="0" w:lastRowFirstColumn="0" w:lastRowLastColumn="0"/>
+            </w:pPr>
+          </w:p>
+          <w:p>
+            <w:pPr>
+              <w:cnfStyle w:val="000000100000" w:firstRow="0" w:lastRow="0" w:firstColumn="0" w:lastColumn="0" w:oddVBand="0" w:evenVBand="0" w:oddHBand="1" w:evenHBand="0" w:firstRowFirstColumn="0" w:firstRowLastColumn="0" w:lastRowFirstColumn="0" w:lastRowLastColumn="0"/>
+              <w:rPr>
+                <w:color w:val="000000"/>
+              </w:rPr>
+            </w:pPr>
+          </w:p>
+          <w:p>
+            <w:pPr>
+              <w:cnfStyle w:val="000000100000" w:firstRow="0" w:lastRow="0" w:firstColumn="0" w:lastColumn="0" w:oddVBand="0" w:evenVBand="0" w:oddHBand="1" w:evenHBand="0" w:firstRowFirstColumn="0" w:firstRowLastColumn="0" w:lastRowFirstColumn="0" w:lastRowLastColumn="0"/>
+              <w:rPr>
+                <w:color w:val="000000"/>
+              </w:rPr>
+            </w:pPr>
+          </w:p>
+          <w:p>
+            <w:pPr>
+              <w:jc w:val="center"/>
+              <w:cnfStyle w:val="000000100000" w:firstRow="0" w:lastRow="0" w:firstColumn="0" w:lastColumn="0" w:oddVBand="0" w:evenVBand="0" w:oddHBand="1" w:evenHBand="0" w:firstRowFirstColumn="0" w:firstRowLastColumn="0" w:lastRowFirstColumn="0" w:lastRowLastColumn="0"/>
+            </w:pPr>
+            <w:r>
+              <w:t>N/A</w:t>
+            </w:r>
+          </w:p>
+        </w:tc>
+        <w:tc>
+          <w:tcPr>
+            <w:tcW w:w="1276" w:type="dxa"/>
+            <w:vAlign w:val="center"/>
+          </w:tcPr>
+          <w:p>
+            <w:pPr>
+              <w:spacing w:line="360" w:lineRule="auto"/>
+              <w:jc w:val="center"/>
+              <w:cnfStyle w:val="000000100000" w:firstRow="0" w:lastRow="0" w:firstColumn="0" w:lastColumn="0" w:oddVBand="0" w:evenVBand="0" w:oddHBand="1" w:evenHBand="0" w:firstRowFirstColumn="0" w:firstRowLastColumn="0" w:lastRowFirstColumn="0" w:lastRowLastColumn="0"/>
+            </w:pPr>
+            <w:r>
+              <w:t>Após criar plano de treino, na mesma página terá os seus próprios planos de treino</w:t>
+            </w:r>
+          </w:p>
+        </w:tc>
+      </w:tr>
+      <w:tr>
+        <w:tc>
+          <w:tcPr>
+            <w:cnfStyle w:val="001000000000" w:firstRow="0" w:lastRow="0" w:firstColumn="1" w:lastColumn="0" w:oddVBand="0" w:evenVBand="0" w:oddHBand="0" w:evenHBand="0" w:firstRowFirstColumn="0" w:firstRowLastColumn="0" w:lastRowFirstColumn="0" w:lastRowLastColumn="0"/>
+            <w:tcW w:w="1413" w:type="dxa"/>
+            <w:vAlign w:val="center"/>
+          </w:tcPr>
+          <w:p>
+            <w:pPr>
+              <w:spacing w:line="360" w:lineRule="auto"/>
+              <w:jc w:val="center"/>
+            </w:pPr>
+            <w:r>
+              <w:t xml:space="preserve">Criar Plano de </w:t>
+            </w:r>
+            <w:r>
+              <w:t>Nutrição</w:t>
+            </w:r>
+          </w:p>
+        </w:tc>
+        <w:tc>
+          <w:tcPr>
+            <w:tcW w:w="1417" w:type="dxa"/>
+            <w:vAlign w:val="center"/>
+          </w:tcPr>
+          <w:p>
+            <w:pPr>
+              <w:spacing w:line="360" w:lineRule="auto"/>
+              <w:jc w:val="center"/>
+              <w:cnfStyle w:val="000000000000" w:firstRow="0" w:lastRow="0" w:firstColumn="0" w:lastColumn="0" w:oddVBand="0" w:evenVBand="0" w:oddHBand="0" w:evenHBand="0" w:firstRowFirstColumn="0" w:firstRowLastColumn="0" w:lastRowFirstColumn="0" w:lastRowLastColumn="0"/>
+            </w:pPr>
+            <w:r>
+              <w:t>Nutricionista (funcionário)</w:t>
+            </w:r>
+          </w:p>
+        </w:tc>
+        <w:tc>
+          <w:tcPr>
+            <w:tcW w:w="1276" w:type="dxa"/>
+            <w:vAlign w:val="center"/>
+          </w:tcPr>
+          <w:p>
+            <w:pPr>
+              <w:spacing w:line="360" w:lineRule="auto"/>
+              <w:jc w:val="center"/>
+              <w:cnfStyle w:val="000000000000" w:firstRow="0" w:lastRow="0" w:firstColumn="0" w:lastColumn="0" w:oddVBand="0" w:evenVBand="0" w:oddHBand="0" w:evenHBand="0" w:firstRowFirstColumn="0" w:firstRowLastColumn="0" w:lastRowFirstColumn="0" w:lastRowLastColumn="0"/>
+            </w:pPr>
+            <w:r>
+              <w:t xml:space="preserve">Para o funcionário criar um plano de </w:t>
+            </w:r>
+            <w:r>
+              <w:t>nutrição</w:t>
+            </w:r>
+            <w:r>
+              <w:t xml:space="preserve"> terá de abrir a aba de panos de </w:t>
+            </w:r>
+            <w:r>
+              <w:t>nutrição</w:t>
+            </w:r>
+            <w:r>
+              <w:t xml:space="preserve"> e preencher os campos</w:t>
+            </w:r>
+            <w:r>
+              <w:t xml:space="preserve"> com as ementas já criadas</w:t>
+            </w:r>
+          </w:p>
+        </w:tc>
+        <w:tc>
+          <w:tcPr>
+            <w:tcW w:w="1985" w:type="dxa"/>
+            <w:vAlign w:val="center"/>
+          </w:tcPr>
+          <w:p>
+            <w:pPr>
+              <w:pStyle w:val="ListParagraph"/>
+              <w:numPr>
+                <w:ilvl w:val="0"/>
+                <w:numId w:val="35"/>
+              </w:numPr>
+              <w:spacing w:line="360" w:lineRule="auto"/>
+              <w:cnfStyle w:val="000000000000" w:firstRow="0" w:lastRow="0" w:firstColumn="0" w:lastColumn="0" w:oddVBand="0" w:evenVBand="0" w:oddHBand="0" w:evenHBand="0" w:firstRowFirstColumn="0" w:firstRowLastColumn="0" w:lastRowFirstColumn="0" w:lastRowLastColumn="0"/>
+            </w:pPr>
+            <w:r>
+              <w:t xml:space="preserve">Clicar “criar plano de </w:t>
+            </w:r>
+            <w:r>
+              <w:t>nutrição</w:t>
+            </w:r>
+            <w:r>
+              <w:t>”</w:t>
+            </w:r>
+          </w:p>
+          <w:p>
+            <w:pPr>
+              <w:pStyle w:val="ListParagraph"/>
+              <w:numPr>
+                <w:ilvl w:val="0"/>
+                <w:numId w:val="35"/>
+              </w:numPr>
+              <w:spacing w:line="360" w:lineRule="auto"/>
+              <w:cnfStyle w:val="000000000000" w:firstRow="0" w:lastRow="0" w:firstColumn="0" w:lastColumn="0" w:oddVBand="0" w:evenVBand="0" w:oddHBand="0" w:evenHBand="0" w:firstRowFirstColumn="0" w:firstRowLastColumn="0" w:lastRowFirstColumn="0" w:lastRowLastColumn="0"/>
+            </w:pPr>
+            <w:r>
+              <w:t>Preencher os campos</w:t>
+            </w:r>
+          </w:p>
+        </w:tc>
+        <w:tc>
+          <w:tcPr>
+            <w:tcW w:w="1559" w:type="dxa"/>
+          </w:tcPr>
+          <w:p>
+            <w:pPr>
+              <w:spacing w:line="360" w:lineRule="auto"/>
+              <w:jc w:val="center"/>
+              <w:cnfStyle w:val="000000000000" w:firstRow="0" w:lastRow="0" w:firstColumn="0" w:lastColumn="0" w:oddVBand="0" w:evenVBand="0" w:oddHBand="0" w:evenHBand="0" w:firstRowFirstColumn="0" w:firstRowLastColumn="0" w:lastRowFirstColumn="0" w:lastRowLastColumn="0"/>
+              <w:rPr>
+                <w:color w:val="000000"/>
+              </w:rPr>
+            </w:pPr>
+          </w:p>
+          <w:p>
+            <w:pPr>
+              <w:cnfStyle w:val="000000000000" w:firstRow="0" w:lastRow="0" w:firstColumn="0" w:lastColumn="0" w:oddVBand="0" w:evenVBand="0" w:oddHBand="0" w:evenHBand="0" w:firstRowFirstColumn="0" w:firstRowLastColumn="0" w:lastRowFirstColumn="0" w:lastRowLastColumn="0"/>
+            </w:pPr>
+          </w:p>
+          <w:p>
+            <w:pPr>
+              <w:cnfStyle w:val="000000000000" w:firstRow="0" w:lastRow="0" w:firstColumn="0" w:lastColumn="0" w:oddVBand="0" w:evenVBand="0" w:oddHBand="0" w:evenHBand="0" w:firstRowFirstColumn="0" w:firstRowLastColumn="0" w:lastRowFirstColumn="0" w:lastRowLastColumn="0"/>
+            </w:pPr>
+          </w:p>
+          <w:p>
+            <w:pPr>
+              <w:cnfStyle w:val="000000000000" w:firstRow="0" w:lastRow="0" w:firstColumn="0" w:lastColumn="0" w:oddVBand="0" w:evenVBand="0" w:oddHBand="0" w:evenHBand="0" w:firstRowFirstColumn="0" w:firstRowLastColumn="0" w:lastRowFirstColumn="0" w:lastRowLastColumn="0"/>
+            </w:pPr>
+          </w:p>
+          <w:p>
+            <w:pPr>
+              <w:cnfStyle w:val="000000000000" w:firstRow="0" w:lastRow="0" w:firstColumn="0" w:lastColumn="0" w:oddVBand="0" w:evenVBand="0" w:oddHBand="0" w:evenHBand="0" w:firstRowFirstColumn="0" w:firstRowLastColumn="0" w:lastRowFirstColumn="0" w:lastRowLastColumn="0"/>
+            </w:pPr>
+          </w:p>
+          <w:p>
+            <w:pPr>
+              <w:cnfStyle w:val="000000000000" w:firstRow="0" w:lastRow="0" w:firstColumn="0" w:lastColumn="0" w:oddVBand="0" w:evenVBand="0" w:oddHBand="0" w:evenHBand="0" w:firstRowFirstColumn="0" w:firstRowLastColumn="0" w:lastRowFirstColumn="0" w:lastRowLastColumn="0"/>
+              <w:rPr>
+                <w:color w:val="000000"/>
+              </w:rPr>
+            </w:pPr>
+          </w:p>
+          <w:p>
+            <w:pPr>
+              <w:cnfStyle w:val="000000000000" w:firstRow="0" w:lastRow="0" w:firstColumn="0" w:lastColumn="0" w:oddVBand="0" w:evenVBand="0" w:oddHBand="0" w:evenHBand="0" w:firstRowFirstColumn="0" w:firstRowLastColumn="0" w:lastRowFirstColumn="0" w:lastRowLastColumn="0"/>
+            </w:pPr>
+          </w:p>
+          <w:p>
+            <w:pPr>
+              <w:cnfStyle w:val="000000000000" w:firstRow="0" w:lastRow="0" w:firstColumn="0" w:lastColumn="0" w:oddVBand="0" w:evenVBand="0" w:oddHBand="0" w:evenHBand="0" w:firstRowFirstColumn="0" w:firstRowLastColumn="0" w:lastRowFirstColumn="0" w:lastRowLastColumn="0"/>
+            </w:pPr>
+          </w:p>
+          <w:p>
+            <w:pPr>
+              <w:cnfStyle w:val="000000000000" w:firstRow="0" w:lastRow="0" w:firstColumn="0" w:lastColumn="0" w:oddVBand="0" w:evenVBand="0" w:oddHBand="0" w:evenHBand="0" w:firstRowFirstColumn="0" w:firstRowLastColumn="0" w:lastRowFirstColumn="0" w:lastRowLastColumn="0"/>
+              <w:rPr>
+                <w:color w:val="000000"/>
+              </w:rPr>
+            </w:pPr>
+          </w:p>
+          <w:p>
+            <w:pPr>
+              <w:cnfStyle w:val="000000000000" w:firstRow="0" w:lastRow="0" w:firstColumn="0" w:lastColumn="0" w:oddVBand="0" w:evenVBand="0" w:oddHBand="0" w:evenHBand="0" w:firstRowFirstColumn="0" w:firstRowLastColumn="0" w:lastRowFirstColumn="0" w:lastRowLastColumn="0"/>
+              <w:rPr>
+                <w:color w:val="000000"/>
+              </w:rPr>
+            </w:pPr>
+          </w:p>
+          <w:p>
+            <w:pPr>
+              <w:cnfStyle w:val="000000000000" w:firstRow="0" w:lastRow="0" w:firstColumn="0" w:lastColumn="0" w:oddVBand="0" w:evenVBand="0" w:oddHBand="0" w:evenHBand="0" w:firstRowFirstColumn="0" w:firstRowLastColumn="0" w:lastRowFirstColumn="0" w:lastRowLastColumn="0"/>
+              <w:rPr>
+                <w:color w:val="000000"/>
+              </w:rPr>
+            </w:pPr>
+          </w:p>
+          <w:p>
+            <w:pPr>
+              <w:jc w:val="center"/>
+              <w:cnfStyle w:val="000000000000" w:firstRow="0" w:lastRow="0" w:firstColumn="0" w:lastColumn="0" w:oddVBand="0" w:evenVBand="0" w:oddHBand="0" w:evenHBand="0" w:firstRowFirstColumn="0" w:firstRowLastColumn="0" w:lastRowFirstColumn="0" w:lastRowLastColumn="0"/>
+            </w:pPr>
+            <w:r>
+              <w:t>N/A</w:t>
+            </w:r>
+          </w:p>
+        </w:tc>
+        <w:tc>
+          <w:tcPr>
+            <w:tcW w:w="1276" w:type="dxa"/>
+            <w:vAlign w:val="center"/>
+          </w:tcPr>
+          <w:p>
+            <w:pPr>
+              <w:spacing w:line="360" w:lineRule="auto"/>
+              <w:jc w:val="center"/>
+              <w:cnfStyle w:val="000000000000" w:firstRow="0" w:lastRow="0" w:firstColumn="0" w:lastColumn="0" w:oddVBand="0" w:evenVBand="0" w:oddHBand="0" w:evenHBand="0" w:firstRowFirstColumn="0" w:firstRowLastColumn="0" w:lastRowFirstColumn="0" w:lastRowLastColumn="0"/>
+            </w:pPr>
+            <w:r>
+              <w:t xml:space="preserve">Após </w:t>
+            </w:r>
+            <w:r>
+              <w:t>criar plano de nutrição o funcionário irá ser reencaminhado para a página principal</w:t>
+            </w:r>
+          </w:p>
+        </w:tc>
+      </w:tr>
+      <w:tr>
+        <w:trPr>
+          <w:cnfStyle w:val="000000100000" w:firstRow="0" w:lastRow="0" w:firstColumn="0" w:lastColumn="0" w:oddVBand="0" w:evenVBand="0" w:oddHBand="1" w:evenHBand="0" w:firstRowFirstColumn="0" w:firstRowLastColumn="0" w:lastRowFirstColumn="0" w:lastRowLastColumn="0"/>
+        </w:trPr>
+        <w:tc>
+          <w:tcPr>
+            <w:cnfStyle w:val="001000000000" w:firstRow="0" w:lastRow="0" w:firstColumn="1" w:lastColumn="0" w:oddVBand="0" w:evenVBand="0" w:oddHBand="0" w:evenHBand="0" w:firstRowFirstColumn="0" w:firstRowLastColumn="0" w:lastRowFirstColumn="0" w:lastRowLastColumn="0"/>
+            <w:tcW w:w="1413" w:type="dxa"/>
+            <w:vAlign w:val="center"/>
+          </w:tcPr>
+          <w:p>
+            <w:pPr>
+              <w:spacing w:line="360" w:lineRule="auto"/>
+              <w:jc w:val="center"/>
+            </w:pPr>
+          </w:p>
+        </w:tc>
+        <w:tc>
+          <w:tcPr>
+            <w:tcW w:w="1417" w:type="dxa"/>
+            <w:vAlign w:val="center"/>
+          </w:tcPr>
+          <w:p>
+            <w:pPr>
+              <w:spacing w:line="360" w:lineRule="auto"/>
+              <w:jc w:val="center"/>
+              <w:cnfStyle w:val="000000100000" w:firstRow="0" w:lastRow="0" w:firstColumn="0" w:lastColumn="0" w:oddVBand="0" w:evenVBand="0" w:oddHBand="1" w:evenHBand="0" w:firstRowFirstColumn="0" w:firstRowLastColumn="0" w:lastRowFirstColumn="0" w:lastRowLastColumn="0"/>
+            </w:pPr>
+          </w:p>
+        </w:tc>
+        <w:tc>
+          <w:tcPr>
+            <w:tcW w:w="1276" w:type="dxa"/>
+            <w:vAlign w:val="center"/>
+          </w:tcPr>
+          <w:p>
+            <w:pPr>
+              <w:spacing w:line="360" w:lineRule="auto"/>
+              <w:jc w:val="center"/>
+              <w:cnfStyle w:val="000000100000" w:firstRow="0" w:lastRow="0" w:firstColumn="0" w:lastColumn="0" w:oddVBand="0" w:evenVBand="0" w:oddHBand="1" w:evenHBand="0" w:firstRowFirstColumn="0" w:firstRowLastColumn="0" w:lastRowFirstColumn="0" w:lastRowLastColumn="0"/>
+            </w:pPr>
+          </w:p>
+        </w:tc>
+        <w:tc>
+          <w:tcPr>
+            <w:tcW w:w="1985" w:type="dxa"/>
+            <w:vAlign w:val="center"/>
+          </w:tcPr>
+          <w:p>
+            <w:pPr>
+              <w:pStyle w:val="ListParagraph"/>
+              <w:numPr>
+                <w:ilvl w:val="0"/>
+                <w:numId w:val="35"/>
+              </w:numPr>
+              <w:spacing w:line="360" w:lineRule="auto"/>
+              <w:cnfStyle w:val="000000100000" w:firstRow="0" w:lastRow="0" w:firstColumn="0" w:lastColumn="0" w:oddVBand="0" w:evenVBand="0" w:oddHBand="1" w:evenHBand="0" w:firstRowFirstColumn="0" w:firstRowLastColumn="0" w:lastRowFirstColumn="0" w:lastRowLastColumn="0"/>
+            </w:pPr>
+          </w:p>
+        </w:tc>
+        <w:tc>
+          <w:tcPr>
+            <w:tcW w:w="1559" w:type="dxa"/>
+          </w:tcPr>
+          <w:p>
+            <w:pPr>
+              <w:spacing w:line="360" w:lineRule="auto"/>
+              <w:jc w:val="center"/>
+              <w:cnfStyle w:val="000000100000" w:firstRow="0" w:lastRow="0" w:firstColumn="0" w:lastColumn="0" w:oddVBand="0" w:evenVBand="0" w:oddHBand="1" w:evenHBand="0" w:firstRowFirstColumn="0" w:firstRowLastColumn="0" w:lastRowFirstColumn="0" w:lastRowLastColumn="0"/>
+              <w:rPr>
+                <w:color w:val="000000"/>
+              </w:rPr>
+            </w:pPr>
+          </w:p>
+        </w:tc>
+        <w:tc>
+          <w:tcPr>
+            <w:tcW w:w="1276" w:type="dxa"/>
+            <w:vAlign w:val="center"/>
+          </w:tcPr>
+          <w:p>
+            <w:pPr>
+              <w:spacing w:line="360" w:lineRule="auto"/>
+              <w:jc w:val="center"/>
+              <w:cnfStyle w:val="000000100000" w:firstRow="0" w:lastRow="0" w:firstColumn="0" w:lastColumn="0" w:oddVBand="0" w:evenVBand="0" w:oddHBand="1" w:evenHBand="0" w:firstRowFirstColumn="0" w:firstRowLastColumn="0" w:lastRowFirstColumn="0" w:lastRowLastColumn="0"/>
+            </w:pPr>
+          </w:p>
+        </w:tc>
+      </w:tr>
+    </w:tbl>
+    <w:p>
+      <w:pPr>
+        <w:spacing w:line="360" w:lineRule="auto"/>
+        <w:jc w:val="both"/>
+      </w:pPr>
       <w:r>
         <w:br w:type="page"/>
       </w:r>
@@ -6733,21 +7685,21 @@
         <w:spacing w:line="360" w:lineRule="auto"/>
         <w:ind w:left="360"/>
       </w:pPr>
-      <w:bookmarkStart w:id="32" w:name="_Toc357152326"/>
-      <w:bookmarkStart w:id="33" w:name="_Toc357154532"/>
-      <w:bookmarkStart w:id="34" w:name="_Toc530601452"/>
-      <w:bookmarkStart w:id="35" w:name="_Toc63785250"/>
+      <w:bookmarkStart w:id="31" w:name="_Toc357152326"/>
+      <w:bookmarkStart w:id="32" w:name="_Toc357154532"/>
+      <w:bookmarkStart w:id="33" w:name="_Toc530601452"/>
+      <w:bookmarkStart w:id="34" w:name="_Toc63785250"/>
       <w:r>
         <w:lastRenderedPageBreak/>
         <w:t>Bibliografia</w:t>
       </w:r>
+      <w:bookmarkEnd w:id="31"/>
       <w:bookmarkEnd w:id="32"/>
       <w:bookmarkEnd w:id="33"/>
+      <w:r>
+        <w:t xml:space="preserve"> ou Referências Bibliográficas</w:t>
+      </w:r>
       <w:bookmarkEnd w:id="34"/>
-      <w:r>
-        <w:t xml:space="preserve"> ou Referências Bibliográficas</w:t>
-      </w:r>
-      <w:bookmarkEnd w:id="35"/>
     </w:p>
     <w:p>
       <w:pPr>
@@ -6889,15 +7841,15 @@
         <w:spacing w:line="360" w:lineRule="auto"/>
         <w:ind w:left="360"/>
       </w:pPr>
+      <w:bookmarkStart w:id="35" w:name="_Toc63785251"/>
       <w:bookmarkStart w:id="36" w:name="_Toc357152327"/>
       <w:bookmarkStart w:id="37" w:name="_Toc357154533"/>
       <w:bookmarkStart w:id="38" w:name="_Toc530601453"/>
-      <w:bookmarkStart w:id="39" w:name="_Toc63785251"/>
       <w:r>
         <w:lastRenderedPageBreak/>
         <w:t>Glossário</w:t>
       </w:r>
-      <w:bookmarkEnd w:id="39"/>
+      <w:bookmarkEnd w:id="35"/>
       <w:r>
         <w:t xml:space="preserve"> </w:t>
       </w:r>
@@ -6929,7 +7881,7 @@
         <w:spacing w:line="360" w:lineRule="auto"/>
         <w:ind w:left="360"/>
       </w:pPr>
-      <w:bookmarkStart w:id="40" w:name="_Toc63785252"/>
+      <w:bookmarkStart w:id="39" w:name="_Toc63785252"/>
       <w:r>
         <w:rPr>
           <w:noProof/>
@@ -6982,22 +7934,35 @@
                                 <w:szCs w:val="28"/>
                               </w:rPr>
                             </w:pPr>
-                            <w:bookmarkStart w:id="41" w:name="_Toc63784452"/>
+                            <w:bookmarkStart w:id="40" w:name="_Toc63784452"/>
                             <w:r>
                               <w:t xml:space="preserve">Figura </w:t>
                             </w:r>
-                            <w:fldSimple w:instr=" SEQ Figura \* ARABIC ">
-                              <w:r>
-                                <w:rPr>
-                                  <w:noProof/>
-                                </w:rPr>
-                                <w:t>1</w:t>
-                              </w:r>
-                            </w:fldSimple>
+                            <w:r>
+                              <w:fldChar w:fldCharType="begin"/>
+                            </w:r>
+                            <w:r>
+                              <w:instrText xml:space="preserve"> SEQ Figura \* ARABIC </w:instrText>
+                            </w:r>
+                            <w:r>
+                              <w:fldChar w:fldCharType="separate"/>
+                            </w:r>
+                            <w:r>
+                              <w:rPr>
+                                <w:noProof/>
+                              </w:rPr>
+                              <w:t>1</w:t>
+                            </w:r>
+                            <w:r>
+                              <w:rPr>
+                                <w:noProof/>
+                              </w:rPr>
+                              <w:fldChar w:fldCharType="end"/>
+                            </w:r>
                             <w:r>
                               <w:t xml:space="preserve"> - Arquitetura do Sistema</w:t>
                             </w:r>
-                            <w:bookmarkEnd w:id="41"/>
+                            <w:bookmarkEnd w:id="40"/>
                           </w:p>
                         </w:txbxContent>
                       </wps:txbx>
@@ -7032,22 +7997,35 @@
                           <w:szCs w:val="28"/>
                         </w:rPr>
                       </w:pPr>
-                      <w:bookmarkStart w:id="42" w:name="_Toc63784452"/>
+                      <w:bookmarkStart w:id="41" w:name="_Toc63784452"/>
                       <w:r>
                         <w:t xml:space="preserve">Figura </w:t>
                       </w:r>
-                      <w:fldSimple w:instr=" SEQ Figura \* ARABIC ">
-                        <w:r>
-                          <w:rPr>
-                            <w:noProof/>
-                          </w:rPr>
-                          <w:t>1</w:t>
-                        </w:r>
-                      </w:fldSimple>
+                      <w:r>
+                        <w:fldChar w:fldCharType="begin"/>
+                      </w:r>
+                      <w:r>
+                        <w:instrText xml:space="preserve"> SEQ Figura \* ARABIC </w:instrText>
+                      </w:r>
+                      <w:r>
+                        <w:fldChar w:fldCharType="separate"/>
+                      </w:r>
+                      <w:r>
+                        <w:rPr>
+                          <w:noProof/>
+                        </w:rPr>
+                        <w:t>1</w:t>
+                      </w:r>
+                      <w:r>
+                        <w:rPr>
+                          <w:noProof/>
+                        </w:rPr>
+                        <w:fldChar w:fldCharType="end"/>
+                      </w:r>
                       <w:r>
                         <w:t xml:space="preserve"> - Arquitetura do Sistema</w:t>
                       </w:r>
-                      <w:bookmarkEnd w:id="42"/>
+                      <w:bookmarkEnd w:id="41"/>
                     </w:p>
                   </w:txbxContent>
                 </v:textbox>
@@ -7124,7 +8102,7 @@
       <w:bookmarkEnd w:id="36"/>
       <w:bookmarkEnd w:id="37"/>
       <w:bookmarkEnd w:id="38"/>
-      <w:bookmarkEnd w:id="40"/>
+      <w:bookmarkEnd w:id="39"/>
       <w:r>
         <w:tab/>
       </w:r>
@@ -8780,6 +9758,119 @@
     </w:lvl>
   </w:abstractNum>
   <w:abstractNum w:abstractNumId="14" w15:restartNumberingAfterBreak="0">
+    <w:nsid w:val="343C2279"/>
+    <w:multiLevelType w:val="hybridMultilevel"/>
+    <w:tmpl w:val="8E0A7ED0"/>
+    <w:lvl w:ilvl="0" w:tplc="08090001">
+      <w:start w:val="1"/>
+      <w:numFmt w:val="bullet"/>
+      <w:lvlText w:val=""/>
+      <w:lvlJc w:val="left"/>
+      <w:pPr>
+        <w:ind w:left="720" w:hanging="360"/>
+      </w:pPr>
+      <w:rPr>
+        <w:rFonts w:ascii="Symbol" w:hAnsi="Symbol" w:hint="default"/>
+      </w:rPr>
+    </w:lvl>
+    <w:lvl w:ilvl="1" w:tplc="08090003" w:tentative="1">
+      <w:start w:val="1"/>
+      <w:numFmt w:val="bullet"/>
+      <w:lvlText w:val="o"/>
+      <w:lvlJc w:val="left"/>
+      <w:pPr>
+        <w:ind w:left="1440" w:hanging="360"/>
+      </w:pPr>
+      <w:rPr>
+        <w:rFonts w:ascii="Courier New" w:hAnsi="Courier New" w:cs="Courier New" w:hint="default"/>
+      </w:rPr>
+    </w:lvl>
+    <w:lvl w:ilvl="2" w:tplc="08090005" w:tentative="1">
+      <w:start w:val="1"/>
+      <w:numFmt w:val="bullet"/>
+      <w:lvlText w:val=""/>
+      <w:lvlJc w:val="left"/>
+      <w:pPr>
+        <w:ind w:left="2160" w:hanging="360"/>
+      </w:pPr>
+      <w:rPr>
+        <w:rFonts w:ascii="Wingdings" w:hAnsi="Wingdings" w:hint="default"/>
+      </w:rPr>
+    </w:lvl>
+    <w:lvl w:ilvl="3" w:tplc="08090001" w:tentative="1">
+      <w:start w:val="1"/>
+      <w:numFmt w:val="bullet"/>
+      <w:lvlText w:val=""/>
+      <w:lvlJc w:val="left"/>
+      <w:pPr>
+        <w:ind w:left="2880" w:hanging="360"/>
+      </w:pPr>
+      <w:rPr>
+        <w:rFonts w:ascii="Symbol" w:hAnsi="Symbol" w:hint="default"/>
+      </w:rPr>
+    </w:lvl>
+    <w:lvl w:ilvl="4" w:tplc="08090003" w:tentative="1">
+      <w:start w:val="1"/>
+      <w:numFmt w:val="bullet"/>
+      <w:lvlText w:val="o"/>
+      <w:lvlJc w:val="left"/>
+      <w:pPr>
+        <w:ind w:left="3600" w:hanging="360"/>
+      </w:pPr>
+      <w:rPr>
+        <w:rFonts w:ascii="Courier New" w:hAnsi="Courier New" w:cs="Courier New" w:hint="default"/>
+      </w:rPr>
+    </w:lvl>
+    <w:lvl w:ilvl="5" w:tplc="08090005" w:tentative="1">
+      <w:start w:val="1"/>
+      <w:numFmt w:val="bullet"/>
+      <w:lvlText w:val=""/>
+      <w:lvlJc w:val="left"/>
+      <w:pPr>
+        <w:ind w:left="4320" w:hanging="360"/>
+      </w:pPr>
+      <w:rPr>
+        <w:rFonts w:ascii="Wingdings" w:hAnsi="Wingdings" w:hint="default"/>
+      </w:rPr>
+    </w:lvl>
+    <w:lvl w:ilvl="6" w:tplc="08090001" w:tentative="1">
+      <w:start w:val="1"/>
+      <w:numFmt w:val="bullet"/>
+      <w:lvlText w:val=""/>
+      <w:lvlJc w:val="left"/>
+      <w:pPr>
+        <w:ind w:left="5040" w:hanging="360"/>
+      </w:pPr>
+      <w:rPr>
+        <w:rFonts w:ascii="Symbol" w:hAnsi="Symbol" w:hint="default"/>
+      </w:rPr>
+    </w:lvl>
+    <w:lvl w:ilvl="7" w:tplc="08090003" w:tentative="1">
+      <w:start w:val="1"/>
+      <w:numFmt w:val="bullet"/>
+      <w:lvlText w:val="o"/>
+      <w:lvlJc w:val="left"/>
+      <w:pPr>
+        <w:ind w:left="5760" w:hanging="360"/>
+      </w:pPr>
+      <w:rPr>
+        <w:rFonts w:ascii="Courier New" w:hAnsi="Courier New" w:cs="Courier New" w:hint="default"/>
+      </w:rPr>
+    </w:lvl>
+    <w:lvl w:ilvl="8" w:tplc="08090005" w:tentative="1">
+      <w:start w:val="1"/>
+      <w:numFmt w:val="bullet"/>
+      <w:lvlText w:val=""/>
+      <w:lvlJc w:val="left"/>
+      <w:pPr>
+        <w:ind w:left="6480" w:hanging="360"/>
+      </w:pPr>
+      <w:rPr>
+        <w:rFonts w:ascii="Wingdings" w:hAnsi="Wingdings" w:hint="default"/>
+      </w:rPr>
+    </w:lvl>
+  </w:abstractNum>
+  <w:abstractNum w:abstractNumId="15" w15:restartNumberingAfterBreak="0">
     <w:nsid w:val="375748DA"/>
     <w:multiLevelType w:val="hybridMultilevel"/>
     <w:tmpl w:val="10D891B8"/>
@@ -8865,7 +9956,7 @@
       </w:pPr>
     </w:lvl>
   </w:abstractNum>
-  <w:abstractNum w:abstractNumId="15" w15:restartNumberingAfterBreak="0">
+  <w:abstractNum w:abstractNumId="16" w15:restartNumberingAfterBreak="0">
     <w:nsid w:val="38D33323"/>
     <w:multiLevelType w:val="multilevel"/>
     <w:tmpl w:val="2BDAC150"/>
@@ -9026,7 +10117,120 @@
       </w:rPr>
     </w:lvl>
   </w:abstractNum>
-  <w:abstractNum w:abstractNumId="16" w15:restartNumberingAfterBreak="0">
+  <w:abstractNum w:abstractNumId="17" w15:restartNumberingAfterBreak="0">
+    <w:nsid w:val="46AB5637"/>
+    <w:multiLevelType w:val="hybridMultilevel"/>
+    <w:tmpl w:val="70FAB590"/>
+    <w:lvl w:ilvl="0" w:tplc="08090001">
+      <w:start w:val="1"/>
+      <w:numFmt w:val="bullet"/>
+      <w:lvlText w:val=""/>
+      <w:lvlJc w:val="left"/>
+      <w:pPr>
+        <w:ind w:left="1440" w:hanging="360"/>
+      </w:pPr>
+      <w:rPr>
+        <w:rFonts w:ascii="Symbol" w:hAnsi="Symbol" w:hint="default"/>
+      </w:rPr>
+    </w:lvl>
+    <w:lvl w:ilvl="1" w:tplc="08090003" w:tentative="1">
+      <w:start w:val="1"/>
+      <w:numFmt w:val="bullet"/>
+      <w:lvlText w:val="o"/>
+      <w:lvlJc w:val="left"/>
+      <w:pPr>
+        <w:ind w:left="2160" w:hanging="360"/>
+      </w:pPr>
+      <w:rPr>
+        <w:rFonts w:ascii="Courier New" w:hAnsi="Courier New" w:cs="Courier New" w:hint="default"/>
+      </w:rPr>
+    </w:lvl>
+    <w:lvl w:ilvl="2" w:tplc="08090005" w:tentative="1">
+      <w:start w:val="1"/>
+      <w:numFmt w:val="bullet"/>
+      <w:lvlText w:val=""/>
+      <w:lvlJc w:val="left"/>
+      <w:pPr>
+        <w:ind w:left="2880" w:hanging="360"/>
+      </w:pPr>
+      <w:rPr>
+        <w:rFonts w:ascii="Wingdings" w:hAnsi="Wingdings" w:hint="default"/>
+      </w:rPr>
+    </w:lvl>
+    <w:lvl w:ilvl="3" w:tplc="08090001" w:tentative="1">
+      <w:start w:val="1"/>
+      <w:numFmt w:val="bullet"/>
+      <w:lvlText w:val=""/>
+      <w:lvlJc w:val="left"/>
+      <w:pPr>
+        <w:ind w:left="3600" w:hanging="360"/>
+      </w:pPr>
+      <w:rPr>
+        <w:rFonts w:ascii="Symbol" w:hAnsi="Symbol" w:hint="default"/>
+      </w:rPr>
+    </w:lvl>
+    <w:lvl w:ilvl="4" w:tplc="08090003" w:tentative="1">
+      <w:start w:val="1"/>
+      <w:numFmt w:val="bullet"/>
+      <w:lvlText w:val="o"/>
+      <w:lvlJc w:val="left"/>
+      <w:pPr>
+        <w:ind w:left="4320" w:hanging="360"/>
+      </w:pPr>
+      <w:rPr>
+        <w:rFonts w:ascii="Courier New" w:hAnsi="Courier New" w:cs="Courier New" w:hint="default"/>
+      </w:rPr>
+    </w:lvl>
+    <w:lvl w:ilvl="5" w:tplc="08090005" w:tentative="1">
+      <w:start w:val="1"/>
+      <w:numFmt w:val="bullet"/>
+      <w:lvlText w:val=""/>
+      <w:lvlJc w:val="left"/>
+      <w:pPr>
+        <w:ind w:left="5040" w:hanging="360"/>
+      </w:pPr>
+      <w:rPr>
+        <w:rFonts w:ascii="Wingdings" w:hAnsi="Wingdings" w:hint="default"/>
+      </w:rPr>
+    </w:lvl>
+    <w:lvl w:ilvl="6" w:tplc="08090001" w:tentative="1">
+      <w:start w:val="1"/>
+      <w:numFmt w:val="bullet"/>
+      <w:lvlText w:val=""/>
+      <w:lvlJc w:val="left"/>
+      <w:pPr>
+        <w:ind w:left="5760" w:hanging="360"/>
+      </w:pPr>
+      <w:rPr>
+        <w:rFonts w:ascii="Symbol" w:hAnsi="Symbol" w:hint="default"/>
+      </w:rPr>
+    </w:lvl>
+    <w:lvl w:ilvl="7" w:tplc="08090003" w:tentative="1">
+      <w:start w:val="1"/>
+      <w:numFmt w:val="bullet"/>
+      <w:lvlText w:val="o"/>
+      <w:lvlJc w:val="left"/>
+      <w:pPr>
+        <w:ind w:left="6480" w:hanging="360"/>
+      </w:pPr>
+      <w:rPr>
+        <w:rFonts w:ascii="Courier New" w:hAnsi="Courier New" w:cs="Courier New" w:hint="default"/>
+      </w:rPr>
+    </w:lvl>
+    <w:lvl w:ilvl="8" w:tplc="08090005" w:tentative="1">
+      <w:start w:val="1"/>
+      <w:numFmt w:val="bullet"/>
+      <w:lvlText w:val=""/>
+      <w:lvlJc w:val="left"/>
+      <w:pPr>
+        <w:ind w:left="7200" w:hanging="360"/>
+      </w:pPr>
+      <w:rPr>
+        <w:rFonts w:ascii="Wingdings" w:hAnsi="Wingdings" w:hint="default"/>
+      </w:rPr>
+    </w:lvl>
+  </w:abstractNum>
+  <w:abstractNum w:abstractNumId="18" w15:restartNumberingAfterBreak="0">
     <w:nsid w:val="48EF2CCC"/>
     <w:multiLevelType w:val="hybridMultilevel"/>
     <w:tmpl w:val="74EE4678"/>
@@ -9139,7 +10343,7 @@
       </w:rPr>
     </w:lvl>
   </w:abstractNum>
-  <w:abstractNum w:abstractNumId="17" w15:restartNumberingAfterBreak="0">
+  <w:abstractNum w:abstractNumId="19" w15:restartNumberingAfterBreak="0">
     <w:nsid w:val="496D2D57"/>
     <w:multiLevelType w:val="hybridMultilevel"/>
     <w:tmpl w:val="4CEE9A38"/>
@@ -9252,7 +10456,7 @@
       </w:rPr>
     </w:lvl>
   </w:abstractNum>
-  <w:abstractNum w:abstractNumId="18" w15:restartNumberingAfterBreak="0">
+  <w:abstractNum w:abstractNumId="20" w15:restartNumberingAfterBreak="0">
     <w:nsid w:val="4BD91A93"/>
     <w:multiLevelType w:val="hybridMultilevel"/>
     <w:tmpl w:val="4894E924"/>
@@ -9365,7 +10569,7 @@
       </w:rPr>
     </w:lvl>
   </w:abstractNum>
-  <w:abstractNum w:abstractNumId="19" w15:restartNumberingAfterBreak="0">
+  <w:abstractNum w:abstractNumId="21" w15:restartNumberingAfterBreak="0">
     <w:nsid w:val="4E165558"/>
     <w:multiLevelType w:val="hybridMultilevel"/>
     <w:tmpl w:val="8E6079AA"/>
@@ -9451,7 +10655,7 @@
       </w:pPr>
     </w:lvl>
   </w:abstractNum>
-  <w:abstractNum w:abstractNumId="20" w15:restartNumberingAfterBreak="0">
+  <w:abstractNum w:abstractNumId="22" w15:restartNumberingAfterBreak="0">
     <w:nsid w:val="51684278"/>
     <w:multiLevelType w:val="hybridMultilevel"/>
     <w:tmpl w:val="5AAE5844"/>
@@ -9564,7 +10768,7 @@
       </w:rPr>
     </w:lvl>
   </w:abstractNum>
-  <w:abstractNum w:abstractNumId="21" w15:restartNumberingAfterBreak="0">
+  <w:abstractNum w:abstractNumId="23" w15:restartNumberingAfterBreak="0">
     <w:nsid w:val="54A32D27"/>
     <w:multiLevelType w:val="hybridMultilevel"/>
     <w:tmpl w:val="ABF08CFC"/>
@@ -9650,7 +10854,7 @@
       </w:pPr>
     </w:lvl>
   </w:abstractNum>
-  <w:abstractNum w:abstractNumId="22" w15:restartNumberingAfterBreak="0">
+  <w:abstractNum w:abstractNumId="24" w15:restartNumberingAfterBreak="0">
     <w:nsid w:val="5C421FBE"/>
     <w:multiLevelType w:val="hybridMultilevel"/>
     <w:tmpl w:val="0A441128"/>
@@ -9763,7 +10967,120 @@
       </w:rPr>
     </w:lvl>
   </w:abstractNum>
-  <w:abstractNum w:abstractNumId="23" w15:restartNumberingAfterBreak="0">
+  <w:abstractNum w:abstractNumId="25" w15:restartNumberingAfterBreak="0">
+    <w:nsid w:val="5CCA697D"/>
+    <w:multiLevelType w:val="hybridMultilevel"/>
+    <w:tmpl w:val="5EFC7B38"/>
+    <w:lvl w:ilvl="0" w:tplc="08090001">
+      <w:start w:val="1"/>
+      <w:numFmt w:val="bullet"/>
+      <w:lvlText w:val=""/>
+      <w:lvlJc w:val="left"/>
+      <w:pPr>
+        <w:ind w:left="720" w:hanging="360"/>
+      </w:pPr>
+      <w:rPr>
+        <w:rFonts w:ascii="Symbol" w:hAnsi="Symbol" w:hint="default"/>
+      </w:rPr>
+    </w:lvl>
+    <w:lvl w:ilvl="1" w:tplc="08090003" w:tentative="1">
+      <w:start w:val="1"/>
+      <w:numFmt w:val="bullet"/>
+      <w:lvlText w:val="o"/>
+      <w:lvlJc w:val="left"/>
+      <w:pPr>
+        <w:ind w:left="1440" w:hanging="360"/>
+      </w:pPr>
+      <w:rPr>
+        <w:rFonts w:ascii="Courier New" w:hAnsi="Courier New" w:cs="Courier New" w:hint="default"/>
+      </w:rPr>
+    </w:lvl>
+    <w:lvl w:ilvl="2" w:tplc="08090005" w:tentative="1">
+      <w:start w:val="1"/>
+      <w:numFmt w:val="bullet"/>
+      <w:lvlText w:val=""/>
+      <w:lvlJc w:val="left"/>
+      <w:pPr>
+        <w:ind w:left="2160" w:hanging="360"/>
+      </w:pPr>
+      <w:rPr>
+        <w:rFonts w:ascii="Wingdings" w:hAnsi="Wingdings" w:hint="default"/>
+      </w:rPr>
+    </w:lvl>
+    <w:lvl w:ilvl="3" w:tplc="08090001" w:tentative="1">
+      <w:start w:val="1"/>
+      <w:numFmt w:val="bullet"/>
+      <w:lvlText w:val=""/>
+      <w:lvlJc w:val="left"/>
+      <w:pPr>
+        <w:ind w:left="2880" w:hanging="360"/>
+      </w:pPr>
+      <w:rPr>
+        <w:rFonts w:ascii="Symbol" w:hAnsi="Symbol" w:hint="default"/>
+      </w:rPr>
+    </w:lvl>
+    <w:lvl w:ilvl="4" w:tplc="08090003" w:tentative="1">
+      <w:start w:val="1"/>
+      <w:numFmt w:val="bullet"/>
+      <w:lvlText w:val="o"/>
+      <w:lvlJc w:val="left"/>
+      <w:pPr>
+        <w:ind w:left="3600" w:hanging="360"/>
+      </w:pPr>
+      <w:rPr>
+        <w:rFonts w:ascii="Courier New" w:hAnsi="Courier New" w:cs="Courier New" w:hint="default"/>
+      </w:rPr>
+    </w:lvl>
+    <w:lvl w:ilvl="5" w:tplc="08090005" w:tentative="1">
+      <w:start w:val="1"/>
+      <w:numFmt w:val="bullet"/>
+      <w:lvlText w:val=""/>
+      <w:lvlJc w:val="left"/>
+      <w:pPr>
+        <w:ind w:left="4320" w:hanging="360"/>
+      </w:pPr>
+      <w:rPr>
+        <w:rFonts w:ascii="Wingdings" w:hAnsi="Wingdings" w:hint="default"/>
+      </w:rPr>
+    </w:lvl>
+    <w:lvl w:ilvl="6" w:tplc="08090001" w:tentative="1">
+      <w:start w:val="1"/>
+      <w:numFmt w:val="bullet"/>
+      <w:lvlText w:val=""/>
+      <w:lvlJc w:val="left"/>
+      <w:pPr>
+        <w:ind w:left="5040" w:hanging="360"/>
+      </w:pPr>
+      <w:rPr>
+        <w:rFonts w:ascii="Symbol" w:hAnsi="Symbol" w:hint="default"/>
+      </w:rPr>
+    </w:lvl>
+    <w:lvl w:ilvl="7" w:tplc="08090003" w:tentative="1">
+      <w:start w:val="1"/>
+      <w:numFmt w:val="bullet"/>
+      <w:lvlText w:val="o"/>
+      <w:lvlJc w:val="left"/>
+      <w:pPr>
+        <w:ind w:left="5760" w:hanging="360"/>
+      </w:pPr>
+      <w:rPr>
+        <w:rFonts w:ascii="Courier New" w:hAnsi="Courier New" w:cs="Courier New" w:hint="default"/>
+      </w:rPr>
+    </w:lvl>
+    <w:lvl w:ilvl="8" w:tplc="08090005" w:tentative="1">
+      <w:start w:val="1"/>
+      <w:numFmt w:val="bullet"/>
+      <w:lvlText w:val=""/>
+      <w:lvlJc w:val="left"/>
+      <w:pPr>
+        <w:ind w:left="6480" w:hanging="360"/>
+      </w:pPr>
+      <w:rPr>
+        <w:rFonts w:ascii="Wingdings" w:hAnsi="Wingdings" w:hint="default"/>
+      </w:rPr>
+    </w:lvl>
+  </w:abstractNum>
+  <w:abstractNum w:abstractNumId="26" w15:restartNumberingAfterBreak="0">
     <w:nsid w:val="62A80590"/>
     <w:multiLevelType w:val="hybridMultilevel"/>
     <w:tmpl w:val="D214F978"/>
@@ -9852,7 +11169,7 @@
       </w:pPr>
     </w:lvl>
   </w:abstractNum>
-  <w:abstractNum w:abstractNumId="24" w15:restartNumberingAfterBreak="0">
+  <w:abstractNum w:abstractNumId="27" w15:restartNumberingAfterBreak="0">
     <w:nsid w:val="637D1015"/>
     <w:multiLevelType w:val="hybridMultilevel"/>
     <w:tmpl w:val="54362164"/>
@@ -9965,7 +11282,7 @@
       </w:rPr>
     </w:lvl>
   </w:abstractNum>
-  <w:abstractNum w:abstractNumId="25" w15:restartNumberingAfterBreak="0">
+  <w:abstractNum w:abstractNumId="28" w15:restartNumberingAfterBreak="0">
     <w:nsid w:val="676F5994"/>
     <w:multiLevelType w:val="hybridMultilevel"/>
     <w:tmpl w:val="AA90DBAA"/>
@@ -10054,7 +11371,7 @@
       </w:pPr>
     </w:lvl>
   </w:abstractNum>
-  <w:abstractNum w:abstractNumId="26" w15:restartNumberingAfterBreak="0">
+  <w:abstractNum w:abstractNumId="29" w15:restartNumberingAfterBreak="0">
     <w:nsid w:val="67BC748F"/>
     <w:multiLevelType w:val="hybridMultilevel"/>
     <w:tmpl w:val="E9C03158"/>
@@ -10167,7 +11484,7 @@
       </w:rPr>
     </w:lvl>
   </w:abstractNum>
-  <w:abstractNum w:abstractNumId="27" w15:restartNumberingAfterBreak="0">
+  <w:abstractNum w:abstractNumId="30" w15:restartNumberingAfterBreak="0">
     <w:nsid w:val="6DB92100"/>
     <w:multiLevelType w:val="hybridMultilevel"/>
     <w:tmpl w:val="8AE0390A"/>
@@ -10280,7 +11597,7 @@
       </w:rPr>
     </w:lvl>
   </w:abstractNum>
-  <w:abstractNum w:abstractNumId="28" w15:restartNumberingAfterBreak="0">
+  <w:abstractNum w:abstractNumId="31" w15:restartNumberingAfterBreak="0">
     <w:nsid w:val="7C477416"/>
     <w:multiLevelType w:val="hybridMultilevel"/>
     <w:tmpl w:val="47A27F44"/>
@@ -10367,7 +11684,7 @@
     </w:lvl>
   </w:abstractNum>
   <w:num w:numId="1">
-    <w:abstractNumId w:val="25"/>
+    <w:abstractNumId w:val="28"/>
   </w:num>
   <w:num w:numId="2">
     <w:abstractNumId w:val="5"/>
@@ -10379,64 +11696,64 @@
     <w:abstractNumId w:val="8"/>
   </w:num>
   <w:num w:numId="5">
-    <w:abstractNumId w:val="20"/>
+    <w:abstractNumId w:val="22"/>
   </w:num>
   <w:num w:numId="6">
     <w:abstractNumId w:val="1"/>
   </w:num>
   <w:num w:numId="7">
-    <w:abstractNumId w:val="26"/>
+    <w:abstractNumId w:val="29"/>
   </w:num>
   <w:num w:numId="8">
     <w:abstractNumId w:val="9"/>
   </w:num>
   <w:num w:numId="9">
-    <w:abstractNumId w:val="28"/>
+    <w:abstractNumId w:val="31"/>
   </w:num>
   <w:num w:numId="10">
     <w:abstractNumId w:val="0"/>
   </w:num>
   <w:num w:numId="11">
-    <w:abstractNumId w:val="21"/>
+    <w:abstractNumId w:val="23"/>
   </w:num>
   <w:num w:numId="12">
     <w:abstractNumId w:val="12"/>
   </w:num>
   <w:num w:numId="13">
-    <w:abstractNumId w:val="15"/>
+    <w:abstractNumId w:val="16"/>
   </w:num>
   <w:num w:numId="14">
     <w:abstractNumId w:val="6"/>
   </w:num>
   <w:num w:numId="15">
-    <w:abstractNumId w:val="15"/>
+    <w:abstractNumId w:val="16"/>
   </w:num>
   <w:num w:numId="16">
-    <w:abstractNumId w:val="23"/>
+    <w:abstractNumId w:val="26"/>
   </w:num>
   <w:num w:numId="17">
     <w:abstractNumId w:val="13"/>
   </w:num>
   <w:num w:numId="18">
+    <w:abstractNumId w:val="20"/>
+  </w:num>
+  <w:num w:numId="19">
+    <w:abstractNumId w:val="15"/>
+  </w:num>
+  <w:num w:numId="20">
     <w:abstractNumId w:val="18"/>
   </w:num>
-  <w:num w:numId="19">
-    <w:abstractNumId w:val="14"/>
+  <w:num w:numId="21">
+    <w:abstractNumId w:val="21"/>
   </w:num>
-  <w:num w:numId="20">
-    <w:abstractNumId w:val="16"/>
+  <w:num w:numId="22">
+    <w:abstractNumId w:val="30"/>
   </w:num>
-  <w:num w:numId="21">
+  <w:num w:numId="23">
     <w:abstractNumId w:val="19"/>
   </w:num>
-  <w:num w:numId="22">
-    <w:abstractNumId w:val="27"/>
-  </w:num>
-  <w:num w:numId="23">
-    <w:abstractNumId w:val="17"/>
-  </w:num>
   <w:num w:numId="24">
-    <w:abstractNumId w:val="22"/>
+    <w:abstractNumId w:val="24"/>
   </w:num>
   <w:num w:numId="25">
     <w:abstractNumId w:val="10"/>
@@ -10448,19 +11765,28 @@
     <w:abstractNumId w:val="7"/>
   </w:num>
   <w:num w:numId="28">
-    <w:abstractNumId w:val="15"/>
+    <w:abstractNumId w:val="16"/>
   </w:num>
   <w:num w:numId="29">
-    <w:abstractNumId w:val="24"/>
+    <w:abstractNumId w:val="27"/>
   </w:num>
   <w:num w:numId="30">
     <w:abstractNumId w:val="11"/>
   </w:num>
   <w:num w:numId="31">
-    <w:abstractNumId w:val="15"/>
+    <w:abstractNumId w:val="16"/>
   </w:num>
   <w:num w:numId="32">
     <w:abstractNumId w:val="2"/>
+  </w:num>
+  <w:num w:numId="33">
+    <w:abstractNumId w:val="14"/>
+  </w:num>
+  <w:num w:numId="34">
+    <w:abstractNumId w:val="17"/>
+  </w:num>
+  <w:num w:numId="35">
+    <w:abstractNumId w:val="25"/>
   </w:num>
 </w:numbering>
 </file>
@@ -11763,6 +13089,112 @@
       <w:ind w:left="240" w:hanging="240"/>
     </w:pPr>
   </w:style>
+  <w:style w:type="table" w:styleId="GridTable5Dark-Accent6">
+    <w:name w:val="Grid Table 5 Dark Accent 6"/>
+    <w:basedOn w:val="TableNormal"/>
+    <w:uiPriority w:val="50"/>
+    <w:rsid w:val="002C7819"/>
+    <w:pPr>
+      <w:spacing w:after="0" w:line="240" w:lineRule="auto"/>
+    </w:pPr>
+    <w:tblPr>
+      <w:tblStyleRowBandSize w:val="1"/>
+      <w:tblStyleColBandSize w:val="1"/>
+      <w:tblBorders>
+        <w:top w:val="single" w:sz="4" w:space="0" w:color="FFFFFF" w:themeColor="background1"/>
+        <w:left w:val="single" w:sz="4" w:space="0" w:color="FFFFFF" w:themeColor="background1"/>
+        <w:bottom w:val="single" w:sz="4" w:space="0" w:color="FFFFFF" w:themeColor="background1"/>
+        <w:right w:val="single" w:sz="4" w:space="0" w:color="FFFFFF" w:themeColor="background1"/>
+        <w:insideH w:val="single" w:sz="4" w:space="0" w:color="FFFFFF" w:themeColor="background1"/>
+        <w:insideV w:val="single" w:sz="4" w:space="0" w:color="FFFFFF" w:themeColor="background1"/>
+      </w:tblBorders>
+    </w:tblPr>
+    <w:tcPr>
+      <w:shd w:val="clear" w:color="auto" w:fill="FDE9D9" w:themeFill="accent6" w:themeFillTint="33"/>
+    </w:tcPr>
+    <w:tblStylePr w:type="firstRow">
+      <w:rPr>
+        <w:b/>
+        <w:bCs/>
+        <w:color w:val="FFFFFF" w:themeColor="background1"/>
+      </w:rPr>
+      <w:tblPr/>
+      <w:tcPr>
+        <w:tcBorders>
+          <w:top w:val="single" w:sz="4" w:space="0" w:color="FFFFFF" w:themeColor="background1"/>
+          <w:left w:val="single" w:sz="4" w:space="0" w:color="FFFFFF" w:themeColor="background1"/>
+          <w:right w:val="single" w:sz="4" w:space="0" w:color="FFFFFF" w:themeColor="background1"/>
+          <w:insideH w:val="nil"/>
+          <w:insideV w:val="nil"/>
+        </w:tcBorders>
+        <w:shd w:val="clear" w:color="auto" w:fill="F79646" w:themeFill="accent6"/>
+      </w:tcPr>
+    </w:tblStylePr>
+    <w:tblStylePr w:type="lastRow">
+      <w:rPr>
+        <w:b/>
+        <w:bCs/>
+        <w:color w:val="FFFFFF" w:themeColor="background1"/>
+      </w:rPr>
+      <w:tblPr/>
+      <w:tcPr>
+        <w:tcBorders>
+          <w:left w:val="single" w:sz="4" w:space="0" w:color="FFFFFF" w:themeColor="background1"/>
+          <w:bottom w:val="single" w:sz="4" w:space="0" w:color="FFFFFF" w:themeColor="background1"/>
+          <w:right w:val="single" w:sz="4" w:space="0" w:color="FFFFFF" w:themeColor="background1"/>
+          <w:insideH w:val="nil"/>
+          <w:insideV w:val="nil"/>
+        </w:tcBorders>
+        <w:shd w:val="clear" w:color="auto" w:fill="F79646" w:themeFill="accent6"/>
+      </w:tcPr>
+    </w:tblStylePr>
+    <w:tblStylePr w:type="firstCol">
+      <w:rPr>
+        <w:b/>
+        <w:bCs/>
+        <w:color w:val="FFFFFF" w:themeColor="background1"/>
+      </w:rPr>
+      <w:tblPr/>
+      <w:tcPr>
+        <w:tcBorders>
+          <w:top w:val="single" w:sz="4" w:space="0" w:color="FFFFFF" w:themeColor="background1"/>
+          <w:left w:val="single" w:sz="4" w:space="0" w:color="FFFFFF" w:themeColor="background1"/>
+          <w:bottom w:val="single" w:sz="4" w:space="0" w:color="FFFFFF" w:themeColor="background1"/>
+          <w:insideV w:val="nil"/>
+        </w:tcBorders>
+        <w:shd w:val="clear" w:color="auto" w:fill="F79646" w:themeFill="accent6"/>
+      </w:tcPr>
+    </w:tblStylePr>
+    <w:tblStylePr w:type="lastCol">
+      <w:rPr>
+        <w:b/>
+        <w:bCs/>
+        <w:color w:val="FFFFFF" w:themeColor="background1"/>
+      </w:rPr>
+      <w:tblPr/>
+      <w:tcPr>
+        <w:tcBorders>
+          <w:top w:val="single" w:sz="4" w:space="0" w:color="FFFFFF" w:themeColor="background1"/>
+          <w:bottom w:val="single" w:sz="4" w:space="0" w:color="FFFFFF" w:themeColor="background1"/>
+          <w:right w:val="single" w:sz="4" w:space="0" w:color="FFFFFF" w:themeColor="background1"/>
+          <w:insideV w:val="nil"/>
+        </w:tcBorders>
+        <w:shd w:val="clear" w:color="auto" w:fill="F79646" w:themeFill="accent6"/>
+      </w:tcPr>
+    </w:tblStylePr>
+    <w:tblStylePr w:type="band1Vert">
+      <w:tblPr/>
+      <w:tcPr>
+        <w:shd w:val="clear" w:color="auto" w:fill="FBD4B4" w:themeFill="accent6" w:themeFillTint="66"/>
+      </w:tcPr>
+    </w:tblStylePr>
+    <w:tblStylePr w:type="band1Horz">
+      <w:tblPr/>
+      <w:tcPr>
+        <w:shd w:val="clear" w:color="auto" w:fill="FBD4B4" w:themeFill="accent6" w:themeFillTint="66"/>
+      </w:tcPr>
+    </w:tblStylePr>
+  </w:style>
 </w:styles>
 </file>
 

</xml_diff>

<commit_message>
Ponto 5 Relatóio Feito
</commit_message>
<xml_diff>
--- a/Relatórios/Relatório Projeto.docx
+++ b/Relatórios/Relatório Projeto.docx
@@ -1305,21 +1305,7 @@
         <w:rPr>
           <w:lang w:val="en-GB"/>
         </w:rPr>
-        <w:t xml:space="preserve">The abstract should always start in an odd page. If the length is a multiple of two, the text should be adjusted </w:t>
-      </w:r>
-      <w:proofErr w:type="gramStart"/>
-      <w:r>
-        <w:rPr>
-          <w:lang w:val="en-GB"/>
-        </w:rPr>
-        <w:t>in order to</w:t>
-      </w:r>
-      <w:proofErr w:type="gramEnd"/>
-      <w:r>
-        <w:rPr>
-          <w:lang w:val="en-GB"/>
-        </w:rPr>
-        <w:t xml:space="preserve"> the next section start also in an odd page. The abstract should end with a list of keywords.</w:t>
+        <w:t>The abstract should always start in an odd page. If the length is a multiple of two, the text should be adjusted in order to the next section start also in an odd page. The abstract should end with a list of keywords.</w:t>
       </w:r>
     </w:p>
     <w:p>
@@ -5750,11 +5736,9 @@
             <w:tcW w:w="4253" w:type="dxa"/>
           </w:tcPr>
           <w:p>
-            <w:proofErr w:type="gramStart"/>
             <w:r>
               <w:t>Layout Registo</w:t>
             </w:r>
-            <w:proofErr w:type="gramEnd"/>
           </w:p>
         </w:tc>
         <w:tc>
@@ -6109,11 +6093,9 @@
             <w:tcW w:w="4253" w:type="dxa"/>
           </w:tcPr>
           <w:p>
-            <w:proofErr w:type="gramStart"/>
             <w:r>
               <w:t>Funcionalidade Registo</w:t>
             </w:r>
-            <w:proofErr w:type="gramEnd"/>
           </w:p>
         </w:tc>
         <w:tc>
@@ -6932,15 +6914,7 @@
               <w:cnfStyle w:val="000000100000" w:firstRow="0" w:lastRow="0" w:firstColumn="0" w:lastColumn="0" w:oddVBand="0" w:evenVBand="0" w:oddHBand="1" w:evenHBand="0" w:firstRowFirstColumn="0" w:firstRowLastColumn="0" w:lastRowFirstColumn="0" w:lastRowLastColumn="0"/>
             </w:pPr>
             <w:r>
-              <w:t xml:space="preserve">Para o utilizador ter acesso ao registo terá </w:t>
-            </w:r>
-            <w:proofErr w:type="gramStart"/>
-            <w:r>
-              <w:t>que</w:t>
-            </w:r>
-            <w:proofErr w:type="gramEnd"/>
-            <w:r>
-              <w:t xml:space="preserve"> abrir qualquer uma das aplicações (WEB ou Móvel) e criar a sua conta</w:t>
+              <w:t>Para o utilizador ter acesso ao registo terá que abrir qualquer uma das aplicações (WEB ou Móvel) e criar a sua conta</w:t>
             </w:r>
           </w:p>
         </w:tc>
@@ -7122,13 +7096,7 @@
               <w:cnfStyle w:val="000000000000" w:firstRow="0" w:lastRow="0" w:firstColumn="0" w:lastColumn="0" w:oddVBand="0" w:evenVBand="0" w:oddHBand="0" w:evenHBand="0" w:firstRowFirstColumn="0" w:firstRowLastColumn="0" w:lastRowFirstColumn="0" w:lastRowLastColumn="0"/>
             </w:pPr>
             <w:r>
-              <w:t>Preencher o</w:t>
-            </w:r>
-            <w:r>
-              <w:t>s</w:t>
-            </w:r>
-            <w:r>
-              <w:t xml:space="preserve"> campos de login.</w:t>
+              <w:t>Preencher os campos de login.</w:t>
             </w:r>
           </w:p>
           <w:p>
@@ -7410,24 +7378,30 @@
               <w:jc w:val="center"/>
               <w:cnfStyle w:val="000000000000" w:firstRow="0" w:lastRow="0" w:firstColumn="0" w:lastColumn="0" w:oddVBand="0" w:evenVBand="0" w:oddHBand="0" w:evenHBand="0" w:firstRowFirstColumn="0" w:firstRowLastColumn="0" w:lastRowFirstColumn="0" w:lastRowLastColumn="0"/>
             </w:pPr>
-            <w:r>
-              <w:t xml:space="preserve">Para o funcionário criar um plano de </w:t>
-            </w:r>
-            <w:r>
-              <w:t>nutrição</w:t>
-            </w:r>
-            <w:r>
-              <w:t xml:space="preserve"> terá de abrir a aba de panos de </w:t>
-            </w:r>
-            <w:r>
-              <w:t>nutrição</w:t>
-            </w:r>
-            <w:r>
-              <w:t xml:space="preserve"> e preencher os campos</w:t>
-            </w:r>
-            <w:r>
-              <w:t xml:space="preserve"> com as ementas já criadas</w:t>
-            </w:r>
+          </w:p>
+          <w:p>
+            <w:pPr>
+              <w:spacing w:line="360" w:lineRule="auto"/>
+              <w:jc w:val="center"/>
+              <w:cnfStyle w:val="000000000000" w:firstRow="0" w:lastRow="0" w:firstColumn="0" w:lastColumn="0" w:oddVBand="0" w:evenVBand="0" w:oddHBand="0" w:evenHBand="0" w:firstRowFirstColumn="0" w:firstRowLastColumn="0" w:lastRowFirstColumn="0" w:lastRowLastColumn="0"/>
+            </w:pPr>
+            <w:r>
+              <w:t>Para o funcionário criar um plano de nutrição terá de abrir a aba de panos de nutrição e preencher os campos com as ementas já criadas</w:t>
+            </w:r>
+          </w:p>
+          <w:p>
+            <w:pPr>
+              <w:spacing w:line="360" w:lineRule="auto"/>
+              <w:jc w:val="center"/>
+              <w:cnfStyle w:val="000000000000" w:firstRow="0" w:lastRow="0" w:firstColumn="0" w:lastColumn="0" w:oddVBand="0" w:evenVBand="0" w:oddHBand="0" w:evenHBand="0" w:firstRowFirstColumn="0" w:firstRowLastColumn="0" w:lastRowFirstColumn="0" w:lastRowLastColumn="0"/>
+            </w:pPr>
+          </w:p>
+          <w:p>
+            <w:pPr>
+              <w:spacing w:line="360" w:lineRule="auto"/>
+              <w:jc w:val="center"/>
+              <w:cnfStyle w:val="000000000000" w:firstRow="0" w:lastRow="0" w:firstColumn="0" w:lastColumn="0" w:oddVBand="0" w:evenVBand="0" w:oddHBand="0" w:evenHBand="0" w:firstRowFirstColumn="0" w:firstRowLastColumn="0" w:lastRowFirstColumn="0" w:lastRowLastColumn="0"/>
+            </w:pPr>
           </w:p>
         </w:tc>
         <w:tc>
@@ -7446,13 +7420,7 @@
               <w:cnfStyle w:val="000000000000" w:firstRow="0" w:lastRow="0" w:firstColumn="0" w:lastColumn="0" w:oddVBand="0" w:evenVBand="0" w:oddHBand="0" w:evenHBand="0" w:firstRowFirstColumn="0" w:firstRowLastColumn="0" w:lastRowFirstColumn="0" w:lastRowLastColumn="0"/>
             </w:pPr>
             <w:r>
-              <w:t xml:space="preserve">Clicar “criar plano de </w:t>
-            </w:r>
-            <w:r>
-              <w:t>nutrição</w:t>
-            </w:r>
-            <w:r>
-              <w:t>”</w:t>
+              <w:t>Clicar “criar plano de nutrição”</w:t>
             </w:r>
           </w:p>
           <w:p>
@@ -7591,6 +7559,10 @@
               <w:spacing w:line="360" w:lineRule="auto"/>
               <w:jc w:val="center"/>
             </w:pPr>
+            <w:r>
+              <w:lastRenderedPageBreak/>
+              <w:t>Ver Perfil</w:t>
+            </w:r>
           </w:p>
         </w:tc>
         <w:tc>
@@ -7604,6 +7576,9 @@
               <w:jc w:val="center"/>
               <w:cnfStyle w:val="000000100000" w:firstRow="0" w:lastRow="0" w:firstColumn="0" w:lastColumn="0" w:oddVBand="0" w:evenVBand="0" w:oddHBand="1" w:evenHBand="0" w:firstRowFirstColumn="0" w:firstRowLastColumn="0" w:lastRowFirstColumn="0" w:lastRowLastColumn="0"/>
             </w:pPr>
+            <w:r>
+              <w:t>Nutricionista (funcionário)</w:t>
+            </w:r>
           </w:p>
         </w:tc>
         <w:tc>
@@ -7617,6 +7592,9 @@
               <w:jc w:val="center"/>
               <w:cnfStyle w:val="000000100000" w:firstRow="0" w:lastRow="0" w:firstColumn="0" w:lastColumn="0" w:oddVBand="0" w:evenVBand="0" w:oddHBand="1" w:evenHBand="0" w:firstRowFirstColumn="0" w:firstRowLastColumn="0" w:lastRowFirstColumn="0" w:lastRowLastColumn="0"/>
             </w:pPr>
+            <w:r>
+              <w:t>Para o nutricionista ver o seu perfil terá que clicar na aba de “Bem Vindo” e de seguida clicar em “Ver Perfil”</w:t>
+            </w:r>
           </w:p>
         </w:tc>
         <w:tc>
@@ -7634,6 +7612,23 @@
               <w:spacing w:line="360" w:lineRule="auto"/>
               <w:cnfStyle w:val="000000100000" w:firstRow="0" w:lastRow="0" w:firstColumn="0" w:lastColumn="0" w:oddVBand="0" w:evenVBand="0" w:oddHBand="1" w:evenHBand="0" w:firstRowFirstColumn="0" w:firstRowLastColumn="0" w:lastRowFirstColumn="0" w:lastRowLastColumn="0"/>
             </w:pPr>
+            <w:r>
+              <w:t>Clicar em “Bem Vindo”</w:t>
+            </w:r>
+          </w:p>
+          <w:p>
+            <w:pPr>
+              <w:pStyle w:val="ListParagraph"/>
+              <w:numPr>
+                <w:ilvl w:val="0"/>
+                <w:numId w:val="35"/>
+              </w:numPr>
+              <w:spacing w:line="360" w:lineRule="auto"/>
+              <w:cnfStyle w:val="000000100000" w:firstRow="0" w:lastRow="0" w:firstColumn="0" w:lastColumn="0" w:oddVBand="0" w:evenVBand="0" w:oddHBand="1" w:evenHBand="0" w:firstRowFirstColumn="0" w:firstRowLastColumn="0" w:lastRowFirstColumn="0" w:lastRowLastColumn="0"/>
+            </w:pPr>
+            <w:r>
+              <w:t>Clicar em ver Perfil</w:t>
+            </w:r>
           </w:p>
         </w:tc>
         <w:tc>
@@ -7650,6 +7645,67 @@
               </w:rPr>
             </w:pPr>
           </w:p>
+          <w:p>
+            <w:pPr>
+              <w:cnfStyle w:val="000000100000" w:firstRow="0" w:lastRow="0" w:firstColumn="0" w:lastColumn="0" w:oddVBand="0" w:evenVBand="0" w:oddHBand="1" w:evenHBand="0" w:firstRowFirstColumn="0" w:firstRowLastColumn="0" w:lastRowFirstColumn="0" w:lastRowLastColumn="0"/>
+            </w:pPr>
+          </w:p>
+          <w:p>
+            <w:pPr>
+              <w:cnfStyle w:val="000000100000" w:firstRow="0" w:lastRow="0" w:firstColumn="0" w:lastColumn="0" w:oddVBand="0" w:evenVBand="0" w:oddHBand="1" w:evenHBand="0" w:firstRowFirstColumn="0" w:firstRowLastColumn="0" w:lastRowFirstColumn="0" w:lastRowLastColumn="0"/>
+            </w:pPr>
+          </w:p>
+          <w:p>
+            <w:pPr>
+              <w:cnfStyle w:val="000000100000" w:firstRow="0" w:lastRow="0" w:firstColumn="0" w:lastColumn="0" w:oddVBand="0" w:evenVBand="0" w:oddHBand="1" w:evenHBand="0" w:firstRowFirstColumn="0" w:firstRowLastColumn="0" w:lastRowFirstColumn="0" w:lastRowLastColumn="0"/>
+            </w:pPr>
+          </w:p>
+          <w:p>
+            <w:pPr>
+              <w:cnfStyle w:val="000000100000" w:firstRow="0" w:lastRow="0" w:firstColumn="0" w:lastColumn="0" w:oddVBand="0" w:evenVBand="0" w:oddHBand="1" w:evenHBand="0" w:firstRowFirstColumn="0" w:firstRowLastColumn="0" w:lastRowFirstColumn="0" w:lastRowLastColumn="0"/>
+              <w:rPr>
+                <w:color w:val="000000"/>
+              </w:rPr>
+            </w:pPr>
+          </w:p>
+          <w:p>
+            <w:pPr>
+              <w:cnfStyle w:val="000000100000" w:firstRow="0" w:lastRow="0" w:firstColumn="0" w:lastColumn="0" w:oddVBand="0" w:evenVBand="0" w:oddHBand="1" w:evenHBand="0" w:firstRowFirstColumn="0" w:firstRowLastColumn="0" w:lastRowFirstColumn="0" w:lastRowLastColumn="0"/>
+            </w:pPr>
+          </w:p>
+          <w:p>
+            <w:pPr>
+              <w:cnfStyle w:val="000000100000" w:firstRow="0" w:lastRow="0" w:firstColumn="0" w:lastColumn="0" w:oddVBand="0" w:evenVBand="0" w:oddHBand="1" w:evenHBand="0" w:firstRowFirstColumn="0" w:firstRowLastColumn="0" w:lastRowFirstColumn="0" w:lastRowLastColumn="0"/>
+              <w:rPr>
+                <w:color w:val="000000"/>
+              </w:rPr>
+            </w:pPr>
+          </w:p>
+          <w:p>
+            <w:pPr>
+              <w:cnfStyle w:val="000000100000" w:firstRow="0" w:lastRow="0" w:firstColumn="0" w:lastColumn="0" w:oddVBand="0" w:evenVBand="0" w:oddHBand="1" w:evenHBand="0" w:firstRowFirstColumn="0" w:firstRowLastColumn="0" w:lastRowFirstColumn="0" w:lastRowLastColumn="0"/>
+              <w:rPr>
+                <w:color w:val="000000"/>
+              </w:rPr>
+            </w:pPr>
+          </w:p>
+          <w:p>
+            <w:pPr>
+              <w:cnfStyle w:val="000000100000" w:firstRow="0" w:lastRow="0" w:firstColumn="0" w:lastColumn="0" w:oddVBand="0" w:evenVBand="0" w:oddHBand="1" w:evenHBand="0" w:firstRowFirstColumn="0" w:firstRowLastColumn="0" w:lastRowFirstColumn="0" w:lastRowLastColumn="0"/>
+              <w:rPr>
+                <w:color w:val="000000"/>
+              </w:rPr>
+            </w:pPr>
+          </w:p>
+          <w:p>
+            <w:pPr>
+              <w:jc w:val="center"/>
+              <w:cnfStyle w:val="000000100000" w:firstRow="0" w:lastRow="0" w:firstColumn="0" w:lastColumn="0" w:oddVBand="0" w:evenVBand="0" w:oddHBand="1" w:evenHBand="0" w:firstRowFirstColumn="0" w:firstRowLastColumn="0" w:lastRowFirstColumn="0" w:lastRowLastColumn="0"/>
+            </w:pPr>
+            <w:r>
+              <w:t>N/A</w:t>
+            </w:r>
+          </w:p>
         </w:tc>
         <w:tc>
           <w:tcPr>
@@ -7662,6 +7718,1373 @@
               <w:jc w:val="center"/>
               <w:cnfStyle w:val="000000100000" w:firstRow="0" w:lastRow="0" w:firstColumn="0" w:lastColumn="0" w:oddVBand="0" w:evenVBand="0" w:oddHBand="1" w:evenHBand="0" w:firstRowFirstColumn="0" w:firstRowLastColumn="0" w:lastRowFirstColumn="0" w:lastRowLastColumn="0"/>
             </w:pPr>
+            <w:r>
+              <w:t>Após clicar em “Ver Perfil”, o Nutricionista poderá ver os seus planos de Nutrição e os Clientes associados as mesmas</w:t>
+            </w:r>
+          </w:p>
+        </w:tc>
+      </w:tr>
+      <w:tr>
+        <w:tc>
+          <w:tcPr>
+            <w:cnfStyle w:val="001000000000" w:firstRow="0" w:lastRow="0" w:firstColumn="1" w:lastColumn="0" w:oddVBand="0" w:evenVBand="0" w:oddHBand="0" w:evenHBand="0" w:firstRowFirstColumn="0" w:firstRowLastColumn="0" w:lastRowFirstColumn="0" w:lastRowLastColumn="0"/>
+            <w:tcW w:w="1413" w:type="dxa"/>
+            <w:vAlign w:val="center"/>
+          </w:tcPr>
+          <w:p>
+            <w:pPr>
+              <w:spacing w:line="360" w:lineRule="auto"/>
+              <w:jc w:val="center"/>
+            </w:pPr>
+            <w:r>
+              <w:t>Ver Perfil</w:t>
+            </w:r>
+          </w:p>
+        </w:tc>
+        <w:tc>
+          <w:tcPr>
+            <w:tcW w:w="1417" w:type="dxa"/>
+            <w:vAlign w:val="center"/>
+          </w:tcPr>
+          <w:p>
+            <w:pPr>
+              <w:spacing w:line="360" w:lineRule="auto"/>
+              <w:jc w:val="center"/>
+              <w:cnfStyle w:val="000000000000" w:firstRow="0" w:lastRow="0" w:firstColumn="0" w:lastColumn="0" w:oddVBand="0" w:evenVBand="0" w:oddHBand="0" w:evenHBand="0" w:firstRowFirstColumn="0" w:firstRowLastColumn="0" w:lastRowFirstColumn="0" w:lastRowLastColumn="0"/>
+            </w:pPr>
+            <w:r>
+              <w:t>Treinador Pessoal (funcionário)</w:t>
+            </w:r>
+          </w:p>
+        </w:tc>
+        <w:tc>
+          <w:tcPr>
+            <w:tcW w:w="1276" w:type="dxa"/>
+            <w:vAlign w:val="center"/>
+          </w:tcPr>
+          <w:p>
+            <w:pPr>
+              <w:spacing w:line="360" w:lineRule="auto"/>
+              <w:jc w:val="center"/>
+              <w:cnfStyle w:val="000000000000" w:firstRow="0" w:lastRow="0" w:firstColumn="0" w:lastColumn="0" w:oddVBand="0" w:evenVBand="0" w:oddHBand="0" w:evenHBand="0" w:firstRowFirstColumn="0" w:firstRowLastColumn="0" w:lastRowFirstColumn="0" w:lastRowLastColumn="0"/>
+            </w:pPr>
+            <w:r>
+              <w:t xml:space="preserve">Para o </w:t>
+            </w:r>
+            <w:r>
+              <w:t>Treinador Pessoal</w:t>
+            </w:r>
+            <w:r>
+              <w:t xml:space="preserve"> ver o seu perfil terá que clicar na aba de “Bem Vindo” e de seguida clicar em “Ver Perfil”</w:t>
+            </w:r>
+          </w:p>
+        </w:tc>
+        <w:tc>
+          <w:tcPr>
+            <w:tcW w:w="1985" w:type="dxa"/>
+            <w:vAlign w:val="center"/>
+          </w:tcPr>
+          <w:p>
+            <w:pPr>
+              <w:pStyle w:val="ListParagraph"/>
+              <w:numPr>
+                <w:ilvl w:val="0"/>
+                <w:numId w:val="35"/>
+              </w:numPr>
+              <w:spacing w:line="360" w:lineRule="auto"/>
+              <w:cnfStyle w:val="000000000000" w:firstRow="0" w:lastRow="0" w:firstColumn="0" w:lastColumn="0" w:oddVBand="0" w:evenVBand="0" w:oddHBand="0" w:evenHBand="0" w:firstRowFirstColumn="0" w:firstRowLastColumn="0" w:lastRowFirstColumn="0" w:lastRowLastColumn="0"/>
+            </w:pPr>
+            <w:r>
+              <w:t>Clicar em “Bem Vindo”</w:t>
+            </w:r>
+          </w:p>
+          <w:p>
+            <w:pPr>
+              <w:pStyle w:val="ListParagraph"/>
+              <w:numPr>
+                <w:ilvl w:val="0"/>
+                <w:numId w:val="35"/>
+              </w:numPr>
+              <w:spacing w:line="360" w:lineRule="auto"/>
+              <w:cnfStyle w:val="000000000000" w:firstRow="0" w:lastRow="0" w:firstColumn="0" w:lastColumn="0" w:oddVBand="0" w:evenVBand="0" w:oddHBand="0" w:evenHBand="0" w:firstRowFirstColumn="0" w:firstRowLastColumn="0" w:lastRowFirstColumn="0" w:lastRowLastColumn="0"/>
+            </w:pPr>
+            <w:r>
+              <w:t>Clicar em ver Perfil</w:t>
+            </w:r>
+          </w:p>
+        </w:tc>
+        <w:tc>
+          <w:tcPr>
+            <w:tcW w:w="1559" w:type="dxa"/>
+          </w:tcPr>
+          <w:p>
+            <w:pPr>
+              <w:spacing w:line="360" w:lineRule="auto"/>
+              <w:jc w:val="center"/>
+              <w:cnfStyle w:val="000000000000" w:firstRow="0" w:lastRow="0" w:firstColumn="0" w:lastColumn="0" w:oddVBand="0" w:evenVBand="0" w:oddHBand="0" w:evenHBand="0" w:firstRowFirstColumn="0" w:firstRowLastColumn="0" w:lastRowFirstColumn="0" w:lastRowLastColumn="0"/>
+              <w:rPr>
+                <w:color w:val="000000"/>
+              </w:rPr>
+            </w:pPr>
+          </w:p>
+          <w:p>
+            <w:pPr>
+              <w:cnfStyle w:val="000000000000" w:firstRow="0" w:lastRow="0" w:firstColumn="0" w:lastColumn="0" w:oddVBand="0" w:evenVBand="0" w:oddHBand="0" w:evenHBand="0" w:firstRowFirstColumn="0" w:firstRowLastColumn="0" w:lastRowFirstColumn="0" w:lastRowLastColumn="0"/>
+            </w:pPr>
+          </w:p>
+          <w:p>
+            <w:pPr>
+              <w:cnfStyle w:val="000000000000" w:firstRow="0" w:lastRow="0" w:firstColumn="0" w:lastColumn="0" w:oddVBand="0" w:evenVBand="0" w:oddHBand="0" w:evenHBand="0" w:firstRowFirstColumn="0" w:firstRowLastColumn="0" w:lastRowFirstColumn="0" w:lastRowLastColumn="0"/>
+            </w:pPr>
+          </w:p>
+          <w:p>
+            <w:pPr>
+              <w:cnfStyle w:val="000000000000" w:firstRow="0" w:lastRow="0" w:firstColumn="0" w:lastColumn="0" w:oddVBand="0" w:evenVBand="0" w:oddHBand="0" w:evenHBand="0" w:firstRowFirstColumn="0" w:firstRowLastColumn="0" w:lastRowFirstColumn="0" w:lastRowLastColumn="0"/>
+            </w:pPr>
+          </w:p>
+          <w:p>
+            <w:pPr>
+              <w:cnfStyle w:val="000000000000" w:firstRow="0" w:lastRow="0" w:firstColumn="0" w:lastColumn="0" w:oddVBand="0" w:evenVBand="0" w:oddHBand="0" w:evenHBand="0" w:firstRowFirstColumn="0" w:firstRowLastColumn="0" w:lastRowFirstColumn="0" w:lastRowLastColumn="0"/>
+              <w:rPr>
+                <w:color w:val="000000"/>
+              </w:rPr>
+            </w:pPr>
+          </w:p>
+          <w:p>
+            <w:pPr>
+              <w:cnfStyle w:val="000000000000" w:firstRow="0" w:lastRow="0" w:firstColumn="0" w:lastColumn="0" w:oddVBand="0" w:evenVBand="0" w:oddHBand="0" w:evenHBand="0" w:firstRowFirstColumn="0" w:firstRowLastColumn="0" w:lastRowFirstColumn="0" w:lastRowLastColumn="0"/>
+            </w:pPr>
+          </w:p>
+          <w:p>
+            <w:pPr>
+              <w:cnfStyle w:val="000000000000" w:firstRow="0" w:lastRow="0" w:firstColumn="0" w:lastColumn="0" w:oddVBand="0" w:evenVBand="0" w:oddHBand="0" w:evenHBand="0" w:firstRowFirstColumn="0" w:firstRowLastColumn="0" w:lastRowFirstColumn="0" w:lastRowLastColumn="0"/>
+              <w:rPr>
+                <w:color w:val="000000"/>
+              </w:rPr>
+            </w:pPr>
+          </w:p>
+          <w:p>
+            <w:pPr>
+              <w:cnfStyle w:val="000000000000" w:firstRow="0" w:lastRow="0" w:firstColumn="0" w:lastColumn="0" w:oddVBand="0" w:evenVBand="0" w:oddHBand="0" w:evenHBand="0" w:firstRowFirstColumn="0" w:firstRowLastColumn="0" w:lastRowFirstColumn="0" w:lastRowLastColumn="0"/>
+              <w:rPr>
+                <w:color w:val="000000"/>
+              </w:rPr>
+            </w:pPr>
+          </w:p>
+          <w:p>
+            <w:pPr>
+              <w:cnfStyle w:val="000000000000" w:firstRow="0" w:lastRow="0" w:firstColumn="0" w:lastColumn="0" w:oddVBand="0" w:evenVBand="0" w:oddHBand="0" w:evenHBand="0" w:firstRowFirstColumn="0" w:firstRowLastColumn="0" w:lastRowFirstColumn="0" w:lastRowLastColumn="0"/>
+              <w:rPr>
+                <w:color w:val="000000"/>
+              </w:rPr>
+            </w:pPr>
+          </w:p>
+          <w:p>
+            <w:pPr>
+              <w:jc w:val="center"/>
+              <w:cnfStyle w:val="000000000000" w:firstRow="0" w:lastRow="0" w:firstColumn="0" w:lastColumn="0" w:oddVBand="0" w:evenVBand="0" w:oddHBand="0" w:evenHBand="0" w:firstRowFirstColumn="0" w:firstRowLastColumn="0" w:lastRowFirstColumn="0" w:lastRowLastColumn="0"/>
+            </w:pPr>
+            <w:r>
+              <w:t>N/A</w:t>
+            </w:r>
+          </w:p>
+        </w:tc>
+        <w:tc>
+          <w:tcPr>
+            <w:tcW w:w="1276" w:type="dxa"/>
+            <w:vAlign w:val="center"/>
+          </w:tcPr>
+          <w:p>
+            <w:pPr>
+              <w:spacing w:line="360" w:lineRule="auto"/>
+              <w:jc w:val="center"/>
+              <w:cnfStyle w:val="000000000000" w:firstRow="0" w:lastRow="0" w:firstColumn="0" w:lastColumn="0" w:oddVBand="0" w:evenVBand="0" w:oddHBand="0" w:evenHBand="0" w:firstRowFirstColumn="0" w:firstRowLastColumn="0" w:lastRowFirstColumn="0" w:lastRowLastColumn="0"/>
+            </w:pPr>
+            <w:r>
+              <w:t>Após clicar em “Ver Perfil”, o Treinador Pessoal poderá ver os seus planos de Treino e os Clientes associados as mesmas</w:t>
+            </w:r>
+          </w:p>
+        </w:tc>
+      </w:tr>
+      <w:tr>
+        <w:trPr>
+          <w:cnfStyle w:val="000000100000" w:firstRow="0" w:lastRow="0" w:firstColumn="0" w:lastColumn="0" w:oddVBand="0" w:evenVBand="0" w:oddHBand="1" w:evenHBand="0" w:firstRowFirstColumn="0" w:firstRowLastColumn="0" w:lastRowFirstColumn="0" w:lastRowLastColumn="0"/>
+        </w:trPr>
+        <w:tc>
+          <w:tcPr>
+            <w:cnfStyle w:val="001000000000" w:firstRow="0" w:lastRow="0" w:firstColumn="1" w:lastColumn="0" w:oddVBand="0" w:evenVBand="0" w:oddHBand="0" w:evenHBand="0" w:firstRowFirstColumn="0" w:firstRowLastColumn="0" w:lastRowFirstColumn="0" w:lastRowLastColumn="0"/>
+            <w:tcW w:w="1413" w:type="dxa"/>
+            <w:vAlign w:val="center"/>
+          </w:tcPr>
+          <w:p>
+            <w:pPr>
+              <w:spacing w:line="360" w:lineRule="auto"/>
+              <w:jc w:val="center"/>
+            </w:pPr>
+            <w:r>
+              <w:t>Ver Perfil</w:t>
+            </w:r>
+          </w:p>
+        </w:tc>
+        <w:tc>
+          <w:tcPr>
+            <w:tcW w:w="1417" w:type="dxa"/>
+            <w:vAlign w:val="center"/>
+          </w:tcPr>
+          <w:p>
+            <w:pPr>
+              <w:spacing w:line="360" w:lineRule="auto"/>
+              <w:jc w:val="center"/>
+              <w:cnfStyle w:val="000000100000" w:firstRow="0" w:lastRow="0" w:firstColumn="0" w:lastColumn="0" w:oddVBand="0" w:evenVBand="0" w:oddHBand="1" w:evenHBand="0" w:firstRowFirstColumn="0" w:firstRowLastColumn="0" w:lastRowFirstColumn="0" w:lastRowLastColumn="0"/>
+            </w:pPr>
+            <w:r>
+              <w:t>Utilizador</w:t>
+            </w:r>
+          </w:p>
+        </w:tc>
+        <w:tc>
+          <w:tcPr>
+            <w:tcW w:w="1276" w:type="dxa"/>
+            <w:vAlign w:val="center"/>
+          </w:tcPr>
+          <w:p>
+            <w:pPr>
+              <w:spacing w:line="360" w:lineRule="auto"/>
+              <w:jc w:val="center"/>
+              <w:cnfStyle w:val="000000100000" w:firstRow="0" w:lastRow="0" w:firstColumn="0" w:lastColumn="0" w:oddVBand="0" w:evenVBand="0" w:oddHBand="1" w:evenHBand="0" w:firstRowFirstColumn="0" w:firstRowLastColumn="0" w:lastRowFirstColumn="0" w:lastRowLastColumn="0"/>
+            </w:pPr>
+            <w:r>
+              <w:t xml:space="preserve">Para o </w:t>
+            </w:r>
+            <w:r>
+              <w:t>Cliente</w:t>
+            </w:r>
+            <w:r>
+              <w:t xml:space="preserve"> ver o seu perfil terá que clicar na aba de “Bem </w:t>
+            </w:r>
+            <w:r>
+              <w:lastRenderedPageBreak/>
+              <w:t>Vindo” e de seguida clicar em “Ver Perfil”</w:t>
+            </w:r>
+          </w:p>
+        </w:tc>
+        <w:tc>
+          <w:tcPr>
+            <w:tcW w:w="1985" w:type="dxa"/>
+            <w:vAlign w:val="center"/>
+          </w:tcPr>
+          <w:p>
+            <w:pPr>
+              <w:pStyle w:val="ListParagraph"/>
+              <w:numPr>
+                <w:ilvl w:val="0"/>
+                <w:numId w:val="35"/>
+              </w:numPr>
+              <w:spacing w:line="360" w:lineRule="auto"/>
+              <w:cnfStyle w:val="000000100000" w:firstRow="0" w:lastRow="0" w:firstColumn="0" w:lastColumn="0" w:oddVBand="0" w:evenVBand="0" w:oddHBand="1" w:evenHBand="0" w:firstRowFirstColumn="0" w:firstRowLastColumn="0" w:lastRowFirstColumn="0" w:lastRowLastColumn="0"/>
+            </w:pPr>
+            <w:r>
+              <w:lastRenderedPageBreak/>
+              <w:t>Clicar em “Bem Vindo”</w:t>
+            </w:r>
+          </w:p>
+          <w:p>
+            <w:pPr>
+              <w:pStyle w:val="ListParagraph"/>
+              <w:numPr>
+                <w:ilvl w:val="0"/>
+                <w:numId w:val="35"/>
+              </w:numPr>
+              <w:spacing w:line="360" w:lineRule="auto"/>
+              <w:cnfStyle w:val="000000100000" w:firstRow="0" w:lastRow="0" w:firstColumn="0" w:lastColumn="0" w:oddVBand="0" w:evenVBand="0" w:oddHBand="1" w:evenHBand="0" w:firstRowFirstColumn="0" w:firstRowLastColumn="0" w:lastRowFirstColumn="0" w:lastRowLastColumn="0"/>
+            </w:pPr>
+            <w:r>
+              <w:t>Clicar em ver Perfil</w:t>
+            </w:r>
+          </w:p>
+        </w:tc>
+        <w:tc>
+          <w:tcPr>
+            <w:tcW w:w="1559" w:type="dxa"/>
+          </w:tcPr>
+          <w:p>
+            <w:pPr>
+              <w:spacing w:line="360" w:lineRule="auto"/>
+              <w:jc w:val="center"/>
+              <w:cnfStyle w:val="000000100000" w:firstRow="0" w:lastRow="0" w:firstColumn="0" w:lastColumn="0" w:oddVBand="0" w:evenVBand="0" w:oddHBand="1" w:evenHBand="0" w:firstRowFirstColumn="0" w:firstRowLastColumn="0" w:lastRowFirstColumn="0" w:lastRowLastColumn="0"/>
+              <w:rPr>
+                <w:color w:val="000000"/>
+              </w:rPr>
+            </w:pPr>
+          </w:p>
+          <w:p>
+            <w:pPr>
+              <w:cnfStyle w:val="000000100000" w:firstRow="0" w:lastRow="0" w:firstColumn="0" w:lastColumn="0" w:oddVBand="0" w:evenVBand="0" w:oddHBand="1" w:evenHBand="0" w:firstRowFirstColumn="0" w:firstRowLastColumn="0" w:lastRowFirstColumn="0" w:lastRowLastColumn="0"/>
+            </w:pPr>
+          </w:p>
+          <w:p>
+            <w:pPr>
+              <w:cnfStyle w:val="000000100000" w:firstRow="0" w:lastRow="0" w:firstColumn="0" w:lastColumn="0" w:oddVBand="0" w:evenVBand="0" w:oddHBand="1" w:evenHBand="0" w:firstRowFirstColumn="0" w:firstRowLastColumn="0" w:lastRowFirstColumn="0" w:lastRowLastColumn="0"/>
+              <w:rPr>
+                <w:color w:val="000000"/>
+              </w:rPr>
+            </w:pPr>
+          </w:p>
+          <w:p>
+            <w:pPr>
+              <w:cnfStyle w:val="000000100000" w:firstRow="0" w:lastRow="0" w:firstColumn="0" w:lastColumn="0" w:oddVBand="0" w:evenVBand="0" w:oddHBand="1" w:evenHBand="0" w:firstRowFirstColumn="0" w:firstRowLastColumn="0" w:lastRowFirstColumn="0" w:lastRowLastColumn="0"/>
+              <w:rPr>
+                <w:color w:val="000000"/>
+              </w:rPr>
+            </w:pPr>
+          </w:p>
+          <w:p>
+            <w:pPr>
+              <w:cnfStyle w:val="000000100000" w:firstRow="0" w:lastRow="0" w:firstColumn="0" w:lastColumn="0" w:oddVBand="0" w:evenVBand="0" w:oddHBand="1" w:evenHBand="0" w:firstRowFirstColumn="0" w:firstRowLastColumn="0" w:lastRowFirstColumn="0" w:lastRowLastColumn="0"/>
+              <w:rPr>
+                <w:color w:val="000000"/>
+              </w:rPr>
+            </w:pPr>
+          </w:p>
+          <w:p>
+            <w:pPr>
+              <w:jc w:val="center"/>
+              <w:cnfStyle w:val="000000100000" w:firstRow="0" w:lastRow="0" w:firstColumn="0" w:lastColumn="0" w:oddVBand="0" w:evenVBand="0" w:oddHBand="1" w:evenHBand="0" w:firstRowFirstColumn="0" w:firstRowLastColumn="0" w:lastRowFirstColumn="0" w:lastRowLastColumn="0"/>
+            </w:pPr>
+            <w:r>
+              <w:t>N/A</w:t>
+            </w:r>
+          </w:p>
+        </w:tc>
+        <w:tc>
+          <w:tcPr>
+            <w:tcW w:w="1276" w:type="dxa"/>
+            <w:vAlign w:val="center"/>
+          </w:tcPr>
+          <w:p>
+            <w:pPr>
+              <w:spacing w:line="360" w:lineRule="auto"/>
+              <w:jc w:val="center"/>
+              <w:cnfStyle w:val="000000100000" w:firstRow="0" w:lastRow="0" w:firstColumn="0" w:lastColumn="0" w:oddVBand="0" w:evenVBand="0" w:oddHBand="1" w:evenHBand="0" w:firstRowFirstColumn="0" w:firstRowLastColumn="0" w:lastRowFirstColumn="0" w:lastRowLastColumn="0"/>
+            </w:pPr>
+            <w:r>
+              <w:t xml:space="preserve">Após clicar em “Ver Perfil”, o Utilizador poderá ver o seu </w:t>
+            </w:r>
+            <w:r>
+              <w:lastRenderedPageBreak/>
+              <w:t xml:space="preserve">Treinador Pessoal e o seu Nutricionista. Caso não tenha nenhum deles, também conseguirá pedir ao Administrador para associar um ao outro. Também irá conseguir atualizar a Inscrição </w:t>
+            </w:r>
+          </w:p>
+        </w:tc>
+      </w:tr>
+      <w:tr>
+        <w:tc>
+          <w:tcPr>
+            <w:cnfStyle w:val="001000000000" w:firstRow="0" w:lastRow="0" w:firstColumn="1" w:lastColumn="0" w:oddVBand="0" w:evenVBand="0" w:oddHBand="0" w:evenHBand="0" w:firstRowFirstColumn="0" w:firstRowLastColumn="0" w:lastRowFirstColumn="0" w:lastRowLastColumn="0"/>
+            <w:tcW w:w="1413" w:type="dxa"/>
+            <w:vAlign w:val="center"/>
+          </w:tcPr>
+          <w:p>
+            <w:pPr>
+              <w:spacing w:line="360" w:lineRule="auto"/>
+              <w:jc w:val="center"/>
+            </w:pPr>
+            <w:r>
+              <w:lastRenderedPageBreak/>
+              <w:t>Criar Aula</w:t>
+            </w:r>
+          </w:p>
+        </w:tc>
+        <w:tc>
+          <w:tcPr>
+            <w:tcW w:w="1417" w:type="dxa"/>
+            <w:vAlign w:val="center"/>
+          </w:tcPr>
+          <w:p>
+            <w:pPr>
+              <w:spacing w:line="360" w:lineRule="auto"/>
+              <w:jc w:val="center"/>
+              <w:cnfStyle w:val="000000000000" w:firstRow="0" w:lastRow="0" w:firstColumn="0" w:lastColumn="0" w:oddVBand="0" w:evenVBand="0" w:oddHBand="0" w:evenHBand="0" w:firstRowFirstColumn="0" w:firstRowLastColumn="0" w:lastRowFirstColumn="0" w:lastRowLastColumn="0"/>
+            </w:pPr>
+            <w:r>
+              <w:t>Funcionário</w:t>
+            </w:r>
+          </w:p>
+        </w:tc>
+        <w:tc>
+          <w:tcPr>
+            <w:tcW w:w="1276" w:type="dxa"/>
+            <w:vAlign w:val="center"/>
+          </w:tcPr>
+          <w:p>
+            <w:pPr>
+              <w:spacing w:line="360" w:lineRule="auto"/>
+              <w:jc w:val="center"/>
+              <w:cnfStyle w:val="000000000000" w:firstRow="0" w:lastRow="0" w:firstColumn="0" w:lastColumn="0" w:oddVBand="0" w:evenVBand="0" w:oddHBand="0" w:evenHBand="0" w:firstRowFirstColumn="0" w:firstRowLastColumn="0" w:lastRowFirstColumn="0" w:lastRowLastColumn="0"/>
+            </w:pPr>
+            <w:r>
+              <w:t>Para o funcionário criar uma aula terá que clicar na aba de “Horários”, clicar no dia que quer criar</w:t>
+            </w:r>
+            <w:r>
+              <w:t xml:space="preserve"> a aula e </w:t>
+            </w:r>
+            <w:r>
+              <w:lastRenderedPageBreak/>
+              <w:t>preencher os campos</w:t>
+            </w:r>
+          </w:p>
+        </w:tc>
+        <w:tc>
+          <w:tcPr>
+            <w:tcW w:w="1985" w:type="dxa"/>
+            <w:vAlign w:val="center"/>
+          </w:tcPr>
+          <w:p>
+            <w:pPr>
+              <w:pStyle w:val="ListParagraph"/>
+              <w:numPr>
+                <w:ilvl w:val="0"/>
+                <w:numId w:val="35"/>
+              </w:numPr>
+              <w:spacing w:line="360" w:lineRule="auto"/>
+              <w:cnfStyle w:val="000000000000" w:firstRow="0" w:lastRow="0" w:firstColumn="0" w:lastColumn="0" w:oddVBand="0" w:evenVBand="0" w:oddHBand="0" w:evenHBand="0" w:firstRowFirstColumn="0" w:firstRowLastColumn="0" w:lastRowFirstColumn="0" w:lastRowLastColumn="0"/>
+            </w:pPr>
+            <w:r>
+              <w:lastRenderedPageBreak/>
+              <w:t>Clicar em “Horários”</w:t>
+            </w:r>
+          </w:p>
+          <w:p>
+            <w:pPr>
+              <w:pStyle w:val="ListParagraph"/>
+              <w:numPr>
+                <w:ilvl w:val="0"/>
+                <w:numId w:val="35"/>
+              </w:numPr>
+              <w:spacing w:line="360" w:lineRule="auto"/>
+              <w:cnfStyle w:val="000000000000" w:firstRow="0" w:lastRow="0" w:firstColumn="0" w:lastColumn="0" w:oddVBand="0" w:evenVBand="0" w:oddHBand="0" w:evenHBand="0" w:firstRowFirstColumn="0" w:firstRowLastColumn="0" w:lastRowFirstColumn="0" w:lastRowLastColumn="0"/>
+            </w:pPr>
+            <w:r>
+              <w:t>Clicar no dia que quer criar a aula</w:t>
+            </w:r>
+          </w:p>
+          <w:p>
+            <w:pPr>
+              <w:pStyle w:val="ListParagraph"/>
+              <w:numPr>
+                <w:ilvl w:val="0"/>
+                <w:numId w:val="35"/>
+              </w:numPr>
+              <w:spacing w:line="360" w:lineRule="auto"/>
+              <w:cnfStyle w:val="000000000000" w:firstRow="0" w:lastRow="0" w:firstColumn="0" w:lastColumn="0" w:oddVBand="0" w:evenVBand="0" w:oddHBand="0" w:evenHBand="0" w:firstRowFirstColumn="0" w:firstRowLastColumn="0" w:lastRowFirstColumn="0" w:lastRowLastColumn="0"/>
+            </w:pPr>
+            <w:r>
+              <w:t>Preencher os campos e gravar</w:t>
+            </w:r>
+          </w:p>
+        </w:tc>
+        <w:tc>
+          <w:tcPr>
+            <w:tcW w:w="1559" w:type="dxa"/>
+          </w:tcPr>
+          <w:p>
+            <w:pPr>
+              <w:spacing w:line="360" w:lineRule="auto"/>
+              <w:jc w:val="center"/>
+              <w:cnfStyle w:val="000000000000" w:firstRow="0" w:lastRow="0" w:firstColumn="0" w:lastColumn="0" w:oddVBand="0" w:evenVBand="0" w:oddHBand="0" w:evenHBand="0" w:firstRowFirstColumn="0" w:firstRowLastColumn="0" w:lastRowFirstColumn="0" w:lastRowLastColumn="0"/>
+              <w:rPr>
+                <w:color w:val="000000"/>
+              </w:rPr>
+            </w:pPr>
+          </w:p>
+          <w:p>
+            <w:pPr>
+              <w:cnfStyle w:val="000000000000" w:firstRow="0" w:lastRow="0" w:firstColumn="0" w:lastColumn="0" w:oddVBand="0" w:evenVBand="0" w:oddHBand="0" w:evenHBand="0" w:firstRowFirstColumn="0" w:firstRowLastColumn="0" w:lastRowFirstColumn="0" w:lastRowLastColumn="0"/>
+            </w:pPr>
+          </w:p>
+          <w:p>
+            <w:pPr>
+              <w:cnfStyle w:val="000000000000" w:firstRow="0" w:lastRow="0" w:firstColumn="0" w:lastColumn="0" w:oddVBand="0" w:evenVBand="0" w:oddHBand="0" w:evenHBand="0" w:firstRowFirstColumn="0" w:firstRowLastColumn="0" w:lastRowFirstColumn="0" w:lastRowLastColumn="0"/>
+            </w:pPr>
+          </w:p>
+          <w:p>
+            <w:pPr>
+              <w:cnfStyle w:val="000000000000" w:firstRow="0" w:lastRow="0" w:firstColumn="0" w:lastColumn="0" w:oddVBand="0" w:evenVBand="0" w:oddHBand="0" w:evenHBand="0" w:firstRowFirstColumn="0" w:firstRowLastColumn="0" w:lastRowFirstColumn="0" w:lastRowLastColumn="0"/>
+              <w:rPr>
+                <w:color w:val="000000"/>
+              </w:rPr>
+            </w:pPr>
+          </w:p>
+          <w:p>
+            <w:pPr>
+              <w:cnfStyle w:val="000000000000" w:firstRow="0" w:lastRow="0" w:firstColumn="0" w:lastColumn="0" w:oddVBand="0" w:evenVBand="0" w:oddHBand="0" w:evenHBand="0" w:firstRowFirstColumn="0" w:firstRowLastColumn="0" w:lastRowFirstColumn="0" w:lastRowLastColumn="0"/>
+            </w:pPr>
+          </w:p>
+          <w:p>
+            <w:pPr>
+              <w:cnfStyle w:val="000000000000" w:firstRow="0" w:lastRow="0" w:firstColumn="0" w:lastColumn="0" w:oddVBand="0" w:evenVBand="0" w:oddHBand="0" w:evenHBand="0" w:firstRowFirstColumn="0" w:firstRowLastColumn="0" w:lastRowFirstColumn="0" w:lastRowLastColumn="0"/>
+              <w:rPr>
+                <w:color w:val="000000"/>
+              </w:rPr>
+            </w:pPr>
+          </w:p>
+          <w:p>
+            <w:pPr>
+              <w:cnfStyle w:val="000000000000" w:firstRow="0" w:lastRow="0" w:firstColumn="0" w:lastColumn="0" w:oddVBand="0" w:evenVBand="0" w:oddHBand="0" w:evenHBand="0" w:firstRowFirstColumn="0" w:firstRowLastColumn="0" w:lastRowFirstColumn="0" w:lastRowLastColumn="0"/>
+              <w:rPr>
+                <w:color w:val="000000"/>
+              </w:rPr>
+            </w:pPr>
+          </w:p>
+          <w:p>
+            <w:pPr>
+              <w:cnfStyle w:val="000000000000" w:firstRow="0" w:lastRow="0" w:firstColumn="0" w:lastColumn="0" w:oddVBand="0" w:evenVBand="0" w:oddHBand="0" w:evenHBand="0" w:firstRowFirstColumn="0" w:firstRowLastColumn="0" w:lastRowFirstColumn="0" w:lastRowLastColumn="0"/>
+              <w:rPr>
+                <w:color w:val="000000"/>
+              </w:rPr>
+            </w:pPr>
+          </w:p>
+          <w:p>
+            <w:pPr>
+              <w:jc w:val="center"/>
+              <w:cnfStyle w:val="000000000000" w:firstRow="0" w:lastRow="0" w:firstColumn="0" w:lastColumn="0" w:oddVBand="0" w:evenVBand="0" w:oddHBand="0" w:evenHBand="0" w:firstRowFirstColumn="0" w:firstRowLastColumn="0" w:lastRowFirstColumn="0" w:lastRowLastColumn="0"/>
+            </w:pPr>
+            <w:r>
+              <w:t>N/A</w:t>
+            </w:r>
+          </w:p>
+        </w:tc>
+        <w:tc>
+          <w:tcPr>
+            <w:tcW w:w="1276" w:type="dxa"/>
+            <w:vAlign w:val="center"/>
+          </w:tcPr>
+          <w:p>
+            <w:pPr>
+              <w:spacing w:line="360" w:lineRule="auto"/>
+              <w:jc w:val="center"/>
+              <w:cnfStyle w:val="000000000000" w:firstRow="0" w:lastRow="0" w:firstColumn="0" w:lastColumn="0" w:oddVBand="0" w:evenVBand="0" w:oddHBand="0" w:evenHBand="0" w:firstRowFirstColumn="0" w:firstRowLastColumn="0" w:lastRowFirstColumn="0" w:lastRowLastColumn="0"/>
+            </w:pPr>
+          </w:p>
+          <w:p>
+            <w:pPr>
+              <w:cnfStyle w:val="000000000000" w:firstRow="0" w:lastRow="0" w:firstColumn="0" w:lastColumn="0" w:oddVBand="0" w:evenVBand="0" w:oddHBand="0" w:evenHBand="0" w:firstRowFirstColumn="0" w:firstRowLastColumn="0" w:lastRowFirstColumn="0" w:lastRowLastColumn="0"/>
+            </w:pPr>
+          </w:p>
+          <w:p>
+            <w:pPr>
+              <w:cnfStyle w:val="000000000000" w:firstRow="0" w:lastRow="0" w:firstColumn="0" w:lastColumn="0" w:oddVBand="0" w:evenVBand="0" w:oddHBand="0" w:evenHBand="0" w:firstRowFirstColumn="0" w:firstRowLastColumn="0" w:lastRowFirstColumn="0" w:lastRowLastColumn="0"/>
+            </w:pPr>
+            <w:r>
+              <w:t>Após criar a aula, os Clientes poderão ver nos horários as aulas para cada dia da semana</w:t>
+            </w:r>
+            <w:r>
+              <w:t>.</w:t>
+            </w:r>
+          </w:p>
+        </w:tc>
+      </w:tr>
+      <w:tr>
+        <w:trPr>
+          <w:cnfStyle w:val="000000100000" w:firstRow="0" w:lastRow="0" w:firstColumn="0" w:lastColumn="0" w:oddVBand="0" w:evenVBand="0" w:oddHBand="1" w:evenHBand="0" w:firstRowFirstColumn="0" w:firstRowLastColumn="0" w:lastRowFirstColumn="0" w:lastRowLastColumn="0"/>
+        </w:trPr>
+        <w:tc>
+          <w:tcPr>
+            <w:cnfStyle w:val="001000000000" w:firstRow="0" w:lastRow="0" w:firstColumn="1" w:lastColumn="0" w:oddVBand="0" w:evenVBand="0" w:oddHBand="0" w:evenHBand="0" w:firstRowFirstColumn="0" w:firstRowLastColumn="0" w:lastRowFirstColumn="0" w:lastRowLastColumn="0"/>
+            <w:tcW w:w="1413" w:type="dxa"/>
+            <w:vAlign w:val="center"/>
+          </w:tcPr>
+          <w:p>
+            <w:pPr>
+              <w:spacing w:line="360" w:lineRule="auto"/>
+              <w:jc w:val="center"/>
+            </w:pPr>
+            <w:r>
+              <w:t>Ver Horário das Aulas</w:t>
+            </w:r>
+          </w:p>
+        </w:tc>
+        <w:tc>
+          <w:tcPr>
+            <w:tcW w:w="1417" w:type="dxa"/>
+            <w:vAlign w:val="center"/>
+          </w:tcPr>
+          <w:p>
+            <w:pPr>
+              <w:spacing w:line="360" w:lineRule="auto"/>
+              <w:jc w:val="center"/>
+              <w:cnfStyle w:val="000000100000" w:firstRow="0" w:lastRow="0" w:firstColumn="0" w:lastColumn="0" w:oddVBand="0" w:evenVBand="0" w:oddHBand="1" w:evenHBand="0" w:firstRowFirstColumn="0" w:firstRowLastColumn="0" w:lastRowFirstColumn="0" w:lastRowLastColumn="0"/>
+            </w:pPr>
+            <w:r>
+              <w:t>Cliente</w:t>
+            </w:r>
+          </w:p>
+        </w:tc>
+        <w:tc>
+          <w:tcPr>
+            <w:tcW w:w="1276" w:type="dxa"/>
+            <w:vAlign w:val="center"/>
+          </w:tcPr>
+          <w:p>
+            <w:pPr>
+              <w:spacing w:line="360" w:lineRule="auto"/>
+              <w:jc w:val="center"/>
+              <w:cnfStyle w:val="000000100000" w:firstRow="0" w:lastRow="0" w:firstColumn="0" w:lastColumn="0" w:oddVBand="0" w:evenVBand="0" w:oddHBand="1" w:evenHBand="0" w:firstRowFirstColumn="0" w:firstRowLastColumn="0" w:lastRowFirstColumn="0" w:lastRowLastColumn="0"/>
+            </w:pPr>
+            <w:r>
+              <w:t xml:space="preserve">Para ver o horário das aulas criadas pelos funcionários, o cliente terá </w:t>
+            </w:r>
+            <w:r>
+              <w:t>de</w:t>
+            </w:r>
+            <w:r>
+              <w:t xml:space="preserve"> </w:t>
+            </w:r>
+            <w:r>
+              <w:t>clicar na aba de “Horários”</w:t>
+            </w:r>
+          </w:p>
+        </w:tc>
+        <w:tc>
+          <w:tcPr>
+            <w:tcW w:w="1985" w:type="dxa"/>
+            <w:vAlign w:val="center"/>
+          </w:tcPr>
+          <w:p>
+            <w:pPr>
+              <w:pStyle w:val="ListParagraph"/>
+              <w:numPr>
+                <w:ilvl w:val="0"/>
+                <w:numId w:val="35"/>
+              </w:numPr>
+              <w:spacing w:line="360" w:lineRule="auto"/>
+              <w:cnfStyle w:val="000000100000" w:firstRow="0" w:lastRow="0" w:firstColumn="0" w:lastColumn="0" w:oddVBand="0" w:evenVBand="0" w:oddHBand="1" w:evenHBand="0" w:firstRowFirstColumn="0" w:firstRowLastColumn="0" w:lastRowFirstColumn="0" w:lastRowLastColumn="0"/>
+            </w:pPr>
+            <w:r>
+              <w:t>Clicar na aba “Horários”</w:t>
+            </w:r>
+          </w:p>
+        </w:tc>
+        <w:tc>
+          <w:tcPr>
+            <w:tcW w:w="1559" w:type="dxa"/>
+          </w:tcPr>
+          <w:p>
+            <w:pPr>
+              <w:spacing w:line="360" w:lineRule="auto"/>
+              <w:jc w:val="center"/>
+              <w:cnfStyle w:val="000000100000" w:firstRow="0" w:lastRow="0" w:firstColumn="0" w:lastColumn="0" w:oddVBand="0" w:evenVBand="0" w:oddHBand="1" w:evenHBand="0" w:firstRowFirstColumn="0" w:firstRowLastColumn="0" w:lastRowFirstColumn="0" w:lastRowLastColumn="0"/>
+              <w:rPr>
+                <w:color w:val="000000"/>
+              </w:rPr>
+            </w:pPr>
+          </w:p>
+          <w:p>
+            <w:pPr>
+              <w:cnfStyle w:val="000000100000" w:firstRow="0" w:lastRow="0" w:firstColumn="0" w:lastColumn="0" w:oddVBand="0" w:evenVBand="0" w:oddHBand="1" w:evenHBand="0" w:firstRowFirstColumn="0" w:firstRowLastColumn="0" w:lastRowFirstColumn="0" w:lastRowLastColumn="0"/>
+            </w:pPr>
+          </w:p>
+          <w:p>
+            <w:pPr>
+              <w:cnfStyle w:val="000000100000" w:firstRow="0" w:lastRow="0" w:firstColumn="0" w:lastColumn="0" w:oddVBand="0" w:evenVBand="0" w:oddHBand="1" w:evenHBand="0" w:firstRowFirstColumn="0" w:firstRowLastColumn="0" w:lastRowFirstColumn="0" w:lastRowLastColumn="0"/>
+              <w:rPr>
+                <w:color w:val="000000"/>
+              </w:rPr>
+            </w:pPr>
+          </w:p>
+          <w:p>
+            <w:pPr>
+              <w:cnfStyle w:val="000000100000" w:firstRow="0" w:lastRow="0" w:firstColumn="0" w:lastColumn="0" w:oddVBand="0" w:evenVBand="0" w:oddHBand="1" w:evenHBand="0" w:firstRowFirstColumn="0" w:firstRowLastColumn="0" w:lastRowFirstColumn="0" w:lastRowLastColumn="0"/>
+              <w:rPr>
+                <w:color w:val="000000"/>
+              </w:rPr>
+            </w:pPr>
+          </w:p>
+          <w:p>
+            <w:pPr>
+              <w:cnfStyle w:val="000000100000" w:firstRow="0" w:lastRow="0" w:firstColumn="0" w:lastColumn="0" w:oddVBand="0" w:evenVBand="0" w:oddHBand="1" w:evenHBand="0" w:firstRowFirstColumn="0" w:firstRowLastColumn="0" w:lastRowFirstColumn="0" w:lastRowLastColumn="0"/>
+              <w:rPr>
+                <w:color w:val="000000"/>
+              </w:rPr>
+            </w:pPr>
+          </w:p>
+          <w:p>
+            <w:pPr>
+              <w:cnfStyle w:val="000000100000" w:firstRow="0" w:lastRow="0" w:firstColumn="0" w:lastColumn="0" w:oddVBand="0" w:evenVBand="0" w:oddHBand="1" w:evenHBand="0" w:firstRowFirstColumn="0" w:firstRowLastColumn="0" w:lastRowFirstColumn="0" w:lastRowLastColumn="0"/>
+              <w:rPr>
+                <w:color w:val="000000"/>
+              </w:rPr>
+            </w:pPr>
+          </w:p>
+          <w:p>
+            <w:pPr>
+              <w:jc w:val="center"/>
+              <w:cnfStyle w:val="000000100000" w:firstRow="0" w:lastRow="0" w:firstColumn="0" w:lastColumn="0" w:oddVBand="0" w:evenVBand="0" w:oddHBand="1" w:evenHBand="0" w:firstRowFirstColumn="0" w:firstRowLastColumn="0" w:lastRowFirstColumn="0" w:lastRowLastColumn="0"/>
+            </w:pPr>
+            <w:r>
+              <w:t>N/A</w:t>
+            </w:r>
+          </w:p>
+        </w:tc>
+        <w:tc>
+          <w:tcPr>
+            <w:tcW w:w="1276" w:type="dxa"/>
+            <w:vAlign w:val="center"/>
+          </w:tcPr>
+          <w:p>
+            <w:pPr>
+              <w:spacing w:line="360" w:lineRule="auto"/>
+              <w:jc w:val="center"/>
+              <w:cnfStyle w:val="000000100000" w:firstRow="0" w:lastRow="0" w:firstColumn="0" w:lastColumn="0" w:oddVBand="0" w:evenVBand="0" w:oddHBand="1" w:evenHBand="0" w:firstRowFirstColumn="0" w:firstRowLastColumn="0" w:lastRowFirstColumn="0" w:lastRowLastColumn="0"/>
+            </w:pPr>
+            <w:r>
+              <w:t>Após clicar em “Horários” o cliente poderá ver o horário das aulas</w:t>
+            </w:r>
+          </w:p>
+        </w:tc>
+      </w:tr>
+      <w:tr>
+        <w:tc>
+          <w:tcPr>
+            <w:cnfStyle w:val="001000000000" w:firstRow="0" w:lastRow="0" w:firstColumn="1" w:lastColumn="0" w:oddVBand="0" w:evenVBand="0" w:oddHBand="0" w:evenHBand="0" w:firstRowFirstColumn="0" w:firstRowLastColumn="0" w:lastRowFirstColumn="0" w:lastRowLastColumn="0"/>
+            <w:tcW w:w="1413" w:type="dxa"/>
+            <w:vAlign w:val="center"/>
+          </w:tcPr>
+          <w:p>
+            <w:pPr>
+              <w:spacing w:line="360" w:lineRule="auto"/>
+              <w:jc w:val="center"/>
+            </w:pPr>
+            <w:r>
+              <w:t>Registar Funcionário</w:t>
+            </w:r>
+          </w:p>
+        </w:tc>
+        <w:tc>
+          <w:tcPr>
+            <w:tcW w:w="1417" w:type="dxa"/>
+            <w:vAlign w:val="center"/>
+          </w:tcPr>
+          <w:p>
+            <w:pPr>
+              <w:spacing w:line="360" w:lineRule="auto"/>
+              <w:jc w:val="center"/>
+              <w:cnfStyle w:val="000000000000" w:firstRow="0" w:lastRow="0" w:firstColumn="0" w:lastColumn="0" w:oddVBand="0" w:evenVBand="0" w:oddHBand="0" w:evenHBand="0" w:firstRowFirstColumn="0" w:firstRowLastColumn="0" w:lastRowFirstColumn="0" w:lastRowLastColumn="0"/>
+            </w:pPr>
+            <w:r>
+              <w:t>Administrador</w:t>
+            </w:r>
+          </w:p>
+        </w:tc>
+        <w:tc>
+          <w:tcPr>
+            <w:tcW w:w="1276" w:type="dxa"/>
+            <w:vAlign w:val="center"/>
+          </w:tcPr>
+          <w:p>
+            <w:pPr>
+              <w:spacing w:line="360" w:lineRule="auto"/>
+              <w:jc w:val="center"/>
+              <w:cnfStyle w:val="000000000000" w:firstRow="0" w:lastRow="0" w:firstColumn="0" w:lastColumn="0" w:oddVBand="0" w:evenVBand="0" w:oddHBand="0" w:evenHBand="0" w:firstRowFirstColumn="0" w:firstRowLastColumn="0" w:lastRowFirstColumn="0" w:lastRowLastColumn="0"/>
+            </w:pPr>
+          </w:p>
+          <w:p>
+            <w:pPr>
+              <w:spacing w:line="360" w:lineRule="auto"/>
+              <w:jc w:val="center"/>
+              <w:cnfStyle w:val="000000000000" w:firstRow="0" w:lastRow="0" w:firstColumn="0" w:lastColumn="0" w:oddVBand="0" w:evenVBand="0" w:oddHBand="0" w:evenHBand="0" w:firstRowFirstColumn="0" w:firstRowLastColumn="0" w:lastRowFirstColumn="0" w:lastRowLastColumn="0"/>
+            </w:pPr>
+          </w:p>
+          <w:p>
+            <w:pPr>
+              <w:spacing w:line="360" w:lineRule="auto"/>
+              <w:jc w:val="center"/>
+              <w:cnfStyle w:val="000000000000" w:firstRow="0" w:lastRow="0" w:firstColumn="0" w:lastColumn="0" w:oddVBand="0" w:evenVBand="0" w:oddHBand="0" w:evenHBand="0" w:firstRowFirstColumn="0" w:firstRowLastColumn="0" w:lastRowFirstColumn="0" w:lastRowLastColumn="0"/>
+            </w:pPr>
+          </w:p>
+          <w:p>
+            <w:pPr>
+              <w:spacing w:line="360" w:lineRule="auto"/>
+              <w:jc w:val="center"/>
+              <w:cnfStyle w:val="000000000000" w:firstRow="0" w:lastRow="0" w:firstColumn="0" w:lastColumn="0" w:oddVBand="0" w:evenVBand="0" w:oddHBand="0" w:evenHBand="0" w:firstRowFirstColumn="0" w:firstRowLastColumn="0" w:lastRowFirstColumn="0" w:lastRowLastColumn="0"/>
+            </w:pPr>
+          </w:p>
+          <w:p>
+            <w:pPr>
+              <w:spacing w:line="360" w:lineRule="auto"/>
+              <w:jc w:val="center"/>
+              <w:cnfStyle w:val="000000000000" w:firstRow="0" w:lastRow="0" w:firstColumn="0" w:lastColumn="0" w:oddVBand="0" w:evenVBand="0" w:oddHBand="0" w:evenHBand="0" w:firstRowFirstColumn="0" w:firstRowLastColumn="0" w:lastRowFirstColumn="0" w:lastRowLastColumn="0"/>
+            </w:pPr>
+            <w:r>
+              <w:t xml:space="preserve">Para adicionar um funcionário, o Administrador terá que clicar em “Registar Funcionário” no </w:t>
+            </w:r>
+            <w:proofErr w:type="spellStart"/>
+            <w:r>
+              <w:t>backend</w:t>
+            </w:r>
+            <w:proofErr w:type="spellEnd"/>
+          </w:p>
+          <w:p>
+            <w:pPr>
+              <w:spacing w:line="360" w:lineRule="auto"/>
+              <w:jc w:val="center"/>
+              <w:cnfStyle w:val="000000000000" w:firstRow="0" w:lastRow="0" w:firstColumn="0" w:lastColumn="0" w:oddVBand="0" w:evenVBand="0" w:oddHBand="0" w:evenHBand="0" w:firstRowFirstColumn="0" w:firstRowLastColumn="0" w:lastRowFirstColumn="0" w:lastRowLastColumn="0"/>
+            </w:pPr>
+          </w:p>
+          <w:p>
+            <w:pPr>
+              <w:spacing w:line="360" w:lineRule="auto"/>
+              <w:jc w:val="center"/>
+              <w:cnfStyle w:val="000000000000" w:firstRow="0" w:lastRow="0" w:firstColumn="0" w:lastColumn="0" w:oddVBand="0" w:evenVBand="0" w:oddHBand="0" w:evenHBand="0" w:firstRowFirstColumn="0" w:firstRowLastColumn="0" w:lastRowFirstColumn="0" w:lastRowLastColumn="0"/>
+            </w:pPr>
+          </w:p>
+          <w:p>
+            <w:pPr>
+              <w:spacing w:line="360" w:lineRule="auto"/>
+              <w:jc w:val="center"/>
+              <w:cnfStyle w:val="000000000000" w:firstRow="0" w:lastRow="0" w:firstColumn="0" w:lastColumn="0" w:oddVBand="0" w:evenVBand="0" w:oddHBand="0" w:evenHBand="0" w:firstRowFirstColumn="0" w:firstRowLastColumn="0" w:lastRowFirstColumn="0" w:lastRowLastColumn="0"/>
+            </w:pPr>
+          </w:p>
+        </w:tc>
+        <w:tc>
+          <w:tcPr>
+            <w:tcW w:w="1985" w:type="dxa"/>
+            <w:vAlign w:val="center"/>
+          </w:tcPr>
+          <w:p>
+            <w:pPr>
+              <w:pStyle w:val="ListParagraph"/>
+              <w:numPr>
+                <w:ilvl w:val="0"/>
+                <w:numId w:val="35"/>
+              </w:numPr>
+              <w:spacing w:line="360" w:lineRule="auto"/>
+              <w:cnfStyle w:val="000000000000" w:firstRow="0" w:lastRow="0" w:firstColumn="0" w:lastColumn="0" w:oddVBand="0" w:evenVBand="0" w:oddHBand="0" w:evenHBand="0" w:firstRowFirstColumn="0" w:firstRowLastColumn="0" w:lastRowFirstColumn="0" w:lastRowLastColumn="0"/>
+            </w:pPr>
+            <w:r>
+              <w:t>Clicar em “Registar Funcionário”</w:t>
+            </w:r>
+          </w:p>
+          <w:p>
+            <w:pPr>
+              <w:pStyle w:val="ListParagraph"/>
+              <w:numPr>
+                <w:ilvl w:val="0"/>
+                <w:numId w:val="35"/>
+              </w:numPr>
+              <w:spacing w:line="360" w:lineRule="auto"/>
+              <w:cnfStyle w:val="000000000000" w:firstRow="0" w:lastRow="0" w:firstColumn="0" w:lastColumn="0" w:oddVBand="0" w:evenVBand="0" w:oddHBand="0" w:evenHBand="0" w:firstRowFirstColumn="0" w:firstRowLastColumn="0" w:lastRowFirstColumn="0" w:lastRowLastColumn="0"/>
+            </w:pPr>
+            <w:r>
+              <w:t>Preencher os campos e guardar</w:t>
+            </w:r>
+          </w:p>
+        </w:tc>
+        <w:tc>
+          <w:tcPr>
+            <w:tcW w:w="1559" w:type="dxa"/>
+          </w:tcPr>
+          <w:p>
+            <w:pPr>
+              <w:spacing w:line="360" w:lineRule="auto"/>
+              <w:jc w:val="center"/>
+              <w:cnfStyle w:val="000000000000" w:firstRow="0" w:lastRow="0" w:firstColumn="0" w:lastColumn="0" w:oddVBand="0" w:evenVBand="0" w:oddHBand="0" w:evenHBand="0" w:firstRowFirstColumn="0" w:firstRowLastColumn="0" w:lastRowFirstColumn="0" w:lastRowLastColumn="0"/>
+              <w:rPr>
+                <w:color w:val="000000"/>
+              </w:rPr>
+            </w:pPr>
+          </w:p>
+          <w:p>
+            <w:pPr>
+              <w:jc w:val="center"/>
+              <w:cnfStyle w:val="000000000000" w:firstRow="0" w:lastRow="0" w:firstColumn="0" w:lastColumn="0" w:oddVBand="0" w:evenVBand="0" w:oddHBand="0" w:evenHBand="0" w:firstRowFirstColumn="0" w:firstRowLastColumn="0" w:lastRowFirstColumn="0" w:lastRowLastColumn="0"/>
+            </w:pPr>
+          </w:p>
+          <w:p>
+            <w:pPr>
+              <w:jc w:val="center"/>
+              <w:cnfStyle w:val="000000000000" w:firstRow="0" w:lastRow="0" w:firstColumn="0" w:lastColumn="0" w:oddVBand="0" w:evenVBand="0" w:oddHBand="0" w:evenHBand="0" w:firstRowFirstColumn="0" w:firstRowLastColumn="0" w:lastRowFirstColumn="0" w:lastRowLastColumn="0"/>
+            </w:pPr>
+          </w:p>
+          <w:p>
+            <w:pPr>
+              <w:jc w:val="center"/>
+              <w:cnfStyle w:val="000000000000" w:firstRow="0" w:lastRow="0" w:firstColumn="0" w:lastColumn="0" w:oddVBand="0" w:evenVBand="0" w:oddHBand="0" w:evenHBand="0" w:firstRowFirstColumn="0" w:firstRowLastColumn="0" w:lastRowFirstColumn="0" w:lastRowLastColumn="0"/>
+            </w:pPr>
+          </w:p>
+          <w:p>
+            <w:pPr>
+              <w:cnfStyle w:val="000000000000" w:firstRow="0" w:lastRow="0" w:firstColumn="0" w:lastColumn="0" w:oddVBand="0" w:evenVBand="0" w:oddHBand="0" w:evenHBand="0" w:firstRowFirstColumn="0" w:firstRowLastColumn="0" w:lastRowFirstColumn="0" w:lastRowLastColumn="0"/>
+              <w:rPr>
+                <w:color w:val="000000"/>
+              </w:rPr>
+            </w:pPr>
+          </w:p>
+          <w:p>
+            <w:pPr>
+              <w:jc w:val="center"/>
+              <w:cnfStyle w:val="000000000000" w:firstRow="0" w:lastRow="0" w:firstColumn="0" w:lastColumn="0" w:oddVBand="0" w:evenVBand="0" w:oddHBand="0" w:evenHBand="0" w:firstRowFirstColumn="0" w:firstRowLastColumn="0" w:lastRowFirstColumn="0" w:lastRowLastColumn="0"/>
+              <w:rPr>
+                <w:color w:val="000000"/>
+              </w:rPr>
+            </w:pPr>
+          </w:p>
+          <w:p>
+            <w:pPr>
+              <w:jc w:val="center"/>
+              <w:cnfStyle w:val="000000000000" w:firstRow="0" w:lastRow="0" w:firstColumn="0" w:lastColumn="0" w:oddVBand="0" w:evenVBand="0" w:oddHBand="0" w:evenHBand="0" w:firstRowFirstColumn="0" w:firstRowLastColumn="0" w:lastRowFirstColumn="0" w:lastRowLastColumn="0"/>
+            </w:pPr>
+          </w:p>
+          <w:p>
+            <w:pPr>
+              <w:jc w:val="center"/>
+              <w:cnfStyle w:val="000000000000" w:firstRow="0" w:lastRow="0" w:firstColumn="0" w:lastColumn="0" w:oddVBand="0" w:evenVBand="0" w:oddHBand="0" w:evenHBand="0" w:firstRowFirstColumn="0" w:firstRowLastColumn="0" w:lastRowFirstColumn="0" w:lastRowLastColumn="0"/>
+            </w:pPr>
+          </w:p>
+          <w:p>
+            <w:pPr>
+              <w:jc w:val="center"/>
+              <w:cnfStyle w:val="000000000000" w:firstRow="0" w:lastRow="0" w:firstColumn="0" w:lastColumn="0" w:oddVBand="0" w:evenVBand="0" w:oddHBand="0" w:evenHBand="0" w:firstRowFirstColumn="0" w:firstRowLastColumn="0" w:lastRowFirstColumn="0" w:lastRowLastColumn="0"/>
+            </w:pPr>
+          </w:p>
+          <w:p>
+            <w:pPr>
+              <w:jc w:val="center"/>
+              <w:cnfStyle w:val="000000000000" w:firstRow="0" w:lastRow="0" w:firstColumn="0" w:lastColumn="0" w:oddVBand="0" w:evenVBand="0" w:oddHBand="0" w:evenHBand="0" w:firstRowFirstColumn="0" w:firstRowLastColumn="0" w:lastRowFirstColumn="0" w:lastRowLastColumn="0"/>
+            </w:pPr>
+          </w:p>
+          <w:p>
+            <w:pPr>
+              <w:jc w:val="center"/>
+              <w:cnfStyle w:val="000000000000" w:firstRow="0" w:lastRow="0" w:firstColumn="0" w:lastColumn="0" w:oddVBand="0" w:evenVBand="0" w:oddHBand="0" w:evenHBand="0" w:firstRowFirstColumn="0" w:firstRowLastColumn="0" w:lastRowFirstColumn="0" w:lastRowLastColumn="0"/>
+            </w:pPr>
+          </w:p>
+          <w:p>
+            <w:pPr>
+              <w:jc w:val="center"/>
+              <w:cnfStyle w:val="000000000000" w:firstRow="0" w:lastRow="0" w:firstColumn="0" w:lastColumn="0" w:oddVBand="0" w:evenVBand="0" w:oddHBand="0" w:evenHBand="0" w:firstRowFirstColumn="0" w:firstRowLastColumn="0" w:lastRowFirstColumn="0" w:lastRowLastColumn="0"/>
+            </w:pPr>
+            <w:r>
+              <w:t>Não poderá adicionar alguém com o mesmo nome de utilizador que outra pessoa</w:t>
+            </w:r>
+          </w:p>
+        </w:tc>
+        <w:tc>
+          <w:tcPr>
+            <w:tcW w:w="1276" w:type="dxa"/>
+            <w:vAlign w:val="center"/>
+          </w:tcPr>
+          <w:p>
+            <w:pPr>
+              <w:spacing w:line="360" w:lineRule="auto"/>
+              <w:jc w:val="center"/>
+              <w:cnfStyle w:val="000000000000" w:firstRow="0" w:lastRow="0" w:firstColumn="0" w:lastColumn="0" w:oddVBand="0" w:evenVBand="0" w:oddHBand="0" w:evenHBand="0" w:firstRowFirstColumn="0" w:firstRowLastColumn="0" w:lastRowFirstColumn="0" w:lastRowLastColumn="0"/>
+            </w:pPr>
+            <w:r>
+              <w:t xml:space="preserve">Após adicionar, o Administrador poderá ver todos os Funcionários na aba “Lista de Funcionários” </w:t>
+            </w:r>
+          </w:p>
+        </w:tc>
+      </w:tr>
+      <w:tr>
+        <w:trPr>
+          <w:cnfStyle w:val="000000100000" w:firstRow="0" w:lastRow="0" w:firstColumn="0" w:lastColumn="0" w:oddVBand="0" w:evenVBand="0" w:oddHBand="1" w:evenHBand="0" w:firstRowFirstColumn="0" w:firstRowLastColumn="0" w:lastRowFirstColumn="0" w:lastRowLastColumn="0"/>
+        </w:trPr>
+        <w:tc>
+          <w:tcPr>
+            <w:cnfStyle w:val="001000000000" w:firstRow="0" w:lastRow="0" w:firstColumn="1" w:lastColumn="0" w:oddVBand="0" w:evenVBand="0" w:oddHBand="0" w:evenHBand="0" w:firstRowFirstColumn="0" w:firstRowLastColumn="0" w:lastRowFirstColumn="0" w:lastRowLastColumn="0"/>
+            <w:tcW w:w="1413" w:type="dxa"/>
+            <w:vAlign w:val="center"/>
+          </w:tcPr>
+          <w:p>
+            <w:pPr>
+              <w:spacing w:line="360" w:lineRule="auto"/>
+              <w:rPr>
+                <w:b w:val="0"/>
+                <w:bCs w:val="0"/>
+              </w:rPr>
+            </w:pPr>
+          </w:p>
+          <w:p>
+            <w:pPr>
+              <w:spacing w:line="360" w:lineRule="auto"/>
+              <w:jc w:val="center"/>
+            </w:pPr>
+            <w:r>
+              <w:t>Criar Subscrição</w:t>
+            </w:r>
+          </w:p>
+        </w:tc>
+        <w:tc>
+          <w:tcPr>
+            <w:tcW w:w="1417" w:type="dxa"/>
+            <w:vAlign w:val="center"/>
+          </w:tcPr>
+          <w:p>
+            <w:pPr>
+              <w:spacing w:line="360" w:lineRule="auto"/>
+              <w:cnfStyle w:val="000000100000" w:firstRow="0" w:lastRow="0" w:firstColumn="0" w:lastColumn="0" w:oddVBand="0" w:evenVBand="0" w:oddHBand="1" w:evenHBand="0" w:firstRowFirstColumn="0" w:firstRowLastColumn="0" w:lastRowFirstColumn="0" w:lastRowLastColumn="0"/>
+            </w:pPr>
+          </w:p>
+          <w:p>
+            <w:pPr>
+              <w:spacing w:line="360" w:lineRule="auto"/>
+              <w:jc w:val="center"/>
+              <w:cnfStyle w:val="000000100000" w:firstRow="0" w:lastRow="0" w:firstColumn="0" w:lastColumn="0" w:oddVBand="0" w:evenVBand="0" w:oddHBand="1" w:evenHBand="0" w:firstRowFirstColumn="0" w:firstRowLastColumn="0" w:lastRowFirstColumn="0" w:lastRowLastColumn="0"/>
+            </w:pPr>
+            <w:r>
+              <w:t>Administrador</w:t>
+            </w:r>
+          </w:p>
+        </w:tc>
+        <w:tc>
+          <w:tcPr>
+            <w:tcW w:w="1276" w:type="dxa"/>
+            <w:vAlign w:val="center"/>
+          </w:tcPr>
+          <w:p>
+            <w:pPr>
+              <w:spacing w:line="360" w:lineRule="auto"/>
+              <w:cnfStyle w:val="000000100000" w:firstRow="0" w:lastRow="0" w:firstColumn="0" w:lastColumn="0" w:oddVBand="0" w:evenVBand="0" w:oddHBand="1" w:evenHBand="0" w:firstRowFirstColumn="0" w:firstRowLastColumn="0" w:lastRowFirstColumn="0" w:lastRowLastColumn="0"/>
+            </w:pPr>
+          </w:p>
+          <w:p>
+            <w:pPr>
+              <w:spacing w:line="360" w:lineRule="auto"/>
+              <w:jc w:val="center"/>
+              <w:cnfStyle w:val="000000100000" w:firstRow="0" w:lastRow="0" w:firstColumn="0" w:lastColumn="0" w:oddVBand="0" w:evenVBand="0" w:oddHBand="1" w:evenHBand="0" w:firstRowFirstColumn="0" w:firstRowLastColumn="0" w:lastRowFirstColumn="0" w:lastRowLastColumn="0"/>
+            </w:pPr>
+            <w:r>
+              <w:t>Para criar uma subscrição, o Administrador terá que ir a “Lista</w:t>
+            </w:r>
+            <w:r>
+              <w:t xml:space="preserve"> de Subscrições</w:t>
+            </w:r>
+            <w:r>
+              <w:t>”</w:t>
+            </w:r>
+            <w:r>
+              <w:t xml:space="preserve"> e de seguida clicar em “Criar Subscrição”, preencher os campos e gravar</w:t>
+            </w:r>
+          </w:p>
+        </w:tc>
+        <w:tc>
+          <w:tcPr>
+            <w:tcW w:w="1985" w:type="dxa"/>
+            <w:vAlign w:val="center"/>
+          </w:tcPr>
+          <w:p>
+            <w:pPr>
+              <w:spacing w:line="360" w:lineRule="auto"/>
+              <w:cnfStyle w:val="000000100000" w:firstRow="0" w:lastRow="0" w:firstColumn="0" w:lastColumn="0" w:oddVBand="0" w:evenVBand="0" w:oddHBand="1" w:evenHBand="0" w:firstRowFirstColumn="0" w:firstRowLastColumn="0" w:lastRowFirstColumn="0" w:lastRowLastColumn="0"/>
+            </w:pPr>
+          </w:p>
+          <w:p>
+            <w:pPr>
+              <w:spacing w:line="360" w:lineRule="auto"/>
+              <w:cnfStyle w:val="000000100000" w:firstRow="0" w:lastRow="0" w:firstColumn="0" w:lastColumn="0" w:oddVBand="0" w:evenVBand="0" w:oddHBand="1" w:evenHBand="0" w:firstRowFirstColumn="0" w:firstRowLastColumn="0" w:lastRowFirstColumn="0" w:lastRowLastColumn="0"/>
+            </w:pPr>
+          </w:p>
+          <w:p>
+            <w:pPr>
+              <w:spacing w:line="360" w:lineRule="auto"/>
+              <w:cnfStyle w:val="000000100000" w:firstRow="0" w:lastRow="0" w:firstColumn="0" w:lastColumn="0" w:oddVBand="0" w:evenVBand="0" w:oddHBand="1" w:evenHBand="0" w:firstRowFirstColumn="0" w:firstRowLastColumn="0" w:lastRowFirstColumn="0" w:lastRowLastColumn="0"/>
+            </w:pPr>
+          </w:p>
+          <w:p>
+            <w:pPr>
+              <w:pStyle w:val="ListParagraph"/>
+              <w:numPr>
+                <w:ilvl w:val="0"/>
+                <w:numId w:val="36"/>
+              </w:numPr>
+              <w:spacing w:line="360" w:lineRule="auto"/>
+              <w:cnfStyle w:val="000000100000" w:firstRow="0" w:lastRow="0" w:firstColumn="0" w:lastColumn="0" w:oddVBand="0" w:evenVBand="0" w:oddHBand="1" w:evenHBand="0" w:firstRowFirstColumn="0" w:firstRowLastColumn="0" w:lastRowFirstColumn="0" w:lastRowLastColumn="0"/>
+            </w:pPr>
+            <w:r>
+              <w:t>Ir para “Lista de Subscrições”</w:t>
+            </w:r>
+          </w:p>
+          <w:p>
+            <w:pPr>
+              <w:pStyle w:val="ListParagraph"/>
+              <w:numPr>
+                <w:ilvl w:val="0"/>
+                <w:numId w:val="36"/>
+              </w:numPr>
+              <w:spacing w:line="360" w:lineRule="auto"/>
+              <w:cnfStyle w:val="000000100000" w:firstRow="0" w:lastRow="0" w:firstColumn="0" w:lastColumn="0" w:oddVBand="0" w:evenVBand="0" w:oddHBand="1" w:evenHBand="0" w:firstRowFirstColumn="0" w:firstRowLastColumn="0" w:lastRowFirstColumn="0" w:lastRowLastColumn="0"/>
+            </w:pPr>
+            <w:r>
+              <w:t>Clicar em “Criar Subscrição”</w:t>
+            </w:r>
+          </w:p>
+          <w:p>
+            <w:pPr>
+              <w:pStyle w:val="ListParagraph"/>
+              <w:numPr>
+                <w:ilvl w:val="0"/>
+                <w:numId w:val="36"/>
+              </w:numPr>
+              <w:spacing w:line="360" w:lineRule="auto"/>
+              <w:cnfStyle w:val="000000100000" w:firstRow="0" w:lastRow="0" w:firstColumn="0" w:lastColumn="0" w:oddVBand="0" w:evenVBand="0" w:oddHBand="1" w:evenHBand="0" w:firstRowFirstColumn="0" w:firstRowLastColumn="0" w:lastRowFirstColumn="0" w:lastRowLastColumn="0"/>
+            </w:pPr>
+            <w:r>
+              <w:t>Preencher os campos e gravar</w:t>
+            </w:r>
+          </w:p>
+          <w:p>
+            <w:pPr>
+              <w:spacing w:line="360" w:lineRule="auto"/>
+              <w:cnfStyle w:val="000000100000" w:firstRow="0" w:lastRow="0" w:firstColumn="0" w:lastColumn="0" w:oddVBand="0" w:evenVBand="0" w:oddHBand="1" w:evenHBand="0" w:firstRowFirstColumn="0" w:firstRowLastColumn="0" w:lastRowFirstColumn="0" w:lastRowLastColumn="0"/>
+            </w:pPr>
+          </w:p>
+          <w:p>
+            <w:pPr>
+              <w:spacing w:line="360" w:lineRule="auto"/>
+              <w:cnfStyle w:val="000000100000" w:firstRow="0" w:lastRow="0" w:firstColumn="0" w:lastColumn="0" w:oddVBand="0" w:evenVBand="0" w:oddHBand="1" w:evenHBand="0" w:firstRowFirstColumn="0" w:firstRowLastColumn="0" w:lastRowFirstColumn="0" w:lastRowLastColumn="0"/>
+            </w:pPr>
+          </w:p>
+          <w:p>
+            <w:pPr>
+              <w:spacing w:line="360" w:lineRule="auto"/>
+              <w:cnfStyle w:val="000000100000" w:firstRow="0" w:lastRow="0" w:firstColumn="0" w:lastColumn="0" w:oddVBand="0" w:evenVBand="0" w:oddHBand="1" w:evenHBand="0" w:firstRowFirstColumn="0" w:firstRowLastColumn="0" w:lastRowFirstColumn="0" w:lastRowLastColumn="0"/>
+            </w:pPr>
+          </w:p>
+        </w:tc>
+        <w:tc>
+          <w:tcPr>
+            <w:tcW w:w="1559" w:type="dxa"/>
+          </w:tcPr>
+          <w:p>
+            <w:pPr>
+              <w:spacing w:line="360" w:lineRule="auto"/>
+              <w:jc w:val="center"/>
+              <w:cnfStyle w:val="000000100000" w:firstRow="0" w:lastRow="0" w:firstColumn="0" w:lastColumn="0" w:oddVBand="0" w:evenVBand="0" w:oddHBand="1" w:evenHBand="0" w:firstRowFirstColumn="0" w:firstRowLastColumn="0" w:lastRowFirstColumn="0" w:lastRowLastColumn="0"/>
+              <w:rPr>
+                <w:color w:val="000000"/>
+              </w:rPr>
+            </w:pPr>
+          </w:p>
+          <w:p>
+            <w:pPr>
+              <w:spacing w:line="360" w:lineRule="auto"/>
+              <w:jc w:val="center"/>
+              <w:cnfStyle w:val="000000100000" w:firstRow="0" w:lastRow="0" w:firstColumn="0" w:lastColumn="0" w:oddVBand="0" w:evenVBand="0" w:oddHBand="1" w:evenHBand="0" w:firstRowFirstColumn="0" w:firstRowLastColumn="0" w:lastRowFirstColumn="0" w:lastRowLastColumn="0"/>
+              <w:rPr>
+                <w:color w:val="000000"/>
+              </w:rPr>
+            </w:pPr>
+          </w:p>
+          <w:p>
+            <w:pPr>
+              <w:spacing w:line="360" w:lineRule="auto"/>
+              <w:jc w:val="center"/>
+              <w:cnfStyle w:val="000000100000" w:firstRow="0" w:lastRow="0" w:firstColumn="0" w:lastColumn="0" w:oddVBand="0" w:evenVBand="0" w:oddHBand="1" w:evenHBand="0" w:firstRowFirstColumn="0" w:firstRowLastColumn="0" w:lastRowFirstColumn="0" w:lastRowLastColumn="0"/>
+              <w:rPr>
+                <w:color w:val="000000"/>
+              </w:rPr>
+            </w:pPr>
+          </w:p>
+          <w:p>
+            <w:pPr>
+              <w:spacing w:line="360" w:lineRule="auto"/>
+              <w:jc w:val="center"/>
+              <w:cnfStyle w:val="000000100000" w:firstRow="0" w:lastRow="0" w:firstColumn="0" w:lastColumn="0" w:oddVBand="0" w:evenVBand="0" w:oddHBand="1" w:evenHBand="0" w:firstRowFirstColumn="0" w:firstRowLastColumn="0" w:lastRowFirstColumn="0" w:lastRowLastColumn="0"/>
+              <w:rPr>
+                <w:color w:val="000000"/>
+              </w:rPr>
+            </w:pPr>
+          </w:p>
+          <w:p>
+            <w:pPr>
+              <w:spacing w:line="360" w:lineRule="auto"/>
+              <w:cnfStyle w:val="000000100000" w:firstRow="0" w:lastRow="0" w:firstColumn="0" w:lastColumn="0" w:oddVBand="0" w:evenVBand="0" w:oddHBand="1" w:evenHBand="0" w:firstRowFirstColumn="0" w:firstRowLastColumn="0" w:lastRowFirstColumn="0" w:lastRowLastColumn="0"/>
+              <w:rPr>
+                <w:color w:val="000000"/>
+              </w:rPr>
+            </w:pPr>
+          </w:p>
+          <w:p>
+            <w:pPr>
+              <w:cnfStyle w:val="000000100000" w:firstRow="0" w:lastRow="0" w:firstColumn="0" w:lastColumn="0" w:oddVBand="0" w:evenVBand="0" w:oddHBand="1" w:evenHBand="0" w:firstRowFirstColumn="0" w:firstRowLastColumn="0" w:lastRowFirstColumn="0" w:lastRowLastColumn="0"/>
+            </w:pPr>
+          </w:p>
+          <w:p>
+            <w:pPr>
+              <w:cnfStyle w:val="000000100000" w:firstRow="0" w:lastRow="0" w:firstColumn="0" w:lastColumn="0" w:oddVBand="0" w:evenVBand="0" w:oddHBand="1" w:evenHBand="0" w:firstRowFirstColumn="0" w:firstRowLastColumn="0" w:lastRowFirstColumn="0" w:lastRowLastColumn="0"/>
+            </w:pPr>
+          </w:p>
+          <w:p>
+            <w:pPr>
+              <w:cnfStyle w:val="000000100000" w:firstRow="0" w:lastRow="0" w:firstColumn="0" w:lastColumn="0" w:oddVBand="0" w:evenVBand="0" w:oddHBand="1" w:evenHBand="0" w:firstRowFirstColumn="0" w:firstRowLastColumn="0" w:lastRowFirstColumn="0" w:lastRowLastColumn="0"/>
+              <w:rPr>
+                <w:color w:val="000000"/>
+              </w:rPr>
+            </w:pPr>
+          </w:p>
+          <w:p>
+            <w:pPr>
+              <w:cnfStyle w:val="000000100000" w:firstRow="0" w:lastRow="0" w:firstColumn="0" w:lastColumn="0" w:oddVBand="0" w:evenVBand="0" w:oddHBand="1" w:evenHBand="0" w:firstRowFirstColumn="0" w:firstRowLastColumn="0" w:lastRowFirstColumn="0" w:lastRowLastColumn="0"/>
+            </w:pPr>
+          </w:p>
+          <w:p>
+            <w:pPr>
+              <w:cnfStyle w:val="000000100000" w:firstRow="0" w:lastRow="0" w:firstColumn="0" w:lastColumn="0" w:oddVBand="0" w:evenVBand="0" w:oddHBand="1" w:evenHBand="0" w:firstRowFirstColumn="0" w:firstRowLastColumn="0" w:lastRowFirstColumn="0" w:lastRowLastColumn="0"/>
+              <w:rPr>
+                <w:color w:val="000000"/>
+              </w:rPr>
+            </w:pPr>
+          </w:p>
+          <w:p>
+            <w:pPr>
+              <w:cnfStyle w:val="000000100000" w:firstRow="0" w:lastRow="0" w:firstColumn="0" w:lastColumn="0" w:oddVBand="0" w:evenVBand="0" w:oddHBand="1" w:evenHBand="0" w:firstRowFirstColumn="0" w:firstRowLastColumn="0" w:lastRowFirstColumn="0" w:lastRowLastColumn="0"/>
+              <w:rPr>
+                <w:color w:val="000000"/>
+              </w:rPr>
+            </w:pPr>
+          </w:p>
+          <w:p>
+            <w:pPr>
+              <w:cnfStyle w:val="000000100000" w:firstRow="0" w:lastRow="0" w:firstColumn="0" w:lastColumn="0" w:oddVBand="0" w:evenVBand="0" w:oddHBand="1" w:evenHBand="0" w:firstRowFirstColumn="0" w:firstRowLastColumn="0" w:lastRowFirstColumn="0" w:lastRowLastColumn="0"/>
+              <w:rPr>
+                <w:color w:val="000000"/>
+              </w:rPr>
+            </w:pPr>
+          </w:p>
+          <w:p>
+            <w:pPr>
+              <w:jc w:val="center"/>
+              <w:cnfStyle w:val="000000100000" w:firstRow="0" w:lastRow="0" w:firstColumn="0" w:lastColumn="0" w:oddVBand="0" w:evenVBand="0" w:oddHBand="1" w:evenHBand="0" w:firstRowFirstColumn="0" w:firstRowLastColumn="0" w:lastRowFirstColumn="0" w:lastRowLastColumn="0"/>
+            </w:pPr>
+            <w:r>
+              <w:t>N/A</w:t>
+            </w:r>
+          </w:p>
+        </w:tc>
+        <w:tc>
+          <w:tcPr>
+            <w:tcW w:w="1276" w:type="dxa"/>
+            <w:vAlign w:val="center"/>
+          </w:tcPr>
+          <w:p>
+            <w:pPr>
+              <w:spacing w:line="360" w:lineRule="auto"/>
+              <w:jc w:val="center"/>
+              <w:cnfStyle w:val="000000100000" w:firstRow="0" w:lastRow="0" w:firstColumn="0" w:lastColumn="0" w:oddVBand="0" w:evenVBand="0" w:oddHBand="1" w:evenHBand="0" w:firstRowFirstColumn="0" w:firstRowLastColumn="0" w:lastRowFirstColumn="0" w:lastRowLastColumn="0"/>
+            </w:pPr>
+            <w:r>
+              <w:t>Após Criar uma Subscrição e atribuí-la a um cliente, o Administrador poderá ver as subscrições em “Lista de Subscrições”</w:t>
+            </w:r>
+          </w:p>
+        </w:tc>
+      </w:tr>
+      <w:tr>
+        <w:tc>
+          <w:tcPr>
+            <w:cnfStyle w:val="001000000000" w:firstRow="0" w:lastRow="0" w:firstColumn="1" w:lastColumn="0" w:oddVBand="0" w:evenVBand="0" w:oddHBand="0" w:evenHBand="0" w:firstRowFirstColumn="0" w:firstRowLastColumn="0" w:lastRowFirstColumn="0" w:lastRowLastColumn="0"/>
+            <w:tcW w:w="1413" w:type="dxa"/>
+            <w:vAlign w:val="center"/>
+          </w:tcPr>
+          <w:p>
+            <w:pPr>
+              <w:spacing w:line="360" w:lineRule="auto"/>
+              <w:jc w:val="center"/>
+            </w:pPr>
+            <w:r>
+              <w:t>Ver Lista de Clientes</w:t>
+            </w:r>
+          </w:p>
+        </w:tc>
+        <w:tc>
+          <w:tcPr>
+            <w:tcW w:w="1417" w:type="dxa"/>
+            <w:vAlign w:val="center"/>
+          </w:tcPr>
+          <w:p>
+            <w:pPr>
+              <w:spacing w:line="360" w:lineRule="auto"/>
+              <w:jc w:val="center"/>
+              <w:cnfStyle w:val="000000000000" w:firstRow="0" w:lastRow="0" w:firstColumn="0" w:lastColumn="0" w:oddVBand="0" w:evenVBand="0" w:oddHBand="0" w:evenHBand="0" w:firstRowFirstColumn="0" w:firstRowLastColumn="0" w:lastRowFirstColumn="0" w:lastRowLastColumn="0"/>
+            </w:pPr>
+            <w:r>
+              <w:t>Administrador</w:t>
+            </w:r>
+          </w:p>
+        </w:tc>
+        <w:tc>
+          <w:tcPr>
+            <w:tcW w:w="1276" w:type="dxa"/>
+            <w:vAlign w:val="center"/>
+          </w:tcPr>
+          <w:p>
+            <w:pPr>
+              <w:spacing w:line="360" w:lineRule="auto"/>
+              <w:jc w:val="center"/>
+              <w:cnfStyle w:val="000000000000" w:firstRow="0" w:lastRow="0" w:firstColumn="0" w:lastColumn="0" w:oddVBand="0" w:evenVBand="0" w:oddHBand="0" w:evenHBand="0" w:firstRowFirstColumn="0" w:firstRowLastColumn="0" w:lastRowFirstColumn="0" w:lastRowLastColumn="0"/>
+            </w:pPr>
+            <w:r>
+              <w:t>Para ver a lista de clientes o Administrador terá que ir a “Lista de Clientes”</w:t>
+            </w:r>
+          </w:p>
+        </w:tc>
+        <w:tc>
+          <w:tcPr>
+            <w:tcW w:w="1985" w:type="dxa"/>
+            <w:vAlign w:val="center"/>
+          </w:tcPr>
+          <w:p>
+            <w:pPr>
+              <w:pStyle w:val="ListParagraph"/>
+              <w:numPr>
+                <w:ilvl w:val="0"/>
+                <w:numId w:val="37"/>
+              </w:numPr>
+              <w:spacing w:line="360" w:lineRule="auto"/>
+              <w:jc w:val="center"/>
+              <w:cnfStyle w:val="000000000000" w:firstRow="0" w:lastRow="0" w:firstColumn="0" w:lastColumn="0" w:oddVBand="0" w:evenVBand="0" w:oddHBand="0" w:evenHBand="0" w:firstRowFirstColumn="0" w:firstRowLastColumn="0" w:lastRowFirstColumn="0" w:lastRowLastColumn="0"/>
+            </w:pPr>
+            <w:r>
+              <w:t>Clicar em “Lista de Clientes”</w:t>
+            </w:r>
+          </w:p>
+        </w:tc>
+        <w:tc>
+          <w:tcPr>
+            <w:tcW w:w="1559" w:type="dxa"/>
+            <w:vAlign w:val="center"/>
+          </w:tcPr>
+          <w:p>
+            <w:pPr>
+              <w:spacing w:line="360" w:lineRule="auto"/>
+              <w:jc w:val="center"/>
+              <w:cnfStyle w:val="000000000000" w:firstRow="0" w:lastRow="0" w:firstColumn="0" w:lastColumn="0" w:oddVBand="0" w:evenVBand="0" w:oddHBand="0" w:evenHBand="0" w:firstRowFirstColumn="0" w:firstRowLastColumn="0" w:lastRowFirstColumn="0" w:lastRowLastColumn="0"/>
+              <w:rPr>
+                <w:color w:val="000000"/>
+              </w:rPr>
+            </w:pPr>
+            <w:r>
+              <w:rPr>
+                <w:color w:val="000000"/>
+              </w:rPr>
+              <w:t>N/A</w:t>
+            </w:r>
+          </w:p>
+        </w:tc>
+        <w:tc>
+          <w:tcPr>
+            <w:tcW w:w="1276" w:type="dxa"/>
+            <w:vAlign w:val="center"/>
+          </w:tcPr>
+          <w:p>
+            <w:pPr>
+              <w:spacing w:line="360" w:lineRule="auto"/>
+              <w:jc w:val="center"/>
+              <w:cnfStyle w:val="000000000000" w:firstRow="0" w:lastRow="0" w:firstColumn="0" w:lastColumn="0" w:oddVBand="0" w:evenVBand="0" w:oddHBand="0" w:evenHBand="0" w:firstRowFirstColumn="0" w:firstRowLastColumn="0" w:lastRowFirstColumn="0" w:lastRowLastColumn="0"/>
+            </w:pPr>
+            <w:r>
+              <w:t>Na página da Lista de Clientes, o Administrador poderá criar, eliminar ou editar alguma informação sobre o cliente</w:t>
+            </w:r>
           </w:p>
         </w:tc>
       </w:tr>
@@ -7938,27 +9361,14 @@
                             <w:r>
                               <w:t xml:space="preserve">Figura </w:t>
                             </w:r>
-                            <w:r>
-                              <w:fldChar w:fldCharType="begin"/>
-                            </w:r>
-                            <w:r>
-                              <w:instrText xml:space="preserve"> SEQ Figura \* ARABIC </w:instrText>
-                            </w:r>
-                            <w:r>
-                              <w:fldChar w:fldCharType="separate"/>
-                            </w:r>
-                            <w:r>
-                              <w:rPr>
-                                <w:noProof/>
-                              </w:rPr>
-                              <w:t>1</w:t>
-                            </w:r>
-                            <w:r>
-                              <w:rPr>
-                                <w:noProof/>
-                              </w:rPr>
-                              <w:fldChar w:fldCharType="end"/>
-                            </w:r>
+                            <w:fldSimple w:instr=" SEQ Figura \* ARABIC ">
+                              <w:r>
+                                <w:rPr>
+                                  <w:noProof/>
+                                </w:rPr>
+                                <w:t>1</w:t>
+                              </w:r>
+                            </w:fldSimple>
                             <w:r>
                               <w:t xml:space="preserve"> - Arquitetura do Sistema</w:t>
                             </w:r>
@@ -8001,27 +9411,14 @@
                       <w:r>
                         <w:t xml:space="preserve">Figura </w:t>
                       </w:r>
-                      <w:r>
-                        <w:fldChar w:fldCharType="begin"/>
-                      </w:r>
-                      <w:r>
-                        <w:instrText xml:space="preserve"> SEQ Figura \* ARABIC </w:instrText>
-                      </w:r>
-                      <w:r>
-                        <w:fldChar w:fldCharType="separate"/>
-                      </w:r>
-                      <w:r>
-                        <w:rPr>
-                          <w:noProof/>
-                        </w:rPr>
-                        <w:t>1</w:t>
-                      </w:r>
-                      <w:r>
-                        <w:rPr>
-                          <w:noProof/>
-                        </w:rPr>
-                        <w:fldChar w:fldCharType="end"/>
-                      </w:r>
+                      <w:fldSimple w:instr=" SEQ Figura \* ARABIC ">
+                        <w:r>
+                          <w:rPr>
+                            <w:noProof/>
+                          </w:rPr>
+                          <w:t>1</w:t>
+                        </w:r>
+                      </w:fldSimple>
                       <w:r>
                         <w:t xml:space="preserve"> - Arquitetura do Sistema</w:t>
                       </w:r>
@@ -8308,19 +9705,15 @@
       <w:jc w:val="right"/>
       <w:rPr>
         <w:sz w:val="20"/>
+        <w:lang w:val="en-GB"/>
       </w:rPr>
     </w:pPr>
     <w:r>
       <w:rPr>
         <w:sz w:val="20"/>
-      </w:rPr>
-      <w:t>Título</w:t>
-    </w:r>
-    <w:r>
-      <w:rPr>
-        <w:sz w:val="20"/>
-      </w:rPr>
-      <w:t xml:space="preserve"> do trabalho de projeto</w:t>
+        <w:lang w:val="en-GB"/>
+      </w:rPr>
+      <w:t>Fitness League</w:t>
     </w:r>
   </w:p>
 </w:hdr>
@@ -9268,6 +10661,119 @@
     </w:lvl>
   </w:abstractNum>
   <w:abstractNum w:abstractNumId="9" w15:restartNumberingAfterBreak="0">
+    <w:nsid w:val="2ACB562B"/>
+    <w:multiLevelType w:val="hybridMultilevel"/>
+    <w:tmpl w:val="033C88F2"/>
+    <w:lvl w:ilvl="0" w:tplc="08090001">
+      <w:start w:val="1"/>
+      <w:numFmt w:val="bullet"/>
+      <w:lvlText w:val=""/>
+      <w:lvlJc w:val="left"/>
+      <w:pPr>
+        <w:ind w:left="720" w:hanging="360"/>
+      </w:pPr>
+      <w:rPr>
+        <w:rFonts w:ascii="Symbol" w:hAnsi="Symbol" w:hint="default"/>
+      </w:rPr>
+    </w:lvl>
+    <w:lvl w:ilvl="1" w:tplc="08090003" w:tentative="1">
+      <w:start w:val="1"/>
+      <w:numFmt w:val="bullet"/>
+      <w:lvlText w:val="o"/>
+      <w:lvlJc w:val="left"/>
+      <w:pPr>
+        <w:ind w:left="1440" w:hanging="360"/>
+      </w:pPr>
+      <w:rPr>
+        <w:rFonts w:ascii="Courier New" w:hAnsi="Courier New" w:cs="Courier New" w:hint="default"/>
+      </w:rPr>
+    </w:lvl>
+    <w:lvl w:ilvl="2" w:tplc="08090005" w:tentative="1">
+      <w:start w:val="1"/>
+      <w:numFmt w:val="bullet"/>
+      <w:lvlText w:val=""/>
+      <w:lvlJc w:val="left"/>
+      <w:pPr>
+        <w:ind w:left="2160" w:hanging="360"/>
+      </w:pPr>
+      <w:rPr>
+        <w:rFonts w:ascii="Wingdings" w:hAnsi="Wingdings" w:hint="default"/>
+      </w:rPr>
+    </w:lvl>
+    <w:lvl w:ilvl="3" w:tplc="08090001" w:tentative="1">
+      <w:start w:val="1"/>
+      <w:numFmt w:val="bullet"/>
+      <w:lvlText w:val=""/>
+      <w:lvlJc w:val="left"/>
+      <w:pPr>
+        <w:ind w:left="2880" w:hanging="360"/>
+      </w:pPr>
+      <w:rPr>
+        <w:rFonts w:ascii="Symbol" w:hAnsi="Symbol" w:hint="default"/>
+      </w:rPr>
+    </w:lvl>
+    <w:lvl w:ilvl="4" w:tplc="08090003" w:tentative="1">
+      <w:start w:val="1"/>
+      <w:numFmt w:val="bullet"/>
+      <w:lvlText w:val="o"/>
+      <w:lvlJc w:val="left"/>
+      <w:pPr>
+        <w:ind w:left="3600" w:hanging="360"/>
+      </w:pPr>
+      <w:rPr>
+        <w:rFonts w:ascii="Courier New" w:hAnsi="Courier New" w:cs="Courier New" w:hint="default"/>
+      </w:rPr>
+    </w:lvl>
+    <w:lvl w:ilvl="5" w:tplc="08090005" w:tentative="1">
+      <w:start w:val="1"/>
+      <w:numFmt w:val="bullet"/>
+      <w:lvlText w:val=""/>
+      <w:lvlJc w:val="left"/>
+      <w:pPr>
+        <w:ind w:left="4320" w:hanging="360"/>
+      </w:pPr>
+      <w:rPr>
+        <w:rFonts w:ascii="Wingdings" w:hAnsi="Wingdings" w:hint="default"/>
+      </w:rPr>
+    </w:lvl>
+    <w:lvl w:ilvl="6" w:tplc="08090001" w:tentative="1">
+      <w:start w:val="1"/>
+      <w:numFmt w:val="bullet"/>
+      <w:lvlText w:val=""/>
+      <w:lvlJc w:val="left"/>
+      <w:pPr>
+        <w:ind w:left="5040" w:hanging="360"/>
+      </w:pPr>
+      <w:rPr>
+        <w:rFonts w:ascii="Symbol" w:hAnsi="Symbol" w:hint="default"/>
+      </w:rPr>
+    </w:lvl>
+    <w:lvl w:ilvl="7" w:tplc="08090003" w:tentative="1">
+      <w:start w:val="1"/>
+      <w:numFmt w:val="bullet"/>
+      <w:lvlText w:val="o"/>
+      <w:lvlJc w:val="left"/>
+      <w:pPr>
+        <w:ind w:left="5760" w:hanging="360"/>
+      </w:pPr>
+      <w:rPr>
+        <w:rFonts w:ascii="Courier New" w:hAnsi="Courier New" w:cs="Courier New" w:hint="default"/>
+      </w:rPr>
+    </w:lvl>
+    <w:lvl w:ilvl="8" w:tplc="08090005" w:tentative="1">
+      <w:start w:val="1"/>
+      <w:numFmt w:val="bullet"/>
+      <w:lvlText w:val=""/>
+      <w:lvlJc w:val="left"/>
+      <w:pPr>
+        <w:ind w:left="6480" w:hanging="360"/>
+      </w:pPr>
+      <w:rPr>
+        <w:rFonts w:ascii="Wingdings" w:hAnsi="Wingdings" w:hint="default"/>
+      </w:rPr>
+    </w:lvl>
+  </w:abstractNum>
+  <w:abstractNum w:abstractNumId="10" w15:restartNumberingAfterBreak="0">
     <w:nsid w:val="2C061E02"/>
     <w:multiLevelType w:val="hybridMultilevel"/>
     <w:tmpl w:val="BAA62220"/>
@@ -9380,7 +10886,7 @@
       </w:rPr>
     </w:lvl>
   </w:abstractNum>
-  <w:abstractNum w:abstractNumId="10" w15:restartNumberingAfterBreak="0">
+  <w:abstractNum w:abstractNumId="11" w15:restartNumberingAfterBreak="0">
     <w:nsid w:val="2DCB094D"/>
     <w:multiLevelType w:val="hybridMultilevel"/>
     <w:tmpl w:val="FC0E3C0C"/>
@@ -9493,7 +10999,7 @@
       </w:rPr>
     </w:lvl>
   </w:abstractNum>
-  <w:abstractNum w:abstractNumId="11" w15:restartNumberingAfterBreak="0">
+  <w:abstractNum w:abstractNumId="12" w15:restartNumberingAfterBreak="0">
     <w:nsid w:val="2FE179F4"/>
     <w:multiLevelType w:val="hybridMultilevel"/>
     <w:tmpl w:val="8C32D0DC"/>
@@ -9582,7 +11088,7 @@
       </w:pPr>
     </w:lvl>
   </w:abstractNum>
-  <w:abstractNum w:abstractNumId="12" w15:restartNumberingAfterBreak="0">
+  <w:abstractNum w:abstractNumId="13" w15:restartNumberingAfterBreak="0">
     <w:nsid w:val="30E16E35"/>
     <w:multiLevelType w:val="hybridMultilevel"/>
     <w:tmpl w:val="15E67132"/>
@@ -9668,7 +11174,7 @@
       </w:pPr>
     </w:lvl>
   </w:abstractNum>
-  <w:abstractNum w:abstractNumId="13" w15:restartNumberingAfterBreak="0">
+  <w:abstractNum w:abstractNumId="14" w15:restartNumberingAfterBreak="0">
     <w:nsid w:val="33700D39"/>
     <w:multiLevelType w:val="hybridMultilevel"/>
     <w:tmpl w:val="81A8B350"/>
@@ -9757,7 +11263,7 @@
       </w:pPr>
     </w:lvl>
   </w:abstractNum>
-  <w:abstractNum w:abstractNumId="14" w15:restartNumberingAfterBreak="0">
+  <w:abstractNum w:abstractNumId="15" w15:restartNumberingAfterBreak="0">
     <w:nsid w:val="343C2279"/>
     <w:multiLevelType w:val="hybridMultilevel"/>
     <w:tmpl w:val="8E0A7ED0"/>
@@ -9870,7 +11376,7 @@
       </w:rPr>
     </w:lvl>
   </w:abstractNum>
-  <w:abstractNum w:abstractNumId="15" w15:restartNumberingAfterBreak="0">
+  <w:abstractNum w:abstractNumId="16" w15:restartNumberingAfterBreak="0">
     <w:nsid w:val="375748DA"/>
     <w:multiLevelType w:val="hybridMultilevel"/>
     <w:tmpl w:val="10D891B8"/>
@@ -9956,7 +11462,7 @@
       </w:pPr>
     </w:lvl>
   </w:abstractNum>
-  <w:abstractNum w:abstractNumId="16" w15:restartNumberingAfterBreak="0">
+  <w:abstractNum w:abstractNumId="17" w15:restartNumberingAfterBreak="0">
     <w:nsid w:val="38D33323"/>
     <w:multiLevelType w:val="multilevel"/>
     <w:tmpl w:val="2BDAC150"/>
@@ -10117,7 +11623,7 @@
       </w:rPr>
     </w:lvl>
   </w:abstractNum>
-  <w:abstractNum w:abstractNumId="17" w15:restartNumberingAfterBreak="0">
+  <w:abstractNum w:abstractNumId="18" w15:restartNumberingAfterBreak="0">
     <w:nsid w:val="46AB5637"/>
     <w:multiLevelType w:val="hybridMultilevel"/>
     <w:tmpl w:val="70FAB590"/>
@@ -10230,7 +11736,7 @@
       </w:rPr>
     </w:lvl>
   </w:abstractNum>
-  <w:abstractNum w:abstractNumId="18" w15:restartNumberingAfterBreak="0">
+  <w:abstractNum w:abstractNumId="19" w15:restartNumberingAfterBreak="0">
     <w:nsid w:val="48EF2CCC"/>
     <w:multiLevelType w:val="hybridMultilevel"/>
     <w:tmpl w:val="74EE4678"/>
@@ -10343,7 +11849,7 @@
       </w:rPr>
     </w:lvl>
   </w:abstractNum>
-  <w:abstractNum w:abstractNumId="19" w15:restartNumberingAfterBreak="0">
+  <w:abstractNum w:abstractNumId="20" w15:restartNumberingAfterBreak="0">
     <w:nsid w:val="496D2D57"/>
     <w:multiLevelType w:val="hybridMultilevel"/>
     <w:tmpl w:val="4CEE9A38"/>
@@ -10456,7 +11962,7 @@
       </w:rPr>
     </w:lvl>
   </w:abstractNum>
-  <w:abstractNum w:abstractNumId="20" w15:restartNumberingAfterBreak="0">
+  <w:abstractNum w:abstractNumId="21" w15:restartNumberingAfterBreak="0">
     <w:nsid w:val="4BD91A93"/>
     <w:multiLevelType w:val="hybridMultilevel"/>
     <w:tmpl w:val="4894E924"/>
@@ -10569,7 +12075,7 @@
       </w:rPr>
     </w:lvl>
   </w:abstractNum>
-  <w:abstractNum w:abstractNumId="21" w15:restartNumberingAfterBreak="0">
+  <w:abstractNum w:abstractNumId="22" w15:restartNumberingAfterBreak="0">
     <w:nsid w:val="4E165558"/>
     <w:multiLevelType w:val="hybridMultilevel"/>
     <w:tmpl w:val="8E6079AA"/>
@@ -10655,7 +12161,120 @@
       </w:pPr>
     </w:lvl>
   </w:abstractNum>
-  <w:abstractNum w:abstractNumId="22" w15:restartNumberingAfterBreak="0">
+  <w:abstractNum w:abstractNumId="23" w15:restartNumberingAfterBreak="0">
+    <w:nsid w:val="515B56C9"/>
+    <w:multiLevelType w:val="hybridMultilevel"/>
+    <w:tmpl w:val="3EB86B10"/>
+    <w:lvl w:ilvl="0" w:tplc="08090001">
+      <w:start w:val="1"/>
+      <w:numFmt w:val="bullet"/>
+      <w:lvlText w:val=""/>
+      <w:lvlJc w:val="left"/>
+      <w:pPr>
+        <w:ind w:left="720" w:hanging="360"/>
+      </w:pPr>
+      <w:rPr>
+        <w:rFonts w:ascii="Symbol" w:hAnsi="Symbol" w:hint="default"/>
+      </w:rPr>
+    </w:lvl>
+    <w:lvl w:ilvl="1" w:tplc="08090003" w:tentative="1">
+      <w:start w:val="1"/>
+      <w:numFmt w:val="bullet"/>
+      <w:lvlText w:val="o"/>
+      <w:lvlJc w:val="left"/>
+      <w:pPr>
+        <w:ind w:left="1440" w:hanging="360"/>
+      </w:pPr>
+      <w:rPr>
+        <w:rFonts w:ascii="Courier New" w:hAnsi="Courier New" w:cs="Courier New" w:hint="default"/>
+      </w:rPr>
+    </w:lvl>
+    <w:lvl w:ilvl="2" w:tplc="08090005" w:tentative="1">
+      <w:start w:val="1"/>
+      <w:numFmt w:val="bullet"/>
+      <w:lvlText w:val=""/>
+      <w:lvlJc w:val="left"/>
+      <w:pPr>
+        <w:ind w:left="2160" w:hanging="360"/>
+      </w:pPr>
+      <w:rPr>
+        <w:rFonts w:ascii="Wingdings" w:hAnsi="Wingdings" w:hint="default"/>
+      </w:rPr>
+    </w:lvl>
+    <w:lvl w:ilvl="3" w:tplc="08090001" w:tentative="1">
+      <w:start w:val="1"/>
+      <w:numFmt w:val="bullet"/>
+      <w:lvlText w:val=""/>
+      <w:lvlJc w:val="left"/>
+      <w:pPr>
+        <w:ind w:left="2880" w:hanging="360"/>
+      </w:pPr>
+      <w:rPr>
+        <w:rFonts w:ascii="Symbol" w:hAnsi="Symbol" w:hint="default"/>
+      </w:rPr>
+    </w:lvl>
+    <w:lvl w:ilvl="4" w:tplc="08090003" w:tentative="1">
+      <w:start w:val="1"/>
+      <w:numFmt w:val="bullet"/>
+      <w:lvlText w:val="o"/>
+      <w:lvlJc w:val="left"/>
+      <w:pPr>
+        <w:ind w:left="3600" w:hanging="360"/>
+      </w:pPr>
+      <w:rPr>
+        <w:rFonts w:ascii="Courier New" w:hAnsi="Courier New" w:cs="Courier New" w:hint="default"/>
+      </w:rPr>
+    </w:lvl>
+    <w:lvl w:ilvl="5" w:tplc="08090005" w:tentative="1">
+      <w:start w:val="1"/>
+      <w:numFmt w:val="bullet"/>
+      <w:lvlText w:val=""/>
+      <w:lvlJc w:val="left"/>
+      <w:pPr>
+        <w:ind w:left="4320" w:hanging="360"/>
+      </w:pPr>
+      <w:rPr>
+        <w:rFonts w:ascii="Wingdings" w:hAnsi="Wingdings" w:hint="default"/>
+      </w:rPr>
+    </w:lvl>
+    <w:lvl w:ilvl="6" w:tplc="08090001" w:tentative="1">
+      <w:start w:val="1"/>
+      <w:numFmt w:val="bullet"/>
+      <w:lvlText w:val=""/>
+      <w:lvlJc w:val="left"/>
+      <w:pPr>
+        <w:ind w:left="5040" w:hanging="360"/>
+      </w:pPr>
+      <w:rPr>
+        <w:rFonts w:ascii="Symbol" w:hAnsi="Symbol" w:hint="default"/>
+      </w:rPr>
+    </w:lvl>
+    <w:lvl w:ilvl="7" w:tplc="08090003" w:tentative="1">
+      <w:start w:val="1"/>
+      <w:numFmt w:val="bullet"/>
+      <w:lvlText w:val="o"/>
+      <w:lvlJc w:val="left"/>
+      <w:pPr>
+        <w:ind w:left="5760" w:hanging="360"/>
+      </w:pPr>
+      <w:rPr>
+        <w:rFonts w:ascii="Courier New" w:hAnsi="Courier New" w:cs="Courier New" w:hint="default"/>
+      </w:rPr>
+    </w:lvl>
+    <w:lvl w:ilvl="8" w:tplc="08090005" w:tentative="1">
+      <w:start w:val="1"/>
+      <w:numFmt w:val="bullet"/>
+      <w:lvlText w:val=""/>
+      <w:lvlJc w:val="left"/>
+      <w:pPr>
+        <w:ind w:left="6480" w:hanging="360"/>
+      </w:pPr>
+      <w:rPr>
+        <w:rFonts w:ascii="Wingdings" w:hAnsi="Wingdings" w:hint="default"/>
+      </w:rPr>
+    </w:lvl>
+  </w:abstractNum>
+  <w:abstractNum w:abstractNumId="24" w15:restartNumberingAfterBreak="0">
     <w:nsid w:val="51684278"/>
     <w:multiLevelType w:val="hybridMultilevel"/>
     <w:tmpl w:val="5AAE5844"/>
@@ -10768,7 +12387,7 @@
       </w:rPr>
     </w:lvl>
   </w:abstractNum>
-  <w:abstractNum w:abstractNumId="23" w15:restartNumberingAfterBreak="0">
+  <w:abstractNum w:abstractNumId="25" w15:restartNumberingAfterBreak="0">
     <w:nsid w:val="54A32D27"/>
     <w:multiLevelType w:val="hybridMultilevel"/>
     <w:tmpl w:val="ABF08CFC"/>
@@ -10854,7 +12473,7 @@
       </w:pPr>
     </w:lvl>
   </w:abstractNum>
-  <w:abstractNum w:abstractNumId="24" w15:restartNumberingAfterBreak="0">
+  <w:abstractNum w:abstractNumId="26" w15:restartNumberingAfterBreak="0">
     <w:nsid w:val="5C421FBE"/>
     <w:multiLevelType w:val="hybridMultilevel"/>
     <w:tmpl w:val="0A441128"/>
@@ -10967,7 +12586,7 @@
       </w:rPr>
     </w:lvl>
   </w:abstractNum>
-  <w:abstractNum w:abstractNumId="25" w15:restartNumberingAfterBreak="0">
+  <w:abstractNum w:abstractNumId="27" w15:restartNumberingAfterBreak="0">
     <w:nsid w:val="5CCA697D"/>
     <w:multiLevelType w:val="hybridMultilevel"/>
     <w:tmpl w:val="5EFC7B38"/>
@@ -11080,7 +12699,7 @@
       </w:rPr>
     </w:lvl>
   </w:abstractNum>
-  <w:abstractNum w:abstractNumId="26" w15:restartNumberingAfterBreak="0">
+  <w:abstractNum w:abstractNumId="28" w15:restartNumberingAfterBreak="0">
     <w:nsid w:val="62A80590"/>
     <w:multiLevelType w:val="hybridMultilevel"/>
     <w:tmpl w:val="D214F978"/>
@@ -11169,7 +12788,7 @@
       </w:pPr>
     </w:lvl>
   </w:abstractNum>
-  <w:abstractNum w:abstractNumId="27" w15:restartNumberingAfterBreak="0">
+  <w:abstractNum w:abstractNumId="29" w15:restartNumberingAfterBreak="0">
     <w:nsid w:val="637D1015"/>
     <w:multiLevelType w:val="hybridMultilevel"/>
     <w:tmpl w:val="54362164"/>
@@ -11282,7 +12901,7 @@
       </w:rPr>
     </w:lvl>
   </w:abstractNum>
-  <w:abstractNum w:abstractNumId="28" w15:restartNumberingAfterBreak="0">
+  <w:abstractNum w:abstractNumId="30" w15:restartNumberingAfterBreak="0">
     <w:nsid w:val="676F5994"/>
     <w:multiLevelType w:val="hybridMultilevel"/>
     <w:tmpl w:val="AA90DBAA"/>
@@ -11371,7 +12990,7 @@
       </w:pPr>
     </w:lvl>
   </w:abstractNum>
-  <w:abstractNum w:abstractNumId="29" w15:restartNumberingAfterBreak="0">
+  <w:abstractNum w:abstractNumId="31" w15:restartNumberingAfterBreak="0">
     <w:nsid w:val="67BC748F"/>
     <w:multiLevelType w:val="hybridMultilevel"/>
     <w:tmpl w:val="E9C03158"/>
@@ -11484,7 +13103,7 @@
       </w:rPr>
     </w:lvl>
   </w:abstractNum>
-  <w:abstractNum w:abstractNumId="30" w15:restartNumberingAfterBreak="0">
+  <w:abstractNum w:abstractNumId="32" w15:restartNumberingAfterBreak="0">
     <w:nsid w:val="6DB92100"/>
     <w:multiLevelType w:val="hybridMultilevel"/>
     <w:tmpl w:val="8AE0390A"/>
@@ -11597,7 +13216,7 @@
       </w:rPr>
     </w:lvl>
   </w:abstractNum>
-  <w:abstractNum w:abstractNumId="31" w15:restartNumberingAfterBreak="0">
+  <w:abstractNum w:abstractNumId="33" w15:restartNumberingAfterBreak="0">
     <w:nsid w:val="7C477416"/>
     <w:multiLevelType w:val="hybridMultilevel"/>
     <w:tmpl w:val="47A27F44"/>
@@ -11684,7 +13303,7 @@
     </w:lvl>
   </w:abstractNum>
   <w:num w:numId="1">
-    <w:abstractNumId w:val="28"/>
+    <w:abstractNumId w:val="30"/>
   </w:num>
   <w:num w:numId="2">
     <w:abstractNumId w:val="5"/>
@@ -11696,67 +13315,67 @@
     <w:abstractNumId w:val="8"/>
   </w:num>
   <w:num w:numId="5">
-    <w:abstractNumId w:val="22"/>
+    <w:abstractNumId w:val="24"/>
   </w:num>
   <w:num w:numId="6">
     <w:abstractNumId w:val="1"/>
   </w:num>
   <w:num w:numId="7">
-    <w:abstractNumId w:val="29"/>
+    <w:abstractNumId w:val="31"/>
   </w:num>
   <w:num w:numId="8">
-    <w:abstractNumId w:val="9"/>
+    <w:abstractNumId w:val="10"/>
   </w:num>
   <w:num w:numId="9">
-    <w:abstractNumId w:val="31"/>
+    <w:abstractNumId w:val="33"/>
   </w:num>
   <w:num w:numId="10">
     <w:abstractNumId w:val="0"/>
   </w:num>
   <w:num w:numId="11">
-    <w:abstractNumId w:val="23"/>
+    <w:abstractNumId w:val="25"/>
   </w:num>
   <w:num w:numId="12">
-    <w:abstractNumId w:val="12"/>
+    <w:abstractNumId w:val="13"/>
   </w:num>
   <w:num w:numId="13">
-    <w:abstractNumId w:val="16"/>
+    <w:abstractNumId w:val="17"/>
   </w:num>
   <w:num w:numId="14">
     <w:abstractNumId w:val="6"/>
   </w:num>
   <w:num w:numId="15">
+    <w:abstractNumId w:val="17"/>
+  </w:num>
+  <w:num w:numId="16">
+    <w:abstractNumId w:val="28"/>
+  </w:num>
+  <w:num w:numId="17">
+    <w:abstractNumId w:val="14"/>
+  </w:num>
+  <w:num w:numId="18">
+    <w:abstractNumId w:val="21"/>
+  </w:num>
+  <w:num w:numId="19">
     <w:abstractNumId w:val="16"/>
   </w:num>
-  <w:num w:numId="16">
+  <w:num w:numId="20">
+    <w:abstractNumId w:val="19"/>
+  </w:num>
+  <w:num w:numId="21">
+    <w:abstractNumId w:val="22"/>
+  </w:num>
+  <w:num w:numId="22">
+    <w:abstractNumId w:val="32"/>
+  </w:num>
+  <w:num w:numId="23">
+    <w:abstractNumId w:val="20"/>
+  </w:num>
+  <w:num w:numId="24">
     <w:abstractNumId w:val="26"/>
   </w:num>
-  <w:num w:numId="17">
-    <w:abstractNumId w:val="13"/>
-  </w:num>
-  <w:num w:numId="18">
-    <w:abstractNumId w:val="20"/>
-  </w:num>
-  <w:num w:numId="19">
-    <w:abstractNumId w:val="15"/>
-  </w:num>
-  <w:num w:numId="20">
-    <w:abstractNumId w:val="18"/>
-  </w:num>
-  <w:num w:numId="21">
-    <w:abstractNumId w:val="21"/>
-  </w:num>
-  <w:num w:numId="22">
-    <w:abstractNumId w:val="30"/>
-  </w:num>
-  <w:num w:numId="23">
-    <w:abstractNumId w:val="19"/>
-  </w:num>
-  <w:num w:numId="24">
-    <w:abstractNumId w:val="24"/>
-  </w:num>
   <w:num w:numId="25">
-    <w:abstractNumId w:val="10"/>
+    <w:abstractNumId w:val="11"/>
   </w:num>
   <w:num w:numId="26">
     <w:abstractNumId w:val="3"/>
@@ -11765,28 +13384,34 @@
     <w:abstractNumId w:val="7"/>
   </w:num>
   <w:num w:numId="28">
-    <w:abstractNumId w:val="16"/>
+    <w:abstractNumId w:val="17"/>
   </w:num>
   <w:num w:numId="29">
-    <w:abstractNumId w:val="27"/>
+    <w:abstractNumId w:val="29"/>
   </w:num>
   <w:num w:numId="30">
-    <w:abstractNumId w:val="11"/>
+    <w:abstractNumId w:val="12"/>
   </w:num>
   <w:num w:numId="31">
-    <w:abstractNumId w:val="16"/>
+    <w:abstractNumId w:val="17"/>
   </w:num>
   <w:num w:numId="32">
     <w:abstractNumId w:val="2"/>
   </w:num>
   <w:num w:numId="33">
-    <w:abstractNumId w:val="14"/>
+    <w:abstractNumId w:val="15"/>
   </w:num>
   <w:num w:numId="34">
-    <w:abstractNumId w:val="17"/>
+    <w:abstractNumId w:val="18"/>
   </w:num>
   <w:num w:numId="35">
-    <w:abstractNumId w:val="25"/>
+    <w:abstractNumId w:val="27"/>
+  </w:num>
+  <w:num w:numId="36">
+    <w:abstractNumId w:val="23"/>
+  </w:num>
+  <w:num w:numId="37">
+    <w:abstractNumId w:val="9"/>
   </w:num>
 </w:numbering>
 </file>

</xml_diff>